<commit_message>
let's get our hands dirty with code in chapter 2
</commit_message>
<xml_diff>
--- a/part-one/chapter2/chapter-two-outline.docx
+++ b/part-one/chapter2/chapter-two-outline.docx
@@ -98,7 +98,6 @@
       <w:r>
         <w:rPr>
           <w:rFonts w:eastAsia="MinionPro-Regular" w:cstheme="minorHAnsi"/>
-          <w:lang w:val="en-DE"/>
         </w:rPr>
         <w:t>In this chapter you will work through an example project end to end, pretending to</w:t>
       </w:r>
@@ -376,7 +375,6 @@
           <w:rFonts w:eastAsia="MinionPro-Regular" w:cs="MinionPro-Regular"/>
           <w:sz w:val="21"/>
           <w:szCs w:val="21"/>
-          <w:lang w:val="en-DE"/>
         </w:rPr>
       </w:pPr>
     </w:p>
@@ -388,57 +386,13 @@
         <w:spacing w:after="0" w:line="240" w:lineRule="auto"/>
         <w:rPr>
           <w:rFonts w:eastAsia="MinionPro-Regular" w:cstheme="minorHAnsi"/>
-          <w:lang w:val="en-DE"/>
-        </w:rPr>
-      </w:pPr>
-      <w:r>
-        <w:rPr>
-          <w:rFonts w:eastAsia="MinionPro-Regular" w:cstheme="minorHAnsi"/>
-          <w:lang w:val="en-DE"/>
-        </w:rPr>
-        <w:t xml:space="preserve">When you are learning about Machine Learning, it is best to experiment with </w:t>
-      </w:r>
-      <w:r>
-        <w:rPr>
-          <w:rFonts w:eastAsia="MinionPro-Regular" w:cstheme="minorHAnsi"/>
-          <w:lang w:val="en-DE"/>
-        </w:rPr>
-        <w:t xml:space="preserve">real-world </w:t>
-      </w:r>
-      <w:r>
-        <w:rPr>
-          <w:rFonts w:eastAsia="MinionPro-Regular" w:cstheme="minorHAnsi"/>
-          <w:lang w:val="en-DE"/>
-        </w:rPr>
-        <w:t>data, not artificial datasets.</w:t>
-      </w:r>
-      <w:r>
-        <w:rPr>
-          <w:rFonts w:eastAsia="MinionPro-Regular" w:cstheme="minorHAnsi"/>
-          <w:lang w:val="en-DE"/>
-        </w:rPr>
-        <w:t xml:space="preserve"> </w:t>
-      </w:r>
-      <w:r>
-        <w:rPr>
-          <w:rFonts w:eastAsia="MinionPro-Regular" w:cstheme="minorHAnsi"/>
-          <w:lang w:val="en-DE"/>
-        </w:rPr>
-        <w:t>Here are a few places you can look</w:t>
-      </w:r>
-      <w:r>
-        <w:rPr>
-          <w:rFonts w:eastAsia="MinionPro-Regular" w:cstheme="minorHAnsi"/>
-          <w:lang w:val="en-DE"/>
-        </w:rPr>
-        <w:t xml:space="preserve"> </w:t>
-      </w:r>
-      <w:r>
-        <w:rPr>
-          <w:rFonts w:eastAsia="MinionPro-Regular" w:cstheme="minorHAnsi"/>
-          <w:lang w:val="en-DE"/>
-        </w:rPr>
-        <w:t>to get data:</w:t>
+        </w:rPr>
+      </w:pPr>
+      <w:r>
+        <w:rPr>
+          <w:rFonts w:eastAsia="MinionPro-Regular" w:cstheme="minorHAnsi"/>
+        </w:rPr>
+        <w:t>When you are learning about Machine Learning, it is best to experiment with real-world data, not artificial datasets. Here are a few places you can look to get data:</w:t>
       </w:r>
     </w:p>
     <w:p>
@@ -449,7 +403,6 @@
         <w:spacing w:after="0" w:line="240" w:lineRule="auto"/>
         <w:rPr>
           <w:rFonts w:eastAsia="MinionPro-Regular" w:cstheme="minorHAnsi"/>
-          <w:lang w:val="en-DE"/>
         </w:rPr>
       </w:pPr>
     </w:p>
@@ -469,7 +422,6 @@
           <w:color w:val="000000"/>
           <w:sz w:val="20"/>
           <w:szCs w:val="20"/>
-          <w:lang w:val="en-DE"/>
         </w:rPr>
       </w:pPr>
       <w:r>
@@ -478,7 +430,6 @@
           <w:color w:val="000000"/>
           <w:sz w:val="20"/>
           <w:szCs w:val="20"/>
-          <w:lang w:val="en-DE"/>
         </w:rPr>
         <w:t>Popular open data repositories</w:t>
       </w:r>
@@ -499,7 +450,6 @@
           <w:color w:val="000000"/>
           <w:sz w:val="20"/>
           <w:szCs w:val="20"/>
-          <w:lang w:val="en-DE"/>
         </w:rPr>
       </w:pPr>
       <w:r>
@@ -508,7 +458,6 @@
           <w:color w:val="9A0000"/>
           <w:sz w:val="20"/>
           <w:szCs w:val="20"/>
-          <w:lang w:val="en-DE"/>
         </w:rPr>
         <w:t>UC Irvine Machine Learning Repository</w:t>
       </w:r>
@@ -529,7 +478,6 @@
           <w:color w:val="9A0000"/>
           <w:sz w:val="20"/>
           <w:szCs w:val="20"/>
-          <w:lang w:val="en-DE"/>
         </w:rPr>
       </w:pPr>
       <w:r>
@@ -538,7 +486,6 @@
           <w:color w:val="9A0000"/>
           <w:sz w:val="20"/>
           <w:szCs w:val="20"/>
-          <w:lang w:val="en-DE"/>
         </w:rPr>
         <w:t>Kaggle datasets</w:t>
       </w:r>
@@ -559,7 +506,6 @@
           <w:color w:val="9A0000"/>
           <w:sz w:val="20"/>
           <w:szCs w:val="20"/>
-          <w:lang w:val="en-DE"/>
         </w:rPr>
       </w:pPr>
       <w:r>
@@ -568,7 +514,6 @@
           <w:color w:val="9A0000"/>
           <w:sz w:val="20"/>
           <w:szCs w:val="20"/>
-          <w:lang w:val="en-DE"/>
         </w:rPr>
         <w:t>Amazon’s AWS datasets</w:t>
       </w:r>
@@ -589,7 +534,6 @@
           <w:color w:val="000000"/>
           <w:sz w:val="20"/>
           <w:szCs w:val="20"/>
-          <w:lang w:val="en-DE"/>
         </w:rPr>
       </w:pPr>
       <w:r>
@@ -598,7 +542,6 @@
           <w:color w:val="000000"/>
           <w:sz w:val="20"/>
           <w:szCs w:val="20"/>
-          <w:lang w:val="en-DE"/>
         </w:rPr>
         <w:t>Meta portals (they list open data repositories)</w:t>
       </w:r>
@@ -619,7 +562,6 @@
           <w:color w:val="9A0000"/>
           <w:sz w:val="20"/>
           <w:szCs w:val="20"/>
-          <w:lang w:val="en-DE"/>
         </w:rPr>
       </w:pPr>
       <w:r>
@@ -628,7 +570,6 @@
           <w:color w:val="9A0000"/>
           <w:sz w:val="20"/>
           <w:szCs w:val="20"/>
-          <w:lang w:val="en-DE"/>
         </w:rPr>
         <w:t>Data Portals</w:t>
       </w:r>
@@ -649,7 +590,6 @@
           <w:color w:val="9A0000"/>
           <w:sz w:val="20"/>
           <w:szCs w:val="20"/>
-          <w:lang w:val="en-DE"/>
         </w:rPr>
       </w:pPr>
       <w:proofErr w:type="spellStart"/>
@@ -659,7 +599,6 @@
           <w:color w:val="9A0000"/>
           <w:sz w:val="20"/>
           <w:szCs w:val="20"/>
-          <w:lang w:val="en-DE"/>
         </w:rPr>
         <w:t>OpenDataMonitor</w:t>
       </w:r>
@@ -681,7 +620,6 @@
           <w:color w:val="9A0000"/>
           <w:sz w:val="20"/>
           <w:szCs w:val="20"/>
-          <w:lang w:val="en-DE"/>
         </w:rPr>
       </w:pPr>
       <w:proofErr w:type="spellStart"/>
@@ -691,7 +629,6 @@
           <w:color w:val="9A0000"/>
           <w:sz w:val="20"/>
           <w:szCs w:val="20"/>
-          <w:lang w:val="en-DE"/>
         </w:rPr>
         <w:t>Quandl</w:t>
       </w:r>
@@ -713,7 +650,6 @@
           <w:color w:val="000000"/>
           <w:sz w:val="20"/>
           <w:szCs w:val="20"/>
-          <w:lang w:val="en-DE"/>
         </w:rPr>
       </w:pPr>
       <w:r>
@@ -722,7 +658,6 @@
           <w:color w:val="000000"/>
           <w:sz w:val="20"/>
           <w:szCs w:val="20"/>
-          <w:lang w:val="en-DE"/>
         </w:rPr>
         <w:t xml:space="preserve">Other pages listing many popular open data </w:t>
       </w:r>
@@ -733,7 +668,6 @@
           <w:color w:val="000000"/>
           <w:sz w:val="20"/>
           <w:szCs w:val="20"/>
-          <w:lang w:val="en-DE"/>
         </w:rPr>
         <w:t>repositories</w:t>
       </w:r>
@@ -755,7 +689,6 @@
           <w:color w:val="9A0000"/>
           <w:sz w:val="20"/>
           <w:szCs w:val="20"/>
-          <w:lang w:val="en-DE"/>
         </w:rPr>
       </w:pPr>
       <w:r>
@@ -764,7 +697,6 @@
           <w:color w:val="9A0000"/>
           <w:sz w:val="20"/>
           <w:szCs w:val="20"/>
-          <w:lang w:val="en-DE"/>
         </w:rPr>
         <w:t>Wikipedia’s list of Machine Learning datasets</w:t>
       </w:r>
@@ -785,7 +717,6 @@
           <w:color w:val="9A0000"/>
           <w:sz w:val="20"/>
           <w:szCs w:val="20"/>
-          <w:lang w:val="en-DE"/>
         </w:rPr>
       </w:pPr>
       <w:r>
@@ -794,7 +725,6 @@
           <w:color w:val="9A0000"/>
           <w:sz w:val="20"/>
           <w:szCs w:val="20"/>
-          <w:lang w:val="en-DE"/>
         </w:rPr>
         <w:t>Quora.com</w:t>
       </w:r>
@@ -814,7 +744,6 @@
           <w:rFonts w:eastAsia="MinionPro-Regular" w:cstheme="minorHAnsi"/>
           <w:sz w:val="20"/>
           <w:szCs w:val="20"/>
-          <w:lang w:val="en-DE"/>
         </w:rPr>
       </w:pPr>
       <w:r>
@@ -823,7 +752,6 @@
           <w:color w:val="9A0000"/>
           <w:sz w:val="20"/>
           <w:szCs w:val="20"/>
-          <w:lang w:val="en-DE"/>
         </w:rPr>
         <w:t>The datasets subreddit</w:t>
       </w:r>
@@ -850,14 +778,12 @@
         <w:rPr>
           <w:rFonts w:eastAsia="MinionPro-Regular" w:cstheme="minorHAnsi"/>
           <w:color w:val="000000"/>
-          <w:lang w:val="en-DE"/>
         </w:rPr>
       </w:pPr>
       <w:r>
         <w:rPr>
           <w:rFonts w:eastAsia="MinionPro-Regular" w:cstheme="minorHAnsi"/>
           <w:color w:val="000000"/>
-          <w:lang w:val="en-DE"/>
         </w:rPr>
         <w:t xml:space="preserve">In this chapter we’ll use the California Housing Prices dataset from the </w:t>
       </w:r>
@@ -866,7 +792,6 @@
         <w:rPr>
           <w:rFonts w:eastAsia="MinionPro-Regular" w:cstheme="minorHAnsi"/>
           <w:color w:val="000000"/>
-          <w:lang w:val="en-DE"/>
         </w:rPr>
         <w:t>StatLib</w:t>
       </w:r>
@@ -875,7 +800,6 @@
         <w:rPr>
           <w:rFonts w:eastAsia="MinionPro-Regular" w:cstheme="minorHAnsi"/>
           <w:color w:val="000000"/>
-          <w:lang w:val="en-DE"/>
         </w:rPr>
         <w:t xml:space="preserve"> repository</w:t>
       </w:r>
@@ -891,7 +815,6 @@
         <w:rPr>
           <w:rFonts w:eastAsia="MinionPro-Regular" w:cstheme="minorHAnsi"/>
           <w:color w:val="000000"/>
-          <w:lang w:val="en-DE"/>
         </w:rPr>
         <w:t>This dataset is based on data from the 1990 California census.</w:t>
       </w:r>
@@ -907,7 +830,6 @@
         <w:rPr>
           <w:rFonts w:eastAsia="MinionPro-Regular" w:cstheme="minorHAnsi"/>
           <w:color w:val="000000"/>
-          <w:lang w:val="en-DE"/>
         </w:rPr>
         <w:t>It is not exactly recent (a nice house in the Bay Area was still affordable at the time),</w:t>
       </w:r>
@@ -923,7 +845,6 @@
         <w:rPr>
           <w:rFonts w:eastAsia="MinionPro-Regular" w:cstheme="minorHAnsi"/>
           <w:color w:val="000000"/>
-          <w:lang w:val="en-DE"/>
         </w:rPr>
         <w:t>but it has many qualities for learning, so we will pretend it is recent data. For teaching</w:t>
       </w:r>
@@ -939,7 +860,6 @@
         <w:rPr>
           <w:rFonts w:eastAsia="MinionPro-Regular" w:cstheme="minorHAnsi"/>
           <w:color w:val="000000"/>
-          <w:lang w:val="en-DE"/>
         </w:rPr>
         <w:t>purposes I’ve added a categorical attribute and removed a few features.</w:t>
       </w:r>
@@ -956,7 +876,6 @@
           <w:color w:val="000000"/>
           <w:sz w:val="21"/>
           <w:szCs w:val="21"/>
-          <w:lang w:val="en-DE"/>
         </w:rPr>
       </w:pPr>
     </w:p>
@@ -972,7 +891,6 @@
           <w:color w:val="000000"/>
           <w:sz w:val="21"/>
           <w:szCs w:val="21"/>
-          <w:lang w:val="en-DE"/>
         </w:rPr>
       </w:pPr>
     </w:p>
@@ -1024,7 +942,6 @@
         <w:rPr>
           <w:rFonts w:eastAsia="MinionPro-Regular" w:cstheme="minorHAnsi"/>
           <w:color w:val="000000"/>
-          <w:lang w:val="en-DE"/>
         </w:rPr>
       </w:pPr>
     </w:p>
@@ -1038,7 +955,6 @@
         <w:rPr>
           <w:rFonts w:eastAsia="MinionPro-Regular" w:cstheme="minorHAnsi"/>
           <w:color w:val="000000"/>
-          <w:lang w:val="en-DE"/>
         </w:rPr>
       </w:pPr>
       <w:r>
@@ -1065,48 +981,163 @@
           <w:i/>
           <w:iCs/>
           <w:color w:val="000000"/>
-          <w:lang w:val="en-DE"/>
-        </w:rPr>
-        <w:t>Your first task is to use California</w:t>
-      </w:r>
-      <w:r>
-        <w:rPr>
-          <w:rFonts w:eastAsia="MinionPro-Regular" w:cstheme="minorHAnsi"/>
-          <w:i/>
-          <w:iCs/>
+        </w:rPr>
+        <w:t>Your first task is to use California census data to build a model of housing prices in the state.</w:t>
+      </w:r>
+      <w:r>
+        <w:rPr>
+          <w:rFonts w:eastAsia="MinionPro-Regular" w:cstheme="minorHAnsi"/>
           <w:color w:val="000000"/>
-          <w:lang w:val="en-DE"/>
         </w:rPr>
         <w:t xml:space="preserve"> </w:t>
       </w:r>
-      <w:r>
-        <w:rPr>
-          <w:rFonts w:eastAsia="MinionPro-Regular" w:cstheme="minorHAnsi"/>
-          <w:i/>
-          <w:iCs/>
+    </w:p>
+    <w:p>
+      <w:pPr>
+        <w:autoSpaceDE w:val="0"/>
+        <w:autoSpaceDN w:val="0"/>
+        <w:adjustRightInd w:val="0"/>
+        <w:spacing w:after="0" w:line="276" w:lineRule="auto"/>
+        <w:jc w:val="both"/>
+        <w:rPr>
+          <w:rFonts w:eastAsia="MinionPro-Regular" w:cstheme="minorHAnsi"/>
           <w:color w:val="000000"/>
-          <w:lang w:val="en-DE"/>
-        </w:rPr>
-        <w:t>census data to build a model of housing prices in the state</w:t>
-      </w:r>
-      <w:r>
-        <w:rPr>
-          <w:rFonts w:eastAsia="MinionPro-Regular" w:cstheme="minorHAnsi"/>
+        </w:rPr>
+      </w:pPr>
+    </w:p>
+    <w:p>
+      <w:pPr>
+        <w:autoSpaceDE w:val="0"/>
+        <w:autoSpaceDN w:val="0"/>
+        <w:adjustRightInd w:val="0"/>
+        <w:spacing w:after="0" w:line="240" w:lineRule="auto"/>
+        <w:jc w:val="both"/>
+        <w:rPr>
+          <w:rFonts w:eastAsia="MinionPro-Regular" w:cstheme="minorHAnsi"/>
+          <w:b/>
+          <w:bCs/>
           <w:i/>
           <w:iCs/>
           <w:color w:val="000000"/>
-          <w:lang w:val="en-DE"/>
-        </w:rPr>
-        <w:t>.</w:t>
-      </w:r>
-      <w:r>
-        <w:rPr>
-          <w:rFonts w:eastAsia="MinionPro-Regular" w:cstheme="minorHAnsi"/>
+          <w:lang w:val="en-US"/>
+        </w:rPr>
+      </w:pPr>
+      <w:r>
+        <w:rPr>
+          <w:rFonts w:eastAsia="MinionPro-Regular" w:cstheme="minorHAnsi"/>
+          <w:b/>
+          <w:bCs/>
           <w:color w:val="000000"/>
-          <w:lang w:val="en-DE"/>
+          <w:lang w:val="en-US"/>
+        </w:rPr>
+        <w:t>ABOUT DATA:</w:t>
+      </w:r>
+      <w:r>
+        <w:rPr>
+          <w:rFonts w:eastAsia="MinionPro-Regular" w:cstheme="minorHAnsi"/>
+          <w:b/>
+          <w:bCs/>
+          <w:i/>
+          <w:iCs/>
+          <w:color w:val="000000"/>
+          <w:lang w:val="en-US"/>
         </w:rPr>
         <w:t xml:space="preserve"> </w:t>
       </w:r>
+      <w:r>
+        <w:rPr>
+          <w:rFonts w:eastAsia="MinionPro-Regular" w:cstheme="minorHAnsi"/>
+          <w:i/>
+          <w:iCs/>
+        </w:rPr>
+        <w:t>This data includes</w:t>
+      </w:r>
+      <w:r>
+        <w:rPr>
+          <w:rFonts w:eastAsia="MinionPro-Regular" w:cstheme="minorHAnsi"/>
+          <w:i/>
+          <w:iCs/>
+          <w:lang w:val="en-US"/>
+        </w:rPr>
+        <w:t xml:space="preserve"> </w:t>
+      </w:r>
+      <w:r>
+        <w:rPr>
+          <w:rFonts w:eastAsia="MinionPro-Regular" w:cstheme="minorHAnsi"/>
+          <w:i/>
+          <w:iCs/>
+        </w:rPr>
+        <w:t>metrics such as the population, median income, and median housing price for each</w:t>
+      </w:r>
+      <w:r>
+        <w:rPr>
+          <w:rFonts w:eastAsia="MinionPro-Regular" w:cstheme="minorHAnsi"/>
+          <w:i/>
+          <w:iCs/>
+          <w:lang w:val="en-US"/>
+        </w:rPr>
+        <w:t xml:space="preserve"> </w:t>
+      </w:r>
+      <w:r>
+        <w:rPr>
+          <w:rFonts w:eastAsia="MinionPro-Regular" w:cstheme="minorHAnsi"/>
+          <w:i/>
+          <w:iCs/>
+        </w:rPr>
+        <w:t>block group in California.</w:t>
+      </w:r>
+      <w:r>
+        <w:rPr>
+          <w:rFonts w:eastAsia="MinionPro-Regular" w:cstheme="minorHAnsi"/>
+          <w:i/>
+          <w:iCs/>
+          <w:color w:val="000000"/>
+          <w:lang w:val="en-US"/>
+        </w:rPr>
+        <w:t xml:space="preserve"> </w:t>
+      </w:r>
+      <w:r>
+        <w:rPr>
+          <w:rFonts w:eastAsia="MinionPro-Regular" w:cstheme="minorHAnsi"/>
+          <w:i/>
+          <w:iCs/>
+        </w:rPr>
+        <w:t>Block groups are the smallest geographical unit for which</w:t>
+      </w:r>
+      <w:r>
+        <w:rPr>
+          <w:rFonts w:eastAsia="MinionPro-Regular" w:cstheme="minorHAnsi"/>
+          <w:i/>
+          <w:iCs/>
+          <w:lang w:val="en-US"/>
+        </w:rPr>
+        <w:t xml:space="preserve"> </w:t>
+      </w:r>
+      <w:r>
+        <w:rPr>
+          <w:rFonts w:eastAsia="MinionPro-Regular" w:cstheme="minorHAnsi"/>
+          <w:i/>
+          <w:iCs/>
+        </w:rPr>
+        <w:t>the US Census Bureau publishes sample data (a block group typically has a population</w:t>
+      </w:r>
+      <w:r>
+        <w:rPr>
+          <w:rFonts w:eastAsia="MinionPro-Regular" w:cstheme="minorHAnsi"/>
+          <w:i/>
+          <w:iCs/>
+          <w:lang w:val="en-US"/>
+        </w:rPr>
+        <w:t xml:space="preserve"> </w:t>
+      </w:r>
+      <w:r>
+        <w:rPr>
+          <w:rFonts w:eastAsia="MinionPro-Regular" w:cstheme="minorHAnsi"/>
+          <w:i/>
+          <w:iCs/>
+        </w:rPr>
+        <w:t>of 600 to 3,000 people). We will call them “districts” for short.</w:t>
+      </w:r>
     </w:p>
     <w:p>
       <w:pPr>
@@ -1118,7 +1149,6 @@
         <w:rPr>
           <w:rFonts w:eastAsia="MinionPro-Regular" w:cstheme="minorHAnsi"/>
           <w:color w:val="000000"/>
-          <w:lang w:val="en-DE"/>
         </w:rPr>
       </w:pPr>
     </w:p>
@@ -1136,7 +1166,6 @@
           <w:i/>
           <w:iCs/>
           <w:color w:val="000000"/>
-          <w:lang w:val="en-US"/>
         </w:rPr>
       </w:pPr>
       <w:r>
@@ -1145,9 +1174,8 @@
           <w:b/>
           <w:bCs/>
           <w:color w:val="000000"/>
-          <w:lang w:val="en-US"/>
-        </w:rPr>
-        <w:t>ABOUT DATA:</w:t>
+        </w:rPr>
+        <w:t>EXPECTED:</w:t>
       </w:r>
       <w:r>
         <w:rPr>
@@ -1157,7 +1185,6 @@
           <w:i/>
           <w:iCs/>
           <w:color w:val="000000"/>
-          <w:lang w:val="en-US"/>
         </w:rPr>
         <w:t xml:space="preserve"> </w:t>
       </w:r>
@@ -1166,100 +1193,9 @@
           <w:rFonts w:eastAsia="MinionPro-Regular" w:cstheme="minorHAnsi"/>
           <w:i/>
           <w:iCs/>
-          <w:lang w:val="en-DE"/>
-        </w:rPr>
-        <w:t>This data includes</w:t>
-      </w:r>
-      <w:r>
-        <w:rPr>
-          <w:rFonts w:eastAsia="MinionPro-Regular" w:cstheme="minorHAnsi"/>
-          <w:i/>
-          <w:iCs/>
-          <w:lang w:val="en-US"/>
-        </w:rPr>
-        <w:t xml:space="preserve"> </w:t>
-      </w:r>
-      <w:r>
-        <w:rPr>
-          <w:rFonts w:eastAsia="MinionPro-Regular" w:cstheme="minorHAnsi"/>
-          <w:i/>
-          <w:iCs/>
-          <w:lang w:val="en-DE"/>
-        </w:rPr>
-        <w:t>metrics such as the population, median income, and median housing price for each</w:t>
-      </w:r>
-      <w:r>
-        <w:rPr>
-          <w:rFonts w:eastAsia="MinionPro-Regular" w:cstheme="minorHAnsi"/>
-          <w:i/>
-          <w:iCs/>
-          <w:lang w:val="en-US"/>
-        </w:rPr>
-        <w:t xml:space="preserve"> </w:t>
-      </w:r>
-      <w:r>
-        <w:rPr>
-          <w:rFonts w:eastAsia="MinionPro-Regular" w:cstheme="minorHAnsi"/>
-          <w:i/>
-          <w:iCs/>
-          <w:lang w:val="en-DE"/>
-        </w:rPr>
-        <w:t>block group in California.</w:t>
-      </w:r>
-      <w:r>
-        <w:rPr>
-          <w:rFonts w:eastAsia="MinionPro-Regular" w:cstheme="minorHAnsi"/>
-          <w:i/>
-          <w:iCs/>
           <w:color w:val="000000"/>
-          <w:lang w:val="en-US"/>
-        </w:rPr>
-        <w:t xml:space="preserve"> </w:t>
-      </w:r>
-      <w:r>
-        <w:rPr>
-          <w:rFonts w:eastAsia="MinionPro-Regular" w:cstheme="minorHAnsi"/>
-          <w:i/>
-          <w:iCs/>
-          <w:lang w:val="en-DE"/>
-        </w:rPr>
-        <w:t>Block groups are the smallest geographical unit for which</w:t>
-      </w:r>
-      <w:r>
-        <w:rPr>
-          <w:rFonts w:eastAsia="MinionPro-Regular" w:cstheme="minorHAnsi"/>
-          <w:i/>
-          <w:iCs/>
-          <w:lang w:val="en-US"/>
-        </w:rPr>
-        <w:t xml:space="preserve"> </w:t>
-      </w:r>
-      <w:r>
-        <w:rPr>
-          <w:rFonts w:eastAsia="MinionPro-Regular" w:cstheme="minorHAnsi"/>
-          <w:i/>
-          <w:iCs/>
-          <w:lang w:val="en-DE"/>
-        </w:rPr>
-        <w:t>the US Census Bureau publishes sample data (a block group typically has a population</w:t>
-      </w:r>
-      <w:r>
-        <w:rPr>
-          <w:rFonts w:eastAsia="MinionPro-Regular" w:cstheme="minorHAnsi"/>
-          <w:i/>
-          <w:iCs/>
-          <w:lang w:val="en-US"/>
-        </w:rPr>
-        <w:t xml:space="preserve"> </w:t>
-      </w:r>
-      <w:r>
-        <w:rPr>
-          <w:rFonts w:eastAsia="MinionPro-Regular" w:cstheme="minorHAnsi"/>
-          <w:i/>
-          <w:iCs/>
-          <w:lang w:val="en-DE"/>
-        </w:rPr>
-        <w:t>of 600 to 3,000 people). We will call them “districts” for short.</w:t>
+        </w:rPr>
+        <w:t>Your model should learn from this data and be able to predict the median housing price in any district, given all the other metrics.</w:t>
       </w:r>
     </w:p>
     <w:p>
@@ -1272,101 +1208,6 @@
         <w:rPr>
           <w:rFonts w:eastAsia="MinionPro-Regular" w:cstheme="minorHAnsi"/>
           <w:color w:val="000000"/>
-          <w:lang w:val="en-DE"/>
-        </w:rPr>
-      </w:pPr>
-    </w:p>
-    <w:p>
-      <w:pPr>
-        <w:autoSpaceDE w:val="0"/>
-        <w:autoSpaceDN w:val="0"/>
-        <w:adjustRightInd w:val="0"/>
-        <w:spacing w:after="0" w:line="240" w:lineRule="auto"/>
-        <w:jc w:val="both"/>
-        <w:rPr>
-          <w:rFonts w:eastAsia="MinionPro-Regular" w:cstheme="minorHAnsi"/>
-          <w:b/>
-          <w:bCs/>
-          <w:i/>
-          <w:iCs/>
-          <w:color w:val="000000"/>
-          <w:lang w:val="en-DE"/>
-        </w:rPr>
-      </w:pPr>
-      <w:r>
-        <w:rPr>
-          <w:rFonts w:eastAsia="MinionPro-Regular" w:cstheme="minorHAnsi"/>
-          <w:b/>
-          <w:bCs/>
-          <w:color w:val="000000"/>
-          <w:lang w:val="en-DE"/>
-        </w:rPr>
-        <w:t>EXPECTED</w:t>
-      </w:r>
-      <w:r>
-        <w:rPr>
-          <w:rFonts w:eastAsia="MinionPro-Regular" w:cstheme="minorHAnsi"/>
-          <w:b/>
-          <w:bCs/>
-          <w:color w:val="000000"/>
-          <w:lang w:val="en-DE"/>
-        </w:rPr>
-        <w:t>:</w:t>
-      </w:r>
-      <w:r>
-        <w:rPr>
-          <w:rFonts w:eastAsia="MinionPro-Regular" w:cstheme="minorHAnsi"/>
-          <w:b/>
-          <w:bCs/>
-          <w:i/>
-          <w:iCs/>
-          <w:color w:val="000000"/>
-          <w:lang w:val="en-DE"/>
-        </w:rPr>
-        <w:t xml:space="preserve"> </w:t>
-      </w:r>
-      <w:r>
-        <w:rPr>
-          <w:rFonts w:eastAsia="MinionPro-Regular" w:cstheme="minorHAnsi"/>
-          <w:i/>
-          <w:iCs/>
-          <w:color w:val="000000"/>
-          <w:lang w:val="en-DE"/>
-        </w:rPr>
-        <w:t>Your model should learn from this data and be able to predict the median housing</w:t>
-      </w:r>
-      <w:r>
-        <w:rPr>
-          <w:rFonts w:eastAsia="MinionPro-Regular" w:cstheme="minorHAnsi"/>
-          <w:i/>
-          <w:iCs/>
-          <w:color w:val="000000"/>
-          <w:lang w:val="en-DE"/>
-        </w:rPr>
-        <w:t xml:space="preserve"> </w:t>
-      </w:r>
-      <w:r>
-        <w:rPr>
-          <w:rFonts w:eastAsia="MinionPro-Regular" w:cstheme="minorHAnsi"/>
-          <w:i/>
-          <w:iCs/>
-          <w:color w:val="000000"/>
-          <w:lang w:val="en-DE"/>
-        </w:rPr>
-        <w:t>price in any district, given all the other metrics.</w:t>
-      </w:r>
-    </w:p>
-    <w:p>
-      <w:pPr>
-        <w:autoSpaceDE w:val="0"/>
-        <w:autoSpaceDN w:val="0"/>
-        <w:adjustRightInd w:val="0"/>
-        <w:spacing w:after="0" w:line="276" w:lineRule="auto"/>
-        <w:jc w:val="both"/>
-        <w:rPr>
-          <w:rFonts w:eastAsia="MinionPro-Regular" w:cstheme="minorHAnsi"/>
-          <w:color w:val="000000"/>
-          <w:lang w:val="en-DE"/>
         </w:rPr>
       </w:pPr>
     </w:p>
@@ -1393,14 +1234,12 @@
               <w:rPr>
                 <w:rFonts w:eastAsia="MinionPro-Regular" w:cstheme="minorHAnsi"/>
                 <w:color w:val="000000"/>
-                <w:lang w:val="en-DE"/>
               </w:rPr>
             </w:pPr>
             <w:r>
               <w:rPr>
                 <w:rFonts w:eastAsia="MinionPro-Regular" w:cstheme="minorHAnsi"/>
                 <w:color w:val="000000"/>
-                <w:lang w:val="en-DE"/>
               </w:rPr>
               <w:t>Since you are a well-organized data scientist, the first thing you</w:t>
             </w:r>
@@ -1416,7 +1255,6 @@
               <w:rPr>
                 <w:rFonts w:eastAsia="MinionPro-Regular" w:cstheme="minorHAnsi"/>
                 <w:color w:val="000000"/>
-                <w:lang w:val="en-DE"/>
               </w:rPr>
               <w:t>should do is pull out your Machine Learning project checklist. You</w:t>
             </w:r>
@@ -1432,7 +1270,6 @@
               <w:rPr>
                 <w:rFonts w:eastAsia="MinionPro-Regular" w:cstheme="minorHAnsi"/>
                 <w:color w:val="000000"/>
-                <w:lang w:val="en-DE"/>
               </w:rPr>
               <w:t xml:space="preserve">can start with the one in </w:t>
             </w:r>
@@ -1440,7 +1277,6 @@
               <w:rPr>
                 <w:rFonts w:eastAsia="MinionPro-Regular" w:cstheme="minorHAnsi"/>
                 <w:color w:val="9A0000"/>
-                <w:lang w:val="en-DE"/>
               </w:rPr>
               <w:t>Appendix B</w:t>
             </w:r>
@@ -1448,7 +1284,6 @@
               <w:rPr>
                 <w:rFonts w:eastAsia="MinionPro-Regular" w:cstheme="minorHAnsi"/>
                 <w:color w:val="000000"/>
-                <w:lang w:val="en-DE"/>
               </w:rPr>
               <w:t>; it should work reasonably</w:t>
             </w:r>
@@ -1464,7 +1299,6 @@
               <w:rPr>
                 <w:rFonts w:eastAsia="MinionPro-Regular" w:cstheme="minorHAnsi"/>
                 <w:color w:val="000000"/>
-                <w:lang w:val="en-DE"/>
               </w:rPr>
               <w:t>well for most Machine Learning projects, but make sure to adapt it</w:t>
             </w:r>
@@ -1480,7 +1314,6 @@
               <w:rPr>
                 <w:rFonts w:eastAsia="MinionPro-Regular" w:cstheme="minorHAnsi"/>
                 <w:color w:val="000000"/>
-                <w:lang w:val="en-DE"/>
               </w:rPr>
               <w:t>to your needs. In this chapter we will go through many checklist</w:t>
             </w:r>
@@ -1496,17 +1329,8 @@
               <w:rPr>
                 <w:rFonts w:eastAsia="MinionPro-Regular" w:cstheme="minorHAnsi"/>
                 <w:color w:val="000000"/>
-                <w:lang w:val="en-DE"/>
               </w:rPr>
-              <w:t xml:space="preserve">items, but we will also skip a few, either because they are </w:t>
-            </w:r>
-            <w:r>
-              <w:rPr>
-                <w:rFonts w:eastAsia="MinionPro-Regular" w:cstheme="minorHAnsi"/>
-                <w:color w:val="000000"/>
-                <w:lang w:val="en-DE"/>
-              </w:rPr>
-              <w:t>self-explanatory</w:t>
+              <w:t>items, but we will also skip a few, either because they are self-explanatory</w:t>
             </w:r>
             <w:r>
               <w:rPr>
@@ -1520,7 +1344,6 @@
               <w:rPr>
                 <w:rFonts w:eastAsia="MinionPro-Regular" w:cstheme="minorHAnsi"/>
                 <w:color w:val="000000"/>
-                <w:lang w:val="en-DE"/>
               </w:rPr>
               <w:t>or because they will be discussed in later chapters.</w:t>
             </w:r>
@@ -1538,7 +1361,6 @@
         <w:rPr>
           <w:rFonts w:eastAsia="MinionPro-Regular" w:cstheme="minorHAnsi"/>
           <w:color w:val="000000"/>
-          <w:lang w:val="en-DE"/>
         </w:rPr>
       </w:pPr>
     </w:p>
@@ -1552,7 +1374,6 @@
         <w:rPr>
           <w:rFonts w:eastAsia="MinionPro-Regular" w:cstheme="minorHAnsi"/>
           <w:color w:val="000000"/>
-          <w:lang w:val="en-DE"/>
         </w:rPr>
       </w:pPr>
     </w:p>
@@ -1679,7 +1500,6 @@
           <w:rFonts w:eastAsia="MinionPro-Regular" w:cstheme="minorHAnsi"/>
           <w:b/>
           <w:bCs/>
-          <w:lang w:val="en-DE"/>
         </w:rPr>
       </w:pPr>
       <w:r>
@@ -1696,7 +1516,6 @@
           <w:rFonts w:eastAsia="MinionPro-Regular" w:cstheme="minorHAnsi"/>
           <w:b/>
           <w:bCs/>
-          <w:lang w:val="en-DE"/>
         </w:rPr>
         <w:t>hat exactly the business objective is</w:t>
       </w:r>
@@ -1727,7 +1546,6 @@
           <w:b/>
           <w:bCs/>
           <w:u w:val="single"/>
-          <w:lang w:val="en-DE"/>
         </w:rPr>
       </w:pPr>
       <w:r>
@@ -1775,29 +1593,13 @@
         <w:jc w:val="both"/>
         <w:rPr>
           <w:rFonts w:eastAsia="MinionPro-Regular" w:cstheme="minorHAnsi"/>
-          <w:lang w:val="en-DE"/>
-        </w:rPr>
-      </w:pPr>
-      <w:r>
-        <w:rPr>
-          <w:rFonts w:eastAsia="MinionPro-Regular" w:cstheme="minorHAnsi"/>
-          <w:lang w:val="en-DE"/>
-        </w:rPr>
-        <w:t>Building a</w:t>
-      </w:r>
-      <w:r>
-        <w:rPr>
-          <w:rFonts w:eastAsia="MinionPro-Regular" w:cstheme="minorHAnsi"/>
-          <w:lang w:val="en-DE"/>
-        </w:rPr>
-        <w:t xml:space="preserve"> </w:t>
-      </w:r>
-      <w:r>
-        <w:rPr>
-          <w:rFonts w:eastAsia="MinionPro-Regular" w:cstheme="minorHAnsi"/>
-          <w:lang w:val="en-DE"/>
-        </w:rPr>
-        <w:t>model is probably not the end goal.</w:t>
+        </w:rPr>
+      </w:pPr>
+      <w:r>
+        <w:rPr>
+          <w:rFonts w:eastAsia="MinionPro-Regular" w:cstheme="minorHAnsi"/>
+        </w:rPr>
+        <w:t>Building a model is probably not the end goal.</w:t>
       </w:r>
     </w:p>
     <w:p>
@@ -1814,7 +1616,6 @@
         <w:jc w:val="both"/>
         <w:rPr>
           <w:rFonts w:eastAsia="MinionPro-Regular" w:cstheme="minorHAnsi"/>
-          <w:lang w:val="en-DE"/>
         </w:rPr>
       </w:pPr>
       <w:r>
@@ -1825,17 +1626,7 @@
           <w:u w:val="single"/>
           <w:lang w:val="en-US"/>
         </w:rPr>
-        <w:t>B</w:t>
-      </w:r>
-      <w:r>
-        <w:rPr>
-          <w:rFonts w:eastAsia="MinionPro-Regular" w:cstheme="minorHAnsi"/>
-          <w:b/>
-          <w:bCs/>
-          <w:u w:val="single"/>
-          <w:lang w:val="en-US"/>
-        </w:rPr>
-        <w:t>oss answer</w:t>
+        <w:t>Boss answer</w:t>
       </w:r>
       <w:r>
         <w:rPr>
@@ -1882,7 +1673,6 @@
         <w:jc w:val="both"/>
         <w:rPr>
           <w:rFonts w:eastAsia="MinionPro-Regular" w:cstheme="minorHAnsi"/>
-          <w:lang w:val="en-DE"/>
         </w:rPr>
       </w:pPr>
       <w:r>
@@ -1895,7 +1685,6 @@
       <w:r>
         <w:rPr>
           <w:rFonts w:eastAsia="MinionPro-Regular" w:cstheme="minorHAnsi"/>
-          <w:lang w:val="en-DE"/>
         </w:rPr>
         <w:t>our model’s output (a prediction of a district’s median housing</w:t>
       </w:r>
@@ -1909,7 +1698,6 @@
       <w:r>
         <w:rPr>
           <w:rFonts w:eastAsia="MinionPro-Regular" w:cstheme="minorHAnsi"/>
-          <w:lang w:val="en-DE"/>
         </w:rPr>
         <w:t>price) will be fed to another Machine Learning system</w:t>
       </w:r>
@@ -1923,7 +1711,6 @@
       <w:r>
         <w:rPr>
           <w:rFonts w:eastAsia="MinionPro-Regular" w:cstheme="minorHAnsi"/>
-          <w:lang w:val="en-DE"/>
         </w:rPr>
         <w:t>along</w:t>
       </w:r>
@@ -1937,7 +1724,6 @@
       <w:r>
         <w:rPr>
           <w:rFonts w:eastAsia="MinionPro-Regular" w:cstheme="minorHAnsi"/>
-          <w:lang w:val="en-DE"/>
         </w:rPr>
         <w:t>with many other signals</w:t>
       </w:r>
@@ -1945,14 +1731,12 @@
         <w:rPr>
           <w:rStyle w:val="FootnoteReference"/>
           <w:rFonts w:eastAsia="MinionPro-Regular" w:cstheme="minorHAnsi"/>
-          <w:lang w:val="en-DE"/>
         </w:rPr>
         <w:footnoteReference w:id="1"/>
       </w:r>
       <w:r>
         <w:rPr>
           <w:rFonts w:eastAsia="MinionPro-Regular" w:cstheme="minorHAnsi"/>
-          <w:lang w:val="en-DE"/>
         </w:rPr>
         <w:t>.</w:t>
       </w:r>
@@ -1968,7 +1752,6 @@
         <w:jc w:val="both"/>
         <w:rPr>
           <w:rFonts w:eastAsia="MinionPro-Regular" w:cstheme="minorHAnsi"/>
-          <w:lang w:val="en-DE"/>
         </w:rPr>
       </w:pPr>
     </w:p>
@@ -1988,15 +1771,13 @@
           <w:rFonts w:eastAsia="MinionPro-Regular" w:cstheme="minorHAnsi"/>
           <w:b/>
           <w:bCs/>
-          <w:lang w:val="en-DE"/>
-        </w:rPr>
-      </w:pPr>
-      <w:r>
-        <w:rPr>
-          <w:rFonts w:eastAsia="MinionPro-Regular" w:cstheme="minorHAnsi"/>
-          <w:b/>
-          <w:bCs/>
-          <w:lang w:val="en-DE"/>
+        </w:rPr>
+      </w:pPr>
+      <w:r>
+        <w:rPr>
+          <w:rFonts w:eastAsia="MinionPro-Regular" w:cstheme="minorHAnsi"/>
+          <w:b/>
+          <w:bCs/>
         </w:rPr>
         <w:t>How does the company expect to use and benefit</w:t>
       </w:r>
@@ -2014,7 +1795,6 @@
           <w:rFonts w:eastAsia="MinionPro-Regular" w:cstheme="minorHAnsi"/>
           <w:b/>
           <w:bCs/>
-          <w:lang w:val="en-DE"/>
         </w:rPr>
         <w:t>from this model?</w:t>
       </w:r>
@@ -2033,7 +1813,6 @@
         <w:jc w:val="both"/>
         <w:rPr>
           <w:rFonts w:eastAsia="MinionPro-Regular" w:cstheme="minorHAnsi"/>
-          <w:lang w:val="en-DE"/>
         </w:rPr>
       </w:pPr>
       <w:r>
@@ -2081,13 +1860,11 @@
         <w:jc w:val="both"/>
         <w:rPr>
           <w:rFonts w:eastAsia="MinionPro-Regular" w:cstheme="minorHAnsi"/>
-          <w:lang w:val="en-DE"/>
-        </w:rPr>
-      </w:pPr>
-      <w:r>
-        <w:rPr>
-          <w:rFonts w:eastAsia="MinionPro-Regular" w:cstheme="minorHAnsi"/>
-          <w:lang w:val="en-DE"/>
+        </w:rPr>
+      </w:pPr>
+      <w:r>
+        <w:rPr>
+          <w:rFonts w:eastAsia="MinionPro-Regular" w:cstheme="minorHAnsi"/>
         </w:rPr>
         <w:t xml:space="preserve">Knowing the objective is important because it will </w:t>
       </w:r>
@@ -2095,7 +1872,6 @@
       <w:r>
         <w:rPr>
           <w:rFonts w:eastAsia="MinionPro-Regular" w:cstheme="minorHAnsi"/>
-          <w:lang w:val="en-DE"/>
         </w:rPr>
         <w:t>determine</w:t>
       </w:r>
@@ -2103,7 +1879,6 @@
       <w:r>
         <w:rPr>
           <w:rFonts w:eastAsia="MinionPro-Regular" w:cstheme="minorHAnsi"/>
-          <w:lang w:val="en-DE"/>
         </w:rPr>
         <w:t xml:space="preserve"> </w:t>
       </w:r>
@@ -2122,13 +1897,11 @@
         <w:jc w:val="both"/>
         <w:rPr>
           <w:rFonts w:eastAsia="MinionPro-Regular" w:cstheme="minorHAnsi"/>
-          <w:lang w:val="en-DE"/>
-        </w:rPr>
-      </w:pPr>
-      <w:r>
-        <w:rPr>
-          <w:rFonts w:eastAsia="MinionPro-Regular" w:cstheme="minorHAnsi"/>
-          <w:lang w:val="en-DE"/>
+        </w:rPr>
+      </w:pPr>
+      <w:r>
+        <w:rPr>
+          <w:rFonts w:eastAsia="MinionPro-Regular" w:cstheme="minorHAnsi"/>
         </w:rPr>
         <w:t>how</w:t>
       </w:r>
@@ -2142,7 +1915,6 @@
       <w:r>
         <w:rPr>
           <w:rFonts w:eastAsia="MinionPro-Regular" w:cstheme="minorHAnsi"/>
-          <w:lang w:val="en-DE"/>
         </w:rPr>
         <w:t xml:space="preserve">you frame the problem, </w:t>
       </w:r>
@@ -2161,13 +1933,11 @@
         <w:jc w:val="both"/>
         <w:rPr>
           <w:rFonts w:eastAsia="MinionPro-Regular" w:cstheme="minorHAnsi"/>
-          <w:lang w:val="en-DE"/>
-        </w:rPr>
-      </w:pPr>
-      <w:r>
-        <w:rPr>
-          <w:rFonts w:eastAsia="MinionPro-Regular" w:cstheme="minorHAnsi"/>
-          <w:lang w:val="en-DE"/>
+        </w:rPr>
+      </w:pPr>
+      <w:r>
+        <w:rPr>
+          <w:rFonts w:eastAsia="MinionPro-Regular" w:cstheme="minorHAnsi"/>
         </w:rPr>
         <w:t xml:space="preserve">which algorithms you will select, </w:t>
       </w:r>
@@ -2186,13 +1956,11 @@
         <w:jc w:val="both"/>
         <w:rPr>
           <w:rFonts w:eastAsia="MinionPro-Regular" w:cstheme="minorHAnsi"/>
-          <w:lang w:val="en-DE"/>
-        </w:rPr>
-      </w:pPr>
-      <w:r>
-        <w:rPr>
-          <w:rFonts w:eastAsia="MinionPro-Regular" w:cstheme="minorHAnsi"/>
-          <w:lang w:val="en-DE"/>
+        </w:rPr>
+      </w:pPr>
+      <w:r>
+        <w:rPr>
+          <w:rFonts w:eastAsia="MinionPro-Regular" w:cstheme="minorHAnsi"/>
         </w:rPr>
         <w:t>which performance measure</w:t>
       </w:r>
@@ -2206,7 +1974,6 @@
       <w:r>
         <w:rPr>
           <w:rFonts w:eastAsia="MinionPro-Regular" w:cstheme="minorHAnsi"/>
-          <w:lang w:val="en-DE"/>
         </w:rPr>
         <w:t xml:space="preserve">you will use to evaluate your model, and </w:t>
       </w:r>
@@ -2225,13 +1992,11 @@
         <w:jc w:val="both"/>
         <w:rPr>
           <w:rFonts w:eastAsia="MinionPro-Regular" w:cstheme="minorHAnsi"/>
-          <w:lang w:val="en-DE"/>
-        </w:rPr>
-      </w:pPr>
-      <w:r>
-        <w:rPr>
-          <w:rFonts w:eastAsia="MinionPro-Regular" w:cstheme="minorHAnsi"/>
-          <w:lang w:val="en-DE"/>
+        </w:rPr>
+      </w:pPr>
+      <w:r>
+        <w:rPr>
+          <w:rFonts w:eastAsia="MinionPro-Regular" w:cstheme="minorHAnsi"/>
         </w:rPr>
         <w:t>how much effort you will spend tweaking</w:t>
       </w:r>
@@ -2246,7 +2011,6 @@
       <w:r>
         <w:rPr>
           <w:rFonts w:eastAsia="MinionPro-Regular" w:cstheme="minorHAnsi"/>
-          <w:lang w:val="en-DE"/>
         </w:rPr>
         <w:t>it.</w:t>
       </w:r>
@@ -2266,7 +2030,6 @@
         <w:jc w:val="both"/>
         <w:rPr>
           <w:rFonts w:eastAsia="MinionPro-Regular" w:cstheme="minorHAnsi"/>
-          <w:lang w:val="en-DE"/>
         </w:rPr>
       </w:pPr>
       <w:r>
@@ -2324,13 +2087,11 @@
         <w:jc w:val="both"/>
         <w:rPr>
           <w:rFonts w:eastAsia="MinionPro-Regular" w:cstheme="minorHAnsi"/>
-          <w:lang w:val="en-DE"/>
-        </w:rPr>
-      </w:pPr>
-      <w:r>
-        <w:rPr>
-          <w:rFonts w:eastAsia="MinionPro-Regular" w:cstheme="minorHAnsi"/>
-          <w:lang w:val="en-DE"/>
+        </w:rPr>
+      </w:pPr>
+      <w:r>
+        <w:rPr>
+          <w:rFonts w:eastAsia="MinionPro-Regular" w:cstheme="minorHAnsi"/>
         </w:rPr>
         <w:t>This downstream system will determine whether it is worth</w:t>
       </w:r>
@@ -2344,7 +2105,6 @@
       <w:r>
         <w:rPr>
           <w:rFonts w:eastAsia="MinionPro-Regular" w:cstheme="minorHAnsi"/>
-          <w:lang w:val="en-DE"/>
         </w:rPr>
         <w:t xml:space="preserve">investing </w:t>
       </w:r>
@@ -2352,7 +2112,6 @@
       <w:r>
         <w:rPr>
           <w:rFonts w:eastAsia="MinionPro-Regular" w:cstheme="minorHAnsi"/>
-          <w:lang w:val="en-DE"/>
         </w:rPr>
         <w:t>in a given</w:t>
       </w:r>
@@ -2360,7 +2119,6 @@
       <w:r>
         <w:rPr>
           <w:rFonts w:eastAsia="MinionPro-Regular" w:cstheme="minorHAnsi"/>
-          <w:lang w:val="en-DE"/>
         </w:rPr>
         <w:t xml:space="preserve"> area or not. Getting this right is critical, as it directly affects</w:t>
       </w:r>
@@ -2374,7 +2132,6 @@
       <w:r>
         <w:rPr>
           <w:rFonts w:eastAsia="MinionPro-Regular" w:cstheme="minorHAnsi"/>
-          <w:lang w:val="en-DE"/>
         </w:rPr>
         <w:t>revenue.</w:t>
       </w:r>
@@ -2390,7 +2147,6 @@
         <w:jc w:val="both"/>
         <w:rPr>
           <w:rFonts w:eastAsia="MinionPro-Regular" w:cstheme="minorHAnsi"/>
-          <w:lang w:val="en-DE"/>
         </w:rPr>
       </w:pPr>
     </w:p>
@@ -2410,15 +2166,13 @@
           <w:rFonts w:eastAsia="MinionPro-Regular" w:cstheme="minorHAnsi"/>
           <w:b/>
           <w:bCs/>
-          <w:lang w:val="en-DE"/>
-        </w:rPr>
-      </w:pPr>
-      <w:r>
-        <w:rPr>
-          <w:rFonts w:eastAsia="MinionPro-Regular" w:cstheme="minorHAnsi"/>
-          <w:b/>
-          <w:bCs/>
-          <w:lang w:val="en-DE"/>
+        </w:rPr>
+      </w:pPr>
+      <w:r>
+        <w:rPr>
+          <w:rFonts w:eastAsia="MinionPro-Regular" w:cstheme="minorHAnsi"/>
+          <w:b/>
+          <w:bCs/>
         </w:rPr>
         <w:t>The next question to ask your boss is what the current solution looks like (if any).</w:t>
       </w:r>
@@ -2437,7 +2191,6 @@
         <w:jc w:val="both"/>
         <w:rPr>
           <w:rFonts w:eastAsia="MinionPro-Regular" w:cstheme="minorHAnsi"/>
-          <w:lang w:val="en-DE"/>
         </w:rPr>
       </w:pPr>
       <w:r>
@@ -2465,29 +2218,13 @@
         <w:jc w:val="both"/>
         <w:rPr>
           <w:rFonts w:eastAsia="MinionPro-Regular" w:cstheme="minorHAnsi"/>
-          <w:lang w:val="en-DE"/>
-        </w:rPr>
-      </w:pPr>
-      <w:r>
-        <w:rPr>
-          <w:rFonts w:eastAsia="MinionPro-Regular" w:cstheme="minorHAnsi"/>
-          <w:lang w:val="en-DE"/>
-        </w:rPr>
-        <w:t>The current situation will often give you a reference for performance, as well as</w:t>
-      </w:r>
-      <w:r>
-        <w:rPr>
-          <w:rFonts w:eastAsia="MinionPro-Regular" w:cstheme="minorHAnsi"/>
-          <w:lang w:val="en-DE"/>
-        </w:rPr>
-        <w:t xml:space="preserve"> </w:t>
-      </w:r>
-      <w:r>
-        <w:rPr>
-          <w:rFonts w:eastAsia="MinionPro-Regular" w:cstheme="minorHAnsi"/>
-          <w:lang w:val="en-DE"/>
-        </w:rPr>
-        <w:t>insights on how to solve the problem.</w:t>
+        </w:rPr>
+      </w:pPr>
+      <w:r>
+        <w:rPr>
+          <w:rFonts w:eastAsia="MinionPro-Regular" w:cstheme="minorHAnsi"/>
+        </w:rPr>
+        <w:t>The current situation will often give you a reference for performance, as well as insights on how to solve the problem.</w:t>
       </w:r>
     </w:p>
     <w:p>
@@ -2504,7 +2241,6 @@
         <w:jc w:val="both"/>
         <w:rPr>
           <w:rFonts w:eastAsia="MinionPro-Regular" w:cstheme="minorHAnsi"/>
-          <w:lang w:val="en-DE"/>
         </w:rPr>
       </w:pPr>
       <w:r>
@@ -2542,7 +2278,6 @@
         <w:jc w:val="both"/>
         <w:rPr>
           <w:rFonts w:eastAsia="MinionPro-Regular" w:cstheme="minorHAnsi"/>
-          <w:lang w:val="en-DE"/>
         </w:rPr>
       </w:pPr>
       <w:r>
@@ -2555,7 +2290,6 @@
       <w:r>
         <w:rPr>
           <w:rFonts w:eastAsia="MinionPro-Regular" w:cstheme="minorHAnsi"/>
-          <w:lang w:val="en-DE"/>
         </w:rPr>
         <w:t>he district housing prices</w:t>
       </w:r>
@@ -2569,7 +2303,6 @@
       <w:r>
         <w:rPr>
           <w:rFonts w:eastAsia="MinionPro-Regular" w:cstheme="minorHAnsi"/>
-          <w:lang w:val="en-DE"/>
         </w:rPr>
         <w:t>are currently estimated manually by experts: a team gathers up-to-date information</w:t>
       </w:r>
@@ -2583,7 +2316,6 @@
       <w:r>
         <w:rPr>
           <w:rFonts w:eastAsia="MinionPro-Regular" w:cstheme="minorHAnsi"/>
-          <w:lang w:val="en-DE"/>
         </w:rPr>
         <w:t>about a district, and when they cannot get the median housing price, they</w:t>
       </w:r>
@@ -2597,7 +2329,6 @@
       <w:r>
         <w:rPr>
           <w:rFonts w:eastAsia="MinionPro-Regular" w:cstheme="minorHAnsi"/>
-          <w:lang w:val="en-DE"/>
         </w:rPr>
         <w:t>estimate it using complex rules.</w:t>
       </w:r>
@@ -2611,7 +2342,6 @@
       <w:r>
         <w:rPr>
           <w:rFonts w:eastAsia="MinionPro-Regular" w:cstheme="minorHAnsi"/>
-          <w:lang w:val="en-DE"/>
         </w:rPr>
         <w:t>This is costly and time-consuming, and their estimates are not great; in cases where</w:t>
       </w:r>
@@ -2625,7 +2355,6 @@
       <w:r>
         <w:rPr>
           <w:rFonts w:eastAsia="MinionPro-Regular" w:cstheme="minorHAnsi"/>
-          <w:lang w:val="en-DE"/>
         </w:rPr>
         <w:t>they manage to find out the actual median housing price, they often realize that their</w:t>
       </w:r>
@@ -2639,7 +2368,6 @@
       <w:r>
         <w:rPr>
           <w:rFonts w:eastAsia="MinionPro-Regular" w:cstheme="minorHAnsi"/>
-          <w:lang w:val="en-DE"/>
         </w:rPr>
         <w:t xml:space="preserve">estimates were off by more than 20%. </w:t>
       </w:r>
@@ -2647,7 +2375,6 @@
       <w:r>
         <w:rPr>
           <w:rFonts w:eastAsia="MinionPro-Regular" w:cstheme="minorHAnsi"/>
-          <w:lang w:val="en-DE"/>
         </w:rPr>
         <w:t>This is why</w:t>
       </w:r>
@@ -2655,7 +2382,6 @@
       <w:r>
         <w:rPr>
           <w:rFonts w:eastAsia="MinionPro-Regular" w:cstheme="minorHAnsi"/>
-          <w:lang w:val="en-DE"/>
         </w:rPr>
         <w:t xml:space="preserve"> the company thinks that it would</w:t>
       </w:r>
@@ -2669,7 +2395,6 @@
       <w:r>
         <w:rPr>
           <w:rFonts w:eastAsia="MinionPro-Regular" w:cstheme="minorHAnsi"/>
-          <w:lang w:val="en-DE"/>
         </w:rPr>
         <w:t>be useful to train a model to predict a district’s median housing</w:t>
       </w:r>
@@ -2683,7 +2408,6 @@
       <w:r>
         <w:rPr>
           <w:rFonts w:eastAsia="MinionPro-Regular" w:cstheme="minorHAnsi"/>
-          <w:lang w:val="en-DE"/>
         </w:rPr>
         <w:t>price, given other</w:t>
       </w:r>
@@ -2697,7 +2421,6 @@
       <w:r>
         <w:rPr>
           <w:rFonts w:eastAsia="MinionPro-Regular" w:cstheme="minorHAnsi"/>
-          <w:lang w:val="en-DE"/>
         </w:rPr>
         <w:t xml:space="preserve">data about that district. </w:t>
       </w:r>
@@ -2711,7 +2434,6 @@
         <w:jc w:val="both"/>
         <w:rPr>
           <w:rFonts w:eastAsia="MinionPro-Regular" w:cstheme="minorHAnsi"/>
-          <w:lang w:val="en-DE"/>
         </w:rPr>
       </w:pPr>
     </w:p>
@@ -2724,13 +2446,11 @@
         <w:jc w:val="both"/>
         <w:rPr>
           <w:rFonts w:eastAsia="MinionPro-Regular" w:cstheme="minorHAnsi"/>
-          <w:lang w:val="en-DE"/>
-        </w:rPr>
-      </w:pPr>
-      <w:r>
-        <w:rPr>
-          <w:rFonts w:eastAsia="MinionPro-Regular" w:cstheme="minorHAnsi"/>
-          <w:lang w:val="en-DE"/>
+        </w:rPr>
+      </w:pPr>
+      <w:r>
+        <w:rPr>
+          <w:rFonts w:eastAsia="MinionPro-Regular" w:cstheme="minorHAnsi"/>
         </w:rPr>
         <w:t>With all this information, you are now ready to start designing your system. First,</w:t>
       </w:r>
@@ -2744,7 +2464,6 @@
       <w:r>
         <w:rPr>
           <w:rFonts w:eastAsia="MinionPro-Regular" w:cstheme="minorHAnsi"/>
-          <w:lang w:val="en-DE"/>
         </w:rPr>
         <w:t xml:space="preserve">you need to frame the problem: </w:t>
       </w:r>
@@ -2763,7 +2482,6 @@
         <w:jc w:val="both"/>
         <w:rPr>
           <w:rFonts w:eastAsia="MinionPro-Regular" w:cstheme="minorHAnsi"/>
-          <w:lang w:val="en-DE"/>
         </w:rPr>
       </w:pPr>
       <w:r>
@@ -2776,7 +2494,6 @@
       <w:r>
         <w:rPr>
           <w:rFonts w:eastAsia="MinionPro-Regular" w:cstheme="minorHAnsi"/>
-          <w:lang w:val="en-DE"/>
         </w:rPr>
         <w:t xml:space="preserve">s it </w:t>
       </w:r>
@@ -2784,14 +2501,12 @@
         <w:rPr>
           <w:rFonts w:eastAsia="MinionPro-Regular" w:cstheme="minorHAnsi"/>
           <w:color w:val="FF0000"/>
-          <w:lang w:val="en-DE"/>
         </w:rPr>
         <w:t>supervised</w:t>
       </w:r>
       <w:r>
         <w:rPr>
           <w:rFonts w:eastAsia="MinionPro-Regular" w:cstheme="minorHAnsi"/>
-          <w:lang w:val="en-DE"/>
         </w:rPr>
         <w:t>, unsupervised, or Reinforcement</w:t>
       </w:r>
@@ -2805,7 +2520,6 @@
       <w:r>
         <w:rPr>
           <w:rFonts w:eastAsia="MinionPro-Regular" w:cstheme="minorHAnsi"/>
-          <w:lang w:val="en-DE"/>
         </w:rPr>
         <w:t xml:space="preserve">Learning? </w:t>
       </w:r>
@@ -2824,7 +2538,6 @@
         <w:jc w:val="both"/>
         <w:rPr>
           <w:rFonts w:eastAsia="MinionPro-Regular" w:cstheme="minorHAnsi"/>
-          <w:lang w:val="en-DE"/>
         </w:rPr>
       </w:pPr>
       <w:r>
@@ -2837,7 +2550,6 @@
       <w:r>
         <w:rPr>
           <w:rFonts w:eastAsia="MinionPro-Regular" w:cstheme="minorHAnsi"/>
-          <w:lang w:val="en-DE"/>
         </w:rPr>
         <w:t xml:space="preserve">s it a classification task, a </w:t>
       </w:r>
@@ -2845,14 +2557,12 @@
         <w:rPr>
           <w:rFonts w:eastAsia="MinionPro-Regular" w:cstheme="minorHAnsi"/>
           <w:color w:val="FF0000"/>
-          <w:lang w:val="en-DE"/>
         </w:rPr>
         <w:t>regression task</w:t>
       </w:r>
       <w:r>
         <w:rPr>
           <w:rFonts w:eastAsia="MinionPro-Regular" w:cstheme="minorHAnsi"/>
-          <w:lang w:val="en-DE"/>
         </w:rPr>
         <w:t xml:space="preserve">, or something else? </w:t>
       </w:r>
@@ -2877,7 +2587,6 @@
       <w:r>
         <w:rPr>
           <w:rFonts w:eastAsia="MinionPro-Regular" w:cstheme="minorHAnsi"/>
-          <w:lang w:val="en-DE"/>
         </w:rPr>
         <w:t>Should you</w:t>
       </w:r>
@@ -2891,7 +2600,6 @@
       <w:r>
         <w:rPr>
           <w:rFonts w:eastAsia="MinionPro-Regular" w:cstheme="minorHAnsi"/>
-          <w:lang w:val="en-DE"/>
         </w:rPr>
         <w:t xml:space="preserve">use batch learning or </w:t>
       </w:r>
@@ -2899,14 +2607,12 @@
         <w:rPr>
           <w:rFonts w:eastAsia="MinionPro-Regular" w:cstheme="minorHAnsi"/>
           <w:color w:val="FF0000"/>
-          <w:lang w:val="en-DE"/>
         </w:rPr>
         <w:t>online learning techniques</w:t>
       </w:r>
       <w:r>
         <w:rPr>
           <w:rFonts w:eastAsia="MinionPro-Regular" w:cstheme="minorHAnsi"/>
-          <w:lang w:val="en-DE"/>
         </w:rPr>
         <w:t xml:space="preserve">? </w:t>
       </w:r>
@@ -2920,7 +2626,6 @@
         <w:jc w:val="both"/>
         <w:rPr>
           <w:rFonts w:eastAsia="MinionPro-Regular" w:cstheme="minorHAnsi"/>
-          <w:lang w:val="en-DE"/>
         </w:rPr>
       </w:pPr>
     </w:p>
@@ -2942,7 +2647,6 @@
       <w:r>
         <w:rPr>
           <w:rFonts w:eastAsia="MinionPro-Regular" w:cstheme="minorHAnsi"/>
-          <w:lang w:val="en-DE"/>
         </w:rPr>
         <w:t xml:space="preserve">Before you read on, </w:t>
       </w:r>
@@ -2950,7 +2654,6 @@
       <w:r>
         <w:rPr>
           <w:rFonts w:eastAsia="MinionPro-Regular" w:cstheme="minorHAnsi"/>
-          <w:lang w:val="en-DE"/>
         </w:rPr>
         <w:t>pause</w:t>
       </w:r>
@@ -2958,7 +2661,6 @@
       <w:r>
         <w:rPr>
           <w:rFonts w:eastAsia="MinionPro-Regular" w:cstheme="minorHAnsi"/>
-          <w:lang w:val="en-DE"/>
         </w:rPr>
         <w:t xml:space="preserve"> and try</w:t>
       </w:r>
@@ -2972,7 +2674,6 @@
       <w:r>
         <w:rPr>
           <w:rFonts w:eastAsia="MinionPro-Regular" w:cstheme="minorHAnsi"/>
-          <w:lang w:val="en-DE"/>
         </w:rPr>
         <w:t>to answer these questions for yourself.</w:t>
       </w:r>
@@ -2991,7 +2692,7 @@
           <w:color w:val="FF0000"/>
           <w:lang w:val="en-US"/>
         </w:rPr>
-        <w:t xml:space="preserve">My </w:t>
+        <w:t>My (the reader’s</w:t>
       </w:r>
       <w:r>
         <w:rPr>
@@ -3001,7 +2702,7 @@
           <w:color w:val="FF0000"/>
           <w:lang w:val="en-US"/>
         </w:rPr>
-        <w:t>(the reader</w:t>
+        <w:t xml:space="preserve"> - </w:t>
       </w:r>
       <w:r>
         <w:rPr>
@@ -3011,7 +2712,7 @@
           <w:color w:val="FF0000"/>
           <w:lang w:val="en-US"/>
         </w:rPr>
-        <w:t>’</w:t>
+        <w:t xml:space="preserve">the one that prepared this outline document) answers are those marked in red </w:t>
       </w:r>
       <w:r>
         <w:rPr>
@@ -3021,7 +2722,7 @@
           <w:color w:val="FF0000"/>
           <w:lang w:val="en-US"/>
         </w:rPr>
-        <w:t>s</w:t>
+        <w:t>during</w:t>
       </w:r>
       <w:r>
         <w:rPr>
@@ -3031,7 +2732,7 @@
           <w:color w:val="FF0000"/>
           <w:lang w:val="en-US"/>
         </w:rPr>
-        <w:t xml:space="preserve"> - </w:t>
+        <w:t xml:space="preserve"> mention</w:t>
       </w:r>
       <w:r>
         <w:rPr>
@@ -3041,7 +2742,7 @@
           <w:color w:val="FF0000"/>
           <w:lang w:val="en-US"/>
         </w:rPr>
-        <w:t>the one that prepared this outline document)</w:t>
+        <w:t>ing</w:t>
       </w:r>
       <w:r>
         <w:rPr>
@@ -3051,7 +2752,7 @@
           <w:color w:val="FF0000"/>
           <w:lang w:val="en-US"/>
         </w:rPr>
-        <w:t xml:space="preserve"> answers are those marked in red </w:t>
+        <w:t xml:space="preserve"> in </w:t>
       </w:r>
       <w:r>
         <w:rPr>
@@ -3061,7 +2762,7 @@
           <w:color w:val="FF0000"/>
           <w:lang w:val="en-US"/>
         </w:rPr>
-        <w:t>during</w:t>
+        <w:t>p</w:t>
       </w:r>
       <w:r>
         <w:rPr>
@@ -3071,7 +2772,7 @@
           <w:color w:val="FF0000"/>
           <w:lang w:val="en-US"/>
         </w:rPr>
-        <w:t xml:space="preserve"> mention</w:t>
+        <w:t xml:space="preserve">unctuating </w:t>
       </w:r>
       <w:r>
         <w:rPr>
@@ -3081,7 +2782,7 @@
           <w:color w:val="FF0000"/>
           <w:lang w:val="en-US"/>
         </w:rPr>
-        <w:t>ing</w:t>
+        <w:t>b</w:t>
       </w:r>
       <w:r>
         <w:rPr>
@@ -3091,7 +2792,7 @@
           <w:color w:val="FF0000"/>
           <w:lang w:val="en-US"/>
         </w:rPr>
-        <w:t xml:space="preserve"> in </w:t>
+        <w:t xml:space="preserve">ullet </w:t>
       </w:r>
       <w:r>
         <w:rPr>
@@ -3111,58 +2812,22 @@
           <w:color w:val="FF0000"/>
           <w:lang w:val="en-US"/>
         </w:rPr>
-        <w:t xml:space="preserve">unctuating </w:t>
-      </w:r>
-      <w:r>
-        <w:rPr>
-          <w:rFonts w:eastAsia="MinionPro-Regular" w:cstheme="minorHAnsi"/>
-          <w:i/>
-          <w:iCs/>
+        <w:t>oints. Let us see the results.</w:t>
+      </w:r>
+    </w:p>
+    <w:p>
+      <w:pPr>
+        <w:autoSpaceDE w:val="0"/>
+        <w:autoSpaceDN w:val="0"/>
+        <w:adjustRightInd w:val="0"/>
+        <w:spacing w:after="0" w:line="240" w:lineRule="auto"/>
+        <w:jc w:val="both"/>
+        <w:rPr>
+          <w:rFonts w:eastAsia="MinionPro-Regular" w:cstheme="minorHAnsi"/>
           <w:color w:val="FF0000"/>
           <w:lang w:val="en-US"/>
         </w:rPr>
-        <w:t>b</w:t>
-      </w:r>
-      <w:r>
-        <w:rPr>
-          <w:rFonts w:eastAsia="MinionPro-Regular" w:cstheme="minorHAnsi"/>
-          <w:i/>
-          <w:iCs/>
-          <w:color w:val="FF0000"/>
-          <w:lang w:val="en-US"/>
-        </w:rPr>
-        <w:t xml:space="preserve">ullet </w:t>
-      </w:r>
-      <w:r>
-        <w:rPr>
-          <w:rFonts w:eastAsia="MinionPro-Regular" w:cstheme="minorHAnsi"/>
-          <w:i/>
-          <w:iCs/>
-          <w:color w:val="FF0000"/>
-          <w:lang w:val="en-US"/>
-        </w:rPr>
-        <w:t>p</w:t>
-      </w:r>
-      <w:r>
-        <w:rPr>
-          <w:rFonts w:eastAsia="MinionPro-Regular" w:cstheme="minorHAnsi"/>
-          <w:i/>
-          <w:iCs/>
-          <w:color w:val="FF0000"/>
-          <w:lang w:val="en-US"/>
-        </w:rPr>
-        <w:t>oints</w:t>
-      </w:r>
-      <w:r>
-        <w:rPr>
-          <w:rFonts w:eastAsia="MinionPro-Regular" w:cstheme="minorHAnsi"/>
-          <w:i/>
-          <w:iCs/>
-          <w:color w:val="FF0000"/>
-          <w:lang w:val="en-US"/>
-        </w:rPr>
-        <w:t>. Let us see the results.</w:t>
-      </w:r>
+      </w:pPr>
     </w:p>
     <w:p>
       <w:pPr>
@@ -3173,27 +2838,11 @@
         <w:jc w:val="both"/>
         <w:rPr>
           <w:rFonts w:eastAsia="MinionPro-Regular" w:cstheme="minorHAnsi"/>
-          <w:color w:val="FF0000"/>
-          <w:lang w:val="en-US"/>
-        </w:rPr>
-      </w:pPr>
-    </w:p>
-    <w:p>
-      <w:pPr>
-        <w:autoSpaceDE w:val="0"/>
-        <w:autoSpaceDN w:val="0"/>
-        <w:adjustRightInd w:val="0"/>
-        <w:spacing w:after="0" w:line="240" w:lineRule="auto"/>
-        <w:jc w:val="both"/>
-        <w:rPr>
-          <w:rFonts w:eastAsia="MinionPro-Regular" w:cstheme="minorHAnsi"/>
-          <w:lang w:val="en-DE"/>
-        </w:rPr>
-      </w:pPr>
-      <w:r>
-        <w:rPr>
-          <w:rFonts w:eastAsia="MinionPro-Regular" w:cstheme="minorHAnsi"/>
-          <w:lang w:val="en-DE"/>
+        </w:rPr>
+      </w:pPr>
+      <w:r>
+        <w:rPr>
+          <w:rFonts w:eastAsia="MinionPro-Regular" w:cstheme="minorHAnsi"/>
         </w:rPr>
         <w:t>Have you found the answers? Let’s see:</w:t>
       </w:r>
@@ -3214,7 +2863,6 @@
           <w:rFonts w:eastAsia="MinionPro-Regular" w:cstheme="minorHAnsi"/>
           <w:b/>
           <w:bCs/>
-          <w:lang w:val="en-DE"/>
         </w:rPr>
       </w:pPr>
       <w:r>
@@ -3231,7 +2879,6 @@
           <w:rFonts w:eastAsia="MinionPro-Regular" w:cstheme="minorHAnsi"/>
           <w:b/>
           <w:bCs/>
-          <w:lang w:val="en-DE"/>
         </w:rPr>
         <w:t xml:space="preserve">t is clearly a typical supervised learning </w:t>
       </w:r>
@@ -3241,7 +2888,6 @@
           <w:rFonts w:eastAsia="MinionPro-Regular" w:cstheme="minorHAnsi"/>
           <w:b/>
           <w:bCs/>
-          <w:lang w:val="en-DE"/>
         </w:rPr>
         <w:t>task</w:t>
       </w:r>
@@ -3261,7 +2907,6 @@
         <w:jc w:val="both"/>
         <w:rPr>
           <w:rFonts w:eastAsia="MinionPro-Regular" w:cstheme="minorHAnsi"/>
-          <w:lang w:val="en-DE"/>
         </w:rPr>
       </w:pPr>
       <w:r>
@@ -3275,7 +2920,6 @@
       <w:r>
         <w:rPr>
           <w:rFonts w:eastAsia="MinionPro-Regular" w:cstheme="minorHAnsi"/>
-          <w:lang w:val="en-DE"/>
         </w:rPr>
         <w:t>ince</w:t>
       </w:r>
@@ -3283,7 +2927,6 @@
       <w:r>
         <w:rPr>
           <w:rFonts w:eastAsia="MinionPro-Regular" w:cstheme="minorHAnsi"/>
-          <w:lang w:val="en-DE"/>
         </w:rPr>
         <w:t xml:space="preserve"> you are given </w:t>
       </w:r>
@@ -3293,7 +2936,6 @@
           <w:rFonts w:eastAsia="MinionPro-It" w:cstheme="minorHAnsi"/>
           <w:i/>
           <w:iCs/>
-          <w:lang w:val="en-DE"/>
         </w:rPr>
         <w:t>labeled</w:t>
       </w:r>
@@ -3303,14 +2945,12 @@
           <w:rFonts w:eastAsia="MinionPro-It" w:cstheme="minorHAnsi"/>
           <w:i/>
           <w:iCs/>
-          <w:lang w:val="en-DE"/>
         </w:rPr>
         <w:t xml:space="preserve"> </w:t>
       </w:r>
       <w:r>
         <w:rPr>
           <w:rFonts w:eastAsia="MinionPro-Regular" w:cstheme="minorHAnsi"/>
-          <w:lang w:val="en-DE"/>
         </w:rPr>
         <w:t>training examples (each instance comes with the expected</w:t>
       </w:r>
@@ -3324,7 +2964,6 @@
       <w:r>
         <w:rPr>
           <w:rFonts w:eastAsia="MinionPro-Regular" w:cstheme="minorHAnsi"/>
-          <w:lang w:val="en-DE"/>
         </w:rPr>
         <w:t>output, i.e., the district’s median housing price).</w:t>
       </w:r>
@@ -3345,15 +2984,13 @@
           <w:rFonts w:eastAsia="MinionPro-Regular" w:cstheme="minorHAnsi"/>
           <w:b/>
           <w:bCs/>
-          <w:lang w:val="en-DE"/>
-        </w:rPr>
-      </w:pPr>
-      <w:r>
-        <w:rPr>
-          <w:rFonts w:eastAsia="MinionPro-Regular" w:cstheme="minorHAnsi"/>
-          <w:b/>
-          <w:bCs/>
-          <w:lang w:val="en-DE"/>
+        </w:rPr>
+      </w:pPr>
+      <w:r>
+        <w:rPr>
+          <w:rFonts w:eastAsia="MinionPro-Regular" w:cstheme="minorHAnsi"/>
+          <w:b/>
+          <w:bCs/>
         </w:rPr>
         <w:t xml:space="preserve">It is also a typical regression </w:t>
       </w:r>
@@ -3363,7 +3000,6 @@
           <w:rFonts w:eastAsia="MinionPro-Regular" w:cstheme="minorHAnsi"/>
           <w:b/>
           <w:bCs/>
-          <w:lang w:val="en-DE"/>
         </w:rPr>
         <w:t>task</w:t>
       </w:r>
@@ -3383,13 +3019,11 @@
         <w:jc w:val="both"/>
         <w:rPr>
           <w:rFonts w:eastAsia="MinionPro-Regular" w:cstheme="minorHAnsi"/>
-          <w:lang w:val="en-DE"/>
-        </w:rPr>
-      </w:pPr>
-      <w:r>
-        <w:rPr>
-          <w:rFonts w:eastAsia="MinionPro-Regular" w:cstheme="minorHAnsi"/>
-          <w:lang w:val="en-DE"/>
+        </w:rPr>
+      </w:pPr>
+      <w:r>
+        <w:rPr>
+          <w:rFonts w:eastAsia="MinionPro-Regular" w:cstheme="minorHAnsi"/>
         </w:rPr>
         <w:t>since you are asked to predict a value.</w:t>
       </w:r>
@@ -3408,13 +3042,11 @@
         <w:jc w:val="both"/>
         <w:rPr>
           <w:rFonts w:eastAsia="MinionPro-Regular" w:cstheme="minorHAnsi"/>
-          <w:lang w:val="en-DE"/>
-        </w:rPr>
-      </w:pPr>
-      <w:r>
-        <w:rPr>
-          <w:rFonts w:eastAsia="MinionPro-Regular" w:cstheme="minorHAnsi"/>
-          <w:lang w:val="en-DE"/>
+        </w:rPr>
+      </w:pPr>
+      <w:r>
+        <w:rPr>
+          <w:rFonts w:eastAsia="MinionPro-Regular" w:cstheme="minorHAnsi"/>
         </w:rPr>
         <w:t xml:space="preserve">More specifically, this is a </w:t>
       </w:r>
@@ -3423,7 +3055,6 @@
           <w:rFonts w:eastAsia="MinionPro-It" w:cstheme="minorHAnsi"/>
           <w:i/>
           <w:iCs/>
-          <w:lang w:val="en-DE"/>
         </w:rPr>
         <w:t>multiple regression</w:t>
       </w:r>
@@ -3439,7 +3070,6 @@
       <w:r>
         <w:rPr>
           <w:rFonts w:eastAsia="MinionPro-Regular" w:cstheme="minorHAnsi"/>
-          <w:lang w:val="en-DE"/>
         </w:rPr>
         <w:t>problem, since the system will use multiple features to make a prediction (it will use</w:t>
       </w:r>
@@ -3453,7 +3083,6 @@
       <w:r>
         <w:rPr>
           <w:rFonts w:eastAsia="MinionPro-Regular" w:cstheme="minorHAnsi"/>
-          <w:lang w:val="en-DE"/>
         </w:rPr>
         <w:t>the district’s population, the median income, etc.).</w:t>
       </w:r>
@@ -3472,13 +3101,11 @@
         <w:jc w:val="both"/>
         <w:rPr>
           <w:rFonts w:eastAsia="MinionPro-Regular" w:cstheme="minorHAnsi"/>
-          <w:lang w:val="en-DE"/>
-        </w:rPr>
-      </w:pPr>
-      <w:r>
-        <w:rPr>
-          <w:rFonts w:eastAsia="MinionPro-Regular" w:cstheme="minorHAnsi"/>
-          <w:lang w:val="en-DE"/>
+        </w:rPr>
+      </w:pPr>
+      <w:r>
+        <w:rPr>
+          <w:rFonts w:eastAsia="MinionPro-Regular" w:cstheme="minorHAnsi"/>
         </w:rPr>
         <w:lastRenderedPageBreak/>
         <w:t xml:space="preserve">It is also a </w:t>
@@ -3488,7 +3115,6 @@
           <w:rFonts w:eastAsia="MinionPro-It" w:cstheme="minorHAnsi"/>
           <w:i/>
           <w:iCs/>
-          <w:lang w:val="en-DE"/>
         </w:rPr>
         <w:t>univariate regression</w:t>
       </w:r>
@@ -3505,7 +3131,6 @@
       <w:r>
         <w:rPr>
           <w:rFonts w:eastAsia="MinionPro-Regular" w:cstheme="minorHAnsi"/>
-          <w:lang w:val="en-DE"/>
         </w:rPr>
         <w:t>problem, since</w:t>
       </w:r>
@@ -3513,7 +3138,6 @@
       <w:r>
         <w:rPr>
           <w:rFonts w:eastAsia="MinionPro-Regular" w:cstheme="minorHAnsi"/>
-          <w:lang w:val="en-DE"/>
         </w:rPr>
         <w:t xml:space="preserve"> we are only trying to predict a single value for each district. If we were</w:t>
       </w:r>
@@ -3527,7 +3151,6 @@
       <w:r>
         <w:rPr>
           <w:rFonts w:eastAsia="MinionPro-Regular" w:cstheme="minorHAnsi"/>
-          <w:lang w:val="en-DE"/>
         </w:rPr>
         <w:t xml:space="preserve">trying to predict multiple values per district, it would be a </w:t>
       </w:r>
@@ -3536,7 +3159,6 @@
           <w:rFonts w:eastAsia="MinionPro-It" w:cstheme="minorHAnsi"/>
           <w:i/>
           <w:iCs/>
-          <w:lang w:val="en-DE"/>
         </w:rPr>
         <w:t>multivariate regression</w:t>
       </w:r>
@@ -3552,7 +3174,6 @@
       <w:r>
         <w:rPr>
           <w:rFonts w:eastAsia="MinionPro-Regular" w:cstheme="minorHAnsi"/>
-          <w:lang w:val="en-DE"/>
         </w:rPr>
         <w:t>problem.</w:t>
       </w:r>
@@ -3566,7 +3187,6 @@
         <w:jc w:val="both"/>
         <w:rPr>
           <w:rFonts w:eastAsia="MinionPro-Regular" w:cstheme="minorHAnsi"/>
-          <w:lang w:val="en-DE"/>
         </w:rPr>
       </w:pPr>
     </w:p>
@@ -3586,7 +3206,6 @@
           <w:rFonts w:eastAsia="MinionPro-Regular" w:cstheme="minorHAnsi"/>
           <w:b/>
           <w:bCs/>
-          <w:lang w:val="en-DE"/>
         </w:rPr>
       </w:pPr>
       <w:r>
@@ -3603,7 +3222,6 @@
           <w:rFonts w:eastAsia="MinionPro-Regular" w:cstheme="minorHAnsi"/>
           <w:b/>
           <w:bCs/>
-          <w:lang w:val="en-DE"/>
         </w:rPr>
         <w:t>lain batch learning</w:t>
       </w:r>
@@ -3624,7 +3242,6 @@
           <w:rFonts w:eastAsia="MinionPro-Regular" w:cs="MinionPro-Regular"/>
           <w:sz w:val="21"/>
           <w:szCs w:val="21"/>
-          <w:lang w:val="en-DE"/>
         </w:rPr>
       </w:pPr>
       <w:r>
@@ -3637,7 +3254,6 @@
       <w:r>
         <w:rPr>
           <w:rFonts w:eastAsia="MinionPro-Regular" w:cstheme="minorHAnsi"/>
-          <w:lang w:val="en-DE"/>
         </w:rPr>
         <w:t>here is no continuous flow of data coming into the system, there is</w:t>
       </w:r>
@@ -3651,7 +3267,6 @@
       <w:r>
         <w:rPr>
           <w:rFonts w:eastAsia="MinionPro-Regular" w:cstheme="minorHAnsi"/>
-          <w:lang w:val="en-DE"/>
         </w:rPr>
         <w:t xml:space="preserve">no </w:t>
       </w:r>
@@ -3659,7 +3274,6 @@
       <w:r>
         <w:rPr>
           <w:rFonts w:eastAsia="MinionPro-Regular" w:cstheme="minorHAnsi"/>
-          <w:lang w:val="en-DE"/>
         </w:rPr>
         <w:t>particular need</w:t>
       </w:r>
@@ -3667,7 +3281,6 @@
       <w:r>
         <w:rPr>
           <w:rFonts w:eastAsia="MinionPro-Regular" w:cstheme="minorHAnsi"/>
-          <w:lang w:val="en-DE"/>
         </w:rPr>
         <w:t xml:space="preserve"> to adjust to changing data rapidly, and the data is small enough to</w:t>
       </w:r>
@@ -3681,7 +3294,6 @@
       <w:r>
         <w:rPr>
           <w:rFonts w:eastAsia="MinionPro-Regular" w:cstheme="minorHAnsi"/>
-          <w:lang w:val="en-DE"/>
         </w:rPr>
         <w:t>fit in memory</w:t>
       </w:r>
@@ -3709,7 +3321,6 @@
           <w:rFonts w:eastAsia="MinionPro-Regular" w:cs="MinionPro-Regular"/>
           <w:sz w:val="21"/>
           <w:szCs w:val="21"/>
-          <w:lang w:val="en-DE"/>
         </w:rPr>
       </w:pPr>
     </w:p>
@@ -3736,13 +3347,11 @@
               <w:jc w:val="both"/>
               <w:rPr>
                 <w:rFonts w:eastAsia="MinionPro-Regular" w:cstheme="minorHAnsi"/>
-                <w:lang w:val="en-DE"/>
               </w:rPr>
             </w:pPr>
             <w:r>
               <w:rPr>
                 <w:rFonts w:eastAsia="MinionPro-Regular" w:cstheme="minorHAnsi"/>
-                <w:lang w:val="en-DE"/>
               </w:rPr>
               <w:t>If the data were huge, you could either split your batch learning</w:t>
             </w:r>
@@ -3756,7 +3365,6 @@
             <w:r>
               <w:rPr>
                 <w:rFonts w:eastAsia="MinionPro-Regular" w:cstheme="minorHAnsi"/>
-                <w:lang w:val="en-DE"/>
               </w:rPr>
               <w:t>work across multiple servers (using the MapReduce technique) or</w:t>
             </w:r>
@@ -3770,7 +3378,6 @@
             <w:r>
               <w:rPr>
                 <w:rFonts w:eastAsia="MinionPro-Regular" w:cstheme="minorHAnsi"/>
-                <w:lang w:val="en-DE"/>
               </w:rPr>
               <w:t>use an online learning technique.</w:t>
             </w:r>
@@ -3863,13 +3470,11 @@
           <w:rFonts w:eastAsia="MinionPro-Regular" w:cs="MinionPro-Regular"/>
           <w:sz w:val="21"/>
           <w:szCs w:val="21"/>
-          <w:lang w:val="en-DE"/>
-        </w:rPr>
-      </w:pPr>
-      <w:r>
-        <w:rPr>
-          <w:rFonts w:eastAsia="MinionPro-Regular" w:cstheme="minorHAnsi"/>
-          <w:lang w:val="en-DE"/>
+        </w:rPr>
+      </w:pPr>
+      <w:r>
+        <w:rPr>
+          <w:rFonts w:eastAsia="MinionPro-Regular" w:cstheme="minorHAnsi"/>
         </w:rPr>
         <w:t>Your next step is to select a performance measure.</w:t>
       </w:r>
@@ -3887,7 +3492,6 @@
           <w:bCs/>
           <w:i/>
           <w:iCs/>
-          <w:lang w:val="en-DE"/>
         </w:rPr>
         <w:t>A typical performance measure for</w:t>
       </w:r>
@@ -3909,7 +3513,6 @@
           <w:bCs/>
           <w:i/>
           <w:iCs/>
-          <w:lang w:val="en-DE"/>
         </w:rPr>
         <w:t>regression problems is the Root Mean Square Error (RMSE).</w:t>
       </w:r>
@@ -3927,7 +3530,6 @@
       <w:r>
         <w:rPr>
           <w:rFonts w:eastAsia="MinionPro-Regular" w:cstheme="minorHAnsi"/>
-          <w:lang w:val="en-DE"/>
         </w:rPr>
         <w:t>It gives an idea of how</w:t>
       </w:r>
@@ -3941,7 +3543,6 @@
       <w:r>
         <w:rPr>
           <w:rFonts w:eastAsia="MinionPro-Regular" w:cstheme="minorHAnsi"/>
-          <w:lang w:val="en-DE"/>
         </w:rPr>
         <w:t>much error the system typically makes in its</w:t>
       </w:r>
@@ -3955,7 +3556,6 @@
       <w:r>
         <w:rPr>
           <w:rFonts w:eastAsia="MinionPro-Regular" w:cstheme="minorHAnsi"/>
-          <w:lang w:val="en-DE"/>
         </w:rPr>
         <w:t>predictions, with a higher weight for</w:t>
       </w:r>
@@ -3969,7 +3569,6 @@
       <w:r>
         <w:rPr>
           <w:rFonts w:eastAsia="MinionPro-Regular" w:cstheme="minorHAnsi"/>
-          <w:lang w:val="en-DE"/>
         </w:rPr>
         <w:t>large errors.</w:t>
       </w:r>
@@ -3983,7 +3582,6 @@
       <w:r>
         <w:rPr>
           <w:rFonts w:eastAsia="MinionPro-Regular" w:cstheme="minorHAnsi"/>
-          <w:lang w:val="en-DE"/>
         </w:rPr>
         <w:t>he mathematical formula to compute the RMSE.</w:t>
       </w:r>
@@ -4066,14 +3664,12 @@
         <w:rPr>
           <w:rFonts w:eastAsia="MinionPro-Regular" w:cstheme="minorHAnsi"/>
           <w:color w:val="000000"/>
-          <w:lang w:val="en-DE"/>
         </w:rPr>
       </w:pPr>
       <w:r>
         <w:rPr>
           <w:rFonts w:eastAsia="MinionPro-Regular" w:cstheme="minorHAnsi"/>
           <w:color w:val="000000"/>
-          <w:lang w:val="en-DE"/>
         </w:rPr>
         <w:t>Even though the RMSE is generally the preferred performance measure for regression</w:t>
       </w:r>
@@ -4089,7 +3685,6 @@
         <w:rPr>
           <w:rFonts w:eastAsia="MinionPro-Regular" w:cstheme="minorHAnsi"/>
           <w:color w:val="000000"/>
-          <w:lang w:val="en-DE"/>
         </w:rPr>
         <w:t>tasks, in some contexts you may prefer to use another function. For example, suppose</w:t>
       </w:r>
@@ -4105,7 +3700,6 @@
         <w:rPr>
           <w:rFonts w:eastAsia="MinionPro-Regular" w:cstheme="minorHAnsi"/>
           <w:color w:val="000000"/>
-          <w:lang w:val="en-DE"/>
         </w:rPr>
         <w:t xml:space="preserve">that there are many outlier districts. In that case, you may consider using the </w:t>
       </w:r>
@@ -4115,7 +3709,6 @@
           <w:i/>
           <w:iCs/>
           <w:color w:val="000000"/>
-          <w:lang w:val="en-DE"/>
         </w:rPr>
         <w:t>mean</w:t>
       </w:r>
@@ -4135,7 +3728,6 @@
           <w:i/>
           <w:iCs/>
           <w:color w:val="000000"/>
-          <w:lang w:val="en-DE"/>
         </w:rPr>
         <w:t xml:space="preserve">absolute error </w:t>
       </w:r>
@@ -4143,7 +3735,6 @@
         <w:rPr>
           <w:rFonts w:eastAsia="MinionPro-Regular" w:cstheme="minorHAnsi"/>
           <w:color w:val="000000"/>
-          <w:lang w:val="en-DE"/>
         </w:rPr>
         <w:t>(MAE, also called the average absolute deviation</w:t>
       </w:r>
@@ -4159,7 +3750,6 @@
         <w:rPr>
           <w:rFonts w:eastAsia="MinionPro-Regular" w:cstheme="minorHAnsi"/>
           <w:color w:val="000000"/>
-          <w:lang w:val="en-DE"/>
         </w:rPr>
         <w:t>:</w:t>
       </w:r>
@@ -4173,14 +3763,12 @@
         <w:jc w:val="center"/>
         <w:rPr>
           <w:rFonts w:eastAsia="MinionPro-Regular" w:cstheme="minorHAnsi"/>
-          <w:lang w:val="en-DE"/>
         </w:rPr>
       </w:pPr>
       <w:r>
         <w:rPr>
           <w:rFonts w:eastAsia="MinionPro-Regular" w:cstheme="minorHAnsi"/>
           <w:noProof/>
-          <w:lang w:val="en-DE"/>
         </w:rPr>
         <w:drawing>
           <wp:inline distT="0" distB="0" distL="0" distR="0" wp14:anchorId="23C379BA" wp14:editId="4AF54A29">
@@ -4241,17 +3829,15 @@
         <w:jc w:val="both"/>
         <w:rPr>
           <w:rFonts w:eastAsia="MinionPro-Regular" w:cstheme="minorHAnsi"/>
-          <w:lang w:val="en-DE"/>
-        </w:rPr>
-      </w:pPr>
-      <w:r>
-        <w:rPr>
-          <w:rFonts w:eastAsia="MinionPro-Regular" w:cstheme="minorHAnsi"/>
-          <w:b/>
-          <w:bCs/>
-          <w:i/>
-          <w:iCs/>
-          <w:lang w:val="en-DE"/>
+        </w:rPr>
+      </w:pPr>
+      <w:r>
+        <w:rPr>
+          <w:rFonts w:eastAsia="MinionPro-Regular" w:cstheme="minorHAnsi"/>
+          <w:b/>
+          <w:bCs/>
+          <w:i/>
+          <w:iCs/>
         </w:rPr>
         <w:t>Both the RMSE and the MAE are ways to measure the distance between two vectors:</w:t>
       </w:r>
@@ -4273,14 +3859,12 @@
           <w:bCs/>
           <w:i/>
           <w:iCs/>
-          <w:lang w:val="en-DE"/>
         </w:rPr>
         <w:t>the vector of predictions and the vector of target values.</w:t>
       </w:r>
       <w:r>
         <w:rPr>
           <w:rFonts w:eastAsia="MinionPro-Regular" w:cstheme="minorHAnsi"/>
-          <w:lang w:val="en-DE"/>
         </w:rPr>
         <w:t xml:space="preserve"> Various distance measures,</w:t>
       </w:r>
@@ -4294,7 +3878,6 @@
       <w:r>
         <w:rPr>
           <w:rFonts w:eastAsia="MinionPro-Regular" w:cstheme="minorHAnsi"/>
-          <w:lang w:val="en-DE"/>
         </w:rPr>
         <w:t xml:space="preserve">or </w:t>
       </w:r>
@@ -4303,14 +3886,12 @@
           <w:rFonts w:eastAsia="MinionPro-It" w:cstheme="minorHAnsi"/>
           <w:i/>
           <w:iCs/>
-          <w:lang w:val="en-DE"/>
         </w:rPr>
         <w:t>norms</w:t>
       </w:r>
       <w:r>
         <w:rPr>
           <w:rFonts w:eastAsia="MinionPro-Regular" w:cstheme="minorHAnsi"/>
-          <w:lang w:val="en-DE"/>
         </w:rPr>
         <w:t>, are possible:</w:t>
       </w:r>
@@ -4324,7 +3905,6 @@
         <w:jc w:val="both"/>
         <w:rPr>
           <w:rFonts w:eastAsia="MinionPro-Regular" w:cstheme="minorHAnsi"/>
-          <w:lang w:val="en-DE"/>
         </w:rPr>
       </w:pPr>
     </w:p>
@@ -4342,13 +3922,11 @@
         <w:jc w:val="both"/>
         <w:rPr>
           <w:rFonts w:eastAsia="MinionPro-Regular" w:cstheme="minorHAnsi"/>
-          <w:lang w:val="en-DE"/>
-        </w:rPr>
-      </w:pPr>
-      <w:r>
-        <w:rPr>
-          <w:rFonts w:eastAsia="MinionPro-Regular" w:cstheme="minorHAnsi"/>
-          <w:lang w:val="en-DE"/>
+        </w:rPr>
+      </w:pPr>
+      <w:r>
+        <w:rPr>
+          <w:rFonts w:eastAsia="MinionPro-Regular" w:cstheme="minorHAnsi"/>
         </w:rPr>
         <w:t xml:space="preserve">Computing the root of a sum of squares (RMSE) corresponds to the </w:t>
       </w:r>
@@ -4357,7 +3935,6 @@
           <w:rFonts w:eastAsia="MinionPro-It" w:cstheme="minorHAnsi"/>
           <w:i/>
           <w:iCs/>
-          <w:lang w:val="en-DE"/>
         </w:rPr>
         <w:t>Euclidean</w:t>
       </w:r>
@@ -4375,14 +3952,12 @@
           <w:rFonts w:eastAsia="MinionPro-It" w:cstheme="minorHAnsi"/>
           <w:i/>
           <w:iCs/>
-          <w:lang w:val="en-DE"/>
         </w:rPr>
         <w:t>norm</w:t>
       </w:r>
       <w:r>
         <w:rPr>
           <w:rFonts w:eastAsia="MinionPro-Regular" w:cstheme="minorHAnsi"/>
-          <w:lang w:val="en-DE"/>
         </w:rPr>
         <w:t>: this is the notion of distance you are familiar with. It is also called the ℓ2</w:t>
       </w:r>
@@ -4398,98 +3973,84 @@
           <w:rFonts w:eastAsia="MinionPro-It" w:cstheme="minorHAnsi"/>
           <w:i/>
           <w:iCs/>
-          <w:lang w:val="en-DE"/>
         </w:rPr>
         <w:t>norm</w:t>
       </w:r>
       <w:r>
         <w:rPr>
           <w:rFonts w:eastAsia="MinionPro-Regular" w:cstheme="minorHAnsi"/>
-          <w:lang w:val="en-DE"/>
         </w:rPr>
         <w:t xml:space="preserve">, noted </w:t>
       </w:r>
       <w:r>
         <w:rPr>
           <w:rFonts w:ascii="Cambria Math" w:eastAsia="MinionPro-Regular" w:hAnsi="Cambria Math" w:cs="Cambria Math"/>
-          <w:lang w:val="en-DE"/>
         </w:rPr>
         <w:t>∥</w:t>
       </w:r>
       <w:r>
         <w:rPr>
           <w:rFonts w:eastAsia="MinionPro-Regular" w:cstheme="minorHAnsi"/>
-          <w:lang w:val="en-DE"/>
         </w:rPr>
         <w:t xml:space="preserve"> </w:t>
       </w:r>
       <w:r>
         <w:rPr>
           <w:rFonts w:eastAsia="MinionPro-Regular" w:cstheme="minorHAnsi"/>
-          <w:lang w:val="en-DE"/>
         </w:rPr>
         <w:t>・</w:t>
       </w:r>
       <w:r>
         <w:rPr>
           <w:rFonts w:eastAsia="MinionPro-Regular" w:cstheme="minorHAnsi"/>
-          <w:lang w:val="en-DE"/>
         </w:rPr>
         <w:t xml:space="preserve"> </w:t>
       </w:r>
       <w:r>
         <w:rPr>
           <w:rFonts w:ascii="Cambria Math" w:eastAsia="MinionPro-Regular" w:hAnsi="Cambria Math" w:cs="Cambria Math"/>
-          <w:lang w:val="en-DE"/>
         </w:rPr>
         <w:t>∥</w:t>
       </w:r>
       <w:r>
         <w:rPr>
           <w:rFonts w:eastAsia="MinionPro-Regular" w:cstheme="minorHAnsi"/>
-          <w:lang w:val="en-DE"/>
         </w:rPr>
         <w:t xml:space="preserve">2 (or just </w:t>
       </w:r>
       <w:r>
         <w:rPr>
           <w:rFonts w:ascii="Cambria Math" w:eastAsia="MinionPro-Regular" w:hAnsi="Cambria Math" w:cs="Cambria Math"/>
-          <w:lang w:val="en-DE"/>
         </w:rPr>
         <w:t>∥</w:t>
       </w:r>
       <w:r>
         <w:rPr>
           <w:rFonts w:eastAsia="MinionPro-Regular" w:cstheme="minorHAnsi"/>
-          <w:lang w:val="en-DE"/>
         </w:rPr>
         <w:t xml:space="preserve"> </w:t>
       </w:r>
       <w:r>
         <w:rPr>
           <w:rFonts w:eastAsia="MinionPro-Regular" w:cstheme="minorHAnsi"/>
-          <w:lang w:val="en-DE"/>
         </w:rPr>
         <w:t>・</w:t>
       </w:r>
       <w:r>
         <w:rPr>
           <w:rFonts w:eastAsia="MinionPro-Regular" w:cstheme="minorHAnsi"/>
-          <w:lang w:val="en-DE"/>
         </w:rPr>
         <w:t xml:space="preserve"> </w:t>
       </w:r>
       <w:r>
         <w:rPr>
           <w:rFonts w:ascii="Cambria Math" w:eastAsia="MinionPro-Regular" w:hAnsi="Cambria Math" w:cs="Cambria Math"/>
-          <w:lang w:val="en-DE"/>
         </w:rPr>
         <w:t>∥</w:t>
       </w:r>
       <w:r>
         <w:rPr>
           <w:rFonts w:eastAsia="MinionPro-Regular" w:cstheme="minorHAnsi"/>
-          <w:lang w:val="en-DE"/>
         </w:rPr>
         <w:t>).</w:t>
       </w:r>
@@ -4503,7 +4064,6 @@
         <w:jc w:val="both"/>
         <w:rPr>
           <w:rFonts w:eastAsia="MinionPro-Regular" w:cstheme="minorHAnsi"/>
-          <w:lang w:val="en-DE"/>
         </w:rPr>
       </w:pPr>
     </w:p>
@@ -4521,13 +4081,11 @@
         <w:jc w:val="both"/>
         <w:rPr>
           <w:rFonts w:eastAsia="MinionPro-Regular" w:cstheme="minorHAnsi"/>
-          <w:lang w:val="en-DE"/>
-        </w:rPr>
-      </w:pPr>
-      <w:r>
-        <w:rPr>
-          <w:rFonts w:eastAsia="MinionPro-Regular" w:cstheme="minorHAnsi"/>
-          <w:lang w:val="en-DE"/>
+        </w:rPr>
+      </w:pPr>
+      <w:r>
+        <w:rPr>
+          <w:rFonts w:eastAsia="MinionPro-Regular" w:cstheme="minorHAnsi"/>
         </w:rPr>
         <w:t xml:space="preserve">Computing the sum of absolutes (MAE) corresponds to the ℓ1 </w:t>
       </w:r>
@@ -4536,56 +4094,48 @@
           <w:rFonts w:eastAsia="MinionPro-It" w:cstheme="minorHAnsi"/>
           <w:i/>
           <w:iCs/>
-          <w:lang w:val="en-DE"/>
         </w:rPr>
         <w:t>norm</w:t>
       </w:r>
       <w:r>
         <w:rPr>
           <w:rFonts w:eastAsia="MinionPro-Regular" w:cstheme="minorHAnsi"/>
-          <w:lang w:val="en-DE"/>
         </w:rPr>
         <w:t xml:space="preserve">, noted </w:t>
       </w:r>
       <w:r>
         <w:rPr>
           <w:rFonts w:ascii="Cambria Math" w:eastAsia="MinionPro-Regular" w:hAnsi="Cambria Math" w:cs="Cambria Math"/>
-          <w:lang w:val="en-DE"/>
         </w:rPr>
         <w:t>∥</w:t>
       </w:r>
       <w:r>
         <w:rPr>
           <w:rFonts w:eastAsia="MinionPro-Regular" w:cstheme="minorHAnsi"/>
-          <w:lang w:val="en-DE"/>
         </w:rPr>
         <w:t xml:space="preserve"> </w:t>
       </w:r>
       <w:r>
         <w:rPr>
           <w:rFonts w:eastAsia="MinionPro-Regular" w:cstheme="minorHAnsi"/>
-          <w:lang w:val="en-DE"/>
         </w:rPr>
         <w:t>・</w:t>
       </w:r>
       <w:r>
         <w:rPr>
           <w:rFonts w:eastAsia="MinionPro-Regular" w:cstheme="minorHAnsi"/>
-          <w:lang w:val="en-DE"/>
         </w:rPr>
         <w:t xml:space="preserve"> </w:t>
       </w:r>
       <w:r>
         <w:rPr>
           <w:rFonts w:ascii="Cambria Math" w:eastAsia="MinionPro-Regular" w:hAnsi="Cambria Math" w:cs="Cambria Math"/>
-          <w:lang w:val="en-DE"/>
         </w:rPr>
         <w:t>∥</w:t>
       </w:r>
       <w:r>
         <w:rPr>
           <w:rFonts w:eastAsia="MinionPro-Regular" w:cstheme="minorHAnsi"/>
-          <w:lang w:val="en-DE"/>
         </w:rPr>
         <w:t>1.</w:t>
       </w:r>
@@ -4599,7 +4149,6 @@
       <w:r>
         <w:rPr>
           <w:rFonts w:eastAsia="MinionPro-Regular" w:cstheme="minorHAnsi"/>
-          <w:lang w:val="en-DE"/>
         </w:rPr>
         <w:t xml:space="preserve">This is sometimes called the </w:t>
       </w:r>
@@ -4608,14 +4157,12 @@
           <w:rFonts w:eastAsia="MinionPro-It" w:cstheme="minorHAnsi"/>
           <w:i/>
           <w:iCs/>
-          <w:lang w:val="en-DE"/>
         </w:rPr>
         <w:t xml:space="preserve">Manhattan norm </w:t>
       </w:r>
       <w:r>
         <w:rPr>
           <w:rFonts w:eastAsia="MinionPro-Regular" w:cstheme="minorHAnsi"/>
-          <w:lang w:val="en-DE"/>
         </w:rPr>
         <w:t>because it measures the distance</w:t>
       </w:r>
@@ -4629,7 +4176,6 @@
       <w:r>
         <w:rPr>
           <w:rFonts w:eastAsia="MinionPro-Regular" w:cstheme="minorHAnsi"/>
-          <w:lang w:val="en-DE"/>
         </w:rPr>
         <w:t>between two points in a city if you can only travel along orthogonal city blocks.</w:t>
       </w:r>
@@ -4643,7 +4189,6 @@
         <w:jc w:val="both"/>
         <w:rPr>
           <w:rFonts w:eastAsia="MinionPro-Regular" w:cstheme="minorHAnsi"/>
-          <w:lang w:val="en-DE"/>
         </w:rPr>
       </w:pPr>
     </w:p>
@@ -4661,13 +4206,11 @@
         <w:jc w:val="both"/>
         <w:rPr>
           <w:rFonts w:eastAsia="MinionPro-Regular" w:cstheme="minorHAnsi"/>
-          <w:lang w:val="en-DE"/>
-        </w:rPr>
-      </w:pPr>
-      <w:r>
-        <w:rPr>
-          <w:rFonts w:eastAsia="MinionPro-Regular" w:cstheme="minorHAnsi"/>
-          <w:lang w:val="en-DE"/>
+        </w:rPr>
+      </w:pPr>
+      <w:r>
+        <w:rPr>
+          <w:rFonts w:eastAsia="MinionPro-Regular" w:cstheme="minorHAnsi"/>
         </w:rPr>
         <w:t>More generally, the ℓ</w:t>
       </w:r>
@@ -4676,14 +4219,12 @@
           <w:rFonts w:eastAsia="MinionPro-It" w:cstheme="minorHAnsi"/>
           <w:i/>
           <w:iCs/>
-          <w:lang w:val="en-DE"/>
         </w:rPr>
         <w:t xml:space="preserve">k norm </w:t>
       </w:r>
       <w:r>
         <w:rPr>
           <w:rFonts w:eastAsia="MinionPro-Regular" w:cstheme="minorHAnsi"/>
-          <w:lang w:val="en-DE"/>
         </w:rPr>
         <w:t xml:space="preserve">of a vector </w:t>
       </w:r>
@@ -4692,14 +4233,12 @@
           <w:rFonts w:eastAsia="MinionPro-Bold" w:cstheme="minorHAnsi"/>
           <w:b/>
           <w:bCs/>
-          <w:lang w:val="en-DE"/>
         </w:rPr>
         <w:t xml:space="preserve">v </w:t>
       </w:r>
       <w:r>
         <w:rPr>
           <w:rFonts w:eastAsia="MinionPro-Regular" w:cstheme="minorHAnsi"/>
-          <w:lang w:val="en-DE"/>
         </w:rPr>
         <w:t xml:space="preserve">containing </w:t>
       </w:r>
@@ -4708,21 +4247,18 @@
           <w:rFonts w:eastAsia="MinionPro-It" w:cstheme="minorHAnsi"/>
           <w:i/>
           <w:iCs/>
-          <w:lang w:val="en-DE"/>
         </w:rPr>
         <w:t xml:space="preserve">n </w:t>
       </w:r>
       <w:r>
         <w:rPr>
           <w:rFonts w:eastAsia="MinionPro-Regular" w:cstheme="minorHAnsi"/>
-          <w:lang w:val="en-DE"/>
         </w:rPr>
         <w:t xml:space="preserve">elements is defined as </w:t>
       </w:r>
       <w:r>
         <w:rPr>
           <w:rFonts w:ascii="Cambria Math" w:eastAsia="MinionPro-Regular" w:hAnsi="Cambria Math" w:cs="Cambria Math"/>
-          <w:lang w:val="en-DE"/>
         </w:rPr>
         <w:t>∥</w:t>
       </w:r>
@@ -4732,14 +4268,12 @@
           <w:rFonts w:eastAsia="MinionPro-Bold" w:cstheme="minorHAnsi"/>
           <w:b/>
           <w:bCs/>
-          <w:lang w:val="en-DE"/>
         </w:rPr>
         <w:t>v</w:t>
       </w:r>
       <w:r>
         <w:rPr>
           <w:rFonts w:ascii="Cambria Math" w:eastAsia="MinionPro-Regular" w:hAnsi="Cambria Math" w:cs="Cambria Math"/>
-          <w:lang w:val="en-DE"/>
         </w:rPr>
         <w:t>∥</w:t>
       </w:r>
@@ -4748,7 +4282,6 @@
           <w:rFonts w:eastAsia="MinionPro-It" w:cstheme="minorHAnsi"/>
           <w:i/>
           <w:iCs/>
-          <w:lang w:val="en-DE"/>
         </w:rPr>
         <w:t>k</w:t>
       </w:r>
@@ -4765,7 +4298,6 @@
       <w:r>
         <w:rPr>
           <w:rFonts w:eastAsia="MinionPro-Regular" w:cstheme="minorHAnsi"/>
-          <w:lang w:val="en-DE"/>
         </w:rPr>
         <w:t>= (|</w:t>
       </w:r>
@@ -4774,14 +4306,12 @@
           <w:rFonts w:eastAsia="MinionPro-It" w:cstheme="minorHAnsi"/>
           <w:i/>
           <w:iCs/>
-          <w:lang w:val="en-DE"/>
         </w:rPr>
         <w:t>v</w:t>
       </w:r>
       <w:r>
         <w:rPr>
           <w:rFonts w:eastAsia="MinionPro-Regular" w:cstheme="minorHAnsi"/>
-          <w:lang w:val="en-DE"/>
         </w:rPr>
         <w:t>0|</w:t>
       </w:r>
@@ -4790,14 +4320,12 @@
           <w:rFonts w:eastAsia="MinionPro-It" w:cstheme="minorHAnsi"/>
           <w:i/>
           <w:iCs/>
-          <w:lang w:val="en-DE"/>
         </w:rPr>
         <w:t xml:space="preserve">k </w:t>
       </w:r>
       <w:r>
         <w:rPr>
           <w:rFonts w:eastAsia="MinionPro-Regular" w:cstheme="minorHAnsi"/>
-          <w:lang w:val="en-DE"/>
         </w:rPr>
         <w:t>+ |</w:t>
       </w:r>
@@ -4806,14 +4334,12 @@
           <w:rFonts w:eastAsia="MinionPro-It" w:cstheme="minorHAnsi"/>
           <w:i/>
           <w:iCs/>
-          <w:lang w:val="en-DE"/>
         </w:rPr>
         <w:t>v</w:t>
       </w:r>
       <w:r>
         <w:rPr>
           <w:rFonts w:eastAsia="MinionPro-Regular" w:cstheme="minorHAnsi"/>
-          <w:lang w:val="en-DE"/>
         </w:rPr>
         <w:t>1|</w:t>
       </w:r>
@@ -4822,14 +4348,12 @@
           <w:rFonts w:eastAsia="MinionPro-It" w:cstheme="minorHAnsi"/>
           <w:i/>
           <w:iCs/>
-          <w:lang w:val="en-DE"/>
         </w:rPr>
         <w:t xml:space="preserve">k </w:t>
       </w:r>
       <w:r>
         <w:rPr>
           <w:rFonts w:eastAsia="MinionPro-Regular" w:cstheme="minorHAnsi"/>
-          <w:lang w:val="en-DE"/>
         </w:rPr>
         <w:t>+ ... +</w:t>
       </w:r>
@@ -4843,7 +4367,6 @@
       <w:r>
         <w:rPr>
           <w:rFonts w:eastAsia="MinionPro-Regular" w:cstheme="minorHAnsi"/>
-          <w:lang w:val="en-DE"/>
         </w:rPr>
         <w:t>|</w:t>
       </w:r>
@@ -4853,14 +4376,12 @@
           <w:rFonts w:eastAsia="MinionPro-It" w:cstheme="minorHAnsi"/>
           <w:i/>
           <w:iCs/>
-          <w:lang w:val="en-DE"/>
         </w:rPr>
         <w:t>vn</w:t>
       </w:r>
       <w:r>
         <w:rPr>
           <w:rFonts w:eastAsia="MinionPro-Regular" w:cstheme="minorHAnsi"/>
-          <w:lang w:val="en-DE"/>
         </w:rPr>
         <w:t>|</w:t>
       </w:r>
@@ -4869,7 +4390,6 @@
           <w:rFonts w:eastAsia="MinionPro-It" w:cstheme="minorHAnsi"/>
           <w:i/>
           <w:iCs/>
-          <w:lang w:val="en-DE"/>
         </w:rPr>
         <w:t>k</w:t>
       </w:r>
@@ -4877,7 +4397,6 @@
       <w:r>
         <w:rPr>
           <w:rFonts w:eastAsia="MinionPro-Regular" w:cstheme="minorHAnsi"/>
-          <w:lang w:val="en-DE"/>
         </w:rPr>
         <w:t>)1/</w:t>
       </w:r>
@@ -4886,14 +4405,12 @@
           <w:rFonts w:eastAsia="MinionPro-It" w:cstheme="minorHAnsi"/>
           <w:i/>
           <w:iCs/>
-          <w:lang w:val="en-DE"/>
         </w:rPr>
         <w:t>k</w:t>
       </w:r>
       <w:r>
         <w:rPr>
           <w:rFonts w:eastAsia="MinionPro-Regular" w:cstheme="minorHAnsi"/>
-          <w:lang w:val="en-DE"/>
         </w:rPr>
         <w:t>. ℓ0 gives the number of nonzero elements in the vector,</w:t>
       </w:r>
@@ -4909,7 +4426,6 @@
       <w:r>
         <w:rPr>
           <w:rFonts w:eastAsia="MinionPro-Regular" w:cstheme="minorHAnsi"/>
-          <w:lang w:val="en-DE"/>
         </w:rPr>
         <w:t>and ℓ∞ gives the maximum absolute value in the vector.</w:t>
       </w:r>
@@ -4925,7 +4441,6 @@
           <w:rFonts w:eastAsia="MinionPro-It" w:cstheme="minorHAnsi"/>
           <w:i/>
           <w:iCs/>
-          <w:lang w:val="en-DE"/>
         </w:rPr>
       </w:pPr>
     </w:p>
@@ -4948,7 +4463,6 @@
           <w:i/>
           <w:iCs/>
           <w:u w:val="single"/>
-          <w:lang w:val="en-DE"/>
         </w:rPr>
       </w:pPr>
       <w:r>
@@ -4959,7 +4473,6 @@
           <w:i/>
           <w:iCs/>
           <w:u w:val="single"/>
-          <w:lang w:val="en-DE"/>
         </w:rPr>
         <w:t>The higher the norm index, the more it focuses on large values and neglects small</w:t>
       </w:r>
@@ -4983,7 +4496,6 @@
           <w:i/>
           <w:iCs/>
           <w:u w:val="single"/>
-          <w:lang w:val="en-DE"/>
         </w:rPr>
         <w:t xml:space="preserve">ones. </w:t>
       </w:r>
@@ -4996,7 +4508,6 @@
           <w:i/>
           <w:iCs/>
           <w:u w:val="single"/>
-          <w:lang w:val="en-DE"/>
         </w:rPr>
         <w:t>Therefore</w:t>
       </w:r>
@@ -5009,7 +4520,6 @@
           <w:i/>
           <w:iCs/>
           <w:u w:val="single"/>
-          <w:lang w:val="en-DE"/>
         </w:rPr>
         <w:t xml:space="preserve"> the RMSE is more sensitive to outliers than the MAE. But when</w:t>
       </w:r>
@@ -5033,7 +4543,6 @@
           <w:i/>
           <w:iCs/>
           <w:u w:val="single"/>
-          <w:lang w:val="en-DE"/>
         </w:rPr>
         <w:t>outliers are exponentially rare (like in a bell-shaped curve), the RMSE performs</w:t>
       </w:r>
@@ -5057,7 +4566,6 @@
           <w:i/>
           <w:iCs/>
           <w:u w:val="single"/>
-          <w:lang w:val="en-DE"/>
         </w:rPr>
         <w:t>very well and is generally preferred.</w:t>
       </w:r>
@@ -5070,7 +4578,6 @@
         <w:spacing w:after="0" w:line="240" w:lineRule="auto"/>
         <w:rPr>
           <w:rFonts w:eastAsia="MinionPro-Regular" w:cstheme="minorHAnsi"/>
-          <w:lang w:val="en-DE"/>
         </w:rPr>
       </w:pPr>
     </w:p>
@@ -5205,13 +4712,11 @@
         <w:jc w:val="both"/>
         <w:rPr>
           <w:rFonts w:eastAsia="MinionPro-Regular" w:cstheme="minorHAnsi"/>
-          <w:lang w:val="en-DE"/>
-        </w:rPr>
-      </w:pPr>
-      <w:r>
-        <w:rPr>
-          <w:rFonts w:eastAsia="MinionPro-Regular" w:cstheme="minorHAnsi"/>
-          <w:lang w:val="en-DE"/>
+        </w:rPr>
+      </w:pPr>
+      <w:r>
+        <w:rPr>
+          <w:rFonts w:eastAsia="MinionPro-Regular" w:cstheme="minorHAnsi"/>
         </w:rPr>
         <w:t>Lastly, it is good practice to list and verify the assumptions that have been made so far</w:t>
       </w:r>
@@ -5225,7 +4730,6 @@
       <w:r>
         <w:rPr>
           <w:rFonts w:eastAsia="MinionPro-Regular" w:cstheme="minorHAnsi"/>
-          <w:lang w:val="en-DE"/>
         </w:rPr>
         <w:t>(by you or others); this can help you catch serious issues early on. For example,</w:t>
       </w:r>
@@ -5239,7 +4743,6 @@
         <w:jc w:val="both"/>
         <w:rPr>
           <w:rFonts w:eastAsia="MinionPro-Regular" w:cstheme="minorHAnsi"/>
-          <w:lang w:val="en-DE"/>
         </w:rPr>
       </w:pPr>
     </w:p>
@@ -5257,22 +4760,13 @@
         <w:jc w:val="both"/>
         <w:rPr>
           <w:rFonts w:eastAsia="MinionPro-Regular" w:cstheme="minorHAnsi"/>
-          <w:lang w:val="en-DE"/>
-        </w:rPr>
-      </w:pPr>
-      <w:r>
-        <w:rPr>
-          <w:rFonts w:eastAsia="MinionPro-Regular" w:cstheme="minorHAnsi"/>
-          <w:lang w:val="en-DE"/>
-        </w:rPr>
-        <w:t>T</w:t>
-      </w:r>
-      <w:r>
-        <w:rPr>
-          <w:rFonts w:eastAsia="MinionPro-Regular" w:cstheme="minorHAnsi"/>
-          <w:lang w:val="en-DE"/>
-        </w:rPr>
-        <w:t>he</w:t>
+        </w:rPr>
+      </w:pPr>
+      <w:r>
+        <w:rPr>
+          <w:rFonts w:eastAsia="MinionPro-Regular" w:cstheme="minorHAnsi"/>
+        </w:rPr>
+        <w:t>The</w:t>
       </w:r>
       <w:r>
         <w:rPr>
@@ -5284,7 +4778,6 @@
       <w:r>
         <w:rPr>
           <w:rFonts w:eastAsia="MinionPro-Regular" w:cstheme="minorHAnsi"/>
-          <w:lang w:val="en-DE"/>
         </w:rPr>
         <w:t>district prices that your system outputs are going to be fed into a downstream</w:t>
       </w:r>
@@ -5298,7 +4791,6 @@
       <w:r>
         <w:rPr>
           <w:rFonts w:eastAsia="MinionPro-Regular" w:cstheme="minorHAnsi"/>
-          <w:lang w:val="en-DE"/>
         </w:rPr>
         <w:t>Machine Learning system, and you assume that these prices are going to be used as</w:t>
       </w:r>
@@ -5312,7 +4804,6 @@
       <w:r>
         <w:rPr>
           <w:rFonts w:eastAsia="MinionPro-Regular" w:cstheme="minorHAnsi"/>
-          <w:lang w:val="en-DE"/>
         </w:rPr>
         <w:t>such. But what if the downstream system converts the prices into categories (e.g.,</w:t>
       </w:r>
@@ -5326,7 +4817,6 @@
       <w:r>
         <w:rPr>
           <w:rFonts w:eastAsia="MinionPro-Regular" w:cstheme="minorHAnsi"/>
-          <w:lang w:val="en-DE"/>
         </w:rPr>
         <w:t>“cheap,” “medium,” or “expensive”) and then uses those categories instead of the prices</w:t>
       </w:r>
@@ -5340,7 +4830,6 @@
       <w:r>
         <w:rPr>
           <w:rFonts w:eastAsia="MinionPro-Regular" w:cstheme="minorHAnsi"/>
-          <w:lang w:val="en-DE"/>
         </w:rPr>
         <w:t xml:space="preserve">themselves? </w:t>
       </w:r>
@@ -5359,13 +4848,11 @@
         <w:jc w:val="both"/>
         <w:rPr>
           <w:rFonts w:eastAsia="MinionPro-Regular" w:cstheme="minorHAnsi"/>
-          <w:lang w:val="en-DE"/>
-        </w:rPr>
-      </w:pPr>
-      <w:r>
-        <w:rPr>
-          <w:rFonts w:eastAsia="MinionPro-Regular" w:cstheme="minorHAnsi"/>
-          <w:lang w:val="en-DE"/>
+        </w:rPr>
+      </w:pPr>
+      <w:r>
+        <w:rPr>
+          <w:rFonts w:eastAsia="MinionPro-Regular" w:cstheme="minorHAnsi"/>
         </w:rPr>
         <w:t>In this case, getting the price perfectly right is not important at all;</w:t>
       </w:r>
@@ -5379,7 +4866,6 @@
       <w:r>
         <w:rPr>
           <w:rFonts w:eastAsia="MinionPro-Regular" w:cstheme="minorHAnsi"/>
-          <w:lang w:val="en-DE"/>
         </w:rPr>
         <w:t xml:space="preserve">your system just needs to get the category right. </w:t>
       </w:r>
@@ -5398,13 +4884,11 @@
         <w:jc w:val="both"/>
         <w:rPr>
           <w:rFonts w:eastAsia="MinionPro-Regular" w:cstheme="minorHAnsi"/>
-          <w:lang w:val="en-DE"/>
-        </w:rPr>
-      </w:pPr>
-      <w:r>
-        <w:rPr>
-          <w:rFonts w:eastAsia="MinionPro-Regular" w:cstheme="minorHAnsi"/>
-          <w:lang w:val="en-DE"/>
+        </w:rPr>
+      </w:pPr>
+      <w:r>
+        <w:rPr>
+          <w:rFonts w:eastAsia="MinionPro-Regular" w:cstheme="minorHAnsi"/>
         </w:rPr>
         <w:t>If that’s so, then the problem should</w:t>
       </w:r>
@@ -5418,7 +4902,6 @@
       <w:r>
         <w:rPr>
           <w:rFonts w:eastAsia="MinionPro-Regular" w:cstheme="minorHAnsi"/>
-          <w:lang w:val="en-DE"/>
         </w:rPr>
         <w:t xml:space="preserve">have been framed as a classification task, not a regression task. </w:t>
       </w:r>
@@ -5437,13 +4920,11 @@
         <w:jc w:val="both"/>
         <w:rPr>
           <w:rFonts w:eastAsia="MinionPro-Regular" w:cstheme="minorHAnsi"/>
-          <w:lang w:val="en-DE"/>
-        </w:rPr>
-      </w:pPr>
-      <w:r>
-        <w:rPr>
-          <w:rFonts w:eastAsia="MinionPro-Regular" w:cstheme="minorHAnsi"/>
-          <w:lang w:val="en-DE"/>
+        </w:rPr>
+      </w:pPr>
+      <w:r>
+        <w:rPr>
+          <w:rFonts w:eastAsia="MinionPro-Regular" w:cstheme="minorHAnsi"/>
         </w:rPr>
         <w:t>You don’t want to find</w:t>
       </w:r>
@@ -5457,7 +4938,6 @@
       <w:r>
         <w:rPr>
           <w:rFonts w:eastAsia="MinionPro-Regular" w:cstheme="minorHAnsi"/>
-          <w:lang w:val="en-DE"/>
         </w:rPr>
         <w:t>this out after working on a regression system for months.</w:t>
       </w:r>
@@ -5476,13 +4956,11 @@
         <w:jc w:val="both"/>
         <w:rPr>
           <w:rFonts w:eastAsia="MinionPro-Regular" w:cstheme="minorHAnsi"/>
-          <w:lang w:val="en-DE"/>
-        </w:rPr>
-      </w:pPr>
-      <w:r>
-        <w:rPr>
-          <w:rFonts w:eastAsia="MinionPro-Regular" w:cstheme="minorHAnsi"/>
-          <w:lang w:val="en-DE"/>
+        </w:rPr>
+      </w:pPr>
+      <w:r>
+        <w:rPr>
+          <w:rFonts w:eastAsia="MinionPro-Regular" w:cstheme="minorHAnsi"/>
         </w:rPr>
         <w:t>Fortunately, after talking with the team in charge of the downstream system, you are</w:t>
       </w:r>
@@ -5496,7 +4974,6 @@
       <w:r>
         <w:rPr>
           <w:rFonts w:eastAsia="MinionPro-Regular" w:cstheme="minorHAnsi"/>
-          <w:lang w:val="en-DE"/>
         </w:rPr>
         <w:t xml:space="preserve">confident that they do indeed need the actual prices, not just categories. </w:t>
       </w:r>
@@ -5515,6 +4992,135 @@
         <w:jc w:val="both"/>
         <w:rPr>
           <w:rFonts w:eastAsia="MinionPro-Regular" w:cstheme="minorHAnsi"/>
+        </w:rPr>
+      </w:pPr>
+      <w:r>
+        <w:rPr>
+          <w:rFonts w:eastAsia="MinionPro-Regular" w:cstheme="minorHAnsi"/>
+        </w:rPr>
+        <w:t>Great! You’re</w:t>
+      </w:r>
+      <w:r>
+        <w:rPr>
+          <w:rFonts w:eastAsia="MinionPro-Regular" w:cstheme="minorHAnsi"/>
+          <w:lang w:val="en-US"/>
+        </w:rPr>
+        <w:t xml:space="preserve"> </w:t>
+      </w:r>
+      <w:r>
+        <w:rPr>
+          <w:rFonts w:eastAsia="MinionPro-Regular" w:cstheme="minorHAnsi"/>
+        </w:rPr>
+        <w:t>all set, the lights are green, and you can start coding now!</w:t>
+      </w:r>
+    </w:p>
+    <w:p>
+      <w:pPr>
+        <w:autoSpaceDE w:val="0"/>
+        <w:autoSpaceDN w:val="0"/>
+        <w:adjustRightInd w:val="0"/>
+        <w:spacing w:after="0" w:line="276" w:lineRule="auto"/>
+        <w:jc w:val="both"/>
+        <w:rPr>
+          <w:rFonts w:eastAsia="MinionPro-Regular" w:cstheme="minorHAnsi"/>
+        </w:rPr>
+      </w:pPr>
+    </w:p>
+    <w:p>
+      <w:pPr>
+        <w:autoSpaceDE w:val="0"/>
+        <w:autoSpaceDN w:val="0"/>
+        <w:adjustRightInd w:val="0"/>
+        <w:spacing w:after="0" w:line="276" w:lineRule="auto"/>
+        <w:jc w:val="both"/>
+        <w:rPr>
+          <w:rFonts w:eastAsia="MinionPro-Regular" w:cstheme="minorHAnsi"/>
+        </w:rPr>
+      </w:pPr>
+    </w:p>
+    <w:p>
+      <w:pPr>
+        <w:autoSpaceDE w:val="0"/>
+        <w:autoSpaceDN w:val="0"/>
+        <w:adjustRightInd w:val="0"/>
+        <w:spacing w:after="0" w:line="276" w:lineRule="auto"/>
+        <w:jc w:val="both"/>
+        <w:rPr>
+          <w:rFonts w:eastAsia="MinionPro-Regular" w:cstheme="minorHAnsi"/>
+        </w:rPr>
+      </w:pPr>
+    </w:p>
+    <w:p>
+      <w:pPr>
+        <w:autoSpaceDE w:val="0"/>
+        <w:autoSpaceDN w:val="0"/>
+        <w:adjustRightInd w:val="0"/>
+        <w:spacing w:after="0" w:line="276" w:lineRule="auto"/>
+        <w:jc w:val="both"/>
+        <w:rPr>
+          <w:rFonts w:eastAsia="MinionPro-Regular" w:cstheme="minorHAnsi"/>
+        </w:rPr>
+      </w:pPr>
+    </w:p>
+    <w:p>
+      <w:pPr>
+        <w:autoSpaceDE w:val="0"/>
+        <w:autoSpaceDN w:val="0"/>
+        <w:adjustRightInd w:val="0"/>
+        <w:spacing w:after="0" w:line="276" w:lineRule="auto"/>
+        <w:jc w:val="both"/>
+        <w:rPr>
+          <w:rFonts w:eastAsia="MinionPro-Regular" w:cstheme="minorHAnsi"/>
+          <w:b/>
+          <w:bCs/>
+          <w:sz w:val="28"/>
+          <w:szCs w:val="28"/>
+        </w:rPr>
+      </w:pPr>
+      <w:r>
+        <w:rPr>
+          <w:rFonts w:eastAsia="MinionPro-Regular" w:cstheme="minorHAnsi"/>
+          <w:b/>
+          <w:bCs/>
+          <w:sz w:val="28"/>
+          <w:szCs w:val="28"/>
+        </w:rPr>
+        <w:t xml:space="preserve">Download the </w:t>
+      </w:r>
+      <w:proofErr w:type="gramStart"/>
+      <w:r>
+        <w:rPr>
+          <w:rFonts w:eastAsia="MinionPro-Regular" w:cstheme="minorHAnsi"/>
+          <w:b/>
+          <w:bCs/>
+          <w:sz w:val="28"/>
+          <w:szCs w:val="28"/>
+        </w:rPr>
+        <w:t>Data</w:t>
+      </w:r>
+      <w:proofErr w:type="gramEnd"/>
+    </w:p>
+    <w:p>
+      <w:pPr>
+        <w:autoSpaceDE w:val="0"/>
+        <w:autoSpaceDN w:val="0"/>
+        <w:adjustRightInd w:val="0"/>
+        <w:spacing w:after="0" w:line="276" w:lineRule="auto"/>
+        <w:jc w:val="both"/>
+        <w:rPr>
+          <w:rFonts w:eastAsia="MinionPro-Regular" w:cstheme="minorHAnsi"/>
+        </w:rPr>
+      </w:pPr>
+    </w:p>
+    <w:p>
+      <w:pPr>
+        <w:autoSpaceDE w:val="0"/>
+        <w:autoSpaceDN w:val="0"/>
+        <w:adjustRightInd w:val="0"/>
+        <w:spacing w:after="0" w:line="240" w:lineRule="auto"/>
+        <w:jc w:val="both"/>
+        <w:rPr>
+          <w:rFonts w:eastAsia="MinionPro-Regular" w:cstheme="minorHAnsi"/>
           <w:lang w:val="en-DE"/>
         </w:rPr>
       </w:pPr>
@@ -5523,7 +5129,7 @@
           <w:rFonts w:eastAsia="MinionPro-Regular" w:cstheme="minorHAnsi"/>
           <w:lang w:val="en-DE"/>
         </w:rPr>
-        <w:t>Great! You’re</w:t>
+        <w:t>In typical environments your data would be available in a relational database (or</w:t>
       </w:r>
       <w:r>
         <w:rPr>
@@ -5537,7 +5143,133 @@
           <w:rFonts w:eastAsia="MinionPro-Regular" w:cstheme="minorHAnsi"/>
           <w:lang w:val="en-DE"/>
         </w:rPr>
-        <w:t>all set, the lights are green, and you can start coding now!</w:t>
+        <w:t>some other common data store) and spread across multiple tables/documents/files.</w:t>
+      </w:r>
+      <w:r>
+        <w:rPr>
+          <w:rFonts w:eastAsia="MinionPro-Regular" w:cstheme="minorHAnsi"/>
+          <w:lang w:val="en-US"/>
+        </w:rPr>
+        <w:t xml:space="preserve"> </w:t>
+      </w:r>
+      <w:r>
+        <w:rPr>
+          <w:rFonts w:eastAsia="MinionPro-Regular" w:cstheme="minorHAnsi"/>
+          <w:lang w:val="en-DE"/>
+        </w:rPr>
+        <w:t>To access it, you would first need to get your credentials and access authorizations</w:t>
+      </w:r>
+      <w:r>
+        <w:rPr>
+          <w:rFonts w:eastAsia="MinionPro-Regular" w:cstheme="minorHAnsi"/>
+          <w:lang w:val="en-US"/>
+        </w:rPr>
+        <w:t xml:space="preserve"> </w:t>
+      </w:r>
+      <w:r>
+        <w:rPr>
+          <w:rFonts w:eastAsia="MinionPro-Regular" w:cstheme="minorHAnsi"/>
+          <w:lang w:val="en-DE"/>
+        </w:rPr>
+        <w:t>and familiarize yourself with the data schema.</w:t>
+      </w:r>
+    </w:p>
+    <w:p>
+      <w:pPr>
+        <w:autoSpaceDE w:val="0"/>
+        <w:autoSpaceDN w:val="0"/>
+        <w:adjustRightInd w:val="0"/>
+        <w:spacing w:after="0" w:line="240" w:lineRule="auto"/>
+        <w:jc w:val="both"/>
+        <w:rPr>
+          <w:rFonts w:eastAsia="MinionPro-Regular" w:cstheme="minorHAnsi"/>
+          <w:lang w:val="en-DE"/>
+        </w:rPr>
+      </w:pPr>
+    </w:p>
+    <w:p>
+      <w:pPr>
+        <w:autoSpaceDE w:val="0"/>
+        <w:autoSpaceDN w:val="0"/>
+        <w:adjustRightInd w:val="0"/>
+        <w:spacing w:after="0" w:line="240" w:lineRule="auto"/>
+        <w:rPr>
+          <w:rFonts w:eastAsia="MinionPro-Regular" w:cstheme="minorHAnsi"/>
+        </w:rPr>
+      </w:pPr>
+      <w:r>
+        <w:rPr>
+          <w:rFonts w:eastAsia="MinionPro-Regular" w:cstheme="minorHAnsi"/>
+          <w:lang w:val="en-DE"/>
+        </w:rPr>
+        <w:t>In this project, however, things are</w:t>
+      </w:r>
+      <w:r>
+        <w:rPr>
+          <w:rFonts w:eastAsia="MinionPro-Regular" w:cstheme="minorHAnsi"/>
+          <w:lang w:val="en-US"/>
+        </w:rPr>
+        <w:t xml:space="preserve"> </w:t>
+      </w:r>
+      <w:r>
+        <w:rPr>
+          <w:rFonts w:eastAsia="MinionPro-Regular" w:cstheme="minorHAnsi"/>
+          <w:lang w:val="en-DE"/>
+        </w:rPr>
+        <w:t>much simpler: you will just download a single compressed file,</w:t>
+      </w:r>
+      <w:r>
+        <w:rPr>
+          <w:rFonts w:eastAsia="MinionPro-Regular" w:cstheme="minorHAnsi"/>
+          <w:lang w:val="en-US"/>
+        </w:rPr>
+        <w:t xml:space="preserve"> </w:t>
+      </w:r>
+      <w:r>
+        <w:rPr>
+          <w:rFonts w:eastAsia="MinionPro-It" w:cstheme="minorHAnsi"/>
+          <w:i/>
+          <w:iCs/>
+          <w:lang w:val="en-DE"/>
+        </w:rPr>
+        <w:t>housing.tgz</w:t>
+      </w:r>
+      <w:r>
+        <w:rPr>
+          <w:rFonts w:eastAsia="MinionPro-Regular" w:cstheme="minorHAnsi"/>
+          <w:lang w:val="en-DE"/>
+        </w:rPr>
+        <w:t>, which</w:t>
+      </w:r>
+      <w:r>
+        <w:rPr>
+          <w:rFonts w:eastAsia="MinionPro-Regular" w:cstheme="minorHAnsi"/>
+          <w:lang w:val="en-US"/>
+        </w:rPr>
+        <w:t xml:space="preserve"> </w:t>
+      </w:r>
+      <w:r>
+        <w:rPr>
+          <w:rFonts w:eastAsia="MinionPro-Regular" w:cstheme="minorHAnsi"/>
+          <w:lang w:val="en-DE"/>
+        </w:rPr>
+        <w:t xml:space="preserve">contains a comma-separated values (CSV) file called </w:t>
+      </w:r>
+      <w:r>
+        <w:rPr>
+          <w:rFonts w:eastAsia="MinionPro-It" w:cstheme="minorHAnsi"/>
+          <w:i/>
+          <w:iCs/>
+          <w:lang w:val="en-DE"/>
+        </w:rPr>
+        <w:t xml:space="preserve">housing.csv </w:t>
+      </w:r>
+      <w:r>
+        <w:rPr>
+          <w:rFonts w:eastAsia="MinionPro-Regular" w:cstheme="minorHAnsi"/>
+          <w:lang w:val="en-DE"/>
+        </w:rPr>
+        <w:t>with all the data.</w:t>
       </w:r>
     </w:p>
     <w:p>
@@ -5557,24 +5289,234 @@
         <w:autoSpaceDE w:val="0"/>
         <w:autoSpaceDN w:val="0"/>
         <w:adjustRightInd w:val="0"/>
-        <w:spacing w:after="0" w:line="276" w:lineRule="auto"/>
-        <w:jc w:val="both"/>
-        <w:rPr>
-          <w:rFonts w:eastAsia="MinionPro-Regular" w:cstheme="minorHAnsi"/>
-        </w:rPr>
-      </w:pPr>
-    </w:p>
-    <w:p>
-      <w:pPr>
-        <w:autoSpaceDE w:val="0"/>
-        <w:autoSpaceDN w:val="0"/>
-        <w:adjustRightInd w:val="0"/>
-        <w:spacing w:after="0" w:line="276" w:lineRule="auto"/>
-        <w:jc w:val="both"/>
-        <w:rPr>
-          <w:rFonts w:eastAsia="MinionPro-Regular" w:cstheme="minorHAnsi"/>
-        </w:rPr>
-      </w:pPr>
+        <w:spacing w:after="0" w:line="240" w:lineRule="auto"/>
+        <w:jc w:val="both"/>
+        <w:rPr>
+          <w:rFonts w:eastAsia="MinionPro-Regular" w:cstheme="minorHAnsi"/>
+          <w:lang w:val="en-DE"/>
+        </w:rPr>
+      </w:pPr>
+      <w:r>
+        <w:rPr>
+          <w:rFonts w:eastAsia="MinionPro-Regular" w:cstheme="minorHAnsi"/>
+          <w:lang w:val="en-DE"/>
+        </w:rPr>
+        <w:t xml:space="preserve">You could use your web browser to download the file and run </w:t>
+      </w:r>
+      <w:r>
+        <w:rPr>
+          <w:rFonts w:eastAsia="UbuntuMono-Regular" w:cstheme="minorHAnsi"/>
+          <w:lang w:val="en-DE"/>
+        </w:rPr>
+        <w:t xml:space="preserve">tar </w:t>
+      </w:r>
+      <w:proofErr w:type="spellStart"/>
+      <w:r>
+        <w:rPr>
+          <w:rFonts w:eastAsia="UbuntuMono-Regular" w:cstheme="minorHAnsi"/>
+          <w:lang w:val="en-DE"/>
+        </w:rPr>
+        <w:t>xzf</w:t>
+      </w:r>
+      <w:proofErr w:type="spellEnd"/>
+      <w:r>
+        <w:rPr>
+          <w:rFonts w:eastAsia="UbuntuMono-Regular" w:cstheme="minorHAnsi"/>
+          <w:lang w:val="en-DE"/>
+        </w:rPr>
+        <w:t xml:space="preserve"> housing.tgz</w:t>
+      </w:r>
+      <w:r>
+        <w:rPr>
+          <w:rFonts w:eastAsia="UbuntuMono-Regular" w:cstheme="minorHAnsi"/>
+          <w:lang w:val="en-US"/>
+        </w:rPr>
+        <w:t xml:space="preserve"> </w:t>
+      </w:r>
+      <w:r>
+        <w:rPr>
+          <w:rFonts w:eastAsia="MinionPro-Regular" w:cstheme="minorHAnsi"/>
+          <w:lang w:val="en-DE"/>
+        </w:rPr>
+        <w:t xml:space="preserve">to decompress it and extract the CSV file, </w:t>
+      </w:r>
+      <w:r>
+        <w:rPr>
+          <w:rFonts w:eastAsia="MinionPro-Regular" w:cstheme="minorHAnsi"/>
+          <w:b/>
+          <w:bCs/>
+          <w:i/>
+          <w:iCs/>
+          <w:u w:val="single"/>
+          <w:lang w:val="en-DE"/>
+        </w:rPr>
+        <w:t>but it is preferable to create a small function</w:t>
+      </w:r>
+      <w:r>
+        <w:rPr>
+          <w:rFonts w:eastAsia="MinionPro-Regular" w:cstheme="minorHAnsi"/>
+          <w:b/>
+          <w:bCs/>
+          <w:i/>
+          <w:iCs/>
+          <w:u w:val="single"/>
+          <w:lang w:val="en-US"/>
+        </w:rPr>
+        <w:t xml:space="preserve"> </w:t>
+      </w:r>
+      <w:r>
+        <w:rPr>
+          <w:rFonts w:eastAsia="MinionPro-Regular" w:cstheme="minorHAnsi"/>
+          <w:b/>
+          <w:bCs/>
+          <w:i/>
+          <w:iCs/>
+          <w:u w:val="single"/>
+          <w:lang w:val="en-DE"/>
+        </w:rPr>
+        <w:t>to do that</w:t>
+      </w:r>
+      <w:r>
+        <w:rPr>
+          <w:rFonts w:eastAsia="MinionPro-Regular" w:cstheme="minorHAnsi"/>
+          <w:lang w:val="en-DE"/>
+        </w:rPr>
+        <w:t xml:space="preserve">. </w:t>
+      </w:r>
+      <w:r>
+        <w:rPr>
+          <w:rFonts w:eastAsia="MinionPro-Regular" w:cstheme="minorHAnsi"/>
+          <w:b/>
+          <w:bCs/>
+          <w:i/>
+          <w:iCs/>
+          <w:u w:val="single"/>
+          <w:lang w:val="en-DE"/>
+        </w:rPr>
+        <w:t xml:space="preserve">Having a function that downloads the data is useful </w:t>
+      </w:r>
+      <w:proofErr w:type="gramStart"/>
+      <w:r>
+        <w:rPr>
+          <w:rFonts w:eastAsia="MinionPro-Regular" w:cstheme="minorHAnsi"/>
+          <w:b/>
+          <w:bCs/>
+          <w:i/>
+          <w:iCs/>
+          <w:u w:val="single"/>
+          <w:lang w:val="en-DE"/>
+        </w:rPr>
+        <w:t>in particular if</w:t>
+      </w:r>
+      <w:proofErr w:type="gramEnd"/>
+      <w:r>
+        <w:rPr>
+          <w:rFonts w:eastAsia="MinionPro-Regular" w:cstheme="minorHAnsi"/>
+          <w:b/>
+          <w:bCs/>
+          <w:i/>
+          <w:iCs/>
+          <w:u w:val="single"/>
+          <w:lang w:val="en-DE"/>
+        </w:rPr>
+        <w:t xml:space="preserve"> the</w:t>
+      </w:r>
+      <w:r>
+        <w:rPr>
+          <w:rFonts w:eastAsia="MinionPro-Regular" w:cstheme="minorHAnsi"/>
+          <w:b/>
+          <w:bCs/>
+          <w:i/>
+          <w:iCs/>
+          <w:u w:val="single"/>
+          <w:lang w:val="en-US"/>
+        </w:rPr>
+        <w:t xml:space="preserve"> </w:t>
+      </w:r>
+      <w:r>
+        <w:rPr>
+          <w:rFonts w:eastAsia="MinionPro-Regular" w:cstheme="minorHAnsi"/>
+          <w:b/>
+          <w:bCs/>
+          <w:i/>
+          <w:iCs/>
+          <w:u w:val="single"/>
+          <w:lang w:val="en-DE"/>
+        </w:rPr>
+        <w:t>data changes regularly: you can write a small script that uses the function to fetch the</w:t>
+      </w:r>
+      <w:r>
+        <w:rPr>
+          <w:rFonts w:eastAsia="MinionPro-Regular" w:cstheme="minorHAnsi"/>
+          <w:b/>
+          <w:bCs/>
+          <w:i/>
+          <w:iCs/>
+          <w:u w:val="single"/>
+          <w:lang w:val="en-US"/>
+        </w:rPr>
+        <w:t xml:space="preserve"> </w:t>
+      </w:r>
+      <w:r>
+        <w:rPr>
+          <w:rFonts w:eastAsia="MinionPro-Regular" w:cstheme="minorHAnsi"/>
+          <w:b/>
+          <w:bCs/>
+          <w:i/>
+          <w:iCs/>
+          <w:u w:val="single"/>
+          <w:lang w:val="en-DE"/>
+        </w:rPr>
+        <w:t>latest data (or you can set up a scheduled job to do that automatically at regular intervals).</w:t>
+      </w:r>
+      <w:r>
+        <w:rPr>
+          <w:rFonts w:eastAsia="MinionPro-Regular" w:cstheme="minorHAnsi"/>
+          <w:b/>
+          <w:bCs/>
+          <w:i/>
+          <w:iCs/>
+          <w:u w:val="single"/>
+          <w:lang w:val="en-US"/>
+        </w:rPr>
+        <w:t xml:space="preserve"> </w:t>
+      </w:r>
+      <w:r>
+        <w:rPr>
+          <w:rFonts w:eastAsia="MinionPro-Regular" w:cstheme="minorHAnsi"/>
+          <w:b/>
+          <w:bCs/>
+          <w:i/>
+          <w:iCs/>
+          <w:u w:val="single"/>
+          <w:lang w:val="en-DE"/>
+        </w:rPr>
+        <w:t>Automating the process of fetching the data is also useful if you need to install</w:t>
+      </w:r>
+      <w:r>
+        <w:rPr>
+          <w:rFonts w:eastAsia="MinionPro-Regular" w:cstheme="minorHAnsi"/>
+          <w:b/>
+          <w:bCs/>
+          <w:i/>
+          <w:iCs/>
+          <w:u w:val="single"/>
+          <w:lang w:val="en-US"/>
+        </w:rPr>
+        <w:t xml:space="preserve"> </w:t>
+      </w:r>
+      <w:r>
+        <w:rPr>
+          <w:rFonts w:eastAsia="MinionPro-Regular" w:cstheme="minorHAnsi"/>
+          <w:b/>
+          <w:bCs/>
+          <w:i/>
+          <w:iCs/>
+          <w:u w:val="single"/>
+          <w:lang w:val="en-DE"/>
+        </w:rPr>
+        <w:t>the dataset on multiple machines.</w:t>
+      </w:r>
     </w:p>
     <w:p>
       <w:pPr>
@@ -5971,7 +5913,6 @@
           <w:sz w:val="24"/>
           <w:szCs w:val="24"/>
         </w:rPr>
-        <w:lastRenderedPageBreak/>
         <w:t>Exercises</w:t>
       </w:r>
     </w:p>
@@ -6426,7 +6367,6 @@
           <w:rFonts w:eastAsia="MinionPro-Regular" w:cstheme="minorHAnsi"/>
           <w:sz w:val="16"/>
           <w:szCs w:val="16"/>
-          <w:lang w:val="en-DE"/>
         </w:rPr>
         <w:t xml:space="preserve">A piece of information fed to a Machine Learning system is often called a </w:t>
       </w:r>
@@ -6437,7 +6377,6 @@
           <w:iCs/>
           <w:sz w:val="16"/>
           <w:szCs w:val="16"/>
-          <w:lang w:val="en-DE"/>
         </w:rPr>
         <w:t>signal</w:t>
       </w:r>
@@ -6446,7 +6385,6 @@
           <w:rFonts w:eastAsia="MinionPro-Regular" w:cstheme="minorHAnsi"/>
           <w:sz w:val="16"/>
           <w:szCs w:val="16"/>
-          <w:lang w:val="en-DE"/>
         </w:rPr>
         <w:t>, in reference to Claude Shannon’s</w:t>
       </w:r>
@@ -6464,7 +6402,6 @@
           <w:rFonts w:eastAsia="MinionPro-Regular" w:cstheme="minorHAnsi"/>
           <w:sz w:val="16"/>
           <w:szCs w:val="16"/>
-          <w:lang w:val="en-DE"/>
         </w:rPr>
         <w:t>information theory, which he developed at Bell Labs to improve telecommunications. His theory: you</w:t>
       </w:r>
@@ -6482,7 +6419,6 @@
           <w:rFonts w:eastAsia="MinionPro-Regular" w:cstheme="minorHAnsi"/>
           <w:sz w:val="16"/>
           <w:szCs w:val="16"/>
-          <w:lang w:val="en-DE"/>
         </w:rPr>
         <w:t>want a high signal-to-noise ratio.</w:t>
       </w:r>

</xml_diff>

<commit_message>
Analyzing the "Housing" data set & plotting histogram of numeric attributes.
</commit_message>
<xml_diff>
--- a/part-one/chapter2/chapter-two-outline.docx
+++ b/part-one/chapter2/chapter-two-outline.docx
@@ -5121,13 +5121,11 @@
         <w:jc w:val="both"/>
         <w:rPr>
           <w:rFonts w:eastAsia="MinionPro-Regular" w:cstheme="minorHAnsi"/>
-          <w:lang w:val="en-DE"/>
-        </w:rPr>
-      </w:pPr>
-      <w:r>
-        <w:rPr>
-          <w:rFonts w:eastAsia="MinionPro-Regular" w:cstheme="minorHAnsi"/>
-          <w:lang w:val="en-DE"/>
+        </w:rPr>
+      </w:pPr>
+      <w:r>
+        <w:rPr>
+          <w:rFonts w:eastAsia="MinionPro-Regular" w:cstheme="minorHAnsi"/>
         </w:rPr>
         <w:t>In typical environments your data would be available in a relational database (or</w:t>
       </w:r>
@@ -5141,7 +5139,6 @@
       <w:r>
         <w:rPr>
           <w:rFonts w:eastAsia="MinionPro-Regular" w:cstheme="minorHAnsi"/>
-          <w:lang w:val="en-DE"/>
         </w:rPr>
         <w:t>some other common data store) and spread across multiple tables/documents/files.</w:t>
       </w:r>
@@ -5155,7 +5152,6 @@
       <w:r>
         <w:rPr>
           <w:rFonts w:eastAsia="MinionPro-Regular" w:cstheme="minorHAnsi"/>
-          <w:lang w:val="en-DE"/>
         </w:rPr>
         <w:t>To access it, you would first need to get your credentials and access authorizations</w:t>
       </w:r>
@@ -5169,7 +5165,6 @@
       <w:r>
         <w:rPr>
           <w:rFonts w:eastAsia="MinionPro-Regular" w:cstheme="minorHAnsi"/>
-          <w:lang w:val="en-DE"/>
         </w:rPr>
         <w:t>and familiarize yourself with the data schema.</w:t>
       </w:r>
@@ -5183,7 +5178,6 @@
         <w:jc w:val="both"/>
         <w:rPr>
           <w:rFonts w:eastAsia="MinionPro-Regular" w:cstheme="minorHAnsi"/>
-          <w:lang w:val="en-DE"/>
         </w:rPr>
       </w:pPr>
     </w:p>
@@ -5200,7 +5194,6 @@
       <w:r>
         <w:rPr>
           <w:rFonts w:eastAsia="MinionPro-Regular" w:cstheme="minorHAnsi"/>
-          <w:lang w:val="en-DE"/>
         </w:rPr>
         <w:t>In this project, however, things are</w:t>
       </w:r>
@@ -5214,7 +5207,6 @@
       <w:r>
         <w:rPr>
           <w:rFonts w:eastAsia="MinionPro-Regular" w:cstheme="minorHAnsi"/>
-          <w:lang w:val="en-DE"/>
         </w:rPr>
         <w:t>much simpler: you will just download a single compressed file,</w:t>
       </w:r>
@@ -5230,14 +5222,12 @@
           <w:rFonts w:eastAsia="MinionPro-It" w:cstheme="minorHAnsi"/>
           <w:i/>
           <w:iCs/>
-          <w:lang w:val="en-DE"/>
         </w:rPr>
         <w:t>housing.tgz</w:t>
       </w:r>
       <w:r>
         <w:rPr>
           <w:rFonts w:eastAsia="MinionPro-Regular" w:cstheme="minorHAnsi"/>
-          <w:lang w:val="en-DE"/>
         </w:rPr>
         <w:t>, which</w:t>
       </w:r>
@@ -5251,7 +5241,6 @@
       <w:r>
         <w:rPr>
           <w:rFonts w:eastAsia="MinionPro-Regular" w:cstheme="minorHAnsi"/>
-          <w:lang w:val="en-DE"/>
         </w:rPr>
         <w:t xml:space="preserve">contains a comma-separated values (CSV) file called </w:t>
       </w:r>
@@ -5260,14 +5249,12 @@
           <w:rFonts w:eastAsia="MinionPro-It" w:cstheme="minorHAnsi"/>
           <w:i/>
           <w:iCs/>
-          <w:lang w:val="en-DE"/>
         </w:rPr>
         <w:t xml:space="preserve">housing.csv </w:t>
       </w:r>
       <w:r>
         <w:rPr>
           <w:rFonts w:eastAsia="MinionPro-Regular" w:cstheme="minorHAnsi"/>
-          <w:lang w:val="en-DE"/>
         </w:rPr>
         <w:t>with all the data.</w:t>
       </w:r>
@@ -5293,20 +5280,17 @@
         <w:jc w:val="both"/>
         <w:rPr>
           <w:rFonts w:eastAsia="MinionPro-Regular" w:cstheme="minorHAnsi"/>
-          <w:lang w:val="en-DE"/>
-        </w:rPr>
-      </w:pPr>
-      <w:r>
-        <w:rPr>
-          <w:rFonts w:eastAsia="MinionPro-Regular" w:cstheme="minorHAnsi"/>
-          <w:lang w:val="en-DE"/>
+        </w:rPr>
+      </w:pPr>
+      <w:r>
+        <w:rPr>
+          <w:rFonts w:eastAsia="MinionPro-Regular" w:cstheme="minorHAnsi"/>
         </w:rPr>
         <w:t xml:space="preserve">You could use your web browser to download the file and run </w:t>
       </w:r>
       <w:r>
         <w:rPr>
           <w:rFonts w:eastAsia="UbuntuMono-Regular" w:cstheme="minorHAnsi"/>
-          <w:lang w:val="en-DE"/>
         </w:rPr>
         <w:t xml:space="preserve">tar </w:t>
       </w:r>
@@ -5314,7 +5298,6 @@
       <w:r>
         <w:rPr>
           <w:rFonts w:eastAsia="UbuntuMono-Regular" w:cstheme="minorHAnsi"/>
-          <w:lang w:val="en-DE"/>
         </w:rPr>
         <w:t>xzf</w:t>
       </w:r>
@@ -5322,7 +5305,6 @@
       <w:r>
         <w:rPr>
           <w:rFonts w:eastAsia="UbuntuMono-Regular" w:cstheme="minorHAnsi"/>
-          <w:lang w:val="en-DE"/>
         </w:rPr>
         <w:t xml:space="preserve"> housing.tgz</w:t>
       </w:r>
@@ -5336,7 +5318,6 @@
       <w:r>
         <w:rPr>
           <w:rFonts w:eastAsia="MinionPro-Regular" w:cstheme="minorHAnsi"/>
-          <w:lang w:val="en-DE"/>
         </w:rPr>
         <w:t xml:space="preserve">to decompress it and extract the CSV file, </w:t>
       </w:r>
@@ -5348,7 +5329,6 @@
           <w:i/>
           <w:iCs/>
           <w:u w:val="single"/>
-          <w:lang w:val="en-DE"/>
         </w:rPr>
         <w:t>but it is preferable to create a small function</w:t>
       </w:r>
@@ -5372,14 +5352,12 @@
           <w:i/>
           <w:iCs/>
           <w:u w:val="single"/>
-          <w:lang w:val="en-DE"/>
         </w:rPr>
         <w:t>to do that</w:t>
       </w:r>
       <w:r>
         <w:rPr>
           <w:rFonts w:eastAsia="MinionPro-Regular" w:cstheme="minorHAnsi"/>
-          <w:lang w:val="en-DE"/>
         </w:rPr>
         <w:t xml:space="preserve">. </w:t>
       </w:r>
@@ -5391,7 +5369,6 @@
           <w:i/>
           <w:iCs/>
           <w:u w:val="single"/>
-          <w:lang w:val="en-DE"/>
         </w:rPr>
         <w:t xml:space="preserve">Having a function that downloads the data is useful </w:t>
       </w:r>
@@ -5404,7 +5381,6 @@
           <w:i/>
           <w:iCs/>
           <w:u w:val="single"/>
-          <w:lang w:val="en-DE"/>
         </w:rPr>
         <w:t>in particular if</w:t>
       </w:r>
@@ -5417,7 +5393,6 @@
           <w:i/>
           <w:iCs/>
           <w:u w:val="single"/>
-          <w:lang w:val="en-DE"/>
         </w:rPr>
         <w:t xml:space="preserve"> the</w:t>
       </w:r>
@@ -5441,7 +5416,6 @@
           <w:i/>
           <w:iCs/>
           <w:u w:val="single"/>
-          <w:lang w:val="en-DE"/>
         </w:rPr>
         <w:t>data changes regularly: you can write a small script that uses the function to fetch the</w:t>
       </w:r>
@@ -5465,7 +5439,6 @@
           <w:i/>
           <w:iCs/>
           <w:u w:val="single"/>
-          <w:lang w:val="en-DE"/>
         </w:rPr>
         <w:t>latest data (or you can set up a scheduled job to do that automatically at regular intervals).</w:t>
       </w:r>
@@ -5489,7 +5462,6 @@
           <w:i/>
           <w:iCs/>
           <w:u w:val="single"/>
-          <w:lang w:val="en-DE"/>
         </w:rPr>
         <w:t>Automating the process of fetching the data is also useful if you need to install</w:t>
       </w:r>
@@ -5513,7 +5485,6 @@
           <w:i/>
           <w:iCs/>
           <w:u w:val="single"/>
-          <w:lang w:val="en-DE"/>
         </w:rPr>
         <w:t>the dataset on multiple machines.</w:t>
       </w:r>
@@ -5539,8 +5510,22 @@
         <w:jc w:val="both"/>
         <w:rPr>
           <w:rFonts w:eastAsia="MinionPro-Regular" w:cstheme="minorHAnsi"/>
-        </w:rPr>
-      </w:pPr>
+          <w:b/>
+          <w:bCs/>
+          <w:sz w:val="28"/>
+          <w:szCs w:val="28"/>
+        </w:rPr>
+      </w:pPr>
+      <w:r>
+        <w:rPr>
+          <w:rFonts w:eastAsia="MinionPro-Regular" w:cstheme="minorHAnsi"/>
+          <w:b/>
+          <w:bCs/>
+          <w:sz w:val="28"/>
+          <w:szCs w:val="28"/>
+        </w:rPr>
+        <w:t>Take a Quick Look at the Data Structure</w:t>
+      </w:r>
     </w:p>
     <w:p>
       <w:pPr>
@@ -5559,6 +5544,90 @@
         <w:autoSpaceDE w:val="0"/>
         <w:autoSpaceDN w:val="0"/>
         <w:adjustRightInd w:val="0"/>
+        <w:spacing w:after="0" w:line="240" w:lineRule="auto"/>
+        <w:jc w:val="both"/>
+        <w:rPr>
+          <w:rFonts w:eastAsia="MinionPro-Regular" w:cstheme="minorHAnsi"/>
+          <w:lang w:val="en-US"/>
+        </w:rPr>
+      </w:pPr>
+      <w:r>
+        <w:rPr>
+          <w:rFonts w:eastAsia="MinionPro-Regular" w:cstheme="minorHAnsi"/>
+          <w:lang w:val="en-US"/>
+        </w:rPr>
+        <w:t>After setting up the environment, fetching the “housing” dataset, loading the data, l</w:t>
+      </w:r>
+      <w:r>
+        <w:rPr>
+          <w:rFonts w:eastAsia="MinionPro-Regular" w:cstheme="minorHAnsi"/>
+          <w:lang w:val="en-DE"/>
+        </w:rPr>
+        <w:t xml:space="preserve">et’s take a look at the top five rows using the </w:t>
+      </w:r>
+      <w:proofErr w:type="spellStart"/>
+      <w:r>
+        <w:rPr>
+          <w:rFonts w:eastAsia="MinionPro-Regular" w:cstheme="minorHAnsi"/>
+          <w:lang w:val="en-DE"/>
+        </w:rPr>
+        <w:t>DataFrame</w:t>
+      </w:r>
+      <w:proofErr w:type="spellEnd"/>
+      <w:r>
+        <w:rPr>
+          <w:rFonts w:eastAsia="MinionPro-Regular" w:cstheme="minorHAnsi"/>
+          <w:lang w:val="en-DE"/>
+        </w:rPr>
+        <w:t xml:space="preserve">’s </w:t>
+      </w:r>
+      <w:proofErr w:type="gramStart"/>
+      <w:r>
+        <w:rPr>
+          <w:rFonts w:eastAsia="UbuntuMono-Regular" w:cstheme="minorHAnsi"/>
+          <w:b/>
+          <w:bCs/>
+          <w:lang w:val="en-DE"/>
+        </w:rPr>
+        <w:t>head(</w:t>
+      </w:r>
+      <w:proofErr w:type="gramEnd"/>
+      <w:r>
+        <w:rPr>
+          <w:rFonts w:eastAsia="UbuntuMono-Regular" w:cstheme="minorHAnsi"/>
+          <w:b/>
+          <w:bCs/>
+          <w:lang w:val="en-DE"/>
+        </w:rPr>
+        <w:t>)</w:t>
+      </w:r>
+      <w:r>
+        <w:rPr>
+          <w:rFonts w:eastAsia="UbuntuMono-Regular" w:cstheme="minorHAnsi"/>
+          <w:lang w:val="en-DE"/>
+        </w:rPr>
+        <w:t xml:space="preserve"> </w:t>
+      </w:r>
+      <w:r>
+        <w:rPr>
+          <w:rFonts w:eastAsia="MinionPro-Regular" w:cstheme="minorHAnsi"/>
+          <w:lang w:val="en-DE"/>
+        </w:rPr>
+        <w:t>method</w:t>
+      </w:r>
+      <w:r>
+        <w:rPr>
+          <w:rFonts w:eastAsia="MinionPro-Regular" w:cstheme="minorHAnsi"/>
+          <w:lang w:val="en-US"/>
+        </w:rPr>
+        <w:t>.</w:t>
+      </w:r>
+    </w:p>
+    <w:p>
+      <w:pPr>
+        <w:autoSpaceDE w:val="0"/>
+        <w:autoSpaceDN w:val="0"/>
+        <w:adjustRightInd w:val="0"/>
         <w:spacing w:after="0" w:line="276" w:lineRule="auto"/>
         <w:jc w:val="both"/>
         <w:rPr>
@@ -5572,11 +5641,65 @@
         <w:autoSpaceDN w:val="0"/>
         <w:adjustRightInd w:val="0"/>
         <w:spacing w:after="0" w:line="276" w:lineRule="auto"/>
-        <w:jc w:val="both"/>
-        <w:rPr>
-          <w:rFonts w:eastAsia="MinionPro-Regular" w:cstheme="minorHAnsi"/>
-        </w:rPr>
-      </w:pPr>
+        <w:jc w:val="center"/>
+        <w:rPr>
+          <w:rFonts w:eastAsia="MinionPro-Regular" w:cstheme="minorHAnsi"/>
+        </w:rPr>
+      </w:pPr>
+      <w:r>
+        <w:rPr>
+          <w:rFonts w:eastAsia="MinionPro-Regular" w:cstheme="minorHAnsi"/>
+          <w:noProof/>
+        </w:rPr>
+        <w:drawing>
+          <wp:inline distT="0" distB="0" distL="0" distR="0" wp14:anchorId="01011AA4" wp14:editId="02AB3B47">
+            <wp:extent cx="6052144" cy="2132649"/>
+            <wp:effectExtent l="0" t="0" r="6350" b="1270"/>
+            <wp:docPr id="2" name="Picture 2"/>
+            <wp:cNvGraphicFramePr>
+              <a:graphicFrameLocks xmlns:a="http://schemas.openxmlformats.org/drawingml/2006/main" noChangeAspect="1"/>
+            </wp:cNvGraphicFramePr>
+            <a:graphic xmlns:a="http://schemas.openxmlformats.org/drawingml/2006/main">
+              <a:graphicData uri="http://schemas.openxmlformats.org/drawingml/2006/picture">
+                <pic:pic xmlns:pic="http://schemas.openxmlformats.org/drawingml/2006/picture">
+                  <pic:nvPicPr>
+                    <pic:cNvPr id="0" name="Picture 1"/>
+                    <pic:cNvPicPr>
+                      <a:picLocks noChangeAspect="1" noChangeArrowheads="1"/>
+                    </pic:cNvPicPr>
+                  </pic:nvPicPr>
+                  <pic:blipFill>
+                    <a:blip r:embed="rId11">
+                      <a:extLst>
+                        <a:ext uri="{28A0092B-C50C-407E-A947-70E740481C1C}">
+                          <a14:useLocalDpi xmlns:a14="http://schemas.microsoft.com/office/drawing/2010/main" val="0"/>
+                        </a:ext>
+                      </a:extLst>
+                    </a:blip>
+                    <a:srcRect/>
+                    <a:stretch>
+                      <a:fillRect/>
+                    </a:stretch>
+                  </pic:blipFill>
+                  <pic:spPr bwMode="auto">
+                    <a:xfrm>
+                      <a:off x="0" y="0"/>
+                      <a:ext cx="6065044" cy="2137195"/>
+                    </a:xfrm>
+                    <a:prstGeom prst="rect">
+                      <a:avLst/>
+                    </a:prstGeom>
+                    <a:noFill/>
+                    <a:ln>
+                      <a:noFill/>
+                    </a:ln>
+                  </pic:spPr>
+                </pic:pic>
+              </a:graphicData>
+            </a:graphic>
+          </wp:inline>
+        </w:drawing>
+      </w:r>
     </w:p>
     <w:p>
       <w:pPr>
@@ -5587,6 +5710,588 @@
         <w:jc w:val="both"/>
         <w:rPr>
           <w:rFonts w:eastAsia="MinionPro-Regular" w:cstheme="minorHAnsi"/>
+          <w:b/>
+          <w:bCs/>
+          <w:u w:val="single"/>
+          <w:lang w:val="en-US"/>
+        </w:rPr>
+      </w:pPr>
+      <w:r>
+        <w:rPr>
+          <w:rFonts w:eastAsia="MinionPro-Regular" w:cstheme="minorHAnsi"/>
+          <w:lang w:val="en-DE"/>
+        </w:rPr>
+        <w:lastRenderedPageBreak/>
+        <w:t xml:space="preserve">Each row represents one </w:t>
+      </w:r>
+      <w:r>
+        <w:rPr>
+          <w:rFonts w:eastAsia="MinionPro-Regular" w:cstheme="minorHAnsi"/>
+          <w:b/>
+          <w:bCs/>
+          <w:u w:val="single"/>
+          <w:lang w:val="en-DE"/>
+        </w:rPr>
+        <w:t>district</w:t>
+      </w:r>
+      <w:r>
+        <w:rPr>
+          <w:rFonts w:eastAsia="MinionPro-Regular" w:cstheme="minorHAnsi"/>
+          <w:lang w:val="en-DE"/>
+        </w:rPr>
+        <w:t>.</w:t>
+      </w:r>
+      <w:r>
+        <w:rPr>
+          <w:rFonts w:eastAsia="MinionPro-Regular" w:cstheme="minorHAnsi"/>
+          <w:lang w:val="en-US"/>
+        </w:rPr>
+        <w:t xml:space="preserve"> </w:t>
+      </w:r>
+      <w:r>
+        <w:rPr>
+          <w:rFonts w:eastAsia="MinionPro-Regular" w:cstheme="minorHAnsi"/>
+          <w:lang w:val="en-DE"/>
+        </w:rPr>
+        <w:t xml:space="preserve">There are 10 </w:t>
+      </w:r>
+      <w:r>
+        <w:rPr>
+          <w:rFonts w:eastAsia="MinionPro-Regular" w:cstheme="minorHAnsi"/>
+          <w:b/>
+          <w:bCs/>
+          <w:u w:val="single"/>
+          <w:lang w:val="en-DE"/>
+        </w:rPr>
+        <w:t>attributes</w:t>
+      </w:r>
+      <w:r>
+        <w:rPr>
+          <w:rFonts w:eastAsia="MinionPro-Regular" w:cstheme="minorHAnsi"/>
+          <w:b/>
+          <w:bCs/>
+          <w:u w:val="single"/>
+          <w:lang w:val="en-US"/>
+        </w:rPr>
+        <w:t>:</w:t>
+      </w:r>
+    </w:p>
+    <w:p>
+      <w:pPr>
+        <w:pStyle w:val="ListParagraph"/>
+        <w:numPr>
+          <w:ilvl w:val="0"/>
+          <w:numId w:val="36"/>
+        </w:numPr>
+        <w:autoSpaceDE w:val="0"/>
+        <w:autoSpaceDN w:val="0"/>
+        <w:adjustRightInd w:val="0"/>
+        <w:spacing w:after="0" w:line="240" w:lineRule="auto"/>
+        <w:jc w:val="both"/>
+        <w:rPr>
+          <w:rFonts w:ascii="Consolas" w:eastAsia="MinionPro-Regular" w:hAnsi="Consolas" w:cstheme="minorHAnsi"/>
+          <w:lang w:val="en-US"/>
+        </w:rPr>
+      </w:pPr>
+      <w:r>
+        <w:rPr>
+          <w:rFonts w:ascii="Consolas" w:eastAsia="UbuntuMono-Regular" w:hAnsi="Consolas" w:cstheme="minorHAnsi"/>
+          <w:lang w:val="en-DE"/>
+        </w:rPr>
+        <w:t>longitude</w:t>
+      </w:r>
+      <w:r>
+        <w:rPr>
+          <w:rFonts w:ascii="Consolas" w:eastAsia="MinionPro-Regular" w:hAnsi="Consolas" w:cstheme="minorHAnsi"/>
+          <w:lang w:val="en-DE"/>
+        </w:rPr>
+        <w:t xml:space="preserve">, </w:t>
+      </w:r>
+    </w:p>
+    <w:p>
+      <w:pPr>
+        <w:pStyle w:val="ListParagraph"/>
+        <w:numPr>
+          <w:ilvl w:val="0"/>
+          <w:numId w:val="36"/>
+        </w:numPr>
+        <w:autoSpaceDE w:val="0"/>
+        <w:autoSpaceDN w:val="0"/>
+        <w:adjustRightInd w:val="0"/>
+        <w:spacing w:after="0" w:line="240" w:lineRule="auto"/>
+        <w:jc w:val="both"/>
+        <w:rPr>
+          <w:rFonts w:ascii="Consolas" w:eastAsia="MinionPro-Regular" w:hAnsi="Consolas" w:cstheme="minorHAnsi"/>
+          <w:lang w:val="en-US"/>
+        </w:rPr>
+      </w:pPr>
+      <w:r>
+        <w:rPr>
+          <w:rFonts w:ascii="Consolas" w:eastAsia="UbuntuMono-Regular" w:hAnsi="Consolas" w:cstheme="minorHAnsi"/>
+          <w:lang w:val="en-DE"/>
+        </w:rPr>
+        <w:t>latitude</w:t>
+      </w:r>
+      <w:r>
+        <w:rPr>
+          <w:rFonts w:ascii="Consolas" w:eastAsia="MinionPro-Regular" w:hAnsi="Consolas" w:cstheme="minorHAnsi"/>
+          <w:lang w:val="en-DE"/>
+        </w:rPr>
+        <w:t xml:space="preserve">, </w:t>
+      </w:r>
+    </w:p>
+    <w:p>
+      <w:pPr>
+        <w:pStyle w:val="ListParagraph"/>
+        <w:numPr>
+          <w:ilvl w:val="0"/>
+          <w:numId w:val="36"/>
+        </w:numPr>
+        <w:autoSpaceDE w:val="0"/>
+        <w:autoSpaceDN w:val="0"/>
+        <w:adjustRightInd w:val="0"/>
+        <w:spacing w:after="0" w:line="240" w:lineRule="auto"/>
+        <w:jc w:val="both"/>
+        <w:rPr>
+          <w:rFonts w:ascii="Consolas" w:eastAsia="MinionPro-Regular" w:hAnsi="Consolas" w:cstheme="minorHAnsi"/>
+          <w:lang w:val="en-US"/>
+        </w:rPr>
+      </w:pPr>
+      <w:proofErr w:type="spellStart"/>
+      <w:r>
+        <w:rPr>
+          <w:rFonts w:ascii="Consolas" w:eastAsia="UbuntuMono-Regular" w:hAnsi="Consolas" w:cstheme="minorHAnsi"/>
+          <w:lang w:val="en-DE"/>
+        </w:rPr>
+        <w:t>housing_median_age</w:t>
+      </w:r>
+      <w:proofErr w:type="spellEnd"/>
+      <w:r>
+        <w:rPr>
+          <w:rFonts w:ascii="Consolas" w:eastAsia="MinionPro-Regular" w:hAnsi="Consolas" w:cstheme="minorHAnsi"/>
+          <w:lang w:val="en-DE"/>
+        </w:rPr>
+        <w:t xml:space="preserve">, </w:t>
+      </w:r>
+    </w:p>
+    <w:p>
+      <w:pPr>
+        <w:pStyle w:val="ListParagraph"/>
+        <w:numPr>
+          <w:ilvl w:val="0"/>
+          <w:numId w:val="36"/>
+        </w:numPr>
+        <w:autoSpaceDE w:val="0"/>
+        <w:autoSpaceDN w:val="0"/>
+        <w:adjustRightInd w:val="0"/>
+        <w:spacing w:after="0" w:line="240" w:lineRule="auto"/>
+        <w:jc w:val="both"/>
+        <w:rPr>
+          <w:rFonts w:ascii="Consolas" w:eastAsia="MinionPro-Regular" w:hAnsi="Consolas" w:cstheme="minorHAnsi"/>
+          <w:lang w:val="en-US"/>
+        </w:rPr>
+      </w:pPr>
+      <w:proofErr w:type="spellStart"/>
+      <w:r>
+        <w:rPr>
+          <w:rFonts w:ascii="Consolas" w:eastAsia="UbuntuMono-Regular" w:hAnsi="Consolas" w:cstheme="minorHAnsi"/>
+          <w:lang w:val="en-DE"/>
+        </w:rPr>
+        <w:t>total_rooms</w:t>
+      </w:r>
+      <w:proofErr w:type="spellEnd"/>
+      <w:r>
+        <w:rPr>
+          <w:rFonts w:ascii="Consolas" w:eastAsia="MinionPro-Regular" w:hAnsi="Consolas" w:cstheme="minorHAnsi"/>
+          <w:lang w:val="en-DE"/>
+        </w:rPr>
+        <w:t xml:space="preserve">, </w:t>
+      </w:r>
+    </w:p>
+    <w:p>
+      <w:pPr>
+        <w:pStyle w:val="ListParagraph"/>
+        <w:numPr>
+          <w:ilvl w:val="0"/>
+          <w:numId w:val="36"/>
+        </w:numPr>
+        <w:autoSpaceDE w:val="0"/>
+        <w:autoSpaceDN w:val="0"/>
+        <w:adjustRightInd w:val="0"/>
+        <w:spacing w:after="0" w:line="240" w:lineRule="auto"/>
+        <w:jc w:val="both"/>
+        <w:rPr>
+          <w:rFonts w:ascii="Consolas" w:eastAsia="MinionPro-Regular" w:hAnsi="Consolas" w:cstheme="minorHAnsi"/>
+          <w:lang w:val="en-US"/>
+        </w:rPr>
+      </w:pPr>
+      <w:proofErr w:type="spellStart"/>
+      <w:r>
+        <w:rPr>
+          <w:rFonts w:ascii="Consolas" w:eastAsia="UbuntuMono-Regular" w:hAnsi="Consolas" w:cstheme="minorHAnsi"/>
+          <w:lang w:val="en-DE"/>
+        </w:rPr>
+        <w:t>total_bedrooms</w:t>
+      </w:r>
+      <w:proofErr w:type="spellEnd"/>
+      <w:r>
+        <w:rPr>
+          <w:rFonts w:ascii="Consolas" w:eastAsia="MinionPro-Regular" w:hAnsi="Consolas" w:cstheme="minorHAnsi"/>
+          <w:lang w:val="en-DE"/>
+        </w:rPr>
+        <w:t xml:space="preserve">, </w:t>
+      </w:r>
+    </w:p>
+    <w:p>
+      <w:pPr>
+        <w:pStyle w:val="ListParagraph"/>
+        <w:numPr>
+          <w:ilvl w:val="0"/>
+          <w:numId w:val="36"/>
+        </w:numPr>
+        <w:autoSpaceDE w:val="0"/>
+        <w:autoSpaceDN w:val="0"/>
+        <w:adjustRightInd w:val="0"/>
+        <w:spacing w:after="0" w:line="240" w:lineRule="auto"/>
+        <w:jc w:val="both"/>
+        <w:rPr>
+          <w:rFonts w:ascii="Consolas" w:eastAsia="MinionPro-Regular" w:hAnsi="Consolas" w:cstheme="minorHAnsi"/>
+          <w:lang w:val="en-US"/>
+        </w:rPr>
+      </w:pPr>
+      <w:r>
+        <w:rPr>
+          <w:rFonts w:ascii="Consolas" w:eastAsia="UbuntuMono-Regular" w:hAnsi="Consolas" w:cstheme="minorHAnsi"/>
+          <w:lang w:val="en-DE"/>
+        </w:rPr>
+        <w:t>population</w:t>
+      </w:r>
+      <w:r>
+        <w:rPr>
+          <w:rFonts w:ascii="Consolas" w:eastAsia="MinionPro-Regular" w:hAnsi="Consolas" w:cstheme="minorHAnsi"/>
+          <w:lang w:val="en-DE"/>
+        </w:rPr>
+        <w:t xml:space="preserve">, </w:t>
+      </w:r>
+    </w:p>
+    <w:p>
+      <w:pPr>
+        <w:pStyle w:val="ListParagraph"/>
+        <w:numPr>
+          <w:ilvl w:val="0"/>
+          <w:numId w:val="36"/>
+        </w:numPr>
+        <w:autoSpaceDE w:val="0"/>
+        <w:autoSpaceDN w:val="0"/>
+        <w:adjustRightInd w:val="0"/>
+        <w:spacing w:after="0" w:line="240" w:lineRule="auto"/>
+        <w:jc w:val="both"/>
+        <w:rPr>
+          <w:rFonts w:ascii="Consolas" w:eastAsia="MinionPro-Regular" w:hAnsi="Consolas" w:cstheme="minorHAnsi"/>
+          <w:lang w:val="en-US"/>
+        </w:rPr>
+      </w:pPr>
+      <w:r>
+        <w:rPr>
+          <w:rFonts w:ascii="Consolas" w:eastAsia="UbuntuMono-Regular" w:hAnsi="Consolas" w:cstheme="minorHAnsi"/>
+          <w:lang w:val="en-DE"/>
+        </w:rPr>
+        <w:t>households</w:t>
+      </w:r>
+      <w:r>
+        <w:rPr>
+          <w:rFonts w:ascii="Consolas" w:eastAsia="MinionPro-Regular" w:hAnsi="Consolas" w:cstheme="minorHAnsi"/>
+          <w:lang w:val="en-DE"/>
+        </w:rPr>
+        <w:t xml:space="preserve">, </w:t>
+      </w:r>
+    </w:p>
+    <w:p>
+      <w:pPr>
+        <w:pStyle w:val="ListParagraph"/>
+        <w:numPr>
+          <w:ilvl w:val="0"/>
+          <w:numId w:val="36"/>
+        </w:numPr>
+        <w:autoSpaceDE w:val="0"/>
+        <w:autoSpaceDN w:val="0"/>
+        <w:adjustRightInd w:val="0"/>
+        <w:spacing w:after="0" w:line="240" w:lineRule="auto"/>
+        <w:jc w:val="both"/>
+        <w:rPr>
+          <w:rFonts w:ascii="Consolas" w:eastAsia="MinionPro-Regular" w:hAnsi="Consolas" w:cstheme="minorHAnsi"/>
+          <w:lang w:val="en-US"/>
+        </w:rPr>
+      </w:pPr>
+      <w:proofErr w:type="spellStart"/>
+      <w:r>
+        <w:rPr>
+          <w:rFonts w:ascii="Consolas" w:eastAsia="UbuntuMono-Regular" w:hAnsi="Consolas" w:cstheme="minorHAnsi"/>
+          <w:lang w:val="en-DE"/>
+        </w:rPr>
+        <w:t>median_income</w:t>
+      </w:r>
+      <w:proofErr w:type="spellEnd"/>
+      <w:r>
+        <w:rPr>
+          <w:rFonts w:ascii="Consolas" w:eastAsia="MinionPro-Regular" w:hAnsi="Consolas" w:cstheme="minorHAnsi"/>
+          <w:lang w:val="en-DE"/>
+        </w:rPr>
+        <w:t xml:space="preserve">, </w:t>
+      </w:r>
+    </w:p>
+    <w:p>
+      <w:pPr>
+        <w:pStyle w:val="ListParagraph"/>
+        <w:numPr>
+          <w:ilvl w:val="0"/>
+          <w:numId w:val="36"/>
+        </w:numPr>
+        <w:autoSpaceDE w:val="0"/>
+        <w:autoSpaceDN w:val="0"/>
+        <w:adjustRightInd w:val="0"/>
+        <w:spacing w:after="0" w:line="240" w:lineRule="auto"/>
+        <w:jc w:val="both"/>
+        <w:rPr>
+          <w:rFonts w:ascii="Consolas" w:eastAsia="MinionPro-Regular" w:hAnsi="Consolas" w:cstheme="minorHAnsi"/>
+          <w:lang w:val="en-US"/>
+        </w:rPr>
+      </w:pPr>
+      <w:proofErr w:type="spellStart"/>
+      <w:r>
+        <w:rPr>
+          <w:rFonts w:ascii="Consolas" w:eastAsia="UbuntuMono-Regular" w:hAnsi="Consolas" w:cstheme="minorHAnsi"/>
+          <w:lang w:val="en-DE"/>
+        </w:rPr>
+        <w:t>median_house_value</w:t>
+      </w:r>
+      <w:proofErr w:type="spellEnd"/>
+    </w:p>
+    <w:p>
+      <w:pPr>
+        <w:pStyle w:val="ListParagraph"/>
+        <w:numPr>
+          <w:ilvl w:val="0"/>
+          <w:numId w:val="36"/>
+        </w:numPr>
+        <w:autoSpaceDE w:val="0"/>
+        <w:autoSpaceDN w:val="0"/>
+        <w:adjustRightInd w:val="0"/>
+        <w:spacing w:after="0" w:line="240" w:lineRule="auto"/>
+        <w:jc w:val="both"/>
+        <w:rPr>
+          <w:rFonts w:ascii="Consolas" w:eastAsia="MinionPro-Regular" w:hAnsi="Consolas" w:cstheme="minorHAnsi"/>
+          <w:lang w:val="en-US"/>
+        </w:rPr>
+      </w:pPr>
+      <w:proofErr w:type="spellStart"/>
+      <w:r>
+        <w:rPr>
+          <w:rFonts w:ascii="Consolas" w:eastAsia="UbuntuMono-Regular" w:hAnsi="Consolas" w:cstheme="minorHAnsi"/>
+          <w:lang w:val="en-DE"/>
+        </w:rPr>
+        <w:t>ocean_proximity</w:t>
+      </w:r>
+      <w:proofErr w:type="spellEnd"/>
+    </w:p>
+    <w:p>
+      <w:pPr>
+        <w:autoSpaceDE w:val="0"/>
+        <w:autoSpaceDN w:val="0"/>
+        <w:adjustRightInd w:val="0"/>
+        <w:spacing w:after="0" w:line="240" w:lineRule="auto"/>
+        <w:jc w:val="both"/>
+        <w:rPr>
+          <w:rFonts w:ascii="Consolas" w:eastAsia="MinionPro-Regular" w:hAnsi="Consolas" w:cstheme="minorHAnsi"/>
+          <w:lang w:val="en-US"/>
+        </w:rPr>
+      </w:pPr>
+    </w:p>
+    <w:p>
+      <w:pPr>
+        <w:autoSpaceDE w:val="0"/>
+        <w:autoSpaceDN w:val="0"/>
+        <w:adjustRightInd w:val="0"/>
+        <w:spacing w:after="0" w:line="240" w:lineRule="auto"/>
+        <w:jc w:val="both"/>
+        <w:rPr>
+          <w:rFonts w:eastAsia="MinionPro-Regular" w:cstheme="minorHAnsi"/>
+          <w:lang w:val="en-DE"/>
+        </w:rPr>
+      </w:pPr>
+      <w:r>
+        <w:rPr>
+          <w:rFonts w:eastAsia="MinionPro-Regular" w:cstheme="minorHAnsi"/>
+          <w:lang w:val="en-DE"/>
+        </w:rPr>
+        <w:t xml:space="preserve">The </w:t>
+      </w:r>
+      <w:proofErr w:type="gramStart"/>
+      <w:r>
+        <w:rPr>
+          <w:rFonts w:eastAsia="UbuntuMono-Regular" w:cstheme="minorHAnsi"/>
+          <w:b/>
+          <w:bCs/>
+          <w:lang w:val="en-DE"/>
+        </w:rPr>
+        <w:t>info(</w:t>
+      </w:r>
+      <w:proofErr w:type="gramEnd"/>
+      <w:r>
+        <w:rPr>
+          <w:rFonts w:eastAsia="UbuntuMono-Regular" w:cstheme="minorHAnsi"/>
+          <w:b/>
+          <w:bCs/>
+          <w:lang w:val="en-DE"/>
+        </w:rPr>
+        <w:t>)</w:t>
+      </w:r>
+      <w:r>
+        <w:rPr>
+          <w:rFonts w:eastAsia="UbuntuMono-Regular" w:cstheme="minorHAnsi"/>
+          <w:lang w:val="en-DE"/>
+        </w:rPr>
+        <w:t xml:space="preserve"> </w:t>
+      </w:r>
+      <w:r>
+        <w:rPr>
+          <w:rFonts w:eastAsia="MinionPro-Regular" w:cstheme="minorHAnsi"/>
+          <w:lang w:val="en-DE"/>
+        </w:rPr>
+        <w:t xml:space="preserve">method is useful to get a quick description of the data, </w:t>
+      </w:r>
+    </w:p>
+    <w:p>
+      <w:pPr>
+        <w:pStyle w:val="ListParagraph"/>
+        <w:numPr>
+          <w:ilvl w:val="0"/>
+          <w:numId w:val="37"/>
+        </w:numPr>
+        <w:autoSpaceDE w:val="0"/>
+        <w:autoSpaceDN w:val="0"/>
+        <w:adjustRightInd w:val="0"/>
+        <w:spacing w:after="0" w:line="240" w:lineRule="auto"/>
+        <w:jc w:val="both"/>
+        <w:rPr>
+          <w:rFonts w:eastAsia="MinionPro-Regular" w:cstheme="minorHAnsi"/>
+          <w:lang w:val="en-DE"/>
+        </w:rPr>
+      </w:pPr>
+      <w:proofErr w:type="gramStart"/>
+      <w:r>
+        <w:rPr>
+          <w:rFonts w:eastAsia="MinionPro-Regular" w:cstheme="minorHAnsi"/>
+          <w:lang w:val="en-DE"/>
+        </w:rPr>
+        <w:t>in particular the</w:t>
+      </w:r>
+      <w:proofErr w:type="gramEnd"/>
+      <w:r>
+        <w:rPr>
+          <w:rFonts w:eastAsia="MinionPro-Regular" w:cstheme="minorHAnsi"/>
+          <w:lang w:val="en-US"/>
+        </w:rPr>
+        <w:t xml:space="preserve"> </w:t>
+      </w:r>
+      <w:r>
+        <w:rPr>
+          <w:rFonts w:eastAsia="MinionPro-Regular" w:cstheme="minorHAnsi"/>
+          <w:lang w:val="en-DE"/>
+        </w:rPr>
+        <w:t xml:space="preserve">total number of rows, </w:t>
+      </w:r>
+    </w:p>
+    <w:p>
+      <w:pPr>
+        <w:pStyle w:val="ListParagraph"/>
+        <w:numPr>
+          <w:ilvl w:val="0"/>
+          <w:numId w:val="37"/>
+        </w:numPr>
+        <w:autoSpaceDE w:val="0"/>
+        <w:autoSpaceDN w:val="0"/>
+        <w:adjustRightInd w:val="0"/>
+        <w:spacing w:after="0" w:line="240" w:lineRule="auto"/>
+        <w:jc w:val="both"/>
+        <w:rPr>
+          <w:rFonts w:eastAsia="MinionPro-Regular" w:cstheme="minorHAnsi"/>
+          <w:lang w:val="en-DE"/>
+        </w:rPr>
+      </w:pPr>
+      <w:r>
+        <w:rPr>
+          <w:rFonts w:eastAsia="MinionPro-Regular" w:cstheme="minorHAnsi"/>
+          <w:lang w:val="en-DE"/>
+        </w:rPr>
+        <w:t xml:space="preserve">each </w:t>
+      </w:r>
+      <w:r>
+        <w:rPr>
+          <w:rFonts w:eastAsia="MinionPro-Regular" w:cstheme="minorHAnsi"/>
+          <w:lang w:val="en-US"/>
+        </w:rPr>
+        <w:t>a</w:t>
+      </w:r>
+      <w:proofErr w:type="spellStart"/>
+      <w:r>
+        <w:rPr>
+          <w:rFonts w:eastAsia="MinionPro-Regular" w:cstheme="minorHAnsi"/>
+          <w:lang w:val="en-DE"/>
+        </w:rPr>
+        <w:t>ttribute’s</w:t>
+      </w:r>
+      <w:proofErr w:type="spellEnd"/>
+      <w:r>
+        <w:rPr>
+          <w:rFonts w:eastAsia="MinionPro-Regular" w:cstheme="minorHAnsi"/>
+          <w:lang w:val="en-DE"/>
+        </w:rPr>
+        <w:t xml:space="preserve"> type, and </w:t>
+      </w:r>
+    </w:p>
+    <w:p>
+      <w:pPr>
+        <w:pStyle w:val="ListParagraph"/>
+        <w:numPr>
+          <w:ilvl w:val="0"/>
+          <w:numId w:val="37"/>
+        </w:numPr>
+        <w:autoSpaceDE w:val="0"/>
+        <w:autoSpaceDN w:val="0"/>
+        <w:adjustRightInd w:val="0"/>
+        <w:spacing w:after="0" w:line="240" w:lineRule="auto"/>
+        <w:jc w:val="both"/>
+        <w:rPr>
+          <w:rFonts w:eastAsia="MinionPro-Regular" w:cstheme="minorHAnsi"/>
+          <w:lang w:val="en-US"/>
+        </w:rPr>
+      </w:pPr>
+      <w:r>
+        <w:rPr>
+          <w:rFonts w:eastAsia="MinionPro-Regular" w:cstheme="minorHAnsi"/>
+          <w:lang w:val="en-DE"/>
+        </w:rPr>
+        <w:t>the number of nonnull values</w:t>
+      </w:r>
+      <w:r>
+        <w:rPr>
+          <w:rFonts w:eastAsia="MinionPro-Regular" w:cstheme="minorHAnsi"/>
+          <w:lang w:val="en-US"/>
+        </w:rPr>
+        <w:t>.</w:t>
+      </w:r>
+    </w:p>
+    <w:p>
+      <w:pPr>
+        <w:autoSpaceDE w:val="0"/>
+        <w:autoSpaceDN w:val="0"/>
+        <w:adjustRightInd w:val="0"/>
+        <w:spacing w:after="0" w:line="240" w:lineRule="auto"/>
+        <w:jc w:val="both"/>
+        <w:rPr>
+          <w:rFonts w:eastAsia="MinionPro-Regular" w:cstheme="minorHAnsi"/>
+          <w:lang w:val="en-US"/>
         </w:rPr>
       </w:pPr>
     </w:p>
@@ -5596,11 +6301,65 @@
         <w:autoSpaceDN w:val="0"/>
         <w:adjustRightInd w:val="0"/>
         <w:spacing w:after="0" w:line="276" w:lineRule="auto"/>
-        <w:jc w:val="both"/>
-        <w:rPr>
-          <w:rFonts w:eastAsia="MinionPro-Regular" w:cstheme="minorHAnsi"/>
-        </w:rPr>
-      </w:pPr>
+        <w:jc w:val="center"/>
+        <w:rPr>
+          <w:rFonts w:eastAsia="MinionPro-Regular" w:cstheme="minorHAnsi"/>
+        </w:rPr>
+      </w:pPr>
+      <w:r>
+        <w:rPr>
+          <w:rFonts w:eastAsia="MinionPro-Regular" w:cstheme="minorHAnsi"/>
+          <w:noProof/>
+        </w:rPr>
+        <w:drawing>
+          <wp:inline distT="0" distB="0" distL="0" distR="0" wp14:anchorId="4EF5D1D3" wp14:editId="4E75C436">
+            <wp:extent cx="5371069" cy="2374540"/>
+            <wp:effectExtent l="0" t="0" r="1270" b="6985"/>
+            <wp:docPr id="3" name="Picture 3"/>
+            <wp:cNvGraphicFramePr>
+              <a:graphicFrameLocks xmlns:a="http://schemas.openxmlformats.org/drawingml/2006/main" noChangeAspect="1"/>
+            </wp:cNvGraphicFramePr>
+            <a:graphic xmlns:a="http://schemas.openxmlformats.org/drawingml/2006/main">
+              <a:graphicData uri="http://schemas.openxmlformats.org/drawingml/2006/picture">
+                <pic:pic xmlns:pic="http://schemas.openxmlformats.org/drawingml/2006/picture">
+                  <pic:nvPicPr>
+                    <pic:cNvPr id="0" name="Picture 2"/>
+                    <pic:cNvPicPr>
+                      <a:picLocks noChangeAspect="1" noChangeArrowheads="1"/>
+                    </pic:cNvPicPr>
+                  </pic:nvPicPr>
+                  <pic:blipFill>
+                    <a:blip r:embed="rId12" cstate="print">
+                      <a:extLst>
+                        <a:ext uri="{28A0092B-C50C-407E-A947-70E740481C1C}">
+                          <a14:useLocalDpi xmlns:a14="http://schemas.microsoft.com/office/drawing/2010/main" val="0"/>
+                        </a:ext>
+                      </a:extLst>
+                    </a:blip>
+                    <a:srcRect/>
+                    <a:stretch>
+                      <a:fillRect/>
+                    </a:stretch>
+                  </pic:blipFill>
+                  <pic:spPr bwMode="auto">
+                    <a:xfrm>
+                      <a:off x="0" y="0"/>
+                      <a:ext cx="5392594" cy="2384056"/>
+                    </a:xfrm>
+                    <a:prstGeom prst="rect">
+                      <a:avLst/>
+                    </a:prstGeom>
+                    <a:noFill/>
+                    <a:ln>
+                      <a:noFill/>
+                    </a:ln>
+                  </pic:spPr>
+                </pic:pic>
+              </a:graphicData>
+            </a:graphic>
+          </wp:inline>
+        </w:drawing>
+      </w:r>
     </w:p>
     <w:p>
       <w:pPr>
@@ -5619,6 +6378,155 @@
         <w:autoSpaceDE w:val="0"/>
         <w:autoSpaceDN w:val="0"/>
         <w:adjustRightInd w:val="0"/>
+        <w:spacing w:after="0" w:line="240" w:lineRule="auto"/>
+        <w:jc w:val="both"/>
+        <w:rPr>
+          <w:rFonts w:eastAsia="MinionPro-Regular" w:cstheme="minorHAnsi"/>
+        </w:rPr>
+      </w:pPr>
+      <w:r>
+        <w:rPr>
+          <w:rFonts w:eastAsia="MinionPro-Regular" w:cstheme="minorHAnsi"/>
+          <w:lang w:val="en-DE"/>
+        </w:rPr>
+        <w:t>There are</w:t>
+      </w:r>
+      <w:r>
+        <w:rPr>
+          <w:rFonts w:eastAsia="MinionPro-Regular" w:cstheme="minorHAnsi"/>
+          <w:b/>
+          <w:bCs/>
+          <w:lang w:val="en-DE"/>
+        </w:rPr>
+        <w:t xml:space="preserve"> 20,640 instances</w:t>
+      </w:r>
+      <w:r>
+        <w:rPr>
+          <w:rFonts w:eastAsia="MinionPro-Regular" w:cstheme="minorHAnsi"/>
+          <w:lang w:val="en-DE"/>
+        </w:rPr>
+        <w:t xml:space="preserve"> in the dataset, which means that it is </w:t>
+      </w:r>
+      <w:proofErr w:type="gramStart"/>
+      <w:r>
+        <w:rPr>
+          <w:rFonts w:eastAsia="MinionPro-Regular" w:cstheme="minorHAnsi"/>
+          <w:lang w:val="en-DE"/>
+        </w:rPr>
+        <w:t>fairly small</w:t>
+      </w:r>
+      <w:proofErr w:type="gramEnd"/>
+      <w:r>
+        <w:rPr>
+          <w:rFonts w:eastAsia="MinionPro-Regular" w:cstheme="minorHAnsi"/>
+          <w:lang w:val="en-DE"/>
+        </w:rPr>
+        <w:t xml:space="preserve"> by</w:t>
+      </w:r>
+      <w:r>
+        <w:rPr>
+          <w:rFonts w:eastAsia="MinionPro-Regular" w:cstheme="minorHAnsi"/>
+          <w:lang w:val="en-US"/>
+        </w:rPr>
+        <w:t xml:space="preserve"> </w:t>
+      </w:r>
+      <w:r>
+        <w:rPr>
+          <w:rFonts w:eastAsia="MinionPro-Regular" w:cstheme="minorHAnsi"/>
+          <w:lang w:val="en-DE"/>
+        </w:rPr>
+        <w:t xml:space="preserve">Machine Learning standards, but it’s perfect to get started. Notice that the </w:t>
+      </w:r>
+      <w:proofErr w:type="spellStart"/>
+      <w:r>
+        <w:rPr>
+          <w:rFonts w:eastAsia="UbuntuMono-Regular" w:cstheme="minorHAnsi"/>
+          <w:b/>
+          <w:bCs/>
+          <w:i/>
+          <w:iCs/>
+          <w:u w:val="single"/>
+          <w:lang w:val="en-DE"/>
+        </w:rPr>
+        <w:t>total_</w:t>
+      </w:r>
+      <w:proofErr w:type="gramStart"/>
+      <w:r>
+        <w:rPr>
+          <w:rFonts w:eastAsia="UbuntuMono-Regular" w:cstheme="minorHAnsi"/>
+          <w:b/>
+          <w:bCs/>
+          <w:i/>
+          <w:iCs/>
+          <w:u w:val="single"/>
+          <w:lang w:val="en-DE"/>
+        </w:rPr>
+        <w:t>bed</w:t>
+      </w:r>
+      <w:proofErr w:type="spellEnd"/>
+      <w:r>
+        <w:rPr>
+          <w:rFonts w:eastAsia="UbuntuMono-Regular" w:cstheme="minorHAnsi"/>
+          <w:b/>
+          <w:bCs/>
+          <w:i/>
+          <w:iCs/>
+          <w:u w:val="single"/>
+          <w:lang w:val="en-US"/>
+        </w:rPr>
+        <w:t xml:space="preserve"> </w:t>
+      </w:r>
+      <w:r>
+        <w:rPr>
+          <w:rFonts w:eastAsia="UbuntuMono-Regular" w:cstheme="minorHAnsi"/>
+          <w:b/>
+          <w:bCs/>
+          <w:i/>
+          <w:iCs/>
+          <w:u w:val="single"/>
+          <w:lang w:val="en-DE"/>
+        </w:rPr>
+        <w:t>rooms</w:t>
+      </w:r>
+      <w:proofErr w:type="gramEnd"/>
+      <w:r>
+        <w:rPr>
+          <w:rFonts w:eastAsia="UbuntuMono-Regular" w:cstheme="minorHAnsi"/>
+          <w:u w:val="single"/>
+          <w:lang w:val="en-DE"/>
+        </w:rPr>
+        <w:t xml:space="preserve"> </w:t>
+      </w:r>
+      <w:r>
+        <w:rPr>
+          <w:rFonts w:eastAsia="MinionPro-Regular" w:cstheme="minorHAnsi"/>
+          <w:u w:val="single"/>
+          <w:lang w:val="en-DE"/>
+        </w:rPr>
+        <w:t>attribute has only 20,433 nonnull values, meaning that 207 districts are missing</w:t>
+      </w:r>
+      <w:r>
+        <w:rPr>
+          <w:rFonts w:eastAsia="MinionPro-Regular" w:cstheme="minorHAnsi"/>
+          <w:u w:val="single"/>
+          <w:lang w:val="en-US"/>
+        </w:rPr>
+        <w:t xml:space="preserve"> </w:t>
+      </w:r>
+      <w:r>
+        <w:rPr>
+          <w:rFonts w:eastAsia="MinionPro-Regular" w:cstheme="minorHAnsi"/>
+          <w:u w:val="single"/>
+          <w:lang w:val="en-DE"/>
+        </w:rPr>
+        <w:t>this feature. We will need to take care of this later.</w:t>
+      </w:r>
+    </w:p>
+    <w:p>
+      <w:pPr>
+        <w:autoSpaceDE w:val="0"/>
+        <w:autoSpaceDN w:val="0"/>
+        <w:adjustRightInd w:val="0"/>
         <w:spacing w:after="0" w:line="276" w:lineRule="auto"/>
         <w:jc w:val="both"/>
         <w:rPr>
@@ -5631,6 +6539,203 @@
         <w:autoSpaceDE w:val="0"/>
         <w:autoSpaceDN w:val="0"/>
         <w:adjustRightInd w:val="0"/>
+        <w:spacing w:after="0" w:line="240" w:lineRule="auto"/>
+        <w:jc w:val="both"/>
+        <w:rPr>
+          <w:rFonts w:eastAsia="MinionPro-Regular" w:cstheme="minorHAnsi"/>
+        </w:rPr>
+      </w:pPr>
+      <w:r>
+        <w:rPr>
+          <w:rFonts w:eastAsia="MinionPro-Regular" w:cstheme="minorHAnsi"/>
+          <w:lang w:val="en-DE"/>
+        </w:rPr>
+        <w:t xml:space="preserve">All attributes are </w:t>
+      </w:r>
+      <w:r>
+        <w:rPr>
+          <w:rFonts w:eastAsia="MinionPro-Regular" w:cstheme="minorHAnsi"/>
+          <w:b/>
+          <w:bCs/>
+          <w:lang w:val="en-DE"/>
+        </w:rPr>
+        <w:t>numerical</w:t>
+      </w:r>
+      <w:r>
+        <w:rPr>
+          <w:rFonts w:eastAsia="MinionPro-Regular" w:cstheme="minorHAnsi"/>
+          <w:lang w:val="en-DE"/>
+        </w:rPr>
+        <w:t xml:space="preserve">, except the </w:t>
+      </w:r>
+      <w:proofErr w:type="spellStart"/>
+      <w:r>
+        <w:rPr>
+          <w:rFonts w:eastAsia="UbuntuMono-Regular" w:cstheme="minorHAnsi"/>
+          <w:b/>
+          <w:bCs/>
+          <w:i/>
+          <w:iCs/>
+          <w:lang w:val="en-DE"/>
+        </w:rPr>
+        <w:t>ocean_proximity</w:t>
+      </w:r>
+      <w:proofErr w:type="spellEnd"/>
+      <w:r>
+        <w:rPr>
+          <w:rFonts w:eastAsia="UbuntuMono-Regular" w:cstheme="minorHAnsi"/>
+          <w:lang w:val="en-DE"/>
+        </w:rPr>
+        <w:t xml:space="preserve"> </w:t>
+      </w:r>
+      <w:r>
+        <w:rPr>
+          <w:rFonts w:eastAsia="MinionPro-Regular" w:cstheme="minorHAnsi"/>
+          <w:lang w:val="en-DE"/>
+        </w:rPr>
+        <w:t xml:space="preserve">field. Its type is </w:t>
+      </w:r>
+      <w:r>
+        <w:rPr>
+          <w:rFonts w:eastAsia="UbuntuMono-Regular" w:cstheme="minorHAnsi"/>
+          <w:b/>
+          <w:bCs/>
+          <w:i/>
+          <w:iCs/>
+          <w:lang w:val="en-DE"/>
+        </w:rPr>
+        <w:t>object</w:t>
+      </w:r>
+      <w:r>
+        <w:rPr>
+          <w:rFonts w:eastAsia="MinionPro-Regular" w:cstheme="minorHAnsi"/>
+          <w:lang w:val="en-DE"/>
+        </w:rPr>
+        <w:t>, so it</w:t>
+      </w:r>
+      <w:r>
+        <w:rPr>
+          <w:rFonts w:eastAsia="MinionPro-Regular" w:cstheme="minorHAnsi"/>
+          <w:lang w:val="en-US"/>
+        </w:rPr>
+        <w:t xml:space="preserve"> </w:t>
+      </w:r>
+      <w:r>
+        <w:rPr>
+          <w:rFonts w:eastAsia="MinionPro-Regular" w:cstheme="minorHAnsi"/>
+          <w:lang w:val="en-DE"/>
+        </w:rPr>
+        <w:t>could hold any kind of Python object. But since you loaded this data from a CSV file,</w:t>
+      </w:r>
+      <w:r>
+        <w:rPr>
+          <w:rFonts w:eastAsia="MinionPro-Regular" w:cstheme="minorHAnsi"/>
+          <w:lang w:val="en-US"/>
+        </w:rPr>
+        <w:t xml:space="preserve"> </w:t>
+      </w:r>
+      <w:r>
+        <w:rPr>
+          <w:rFonts w:eastAsia="MinionPro-Regular" w:cstheme="minorHAnsi"/>
+          <w:lang w:val="en-DE"/>
+        </w:rPr>
+        <w:t xml:space="preserve">you know that it must be a </w:t>
+      </w:r>
+      <w:r>
+        <w:rPr>
+          <w:rFonts w:eastAsia="MinionPro-Regular" w:cstheme="minorHAnsi"/>
+          <w:b/>
+          <w:bCs/>
+          <w:i/>
+          <w:iCs/>
+          <w:lang w:val="en-DE"/>
+        </w:rPr>
+        <w:t>text</w:t>
+      </w:r>
+      <w:r>
+        <w:rPr>
+          <w:rFonts w:eastAsia="MinionPro-Regular" w:cstheme="minorHAnsi"/>
+          <w:lang w:val="en-DE"/>
+        </w:rPr>
+        <w:t xml:space="preserve"> attribute. When you looked at the top five rows, you</w:t>
+      </w:r>
+      <w:r>
+        <w:rPr>
+          <w:rFonts w:eastAsia="MinionPro-Regular" w:cstheme="minorHAnsi"/>
+          <w:lang w:val="en-US"/>
+        </w:rPr>
+        <w:t xml:space="preserve"> </w:t>
+      </w:r>
+      <w:r>
+        <w:rPr>
+          <w:rFonts w:eastAsia="MinionPro-Regular" w:cstheme="minorHAnsi"/>
+          <w:lang w:val="en-DE"/>
+        </w:rPr>
+        <w:t xml:space="preserve">probably noticed that the values in the </w:t>
+      </w:r>
+      <w:proofErr w:type="spellStart"/>
+      <w:r>
+        <w:rPr>
+          <w:rFonts w:eastAsia="UbuntuMono-Regular" w:cstheme="minorHAnsi"/>
+          <w:b/>
+          <w:bCs/>
+          <w:i/>
+          <w:iCs/>
+          <w:lang w:val="en-DE"/>
+        </w:rPr>
+        <w:t>ocean_proximity</w:t>
+      </w:r>
+      <w:proofErr w:type="spellEnd"/>
+      <w:r>
+        <w:rPr>
+          <w:rFonts w:eastAsia="UbuntuMono-Regular" w:cstheme="minorHAnsi"/>
+          <w:lang w:val="en-DE"/>
+        </w:rPr>
+        <w:t xml:space="preserve"> </w:t>
+      </w:r>
+      <w:r>
+        <w:rPr>
+          <w:rFonts w:eastAsia="MinionPro-Regular" w:cstheme="minorHAnsi"/>
+          <w:lang w:val="en-DE"/>
+        </w:rPr>
+        <w:t>column were repetitive,</w:t>
+      </w:r>
+      <w:r>
+        <w:rPr>
+          <w:rFonts w:eastAsia="MinionPro-Regular" w:cstheme="minorHAnsi"/>
+          <w:lang w:val="en-US"/>
+        </w:rPr>
+        <w:t xml:space="preserve"> </w:t>
+      </w:r>
+      <w:r>
+        <w:rPr>
+          <w:rFonts w:eastAsia="MinionPro-Regular" w:cstheme="minorHAnsi"/>
+          <w:lang w:val="en-DE"/>
+        </w:rPr>
+        <w:t xml:space="preserve">which means that it is probably a </w:t>
+      </w:r>
+      <w:r>
+        <w:rPr>
+          <w:rFonts w:eastAsia="MinionPro-Regular" w:cstheme="minorHAnsi"/>
+          <w:b/>
+          <w:bCs/>
+          <w:lang w:val="en-DE"/>
+        </w:rPr>
+        <w:t>categorical attribute</w:t>
+      </w:r>
+      <w:r>
+        <w:rPr>
+          <w:rFonts w:eastAsia="MinionPro-Regular" w:cstheme="minorHAnsi"/>
+          <w:lang w:val="en-DE"/>
+        </w:rPr>
+        <w:t>.</w:t>
+      </w:r>
+    </w:p>
+    <w:p>
+      <w:pPr>
+        <w:autoSpaceDE w:val="0"/>
+        <w:autoSpaceDN w:val="0"/>
+        <w:adjustRightInd w:val="0"/>
         <w:spacing w:after="0" w:line="276" w:lineRule="auto"/>
         <w:jc w:val="both"/>
         <w:rPr>
@@ -5643,36 +6748,1504 @@
         <w:autoSpaceDE w:val="0"/>
         <w:autoSpaceDN w:val="0"/>
         <w:adjustRightInd w:val="0"/>
-        <w:spacing w:after="0" w:line="276" w:lineRule="auto"/>
-        <w:jc w:val="both"/>
-        <w:rPr>
-          <w:rFonts w:eastAsia="MinionPro-Regular" w:cstheme="minorHAnsi"/>
-        </w:rPr>
-      </w:pPr>
-    </w:p>
-    <w:p>
-      <w:pPr>
-        <w:autoSpaceDE w:val="0"/>
-        <w:autoSpaceDN w:val="0"/>
-        <w:adjustRightInd w:val="0"/>
-        <w:spacing w:after="0" w:line="276" w:lineRule="auto"/>
-        <w:jc w:val="both"/>
-        <w:rPr>
-          <w:rFonts w:eastAsia="MinionPro-Regular" w:cstheme="minorHAnsi"/>
-        </w:rPr>
-      </w:pPr>
-    </w:p>
-    <w:p>
-      <w:pPr>
-        <w:autoSpaceDE w:val="0"/>
-        <w:autoSpaceDN w:val="0"/>
-        <w:adjustRightInd w:val="0"/>
-        <w:spacing w:after="0" w:line="276" w:lineRule="auto"/>
-        <w:jc w:val="both"/>
-        <w:rPr>
-          <w:rFonts w:eastAsia="MinionPro-Regular" w:cstheme="minorHAnsi"/>
-        </w:rPr>
-      </w:pPr>
+        <w:spacing w:after="0" w:line="240" w:lineRule="auto"/>
+        <w:rPr>
+          <w:rFonts w:eastAsia="UbuntuMono-Regular" w:cstheme="minorHAnsi"/>
+          <w:lang w:val="en-US"/>
+        </w:rPr>
+      </w:pPr>
+      <w:r>
+        <w:rPr>
+          <w:rFonts w:eastAsia="MinionPro-Regular" w:cstheme="minorHAnsi"/>
+          <w:lang w:val="en-DE"/>
+        </w:rPr>
+        <w:t xml:space="preserve">You can find out </w:t>
+      </w:r>
+      <w:r>
+        <w:rPr>
+          <w:rFonts w:eastAsia="MinionPro-Regular" w:cstheme="minorHAnsi"/>
+          <w:u w:val="single"/>
+          <w:lang w:val="en-DE"/>
+        </w:rPr>
+        <w:t>what categories</w:t>
+      </w:r>
+      <w:r>
+        <w:rPr>
+          <w:rFonts w:eastAsia="MinionPro-Regular" w:cstheme="minorHAnsi"/>
+          <w:u w:val="single"/>
+          <w:lang w:val="en-US"/>
+        </w:rPr>
+        <w:t xml:space="preserve"> </w:t>
+      </w:r>
+      <w:r>
+        <w:rPr>
+          <w:rFonts w:eastAsia="MinionPro-Regular" w:cstheme="minorHAnsi"/>
+          <w:u w:val="single"/>
+          <w:lang w:val="en-DE"/>
+        </w:rPr>
+        <w:t>exist and how many districts</w:t>
+      </w:r>
+      <w:r>
+        <w:rPr>
+          <w:rFonts w:eastAsia="MinionPro-Regular" w:cstheme="minorHAnsi"/>
+          <w:lang w:val="en-DE"/>
+        </w:rPr>
+        <w:t xml:space="preserve"> belong to each category by using the</w:t>
+      </w:r>
+      <w:r>
+        <w:rPr>
+          <w:rFonts w:eastAsia="MinionPro-Regular" w:cstheme="minorHAnsi"/>
+          <w:lang w:val="en-US"/>
+        </w:rPr>
+        <w:t xml:space="preserve"> </w:t>
+      </w:r>
+      <w:proofErr w:type="spellStart"/>
+      <w:r>
+        <w:rPr>
+          <w:rFonts w:eastAsia="UbuntuMono-Regular" w:cstheme="minorHAnsi"/>
+          <w:b/>
+          <w:bCs/>
+          <w:lang w:val="en-DE"/>
+        </w:rPr>
+        <w:t>value_</w:t>
+      </w:r>
+      <w:proofErr w:type="gramStart"/>
+      <w:r>
+        <w:rPr>
+          <w:rFonts w:eastAsia="UbuntuMono-Regular" w:cstheme="minorHAnsi"/>
+          <w:b/>
+          <w:bCs/>
+          <w:lang w:val="en-DE"/>
+        </w:rPr>
+        <w:t>counts</w:t>
+      </w:r>
+      <w:proofErr w:type="spellEnd"/>
+      <w:r>
+        <w:rPr>
+          <w:rFonts w:eastAsia="UbuntuMono-Regular" w:cstheme="minorHAnsi"/>
+          <w:b/>
+          <w:bCs/>
+          <w:lang w:val="en-DE"/>
+        </w:rPr>
+        <w:t>(</w:t>
+      </w:r>
+      <w:proofErr w:type="gramEnd"/>
+      <w:r>
+        <w:rPr>
+          <w:rFonts w:eastAsia="UbuntuMono-Regular" w:cstheme="minorHAnsi"/>
+          <w:b/>
+          <w:bCs/>
+          <w:lang w:val="en-DE"/>
+        </w:rPr>
+        <w:t>)</w:t>
+      </w:r>
+      <w:r>
+        <w:rPr>
+          <w:rFonts w:eastAsia="UbuntuMono-Regular" w:cstheme="minorHAnsi"/>
+          <w:lang w:val="en-US"/>
+        </w:rPr>
+        <w:t>.</w:t>
+      </w:r>
+    </w:p>
+    <w:tbl>
+      <w:tblPr>
+        <w:tblStyle w:val="TableGrid"/>
+        <w:tblW w:w="0" w:type="auto"/>
+        <w:tblLook w:val="04A0" w:firstRow="1" w:lastRow="0" w:firstColumn="1" w:lastColumn="0" w:noHBand="0" w:noVBand="1"/>
+      </w:tblPr>
+      <w:tblGrid>
+        <w:gridCol w:w="10456"/>
+      </w:tblGrid>
+      <w:tr>
+        <w:tc>
+          <w:tcPr>
+            <w:tcW w:w="10456" w:type="dxa"/>
+          </w:tcPr>
+          <w:p>
+            <w:pPr>
+              <w:autoSpaceDE w:val="0"/>
+              <w:autoSpaceDN w:val="0"/>
+              <w:adjustRightInd w:val="0"/>
+              <w:rPr>
+                <w:rFonts w:ascii="Consolas" w:eastAsia="UbuntuMono-Regular" w:hAnsi="Consolas" w:cs="UbuntuMono-Regular"/>
+                <w:sz w:val="20"/>
+                <w:szCs w:val="20"/>
+                <w:lang w:val="en-DE"/>
+              </w:rPr>
+            </w:pPr>
+            <w:r>
+              <w:rPr>
+                <w:rFonts w:ascii="Consolas" w:eastAsia="UbuntuMono-Regular" w:hAnsi="Consolas" w:cs="UbuntuMono-Regular"/>
+                <w:sz w:val="20"/>
+                <w:szCs w:val="20"/>
+                <w:lang w:val="en-DE"/>
+              </w:rPr>
+              <w:t>&lt;1H OCEAN 9136</w:t>
+            </w:r>
+          </w:p>
+          <w:p>
+            <w:pPr>
+              <w:autoSpaceDE w:val="0"/>
+              <w:autoSpaceDN w:val="0"/>
+              <w:adjustRightInd w:val="0"/>
+              <w:rPr>
+                <w:rFonts w:ascii="Consolas" w:eastAsia="UbuntuMono-Regular" w:hAnsi="Consolas" w:cs="UbuntuMono-Regular"/>
+                <w:sz w:val="20"/>
+                <w:szCs w:val="20"/>
+                <w:lang w:val="en-DE"/>
+              </w:rPr>
+            </w:pPr>
+            <w:r>
+              <w:rPr>
+                <w:rFonts w:ascii="Consolas" w:eastAsia="UbuntuMono-Regular" w:hAnsi="Consolas" w:cs="UbuntuMono-Regular"/>
+                <w:sz w:val="20"/>
+                <w:szCs w:val="20"/>
+                <w:lang w:val="en-DE"/>
+              </w:rPr>
+              <w:t>INLAND 6551</w:t>
+            </w:r>
+          </w:p>
+          <w:p>
+            <w:pPr>
+              <w:autoSpaceDE w:val="0"/>
+              <w:autoSpaceDN w:val="0"/>
+              <w:adjustRightInd w:val="0"/>
+              <w:rPr>
+                <w:rFonts w:ascii="Consolas" w:eastAsia="UbuntuMono-Regular" w:hAnsi="Consolas" w:cs="UbuntuMono-Regular"/>
+                <w:sz w:val="20"/>
+                <w:szCs w:val="20"/>
+                <w:lang w:val="en-DE"/>
+              </w:rPr>
+            </w:pPr>
+            <w:r>
+              <w:rPr>
+                <w:rFonts w:ascii="Consolas" w:eastAsia="UbuntuMono-Regular" w:hAnsi="Consolas" w:cs="UbuntuMono-Regular"/>
+                <w:sz w:val="20"/>
+                <w:szCs w:val="20"/>
+                <w:lang w:val="en-DE"/>
+              </w:rPr>
+              <w:t>NEAR OCEAN 2658</w:t>
+            </w:r>
+          </w:p>
+          <w:p>
+            <w:pPr>
+              <w:autoSpaceDE w:val="0"/>
+              <w:autoSpaceDN w:val="0"/>
+              <w:adjustRightInd w:val="0"/>
+              <w:rPr>
+                <w:rFonts w:ascii="Consolas" w:eastAsia="UbuntuMono-Regular" w:hAnsi="Consolas" w:cs="UbuntuMono-Regular"/>
+                <w:sz w:val="20"/>
+                <w:szCs w:val="20"/>
+                <w:lang w:val="en-DE"/>
+              </w:rPr>
+            </w:pPr>
+            <w:r>
+              <w:rPr>
+                <w:rFonts w:ascii="Consolas" w:eastAsia="UbuntuMono-Regular" w:hAnsi="Consolas" w:cs="UbuntuMono-Regular"/>
+                <w:sz w:val="20"/>
+                <w:szCs w:val="20"/>
+                <w:lang w:val="en-DE"/>
+              </w:rPr>
+              <w:t>NEAR BAY 2290</w:t>
+            </w:r>
+          </w:p>
+          <w:p>
+            <w:pPr>
+              <w:autoSpaceDE w:val="0"/>
+              <w:autoSpaceDN w:val="0"/>
+              <w:adjustRightInd w:val="0"/>
+              <w:rPr>
+                <w:rFonts w:ascii="Consolas" w:eastAsia="UbuntuMono-Regular" w:hAnsi="Consolas" w:cs="UbuntuMono-Regular"/>
+                <w:sz w:val="20"/>
+                <w:szCs w:val="20"/>
+                <w:lang w:val="en-DE"/>
+              </w:rPr>
+            </w:pPr>
+            <w:r>
+              <w:rPr>
+                <w:rFonts w:ascii="Consolas" w:eastAsia="UbuntuMono-Regular" w:hAnsi="Consolas" w:cs="UbuntuMono-Regular"/>
+                <w:sz w:val="20"/>
+                <w:szCs w:val="20"/>
+                <w:lang w:val="en-DE"/>
+              </w:rPr>
+              <w:t>ISLAND 5</w:t>
+            </w:r>
+          </w:p>
+          <w:p>
+            <w:pPr>
+              <w:autoSpaceDE w:val="0"/>
+              <w:autoSpaceDN w:val="0"/>
+              <w:adjustRightInd w:val="0"/>
+              <w:rPr>
+                <w:rFonts w:eastAsia="UbuntuMono-Regular" w:cstheme="minorHAnsi"/>
+                <w:lang w:val="en-US"/>
+              </w:rPr>
+            </w:pPr>
+            <w:r>
+              <w:rPr>
+                <w:rFonts w:ascii="Consolas" w:eastAsia="UbuntuMono-Regular" w:hAnsi="Consolas" w:cs="UbuntuMono-Regular"/>
+                <w:sz w:val="20"/>
+                <w:szCs w:val="20"/>
+                <w:lang w:val="en-DE"/>
+              </w:rPr>
+              <w:t xml:space="preserve">Name: </w:t>
+            </w:r>
+            <w:proofErr w:type="spellStart"/>
+            <w:r>
+              <w:rPr>
+                <w:rFonts w:ascii="Consolas" w:eastAsia="UbuntuMono-Regular" w:hAnsi="Consolas" w:cs="UbuntuMono-Regular"/>
+                <w:sz w:val="20"/>
+                <w:szCs w:val="20"/>
+                <w:lang w:val="en-DE"/>
+              </w:rPr>
+              <w:t>ocean_proximity</w:t>
+            </w:r>
+            <w:proofErr w:type="spellEnd"/>
+            <w:r>
+              <w:rPr>
+                <w:rFonts w:ascii="Consolas" w:eastAsia="UbuntuMono-Regular" w:hAnsi="Consolas" w:cs="UbuntuMono-Regular"/>
+                <w:sz w:val="20"/>
+                <w:szCs w:val="20"/>
+                <w:lang w:val="en-DE"/>
+              </w:rPr>
+              <w:t xml:space="preserve">, </w:t>
+            </w:r>
+            <w:proofErr w:type="spellStart"/>
+            <w:r>
+              <w:rPr>
+                <w:rFonts w:ascii="Consolas" w:eastAsia="UbuntuMono-Regular" w:hAnsi="Consolas" w:cs="UbuntuMono-Regular"/>
+                <w:sz w:val="20"/>
+                <w:szCs w:val="20"/>
+                <w:lang w:val="en-DE"/>
+              </w:rPr>
+              <w:t>dtype</w:t>
+            </w:r>
+            <w:proofErr w:type="spellEnd"/>
+            <w:r>
+              <w:rPr>
+                <w:rFonts w:ascii="Consolas" w:eastAsia="UbuntuMono-Regular" w:hAnsi="Consolas" w:cs="UbuntuMono-Regular"/>
+                <w:sz w:val="20"/>
+                <w:szCs w:val="20"/>
+                <w:lang w:val="en-DE"/>
+              </w:rPr>
+              <w:t>: int64</w:t>
+            </w:r>
+          </w:p>
+        </w:tc>
+      </w:tr>
+    </w:tbl>
+    <w:p>
+      <w:pPr>
+        <w:autoSpaceDE w:val="0"/>
+        <w:autoSpaceDN w:val="0"/>
+        <w:adjustRightInd w:val="0"/>
+        <w:spacing w:after="0" w:line="240" w:lineRule="auto"/>
+        <w:rPr>
+          <w:rFonts w:eastAsia="UbuntuMono-Regular" w:cstheme="minorHAnsi"/>
+          <w:lang w:val="en-US"/>
+        </w:rPr>
+      </w:pPr>
+    </w:p>
+    <w:p>
+      <w:pPr>
+        <w:autoSpaceDE w:val="0"/>
+        <w:autoSpaceDN w:val="0"/>
+        <w:adjustRightInd w:val="0"/>
+        <w:spacing w:after="0" w:line="240" w:lineRule="auto"/>
+        <w:rPr>
+          <w:rFonts w:eastAsia="MinionPro-Regular" w:cstheme="minorHAnsi"/>
+          <w:lang w:val="en-US"/>
+        </w:rPr>
+      </w:pPr>
+      <w:r>
+        <w:rPr>
+          <w:rFonts w:eastAsia="MinionPro-Regular" w:cstheme="minorHAnsi"/>
+          <w:lang w:val="en-DE"/>
+        </w:rPr>
+        <w:t xml:space="preserve">Let’s look at the other fields. The </w:t>
+      </w:r>
+      <w:proofErr w:type="gramStart"/>
+      <w:r>
+        <w:rPr>
+          <w:rFonts w:eastAsia="UbuntuMono-Regular" w:cstheme="minorHAnsi"/>
+          <w:b/>
+          <w:bCs/>
+          <w:lang w:val="en-DE"/>
+        </w:rPr>
+        <w:t>describe(</w:t>
+      </w:r>
+      <w:proofErr w:type="gramEnd"/>
+      <w:r>
+        <w:rPr>
+          <w:rFonts w:eastAsia="UbuntuMono-Regular" w:cstheme="minorHAnsi"/>
+          <w:b/>
+          <w:bCs/>
+          <w:lang w:val="en-DE"/>
+        </w:rPr>
+        <w:t>)</w:t>
+      </w:r>
+      <w:r>
+        <w:rPr>
+          <w:rFonts w:eastAsia="UbuntuMono-Regular" w:cstheme="minorHAnsi"/>
+          <w:lang w:val="en-DE"/>
+        </w:rPr>
+        <w:t xml:space="preserve"> </w:t>
+      </w:r>
+      <w:r>
+        <w:rPr>
+          <w:rFonts w:eastAsia="MinionPro-Regular" w:cstheme="minorHAnsi"/>
+          <w:lang w:val="en-DE"/>
+        </w:rPr>
+        <w:t>method shows a summary of the</w:t>
+      </w:r>
+      <w:r>
+        <w:rPr>
+          <w:rFonts w:eastAsia="MinionPro-Regular" w:cstheme="minorHAnsi"/>
+          <w:lang w:val="en-US"/>
+        </w:rPr>
+        <w:t xml:space="preserve"> </w:t>
+      </w:r>
+      <w:r>
+        <w:rPr>
+          <w:rFonts w:eastAsia="MinionPro-Regular" w:cstheme="minorHAnsi"/>
+          <w:lang w:val="en-DE"/>
+        </w:rPr>
+        <w:t>numerical attributes</w:t>
+      </w:r>
+      <w:r>
+        <w:rPr>
+          <w:rFonts w:eastAsia="MinionPro-Regular" w:cstheme="minorHAnsi"/>
+          <w:lang w:val="en-US"/>
+        </w:rPr>
+        <w:t>:</w:t>
+      </w:r>
+    </w:p>
+    <w:p>
+      <w:pPr>
+        <w:autoSpaceDE w:val="0"/>
+        <w:autoSpaceDN w:val="0"/>
+        <w:adjustRightInd w:val="0"/>
+        <w:spacing w:after="0" w:line="240" w:lineRule="auto"/>
+        <w:rPr>
+          <w:rFonts w:eastAsia="MinionPro-Regular" w:cstheme="minorHAnsi"/>
+          <w:lang w:val="en-US"/>
+        </w:rPr>
+      </w:pPr>
+    </w:p>
+    <w:p>
+      <w:pPr>
+        <w:autoSpaceDE w:val="0"/>
+        <w:autoSpaceDN w:val="0"/>
+        <w:adjustRightInd w:val="0"/>
+        <w:spacing w:after="0" w:line="240" w:lineRule="auto"/>
+        <w:jc w:val="center"/>
+        <w:rPr>
+          <w:rFonts w:eastAsia="MinionPro-Regular" w:cstheme="minorHAnsi"/>
+          <w:lang w:val="en-US"/>
+        </w:rPr>
+      </w:pPr>
+      <w:r>
+        <w:rPr>
+          <w:rFonts w:eastAsia="MinionPro-Regular" w:cstheme="minorHAnsi"/>
+          <w:noProof/>
+          <w:lang w:val="en-US"/>
+        </w:rPr>
+        <w:lastRenderedPageBreak/>
+        <w:drawing>
+          <wp:inline distT="0" distB="0" distL="0" distR="0" wp14:anchorId="4C786593" wp14:editId="5ACBE9E5">
+            <wp:extent cx="5575820" cy="2536982"/>
+            <wp:effectExtent l="0" t="0" r="6350" b="0"/>
+            <wp:docPr id="4" name="Picture 4"/>
+            <wp:cNvGraphicFramePr>
+              <a:graphicFrameLocks xmlns:a="http://schemas.openxmlformats.org/drawingml/2006/main" noChangeAspect="1"/>
+            </wp:cNvGraphicFramePr>
+            <a:graphic xmlns:a="http://schemas.openxmlformats.org/drawingml/2006/main">
+              <a:graphicData uri="http://schemas.openxmlformats.org/drawingml/2006/picture">
+                <pic:pic xmlns:pic="http://schemas.openxmlformats.org/drawingml/2006/picture">
+                  <pic:nvPicPr>
+                    <pic:cNvPr id="0" name="Picture 3"/>
+                    <pic:cNvPicPr>
+                      <a:picLocks noChangeAspect="1" noChangeArrowheads="1"/>
+                    </pic:cNvPicPr>
+                  </pic:nvPicPr>
+                  <pic:blipFill>
+                    <a:blip r:embed="rId13">
+                      <a:extLst>
+                        <a:ext uri="{28A0092B-C50C-407E-A947-70E740481C1C}">
+                          <a14:useLocalDpi xmlns:a14="http://schemas.microsoft.com/office/drawing/2010/main" val="0"/>
+                        </a:ext>
+                      </a:extLst>
+                    </a:blip>
+                    <a:srcRect/>
+                    <a:stretch>
+                      <a:fillRect/>
+                    </a:stretch>
+                  </pic:blipFill>
+                  <pic:spPr bwMode="auto">
+                    <a:xfrm>
+                      <a:off x="0" y="0"/>
+                      <a:ext cx="5579084" cy="2538467"/>
+                    </a:xfrm>
+                    <a:prstGeom prst="rect">
+                      <a:avLst/>
+                    </a:prstGeom>
+                    <a:noFill/>
+                    <a:ln>
+                      <a:noFill/>
+                    </a:ln>
+                  </pic:spPr>
+                </pic:pic>
+              </a:graphicData>
+            </a:graphic>
+          </wp:inline>
+        </w:drawing>
+      </w:r>
+    </w:p>
+    <w:p>
+      <w:pPr>
+        <w:autoSpaceDE w:val="0"/>
+        <w:autoSpaceDN w:val="0"/>
+        <w:adjustRightInd w:val="0"/>
+        <w:spacing w:after="0" w:line="240" w:lineRule="auto"/>
+        <w:rPr>
+          <w:rFonts w:eastAsia="MinionPro-Regular" w:cstheme="minorHAnsi"/>
+          <w:lang w:val="en-US"/>
+        </w:rPr>
+      </w:pPr>
+    </w:p>
+    <w:p>
+      <w:pPr>
+        <w:autoSpaceDE w:val="0"/>
+        <w:autoSpaceDN w:val="0"/>
+        <w:adjustRightInd w:val="0"/>
+        <w:spacing w:after="0" w:line="240" w:lineRule="auto"/>
+        <w:rPr>
+          <w:rFonts w:eastAsia="MinionPro-It" w:cstheme="minorHAnsi"/>
+          <w:i/>
+          <w:iCs/>
+          <w:lang w:val="en-US"/>
+        </w:rPr>
+      </w:pPr>
+      <w:r>
+        <w:rPr>
+          <w:rFonts w:eastAsia="MinionPro-It" w:cstheme="minorHAnsi"/>
+          <w:i/>
+          <w:iCs/>
+          <w:lang w:val="en-DE"/>
+        </w:rPr>
+        <w:t>Summary of each numerical attribute</w:t>
+      </w:r>
+      <w:r>
+        <w:rPr>
+          <w:rFonts w:eastAsia="MinionPro-It" w:cstheme="minorHAnsi"/>
+          <w:i/>
+          <w:iCs/>
+          <w:lang w:val="en-US"/>
+        </w:rPr>
+        <w:t>:</w:t>
+      </w:r>
+    </w:p>
+    <w:p>
+      <w:pPr>
+        <w:autoSpaceDE w:val="0"/>
+        <w:autoSpaceDN w:val="0"/>
+        <w:adjustRightInd w:val="0"/>
+        <w:spacing w:after="0" w:line="240" w:lineRule="auto"/>
+        <w:rPr>
+          <w:rFonts w:eastAsia="MinionPro-It" w:cs="MinionPro-It"/>
+          <w:i/>
+          <w:iCs/>
+          <w:sz w:val="21"/>
+          <w:szCs w:val="21"/>
+          <w:lang w:val="en-DE"/>
+        </w:rPr>
+      </w:pPr>
+    </w:p>
+    <w:p>
+      <w:pPr>
+        <w:pStyle w:val="ListParagraph"/>
+        <w:numPr>
+          <w:ilvl w:val="0"/>
+          <w:numId w:val="38"/>
+        </w:numPr>
+        <w:autoSpaceDE w:val="0"/>
+        <w:autoSpaceDN w:val="0"/>
+        <w:adjustRightInd w:val="0"/>
+        <w:spacing w:after="0" w:line="240" w:lineRule="auto"/>
+        <w:rPr>
+          <w:rFonts w:eastAsia="MinionPro-Regular" w:cstheme="minorHAnsi"/>
+          <w:lang w:val="en-DE"/>
+        </w:rPr>
+      </w:pPr>
+      <w:r>
+        <w:rPr>
+          <w:rFonts w:eastAsia="UbuntuMono-Regular" w:cstheme="minorHAnsi"/>
+          <w:b/>
+          <w:bCs/>
+          <w:i/>
+          <w:iCs/>
+          <w:lang w:val="en-DE"/>
+        </w:rPr>
+        <w:t>count</w:t>
+      </w:r>
+      <w:r>
+        <w:rPr>
+          <w:rFonts w:eastAsia="MinionPro-Regular" w:cstheme="minorHAnsi"/>
+          <w:lang w:val="en-DE"/>
+        </w:rPr>
+        <w:t xml:space="preserve">, </w:t>
+      </w:r>
+      <w:r>
+        <w:rPr>
+          <w:rFonts w:eastAsia="UbuntuMono-Regular" w:cstheme="minorHAnsi"/>
+          <w:b/>
+          <w:bCs/>
+          <w:i/>
+          <w:iCs/>
+          <w:lang w:val="en-DE"/>
+        </w:rPr>
+        <w:t>mean</w:t>
+      </w:r>
+      <w:r>
+        <w:rPr>
+          <w:rFonts w:eastAsia="MinionPro-Regular" w:cstheme="minorHAnsi"/>
+          <w:lang w:val="en-DE"/>
+        </w:rPr>
+        <w:t xml:space="preserve">, </w:t>
+      </w:r>
+      <w:r>
+        <w:rPr>
+          <w:rFonts w:eastAsia="UbuntuMono-Regular" w:cstheme="minorHAnsi"/>
+          <w:b/>
+          <w:bCs/>
+          <w:i/>
+          <w:iCs/>
+          <w:lang w:val="en-DE"/>
+        </w:rPr>
+        <w:t>min</w:t>
+      </w:r>
+      <w:r>
+        <w:rPr>
+          <w:rFonts w:eastAsia="MinionPro-Regular" w:cstheme="minorHAnsi"/>
+          <w:lang w:val="en-DE"/>
+        </w:rPr>
+        <w:t xml:space="preserve">, and </w:t>
+      </w:r>
+      <w:r>
+        <w:rPr>
+          <w:rFonts w:eastAsia="UbuntuMono-Regular" w:cstheme="minorHAnsi"/>
+          <w:b/>
+          <w:bCs/>
+          <w:i/>
+          <w:iCs/>
+          <w:lang w:val="en-DE"/>
+        </w:rPr>
+        <w:t>max</w:t>
+      </w:r>
+      <w:r>
+        <w:rPr>
+          <w:rFonts w:eastAsia="UbuntuMono-Regular" w:cstheme="minorHAnsi"/>
+          <w:lang w:val="en-DE"/>
+        </w:rPr>
+        <w:t xml:space="preserve"> </w:t>
+      </w:r>
+      <w:r>
+        <w:rPr>
+          <w:rFonts w:eastAsia="MinionPro-Regular" w:cstheme="minorHAnsi"/>
+          <w:lang w:val="en-DE"/>
+        </w:rPr>
+        <w:t>rows are self-explanatory.</w:t>
+      </w:r>
+    </w:p>
+    <w:p>
+      <w:pPr>
+        <w:pStyle w:val="ListParagraph"/>
+        <w:numPr>
+          <w:ilvl w:val="0"/>
+          <w:numId w:val="38"/>
+        </w:numPr>
+        <w:autoSpaceDE w:val="0"/>
+        <w:autoSpaceDN w:val="0"/>
+        <w:adjustRightInd w:val="0"/>
+        <w:spacing w:after="0" w:line="240" w:lineRule="auto"/>
+        <w:rPr>
+          <w:rFonts w:eastAsia="MinionPro-Regular" w:cstheme="minorHAnsi"/>
+          <w:lang w:val="en-DE"/>
+        </w:rPr>
+      </w:pPr>
+      <w:r>
+        <w:rPr>
+          <w:rFonts w:eastAsia="MinionPro-Regular" w:cstheme="minorHAnsi"/>
+          <w:lang w:val="en-DE"/>
+        </w:rPr>
+        <w:t xml:space="preserve">Note that the </w:t>
+      </w:r>
+      <w:r>
+        <w:rPr>
+          <w:rFonts w:eastAsia="MinionPro-Regular" w:cstheme="minorHAnsi"/>
+          <w:b/>
+          <w:bCs/>
+          <w:i/>
+          <w:iCs/>
+          <w:lang w:val="en-DE"/>
+        </w:rPr>
+        <w:t>null values</w:t>
+      </w:r>
+      <w:r>
+        <w:rPr>
+          <w:rFonts w:eastAsia="MinionPro-Regular" w:cstheme="minorHAnsi"/>
+          <w:lang w:val="en-DE"/>
+        </w:rPr>
+        <w:t xml:space="preserve"> are</w:t>
+      </w:r>
+      <w:r>
+        <w:rPr>
+          <w:rFonts w:eastAsia="MinionPro-Regular" w:cstheme="minorHAnsi"/>
+          <w:lang w:val="en-US"/>
+        </w:rPr>
+        <w:t xml:space="preserve"> </w:t>
+      </w:r>
+      <w:r>
+        <w:rPr>
+          <w:rFonts w:eastAsia="MinionPro-Regular" w:cstheme="minorHAnsi"/>
+          <w:lang w:val="en-DE"/>
+        </w:rPr>
+        <w:t xml:space="preserve">ignored (so, for example, the </w:t>
+      </w:r>
+      <w:r>
+        <w:rPr>
+          <w:rFonts w:eastAsia="UbuntuMono-Regular" w:cstheme="minorHAnsi"/>
+          <w:lang w:val="en-DE"/>
+        </w:rPr>
+        <w:t xml:space="preserve">count </w:t>
+      </w:r>
+      <w:r>
+        <w:rPr>
+          <w:rFonts w:eastAsia="MinionPro-Regular" w:cstheme="minorHAnsi"/>
+          <w:lang w:val="en-DE"/>
+        </w:rPr>
+        <w:t xml:space="preserve">of </w:t>
+      </w:r>
+      <w:proofErr w:type="spellStart"/>
+      <w:r>
+        <w:rPr>
+          <w:rFonts w:eastAsia="UbuntuMono-Regular" w:cstheme="minorHAnsi"/>
+          <w:b/>
+          <w:bCs/>
+          <w:lang w:val="en-DE"/>
+        </w:rPr>
+        <w:t>total_bedrooms</w:t>
+      </w:r>
+      <w:proofErr w:type="spellEnd"/>
+      <w:r>
+        <w:rPr>
+          <w:rFonts w:eastAsia="UbuntuMono-Regular" w:cstheme="minorHAnsi"/>
+          <w:lang w:val="en-DE"/>
+        </w:rPr>
+        <w:t xml:space="preserve"> </w:t>
+      </w:r>
+      <w:proofErr w:type="gramStart"/>
+      <w:r>
+        <w:rPr>
+          <w:rFonts w:eastAsia="MinionPro-Regular" w:cstheme="minorHAnsi"/>
+          <w:lang w:val="en-DE"/>
+        </w:rPr>
+        <w:t>is</w:t>
+      </w:r>
+      <w:proofErr w:type="gramEnd"/>
+      <w:r>
+        <w:rPr>
+          <w:rFonts w:eastAsia="MinionPro-Regular" w:cstheme="minorHAnsi"/>
+          <w:lang w:val="en-DE"/>
+        </w:rPr>
+        <w:t xml:space="preserve"> 20,433, not 20,640).</w:t>
+      </w:r>
+    </w:p>
+    <w:p>
+      <w:pPr>
+        <w:pStyle w:val="ListParagraph"/>
+        <w:numPr>
+          <w:ilvl w:val="0"/>
+          <w:numId w:val="38"/>
+        </w:numPr>
+        <w:autoSpaceDE w:val="0"/>
+        <w:autoSpaceDN w:val="0"/>
+        <w:adjustRightInd w:val="0"/>
+        <w:spacing w:after="0" w:line="240" w:lineRule="auto"/>
+        <w:rPr>
+          <w:rFonts w:eastAsia="MinionPro-Regular" w:cstheme="minorHAnsi"/>
+          <w:lang w:val="en-DE"/>
+        </w:rPr>
+      </w:pPr>
+      <w:r>
+        <w:rPr>
+          <w:rFonts w:eastAsia="MinionPro-Regular" w:cstheme="minorHAnsi"/>
+          <w:lang w:val="en-DE"/>
+        </w:rPr>
+        <w:t>The</w:t>
+      </w:r>
+      <w:r>
+        <w:rPr>
+          <w:rFonts w:eastAsia="MinionPro-Regular" w:cstheme="minorHAnsi"/>
+          <w:lang w:val="en-US"/>
+        </w:rPr>
+        <w:t xml:space="preserve"> </w:t>
+      </w:r>
+      <w:r>
+        <w:rPr>
+          <w:rFonts w:eastAsia="UbuntuMono-Regular" w:cstheme="minorHAnsi"/>
+          <w:b/>
+          <w:bCs/>
+          <w:i/>
+          <w:iCs/>
+          <w:lang w:val="en-DE"/>
+        </w:rPr>
+        <w:t>std</w:t>
+      </w:r>
+      <w:r>
+        <w:rPr>
+          <w:rFonts w:eastAsia="UbuntuMono-Regular" w:cstheme="minorHAnsi"/>
+          <w:lang w:val="en-DE"/>
+        </w:rPr>
+        <w:t xml:space="preserve"> </w:t>
+      </w:r>
+      <w:r>
+        <w:rPr>
+          <w:rFonts w:eastAsia="MinionPro-Regular" w:cstheme="minorHAnsi"/>
+          <w:lang w:val="en-DE"/>
+        </w:rPr>
+        <w:t xml:space="preserve">row shows the </w:t>
+      </w:r>
+      <w:r>
+        <w:rPr>
+          <w:rFonts w:eastAsia="MinionPro-It" w:cstheme="minorHAnsi"/>
+          <w:i/>
+          <w:iCs/>
+          <w:lang w:val="en-DE"/>
+        </w:rPr>
+        <w:t>standard deviation</w:t>
+      </w:r>
+      <w:r>
+        <w:rPr>
+          <w:rFonts w:eastAsia="MinionPro-Regular" w:cstheme="minorHAnsi"/>
+          <w:lang w:val="en-DE"/>
+        </w:rPr>
+        <w:t>, which measures how dispersed the values are</w:t>
+      </w:r>
+      <w:r>
+        <w:rPr>
+          <w:rStyle w:val="FootnoteReference"/>
+          <w:rFonts w:eastAsia="MinionPro-Regular" w:cstheme="minorHAnsi"/>
+          <w:lang w:val="en-DE"/>
+        </w:rPr>
+        <w:footnoteReference w:id="2"/>
+      </w:r>
+      <w:r>
+        <w:rPr>
+          <w:rFonts w:eastAsia="MinionPro-Regular" w:cstheme="minorHAnsi"/>
+          <w:lang w:val="en-DE"/>
+        </w:rPr>
+        <w:t>.</w:t>
+      </w:r>
+    </w:p>
+    <w:p>
+      <w:pPr>
+        <w:pStyle w:val="ListParagraph"/>
+        <w:numPr>
+          <w:ilvl w:val="0"/>
+          <w:numId w:val="38"/>
+        </w:numPr>
+        <w:autoSpaceDE w:val="0"/>
+        <w:autoSpaceDN w:val="0"/>
+        <w:adjustRightInd w:val="0"/>
+        <w:spacing w:after="0" w:line="240" w:lineRule="auto"/>
+        <w:jc w:val="both"/>
+        <w:rPr>
+          <w:rFonts w:eastAsia="MinionPro-Regular" w:cstheme="minorHAnsi"/>
+          <w:lang w:val="en-DE"/>
+        </w:rPr>
+      </w:pPr>
+      <w:r>
+        <w:rPr>
+          <w:rFonts w:eastAsia="MinionPro-Regular" w:cstheme="minorHAnsi"/>
+          <w:lang w:val="en-DE"/>
+        </w:rPr>
+        <w:t xml:space="preserve">The </w:t>
+      </w:r>
+      <w:r>
+        <w:rPr>
+          <w:rFonts w:eastAsia="MinionPro-Regular" w:cstheme="minorHAnsi"/>
+          <w:b/>
+          <w:bCs/>
+          <w:lang w:val="en-DE"/>
+        </w:rPr>
+        <w:t>25%</w:t>
+      </w:r>
+      <w:r>
+        <w:rPr>
+          <w:rFonts w:eastAsia="MinionPro-Regular" w:cstheme="minorHAnsi"/>
+          <w:lang w:val="en-DE"/>
+        </w:rPr>
+        <w:t xml:space="preserve">, </w:t>
+      </w:r>
+      <w:r>
+        <w:rPr>
+          <w:rFonts w:eastAsia="MinionPro-Regular" w:cstheme="minorHAnsi"/>
+          <w:b/>
+          <w:bCs/>
+          <w:lang w:val="en-DE"/>
+        </w:rPr>
+        <w:t>50%</w:t>
+      </w:r>
+      <w:r>
+        <w:rPr>
+          <w:rFonts w:eastAsia="MinionPro-Regular" w:cstheme="minorHAnsi"/>
+          <w:lang w:val="en-DE"/>
+        </w:rPr>
+        <w:t xml:space="preserve">, and </w:t>
+      </w:r>
+      <w:r>
+        <w:rPr>
+          <w:rFonts w:eastAsia="MinionPro-Regular" w:cstheme="minorHAnsi"/>
+          <w:b/>
+          <w:bCs/>
+          <w:lang w:val="en-DE"/>
+        </w:rPr>
+        <w:t>75%</w:t>
+      </w:r>
+      <w:r>
+        <w:rPr>
+          <w:rFonts w:eastAsia="MinionPro-Regular" w:cstheme="minorHAnsi"/>
+          <w:lang w:val="en-DE"/>
+        </w:rPr>
+        <w:t xml:space="preserve"> rows show the corresponding </w:t>
+      </w:r>
+      <w:r>
+        <w:rPr>
+          <w:rFonts w:eastAsia="MinionPro-It" w:cstheme="minorHAnsi"/>
+          <w:b/>
+          <w:bCs/>
+          <w:i/>
+          <w:iCs/>
+          <w:lang w:val="en-DE"/>
+        </w:rPr>
+        <w:t>percentiles</w:t>
+      </w:r>
+      <w:r>
+        <w:rPr>
+          <w:rFonts w:eastAsia="MinionPro-It" w:cstheme="minorHAnsi"/>
+          <w:i/>
+          <w:iCs/>
+          <w:lang w:val="en-US"/>
+        </w:rPr>
+        <w:t>.</w:t>
+      </w:r>
+    </w:p>
+    <w:p>
+      <w:pPr>
+        <w:pStyle w:val="ListParagraph"/>
+        <w:numPr>
+          <w:ilvl w:val="1"/>
+          <w:numId w:val="38"/>
+        </w:numPr>
+        <w:autoSpaceDE w:val="0"/>
+        <w:autoSpaceDN w:val="0"/>
+        <w:adjustRightInd w:val="0"/>
+        <w:spacing w:after="0" w:line="240" w:lineRule="auto"/>
+        <w:jc w:val="both"/>
+        <w:rPr>
+          <w:rFonts w:eastAsia="MinionPro-Regular" w:cstheme="minorHAnsi"/>
+          <w:lang w:val="en-DE"/>
+        </w:rPr>
+      </w:pPr>
+      <w:r>
+        <w:rPr>
+          <w:rFonts w:eastAsia="MinionPro-Regular" w:cstheme="minorHAnsi"/>
+          <w:lang w:val="en-US"/>
+        </w:rPr>
+        <w:t>A</w:t>
+      </w:r>
+      <w:r>
+        <w:rPr>
+          <w:rFonts w:eastAsia="MinionPro-Regular" w:cstheme="minorHAnsi"/>
+          <w:lang w:val="en-DE"/>
+        </w:rPr>
+        <w:t xml:space="preserve"> percentile indicates</w:t>
+      </w:r>
+      <w:r>
+        <w:rPr>
+          <w:rFonts w:eastAsia="MinionPro-Regular" w:cstheme="minorHAnsi"/>
+          <w:lang w:val="en-US"/>
+        </w:rPr>
+        <w:t xml:space="preserve"> </w:t>
+      </w:r>
+      <w:r>
+        <w:rPr>
+          <w:rFonts w:eastAsia="MinionPro-Regular" w:cstheme="minorHAnsi"/>
+          <w:lang w:val="en-DE"/>
+        </w:rPr>
+        <w:t>the value below which a given percentage of observations in a group of observations</w:t>
+      </w:r>
+      <w:r>
+        <w:rPr>
+          <w:rFonts w:eastAsia="MinionPro-Regular" w:cstheme="minorHAnsi"/>
+          <w:lang w:val="en-US"/>
+        </w:rPr>
+        <w:t xml:space="preserve"> </w:t>
+      </w:r>
+      <w:r>
+        <w:rPr>
+          <w:rFonts w:eastAsia="MinionPro-Regular" w:cstheme="minorHAnsi"/>
+          <w:lang w:val="en-DE"/>
+        </w:rPr>
+        <w:t xml:space="preserve">fall. For example, </w:t>
+      </w:r>
+    </w:p>
+    <w:p>
+      <w:pPr>
+        <w:pStyle w:val="ListParagraph"/>
+        <w:numPr>
+          <w:ilvl w:val="2"/>
+          <w:numId w:val="38"/>
+        </w:numPr>
+        <w:autoSpaceDE w:val="0"/>
+        <w:autoSpaceDN w:val="0"/>
+        <w:adjustRightInd w:val="0"/>
+        <w:spacing w:after="0" w:line="240" w:lineRule="auto"/>
+        <w:jc w:val="both"/>
+        <w:rPr>
+          <w:rFonts w:eastAsia="MinionPro-Regular" w:cstheme="minorHAnsi"/>
+          <w:lang w:val="en-DE"/>
+        </w:rPr>
+      </w:pPr>
+      <w:r>
+        <w:rPr>
+          <w:rFonts w:eastAsia="MinionPro-Regular" w:cstheme="minorHAnsi"/>
+          <w:lang w:val="en-DE"/>
+        </w:rPr>
+        <w:t xml:space="preserve">25% of the districts have a </w:t>
+      </w:r>
+      <w:proofErr w:type="spellStart"/>
+      <w:r>
+        <w:rPr>
+          <w:rFonts w:eastAsia="UbuntuMono-Regular" w:cstheme="minorHAnsi"/>
+          <w:b/>
+          <w:bCs/>
+          <w:lang w:val="en-DE"/>
+        </w:rPr>
+        <w:t>housing_median_age</w:t>
+      </w:r>
+      <w:proofErr w:type="spellEnd"/>
+      <w:r>
+        <w:rPr>
+          <w:rFonts w:eastAsia="UbuntuMono-Regular" w:cstheme="minorHAnsi"/>
+          <w:lang w:val="en-DE"/>
+        </w:rPr>
+        <w:t xml:space="preserve"> </w:t>
+      </w:r>
+      <w:r>
+        <w:rPr>
+          <w:rFonts w:eastAsia="MinionPro-Regular" w:cstheme="minorHAnsi"/>
+          <w:lang w:val="en-DE"/>
+        </w:rPr>
+        <w:t>lower than</w:t>
+      </w:r>
+      <w:r>
+        <w:rPr>
+          <w:rFonts w:eastAsia="MinionPro-Regular" w:cstheme="minorHAnsi"/>
+          <w:lang w:val="en-US"/>
+        </w:rPr>
+        <w:t xml:space="preserve"> </w:t>
+      </w:r>
+      <w:r>
+        <w:rPr>
+          <w:rFonts w:eastAsia="MinionPro-Regular" w:cstheme="minorHAnsi"/>
+          <w:lang w:val="en-DE"/>
+        </w:rPr>
+        <w:t xml:space="preserve">18, </w:t>
+      </w:r>
+    </w:p>
+    <w:p>
+      <w:pPr>
+        <w:pStyle w:val="ListParagraph"/>
+        <w:numPr>
+          <w:ilvl w:val="2"/>
+          <w:numId w:val="38"/>
+        </w:numPr>
+        <w:autoSpaceDE w:val="0"/>
+        <w:autoSpaceDN w:val="0"/>
+        <w:adjustRightInd w:val="0"/>
+        <w:spacing w:after="0" w:line="240" w:lineRule="auto"/>
+        <w:jc w:val="both"/>
+        <w:rPr>
+          <w:rFonts w:eastAsia="MinionPro-Regular" w:cstheme="minorHAnsi"/>
+          <w:lang w:val="en-DE"/>
+        </w:rPr>
+      </w:pPr>
+      <w:r>
+        <w:rPr>
+          <w:rFonts w:eastAsia="MinionPro-Regular" w:cstheme="minorHAnsi"/>
+          <w:lang w:val="en-DE"/>
+        </w:rPr>
+        <w:t xml:space="preserve">while 50% are lower than 29 and </w:t>
+      </w:r>
+    </w:p>
+    <w:p>
+      <w:pPr>
+        <w:pStyle w:val="ListParagraph"/>
+        <w:numPr>
+          <w:ilvl w:val="2"/>
+          <w:numId w:val="38"/>
+        </w:numPr>
+        <w:autoSpaceDE w:val="0"/>
+        <w:autoSpaceDN w:val="0"/>
+        <w:adjustRightInd w:val="0"/>
+        <w:spacing w:after="0" w:line="240" w:lineRule="auto"/>
+        <w:jc w:val="both"/>
+        <w:rPr>
+          <w:rFonts w:eastAsia="MinionPro-Regular" w:cstheme="minorHAnsi"/>
+          <w:lang w:val="en-DE"/>
+        </w:rPr>
+      </w:pPr>
+      <w:r>
+        <w:rPr>
+          <w:rFonts w:eastAsia="MinionPro-Regular" w:cstheme="minorHAnsi"/>
+          <w:lang w:val="en-DE"/>
+        </w:rPr>
+        <w:t xml:space="preserve">75% are lower than 37. </w:t>
+      </w:r>
+    </w:p>
+    <w:p>
+      <w:pPr>
+        <w:pStyle w:val="ListParagraph"/>
+        <w:numPr>
+          <w:ilvl w:val="2"/>
+          <w:numId w:val="38"/>
+        </w:numPr>
+        <w:autoSpaceDE w:val="0"/>
+        <w:autoSpaceDN w:val="0"/>
+        <w:adjustRightInd w:val="0"/>
+        <w:spacing w:after="0" w:line="240" w:lineRule="auto"/>
+        <w:jc w:val="both"/>
+        <w:rPr>
+          <w:rFonts w:eastAsia="MinionPro-Regular" w:cstheme="minorHAnsi"/>
+          <w:lang w:val="en-DE"/>
+        </w:rPr>
+      </w:pPr>
+      <w:r>
+        <w:rPr>
+          <w:rFonts w:eastAsia="MinionPro-Regular" w:cstheme="minorHAnsi"/>
+          <w:lang w:val="en-DE"/>
+        </w:rPr>
+        <w:t xml:space="preserve">These are often </w:t>
+      </w:r>
+      <w:proofErr w:type="gramStart"/>
+      <w:r>
+        <w:rPr>
+          <w:rFonts w:eastAsia="MinionPro-Regular" w:cstheme="minorHAnsi"/>
+          <w:lang w:val="en-DE"/>
+        </w:rPr>
+        <w:t>called</w:t>
+      </w:r>
+      <w:proofErr w:type="gramEnd"/>
+      <w:r>
+        <w:rPr>
+          <w:rFonts w:eastAsia="MinionPro-Regular" w:cstheme="minorHAnsi"/>
+          <w:lang w:val="en-DE"/>
+        </w:rPr>
+        <w:t xml:space="preserve"> </w:t>
+      </w:r>
+    </w:p>
+    <w:p>
+      <w:pPr>
+        <w:pStyle w:val="ListParagraph"/>
+        <w:numPr>
+          <w:ilvl w:val="3"/>
+          <w:numId w:val="39"/>
+        </w:numPr>
+        <w:autoSpaceDE w:val="0"/>
+        <w:autoSpaceDN w:val="0"/>
+        <w:adjustRightInd w:val="0"/>
+        <w:spacing w:after="0" w:line="240" w:lineRule="auto"/>
+        <w:jc w:val="both"/>
+        <w:rPr>
+          <w:rFonts w:eastAsia="MinionPro-Regular" w:cstheme="minorHAnsi"/>
+          <w:lang w:val="en-DE"/>
+        </w:rPr>
+      </w:pPr>
+      <w:r>
+        <w:rPr>
+          <w:rFonts w:eastAsia="MinionPro-Regular" w:cstheme="minorHAnsi"/>
+          <w:lang w:val="en-DE"/>
+        </w:rPr>
+        <w:t>the</w:t>
+      </w:r>
+      <w:r>
+        <w:rPr>
+          <w:rFonts w:eastAsia="MinionPro-Regular" w:cstheme="minorHAnsi"/>
+          <w:lang w:val="en-US"/>
+        </w:rPr>
+        <w:t xml:space="preserve"> </w:t>
+      </w:r>
+      <w:r>
+        <w:rPr>
+          <w:rFonts w:eastAsia="MinionPro-Regular" w:cstheme="minorHAnsi"/>
+          <w:lang w:val="en-DE"/>
+        </w:rPr>
+        <w:t xml:space="preserve">25th percentile (or first </w:t>
+      </w:r>
+      <w:r>
+        <w:rPr>
+          <w:rFonts w:eastAsia="MinionPro-It" w:cstheme="minorHAnsi"/>
+          <w:i/>
+          <w:iCs/>
+          <w:lang w:val="en-DE"/>
+        </w:rPr>
+        <w:t>quartile</w:t>
+      </w:r>
+      <w:r>
+        <w:rPr>
+          <w:rFonts w:eastAsia="MinionPro-Regular" w:cstheme="minorHAnsi"/>
+          <w:lang w:val="en-DE"/>
+        </w:rPr>
+        <w:t>)</w:t>
+      </w:r>
+      <w:r>
+        <w:rPr>
+          <w:rFonts w:eastAsia="MinionPro-Regular" w:cstheme="minorHAnsi"/>
+          <w:lang w:val="en-DE"/>
+        </w:rPr>
+        <w:t xml:space="preserve"> </w:t>
+      </w:r>
+    </w:p>
+    <w:p>
+      <w:pPr>
+        <w:pStyle w:val="ListParagraph"/>
+        <w:numPr>
+          <w:ilvl w:val="3"/>
+          <w:numId w:val="39"/>
+        </w:numPr>
+        <w:autoSpaceDE w:val="0"/>
+        <w:autoSpaceDN w:val="0"/>
+        <w:adjustRightInd w:val="0"/>
+        <w:spacing w:after="0" w:line="240" w:lineRule="auto"/>
+        <w:jc w:val="both"/>
+        <w:rPr>
+          <w:rFonts w:eastAsia="MinionPro-Regular" w:cstheme="minorHAnsi"/>
+          <w:lang w:val="en-DE"/>
+        </w:rPr>
+      </w:pPr>
+      <w:r>
+        <w:rPr>
+          <w:rFonts w:eastAsia="MinionPro-Regular" w:cstheme="minorHAnsi"/>
+          <w:lang w:val="en-DE"/>
+        </w:rPr>
+        <w:t xml:space="preserve">the median, and </w:t>
+      </w:r>
+    </w:p>
+    <w:p>
+      <w:pPr>
+        <w:pStyle w:val="ListParagraph"/>
+        <w:numPr>
+          <w:ilvl w:val="3"/>
+          <w:numId w:val="39"/>
+        </w:numPr>
+        <w:autoSpaceDE w:val="0"/>
+        <w:autoSpaceDN w:val="0"/>
+        <w:adjustRightInd w:val="0"/>
+        <w:spacing w:after="0" w:line="240" w:lineRule="auto"/>
+        <w:jc w:val="both"/>
+        <w:rPr>
+          <w:rFonts w:eastAsia="MinionPro-Regular" w:cstheme="minorHAnsi"/>
+          <w:lang w:val="en-DE"/>
+        </w:rPr>
+      </w:pPr>
+      <w:r>
+        <w:rPr>
+          <w:rFonts w:eastAsia="MinionPro-Regular" w:cstheme="minorHAnsi"/>
+          <w:lang w:val="en-DE"/>
+        </w:rPr>
+        <w:t>the 75th percentile (or third</w:t>
+      </w:r>
+      <w:r>
+        <w:rPr>
+          <w:rFonts w:eastAsia="MinionPro-Regular" w:cstheme="minorHAnsi"/>
+          <w:lang w:val="en-US"/>
+        </w:rPr>
+        <w:t xml:space="preserve"> </w:t>
+      </w:r>
+      <w:r>
+        <w:rPr>
+          <w:rFonts w:eastAsia="MinionPro-Regular" w:cstheme="minorHAnsi"/>
+          <w:lang w:val="en-DE"/>
+        </w:rPr>
+        <w:t>quartile).</w:t>
+      </w:r>
+    </w:p>
+    <w:p>
+      <w:pPr>
+        <w:autoSpaceDE w:val="0"/>
+        <w:autoSpaceDN w:val="0"/>
+        <w:adjustRightInd w:val="0"/>
+        <w:spacing w:after="0" w:line="240" w:lineRule="auto"/>
+        <w:jc w:val="both"/>
+        <w:rPr>
+          <w:rFonts w:eastAsia="MinionPro-Regular" w:cstheme="minorHAnsi"/>
+          <w:lang w:val="en-DE"/>
+        </w:rPr>
+      </w:pPr>
+    </w:p>
+    <w:p>
+      <w:pPr>
+        <w:autoSpaceDE w:val="0"/>
+        <w:autoSpaceDN w:val="0"/>
+        <w:adjustRightInd w:val="0"/>
+        <w:spacing w:after="0" w:line="240" w:lineRule="auto"/>
+        <w:jc w:val="both"/>
+        <w:rPr>
+          <w:rFonts w:eastAsia="MinionPro-Regular" w:cstheme="minorHAnsi"/>
+          <w:lang w:val="en-US"/>
+        </w:rPr>
+      </w:pPr>
+      <w:r>
+        <w:rPr>
+          <w:rFonts w:eastAsia="MinionPro-Regular" w:cstheme="minorHAnsi"/>
+          <w:u w:val="single"/>
+          <w:lang w:val="en-DE"/>
+        </w:rPr>
+        <w:t xml:space="preserve">Another quick way to get a feel of the type of data you are dealing with is to </w:t>
+      </w:r>
+      <w:r>
+        <w:rPr>
+          <w:rFonts w:eastAsia="MinionPro-Regular" w:cstheme="minorHAnsi"/>
+          <w:b/>
+          <w:bCs/>
+          <w:u w:val="single"/>
+          <w:lang w:val="en-DE"/>
+        </w:rPr>
+        <w:t>plot a</w:t>
+      </w:r>
+      <w:r>
+        <w:rPr>
+          <w:rFonts w:eastAsia="MinionPro-Regular" w:cstheme="minorHAnsi"/>
+          <w:b/>
+          <w:bCs/>
+          <w:u w:val="single"/>
+          <w:lang w:val="en-US"/>
+        </w:rPr>
+        <w:t xml:space="preserve"> </w:t>
+      </w:r>
+      <w:r>
+        <w:rPr>
+          <w:rFonts w:eastAsia="MinionPro-Regular" w:cstheme="minorHAnsi"/>
+          <w:b/>
+          <w:bCs/>
+          <w:u w:val="single"/>
+          <w:lang w:val="en-DE"/>
+        </w:rPr>
+        <w:t>histogram for each numerical attribute</w:t>
+      </w:r>
+      <w:r>
+        <w:rPr>
+          <w:rFonts w:eastAsia="MinionPro-Regular" w:cstheme="minorHAnsi"/>
+          <w:u w:val="single"/>
+          <w:lang w:val="en-DE"/>
+        </w:rPr>
+        <w:t>.</w:t>
+      </w:r>
+      <w:r>
+        <w:rPr>
+          <w:rFonts w:eastAsia="MinionPro-Regular" w:cstheme="minorHAnsi"/>
+          <w:lang w:val="en-DE"/>
+        </w:rPr>
+        <w:t xml:space="preserve"> A histogram shows the number of instances</w:t>
+      </w:r>
+      <w:r>
+        <w:rPr>
+          <w:rFonts w:eastAsia="MinionPro-Regular" w:cstheme="minorHAnsi"/>
+          <w:lang w:val="en-US"/>
+        </w:rPr>
+        <w:t xml:space="preserve"> </w:t>
+      </w:r>
+      <w:r>
+        <w:rPr>
+          <w:rFonts w:eastAsia="MinionPro-Regular" w:cstheme="minorHAnsi"/>
+          <w:lang w:val="en-DE"/>
+        </w:rPr>
+        <w:t>(on the vertical axis) that have a given value range (on the horizontal axis). You can</w:t>
+      </w:r>
+      <w:r>
+        <w:rPr>
+          <w:rFonts w:eastAsia="MinionPro-Regular" w:cstheme="minorHAnsi"/>
+          <w:lang w:val="en-US"/>
+        </w:rPr>
+        <w:t xml:space="preserve"> </w:t>
+      </w:r>
+      <w:r>
+        <w:rPr>
+          <w:rFonts w:eastAsia="MinionPro-Regular" w:cstheme="minorHAnsi"/>
+          <w:lang w:val="en-DE"/>
+        </w:rPr>
+        <w:t xml:space="preserve">either plot this one attribute at a time, or you can call the </w:t>
+      </w:r>
+      <w:proofErr w:type="gramStart"/>
+      <w:r>
+        <w:rPr>
+          <w:rFonts w:eastAsia="UbuntuMono-Regular" w:cstheme="minorHAnsi"/>
+          <w:b/>
+          <w:bCs/>
+          <w:lang w:val="en-DE"/>
+        </w:rPr>
+        <w:t>hist(</w:t>
+      </w:r>
+      <w:proofErr w:type="gramEnd"/>
+      <w:r>
+        <w:rPr>
+          <w:rFonts w:eastAsia="UbuntuMono-Regular" w:cstheme="minorHAnsi"/>
+          <w:b/>
+          <w:bCs/>
+          <w:lang w:val="en-DE"/>
+        </w:rPr>
+        <w:t>)</w:t>
+      </w:r>
+      <w:r>
+        <w:rPr>
+          <w:rFonts w:eastAsia="UbuntuMono-Regular" w:cstheme="minorHAnsi"/>
+          <w:lang w:val="en-DE"/>
+        </w:rPr>
+        <w:t xml:space="preserve"> </w:t>
+      </w:r>
+      <w:r>
+        <w:rPr>
+          <w:rFonts w:eastAsia="MinionPro-Regular" w:cstheme="minorHAnsi"/>
+          <w:lang w:val="en-DE"/>
+        </w:rPr>
+        <w:t>method on the</w:t>
+      </w:r>
+      <w:r>
+        <w:rPr>
+          <w:rFonts w:eastAsia="MinionPro-Regular" w:cstheme="minorHAnsi"/>
+          <w:lang w:val="en-US"/>
+        </w:rPr>
+        <w:t xml:space="preserve"> </w:t>
+      </w:r>
+      <w:r>
+        <w:rPr>
+          <w:rFonts w:eastAsia="MinionPro-Regular" w:cstheme="minorHAnsi"/>
+          <w:lang w:val="en-DE"/>
+        </w:rPr>
+        <w:t>whole dataset (as shown in the following code example), and it will plot a histogram</w:t>
+      </w:r>
+      <w:r>
+        <w:rPr>
+          <w:rFonts w:eastAsia="MinionPro-Regular" w:cstheme="minorHAnsi"/>
+          <w:lang w:val="en-US"/>
+        </w:rPr>
+        <w:t xml:space="preserve"> </w:t>
+      </w:r>
+      <w:r>
+        <w:rPr>
+          <w:rFonts w:eastAsia="MinionPro-Regular" w:cstheme="minorHAnsi"/>
+          <w:lang w:val="en-DE"/>
+        </w:rPr>
+        <w:t>for each numerical attribute</w:t>
+      </w:r>
+      <w:r>
+        <w:rPr>
+          <w:rFonts w:eastAsia="MinionPro-Regular" w:cstheme="minorHAnsi"/>
+          <w:lang w:val="en-US"/>
+        </w:rPr>
+        <w:t>.</w:t>
+      </w:r>
+    </w:p>
+    <w:p>
+      <w:pPr>
+        <w:autoSpaceDE w:val="0"/>
+        <w:autoSpaceDN w:val="0"/>
+        <w:adjustRightInd w:val="0"/>
+        <w:spacing w:after="0" w:line="240" w:lineRule="auto"/>
+        <w:jc w:val="both"/>
+        <w:rPr>
+          <w:rFonts w:eastAsia="MinionPro-Regular" w:cs="MinionPro-Regular"/>
+          <w:sz w:val="21"/>
+          <w:szCs w:val="21"/>
+          <w:lang w:val="en-DE"/>
+        </w:rPr>
+      </w:pPr>
+      <w:r>
+        <w:rPr>
+          <w:noProof/>
+        </w:rPr>
+        <w:lastRenderedPageBreak/>
+        <w:drawing>
+          <wp:inline distT="0" distB="0" distL="0" distR="0" wp14:anchorId="41C8268B" wp14:editId="00AB2630">
+            <wp:extent cx="6898322" cy="3511118"/>
+            <wp:effectExtent l="0" t="0" r="0" b="0"/>
+            <wp:docPr id="8" name="Picture 8" descr="Chart, box and whisker chart&#10;&#10;Description automatically generated"/>
+            <wp:cNvGraphicFramePr>
+              <a:graphicFrameLocks xmlns:a="http://schemas.openxmlformats.org/drawingml/2006/main" noChangeAspect="1"/>
+            </wp:cNvGraphicFramePr>
+            <a:graphic xmlns:a="http://schemas.openxmlformats.org/drawingml/2006/main">
+              <a:graphicData uri="http://schemas.openxmlformats.org/drawingml/2006/picture">
+                <pic:pic xmlns:pic="http://schemas.openxmlformats.org/drawingml/2006/picture">
+                  <pic:nvPicPr>
+                    <pic:cNvPr id="8" name="Picture 8" descr="Chart, box and whisker chart&#10;&#10;Description automatically generated"/>
+                    <pic:cNvPicPr>
+                      <a:picLocks noChangeAspect="1" noChangeArrowheads="1"/>
+                    </pic:cNvPicPr>
+                  </pic:nvPicPr>
+                  <pic:blipFill>
+                    <a:blip r:embed="rId14" cstate="print">
+                      <a:extLst>
+                        <a:ext uri="{28A0092B-C50C-407E-A947-70E740481C1C}">
+                          <a14:useLocalDpi xmlns:a14="http://schemas.microsoft.com/office/drawing/2010/main" val="0"/>
+                        </a:ext>
+                      </a:extLst>
+                    </a:blip>
+                    <a:srcRect/>
+                    <a:stretch>
+                      <a:fillRect/>
+                    </a:stretch>
+                  </pic:blipFill>
+                  <pic:spPr bwMode="auto">
+                    <a:xfrm>
+                      <a:off x="0" y="0"/>
+                      <a:ext cx="6909744" cy="3516931"/>
+                    </a:xfrm>
+                    <a:prstGeom prst="rect">
+                      <a:avLst/>
+                    </a:prstGeom>
+                    <a:noFill/>
+                    <a:ln>
+                      <a:noFill/>
+                    </a:ln>
+                  </pic:spPr>
+                </pic:pic>
+              </a:graphicData>
+            </a:graphic>
+          </wp:inline>
+        </w:drawing>
+      </w:r>
+    </w:p>
+    <w:p>
+      <w:pPr>
+        <w:autoSpaceDE w:val="0"/>
+        <w:autoSpaceDN w:val="0"/>
+        <w:adjustRightInd w:val="0"/>
+        <w:spacing w:after="0" w:line="240" w:lineRule="auto"/>
+        <w:jc w:val="both"/>
+        <w:rPr>
+          <w:rFonts w:eastAsia="MinionPro-Regular" w:cstheme="minorHAnsi"/>
+          <w:lang w:val="en-US"/>
+        </w:rPr>
+      </w:pPr>
+      <w:r>
+        <w:rPr>
+          <w:rFonts w:eastAsia="MinionPro-Regular" w:cstheme="minorHAnsi"/>
+          <w:lang w:val="en-DE"/>
+        </w:rPr>
+        <w:t>There are a few things you might notice in these histograms:</w:t>
+      </w:r>
     </w:p>
     <w:p>
       <w:pPr>
@@ -6424,6 +8997,236 @@
       </w:r>
     </w:p>
   </w:footnote>
+  <w:footnote w:id="2">
+    <w:p>
+      <w:pPr>
+        <w:autoSpaceDE w:val="0"/>
+        <w:autoSpaceDN w:val="0"/>
+        <w:adjustRightInd w:val="0"/>
+        <w:spacing w:after="0" w:line="240" w:lineRule="auto"/>
+        <w:jc w:val="both"/>
+        <w:rPr>
+          <w:lang w:val="en-US"/>
+        </w:rPr>
+      </w:pPr>
+      <w:r>
+        <w:rPr>
+          <w:rStyle w:val="FootnoteReference"/>
+        </w:rPr>
+        <w:footnoteRef/>
+      </w:r>
+      <w:r>
+        <w:t xml:space="preserve"> </w:t>
+      </w:r>
+      <w:r>
+        <w:rPr>
+          <w:rFonts w:eastAsia="MinionPro-Regular" w:cstheme="minorHAnsi"/>
+          <w:sz w:val="16"/>
+          <w:szCs w:val="16"/>
+          <w:lang w:val="en-DE"/>
+        </w:rPr>
+        <w:t xml:space="preserve">The standard deviation is generally denoted </w:t>
+      </w:r>
+      <w:r>
+        <w:rPr>
+          <w:rFonts w:eastAsia="MinionPro-It" w:cstheme="minorHAnsi"/>
+          <w:i/>
+          <w:iCs/>
+          <w:sz w:val="16"/>
+          <w:szCs w:val="16"/>
+          <w:lang w:val="en-DE"/>
+        </w:rPr>
+        <w:t xml:space="preserve">σ </w:t>
+      </w:r>
+      <w:r>
+        <w:rPr>
+          <w:rFonts w:eastAsia="MinionPro-Regular" w:cstheme="minorHAnsi"/>
+          <w:sz w:val="16"/>
+          <w:szCs w:val="16"/>
+          <w:lang w:val="en-DE"/>
+        </w:rPr>
+        <w:t xml:space="preserve">(the Greek letter sigma), and it is the square root of the </w:t>
+      </w:r>
+      <w:r>
+        <w:rPr>
+          <w:rFonts w:eastAsia="MinionPro-It" w:cstheme="minorHAnsi"/>
+          <w:i/>
+          <w:iCs/>
+          <w:sz w:val="16"/>
+          <w:szCs w:val="16"/>
+          <w:lang w:val="en-DE"/>
+        </w:rPr>
+        <w:t>variance</w:t>
+      </w:r>
+      <w:r>
+        <w:rPr>
+          <w:rFonts w:eastAsia="MinionPro-Regular" w:cstheme="minorHAnsi"/>
+          <w:sz w:val="16"/>
+          <w:szCs w:val="16"/>
+          <w:lang w:val="en-DE"/>
+        </w:rPr>
+        <w:t>,</w:t>
+      </w:r>
+      <w:r>
+        <w:rPr>
+          <w:rFonts w:eastAsia="MinionPro-Regular" w:cstheme="minorHAnsi"/>
+          <w:sz w:val="16"/>
+          <w:szCs w:val="16"/>
+          <w:lang w:val="en-US"/>
+        </w:rPr>
+        <w:t xml:space="preserve"> </w:t>
+      </w:r>
+      <w:r>
+        <w:rPr>
+          <w:rFonts w:eastAsia="MinionPro-Regular" w:cstheme="minorHAnsi"/>
+          <w:sz w:val="16"/>
+          <w:szCs w:val="16"/>
+          <w:lang w:val="en-DE"/>
+        </w:rPr>
+        <w:t xml:space="preserve">which is the average of the squared deviation from the mean. When a feature has a bell-shaped </w:t>
+      </w:r>
+      <w:r>
+        <w:rPr>
+          <w:rFonts w:eastAsia="MinionPro-It" w:cstheme="minorHAnsi"/>
+          <w:i/>
+          <w:iCs/>
+          <w:sz w:val="16"/>
+          <w:szCs w:val="16"/>
+          <w:lang w:val="en-DE"/>
+        </w:rPr>
+        <w:t>normal</w:t>
+      </w:r>
+      <w:r>
+        <w:rPr>
+          <w:rFonts w:eastAsia="MinionPro-It" w:cstheme="minorHAnsi"/>
+          <w:i/>
+          <w:iCs/>
+          <w:sz w:val="16"/>
+          <w:szCs w:val="16"/>
+          <w:lang w:val="en-US"/>
+        </w:rPr>
+        <w:t xml:space="preserve"> </w:t>
+      </w:r>
+      <w:r>
+        <w:rPr>
+          <w:rFonts w:eastAsia="MinionPro-It" w:cstheme="minorHAnsi"/>
+          <w:i/>
+          <w:iCs/>
+          <w:sz w:val="16"/>
+          <w:szCs w:val="16"/>
+          <w:lang w:val="en-DE"/>
+        </w:rPr>
+        <w:t xml:space="preserve">distribution </w:t>
+      </w:r>
+      <w:r>
+        <w:rPr>
+          <w:rFonts w:eastAsia="MinionPro-Regular" w:cstheme="minorHAnsi"/>
+          <w:sz w:val="16"/>
+          <w:szCs w:val="16"/>
+          <w:lang w:val="en-DE"/>
+        </w:rPr>
+        <w:t xml:space="preserve">(also called a </w:t>
+      </w:r>
+      <w:r>
+        <w:rPr>
+          <w:rFonts w:eastAsia="MinionPro-It" w:cstheme="minorHAnsi"/>
+          <w:i/>
+          <w:iCs/>
+          <w:sz w:val="16"/>
+          <w:szCs w:val="16"/>
+          <w:lang w:val="en-DE"/>
+        </w:rPr>
+        <w:t>Gaussian distribution</w:t>
+      </w:r>
+      <w:r>
+        <w:rPr>
+          <w:rFonts w:eastAsia="MinionPro-Regular" w:cstheme="minorHAnsi"/>
+          <w:sz w:val="16"/>
+          <w:szCs w:val="16"/>
+          <w:lang w:val="en-DE"/>
+        </w:rPr>
+        <w:t>), which is very common, the “68-95-99.7” rule applies: about</w:t>
+      </w:r>
+      <w:r>
+        <w:rPr>
+          <w:rFonts w:eastAsia="MinionPro-Regular" w:cstheme="minorHAnsi"/>
+          <w:sz w:val="16"/>
+          <w:szCs w:val="16"/>
+          <w:lang w:val="en-US"/>
+        </w:rPr>
+        <w:t xml:space="preserve"> </w:t>
+      </w:r>
+      <w:r>
+        <w:rPr>
+          <w:rFonts w:eastAsia="MinionPro-Regular" w:cstheme="minorHAnsi"/>
+          <w:sz w:val="16"/>
+          <w:szCs w:val="16"/>
+          <w:lang w:val="en-DE"/>
+        </w:rPr>
+        <w:t>68% of the values fall within 1</w:t>
+      </w:r>
+      <w:r>
+        <w:rPr>
+          <w:rFonts w:eastAsia="MinionPro-It" w:cstheme="minorHAnsi"/>
+          <w:i/>
+          <w:iCs/>
+          <w:sz w:val="16"/>
+          <w:szCs w:val="16"/>
+          <w:lang w:val="en-DE"/>
+        </w:rPr>
+        <w:t xml:space="preserve">σ </w:t>
+      </w:r>
+      <w:r>
+        <w:rPr>
+          <w:rFonts w:eastAsia="MinionPro-Regular" w:cstheme="minorHAnsi"/>
+          <w:sz w:val="16"/>
+          <w:szCs w:val="16"/>
+          <w:lang w:val="en-DE"/>
+        </w:rPr>
+        <w:t>of the mean, 95% within 2</w:t>
+      </w:r>
+      <w:r>
+        <w:rPr>
+          <w:rFonts w:eastAsia="MinionPro-It" w:cstheme="minorHAnsi"/>
+          <w:i/>
+          <w:iCs/>
+          <w:sz w:val="16"/>
+          <w:szCs w:val="16"/>
+          <w:lang w:val="en-DE"/>
+        </w:rPr>
+        <w:t>σ</w:t>
+      </w:r>
+      <w:r>
+        <w:rPr>
+          <w:rFonts w:eastAsia="MinionPro-Regular" w:cstheme="minorHAnsi"/>
+          <w:sz w:val="16"/>
+          <w:szCs w:val="16"/>
+          <w:lang w:val="en-DE"/>
+        </w:rPr>
+        <w:t>, and 99.7% within 3</w:t>
+      </w:r>
+      <w:r>
+        <w:rPr>
+          <w:rFonts w:eastAsia="MinionPro-It" w:cstheme="minorHAnsi"/>
+          <w:i/>
+          <w:iCs/>
+          <w:sz w:val="16"/>
+          <w:szCs w:val="16"/>
+          <w:lang w:val="en-DE"/>
+        </w:rPr>
+        <w:t>σ</w:t>
+      </w:r>
+      <w:r>
+        <w:rPr>
+          <w:rFonts w:eastAsia="MinionPro-Regular" w:cstheme="minorHAnsi"/>
+          <w:sz w:val="16"/>
+          <w:szCs w:val="16"/>
+          <w:lang w:val="en-DE"/>
+        </w:rPr>
+        <w:t>.</w:t>
+      </w:r>
+    </w:p>
+  </w:footnote>
 </w:footnotes>
 </file>
 
@@ -6996,6 +9799,119 @@
     </w:lvl>
   </w:abstractNum>
   <w:abstractNum w:abstractNumId="5" w15:restartNumberingAfterBreak="0">
+    <w:nsid w:val="07753BD5"/>
+    <w:multiLevelType w:val="hybridMultilevel"/>
+    <w:tmpl w:val="44FA8B4E"/>
+    <w:lvl w:ilvl="0" w:tplc="20000001">
+      <w:start w:val="1"/>
+      <w:numFmt w:val="bullet"/>
+      <w:lvlText w:val=""/>
+      <w:lvlJc w:val="left"/>
+      <w:pPr>
+        <w:ind w:left="720" w:hanging="360"/>
+      </w:pPr>
+      <w:rPr>
+        <w:rFonts w:ascii="Symbol" w:hAnsi="Symbol" w:hint="default"/>
+      </w:rPr>
+    </w:lvl>
+    <w:lvl w:ilvl="1" w:tplc="20000003" w:tentative="1">
+      <w:start w:val="1"/>
+      <w:numFmt w:val="bullet"/>
+      <w:lvlText w:val="o"/>
+      <w:lvlJc w:val="left"/>
+      <w:pPr>
+        <w:ind w:left="1440" w:hanging="360"/>
+      </w:pPr>
+      <w:rPr>
+        <w:rFonts w:ascii="Courier New" w:hAnsi="Courier New" w:cs="Courier New" w:hint="default"/>
+      </w:rPr>
+    </w:lvl>
+    <w:lvl w:ilvl="2" w:tplc="20000005" w:tentative="1">
+      <w:start w:val="1"/>
+      <w:numFmt w:val="bullet"/>
+      <w:lvlText w:val=""/>
+      <w:lvlJc w:val="left"/>
+      <w:pPr>
+        <w:ind w:left="2160" w:hanging="360"/>
+      </w:pPr>
+      <w:rPr>
+        <w:rFonts w:ascii="Wingdings" w:hAnsi="Wingdings" w:hint="default"/>
+      </w:rPr>
+    </w:lvl>
+    <w:lvl w:ilvl="3" w:tplc="20000001" w:tentative="1">
+      <w:start w:val="1"/>
+      <w:numFmt w:val="bullet"/>
+      <w:lvlText w:val=""/>
+      <w:lvlJc w:val="left"/>
+      <w:pPr>
+        <w:ind w:left="2880" w:hanging="360"/>
+      </w:pPr>
+      <w:rPr>
+        <w:rFonts w:ascii="Symbol" w:hAnsi="Symbol" w:hint="default"/>
+      </w:rPr>
+    </w:lvl>
+    <w:lvl w:ilvl="4" w:tplc="20000003" w:tentative="1">
+      <w:start w:val="1"/>
+      <w:numFmt w:val="bullet"/>
+      <w:lvlText w:val="o"/>
+      <w:lvlJc w:val="left"/>
+      <w:pPr>
+        <w:ind w:left="3600" w:hanging="360"/>
+      </w:pPr>
+      <w:rPr>
+        <w:rFonts w:ascii="Courier New" w:hAnsi="Courier New" w:cs="Courier New" w:hint="default"/>
+      </w:rPr>
+    </w:lvl>
+    <w:lvl w:ilvl="5" w:tplc="20000005" w:tentative="1">
+      <w:start w:val="1"/>
+      <w:numFmt w:val="bullet"/>
+      <w:lvlText w:val=""/>
+      <w:lvlJc w:val="left"/>
+      <w:pPr>
+        <w:ind w:left="4320" w:hanging="360"/>
+      </w:pPr>
+      <w:rPr>
+        <w:rFonts w:ascii="Wingdings" w:hAnsi="Wingdings" w:hint="default"/>
+      </w:rPr>
+    </w:lvl>
+    <w:lvl w:ilvl="6" w:tplc="20000001" w:tentative="1">
+      <w:start w:val="1"/>
+      <w:numFmt w:val="bullet"/>
+      <w:lvlText w:val=""/>
+      <w:lvlJc w:val="left"/>
+      <w:pPr>
+        <w:ind w:left="5040" w:hanging="360"/>
+      </w:pPr>
+      <w:rPr>
+        <w:rFonts w:ascii="Symbol" w:hAnsi="Symbol" w:hint="default"/>
+      </w:rPr>
+    </w:lvl>
+    <w:lvl w:ilvl="7" w:tplc="20000003" w:tentative="1">
+      <w:start w:val="1"/>
+      <w:numFmt w:val="bullet"/>
+      <w:lvlText w:val="o"/>
+      <w:lvlJc w:val="left"/>
+      <w:pPr>
+        <w:ind w:left="5760" w:hanging="360"/>
+      </w:pPr>
+      <w:rPr>
+        <w:rFonts w:ascii="Courier New" w:hAnsi="Courier New" w:cs="Courier New" w:hint="default"/>
+      </w:rPr>
+    </w:lvl>
+    <w:lvl w:ilvl="8" w:tplc="20000005" w:tentative="1">
+      <w:start w:val="1"/>
+      <w:numFmt w:val="bullet"/>
+      <w:lvlText w:val=""/>
+      <w:lvlJc w:val="left"/>
+      <w:pPr>
+        <w:ind w:left="6480" w:hanging="360"/>
+      </w:pPr>
+      <w:rPr>
+        <w:rFonts w:ascii="Wingdings" w:hAnsi="Wingdings" w:hint="default"/>
+      </w:rPr>
+    </w:lvl>
+  </w:abstractNum>
+  <w:abstractNum w:abstractNumId="6" w15:restartNumberingAfterBreak="0">
     <w:nsid w:val="08931E4A"/>
     <w:multiLevelType w:val="hybridMultilevel"/>
     <w:tmpl w:val="727ECA56"/>
@@ -7108,7 +10024,7 @@
       </w:rPr>
     </w:lvl>
   </w:abstractNum>
-  <w:abstractNum w:abstractNumId="6" w15:restartNumberingAfterBreak="0">
+  <w:abstractNum w:abstractNumId="7" w15:restartNumberingAfterBreak="0">
     <w:nsid w:val="0BA869AB"/>
     <w:multiLevelType w:val="hybridMultilevel"/>
     <w:tmpl w:val="B700E8B2"/>
@@ -7222,7 +10138,7 @@
       </w:rPr>
     </w:lvl>
   </w:abstractNum>
-  <w:abstractNum w:abstractNumId="7" w15:restartNumberingAfterBreak="0">
+  <w:abstractNum w:abstractNumId="8" w15:restartNumberingAfterBreak="0">
     <w:nsid w:val="14787C48"/>
     <w:multiLevelType w:val="hybridMultilevel"/>
     <w:tmpl w:val="E39A1F26"/>
@@ -7336,7 +10252,7 @@
       </w:rPr>
     </w:lvl>
   </w:abstractNum>
-  <w:abstractNum w:abstractNumId="8" w15:restartNumberingAfterBreak="0">
+  <w:abstractNum w:abstractNumId="9" w15:restartNumberingAfterBreak="0">
     <w:nsid w:val="22FC5528"/>
     <w:multiLevelType w:val="hybridMultilevel"/>
     <w:tmpl w:val="5998B06E"/>
@@ -7449,7 +10365,7 @@
       </w:rPr>
     </w:lvl>
   </w:abstractNum>
-  <w:abstractNum w:abstractNumId="9" w15:restartNumberingAfterBreak="0">
+  <w:abstractNum w:abstractNumId="10" w15:restartNumberingAfterBreak="0">
     <w:nsid w:val="250E31D8"/>
     <w:multiLevelType w:val="hybridMultilevel"/>
     <w:tmpl w:val="C44AE72C"/>
@@ -7562,7 +10478,7 @@
       </w:rPr>
     </w:lvl>
   </w:abstractNum>
-  <w:abstractNum w:abstractNumId="10" w15:restartNumberingAfterBreak="0">
+  <w:abstractNum w:abstractNumId="11" w15:restartNumberingAfterBreak="0">
     <w:nsid w:val="29735D89"/>
     <w:multiLevelType w:val="hybridMultilevel"/>
     <w:tmpl w:val="2D183750"/>
@@ -7675,7 +10591,7 @@
       </w:rPr>
     </w:lvl>
   </w:abstractNum>
-  <w:abstractNum w:abstractNumId="11" w15:restartNumberingAfterBreak="0">
+  <w:abstractNum w:abstractNumId="12" w15:restartNumberingAfterBreak="0">
     <w:nsid w:val="2AAC32C1"/>
     <w:multiLevelType w:val="hybridMultilevel"/>
     <w:tmpl w:val="4D3A42C4"/>
@@ -7788,7 +10704,7 @@
       </w:rPr>
     </w:lvl>
   </w:abstractNum>
-  <w:abstractNum w:abstractNumId="12" w15:restartNumberingAfterBreak="0">
+  <w:abstractNum w:abstractNumId="13" w15:restartNumberingAfterBreak="0">
     <w:nsid w:val="2B5634D8"/>
     <w:multiLevelType w:val="hybridMultilevel"/>
     <w:tmpl w:val="08F26880"/>
@@ -7874,7 +10790,120 @@
       </w:pPr>
     </w:lvl>
   </w:abstractNum>
-  <w:abstractNum w:abstractNumId="13" w15:restartNumberingAfterBreak="0">
+  <w:abstractNum w:abstractNumId="14" w15:restartNumberingAfterBreak="0">
+    <w:nsid w:val="2B74322D"/>
+    <w:multiLevelType w:val="hybridMultilevel"/>
+    <w:tmpl w:val="3626D43A"/>
+    <w:lvl w:ilvl="0" w:tplc="20000001">
+      <w:start w:val="1"/>
+      <w:numFmt w:val="bullet"/>
+      <w:lvlText w:val=""/>
+      <w:lvlJc w:val="left"/>
+      <w:pPr>
+        <w:ind w:left="720" w:hanging="360"/>
+      </w:pPr>
+      <w:rPr>
+        <w:rFonts w:ascii="Symbol" w:hAnsi="Symbol" w:hint="default"/>
+      </w:rPr>
+    </w:lvl>
+    <w:lvl w:ilvl="1" w:tplc="20000003">
+      <w:start w:val="1"/>
+      <w:numFmt w:val="bullet"/>
+      <w:lvlText w:val="o"/>
+      <w:lvlJc w:val="left"/>
+      <w:pPr>
+        <w:ind w:left="1440" w:hanging="360"/>
+      </w:pPr>
+      <w:rPr>
+        <w:rFonts w:ascii="Courier New" w:hAnsi="Courier New" w:cs="Courier New" w:hint="default"/>
+      </w:rPr>
+    </w:lvl>
+    <w:lvl w:ilvl="2" w:tplc="20000005">
+      <w:start w:val="1"/>
+      <w:numFmt w:val="bullet"/>
+      <w:lvlText w:val=""/>
+      <w:lvlJc w:val="left"/>
+      <w:pPr>
+        <w:ind w:left="2160" w:hanging="360"/>
+      </w:pPr>
+      <w:rPr>
+        <w:rFonts w:ascii="Wingdings" w:hAnsi="Wingdings" w:hint="default"/>
+      </w:rPr>
+    </w:lvl>
+    <w:lvl w:ilvl="3" w:tplc="20000001">
+      <w:start w:val="1"/>
+      <w:numFmt w:val="bullet"/>
+      <w:lvlText w:val=""/>
+      <w:lvlJc w:val="left"/>
+      <w:pPr>
+        <w:ind w:left="2880" w:hanging="360"/>
+      </w:pPr>
+      <w:rPr>
+        <w:rFonts w:ascii="Symbol" w:hAnsi="Symbol" w:hint="default"/>
+      </w:rPr>
+    </w:lvl>
+    <w:lvl w:ilvl="4" w:tplc="20000003" w:tentative="1">
+      <w:start w:val="1"/>
+      <w:numFmt w:val="bullet"/>
+      <w:lvlText w:val="o"/>
+      <w:lvlJc w:val="left"/>
+      <w:pPr>
+        <w:ind w:left="3600" w:hanging="360"/>
+      </w:pPr>
+      <w:rPr>
+        <w:rFonts w:ascii="Courier New" w:hAnsi="Courier New" w:cs="Courier New" w:hint="default"/>
+      </w:rPr>
+    </w:lvl>
+    <w:lvl w:ilvl="5" w:tplc="20000005" w:tentative="1">
+      <w:start w:val="1"/>
+      <w:numFmt w:val="bullet"/>
+      <w:lvlText w:val=""/>
+      <w:lvlJc w:val="left"/>
+      <w:pPr>
+        <w:ind w:left="4320" w:hanging="360"/>
+      </w:pPr>
+      <w:rPr>
+        <w:rFonts w:ascii="Wingdings" w:hAnsi="Wingdings" w:hint="default"/>
+      </w:rPr>
+    </w:lvl>
+    <w:lvl w:ilvl="6" w:tplc="20000001" w:tentative="1">
+      <w:start w:val="1"/>
+      <w:numFmt w:val="bullet"/>
+      <w:lvlText w:val=""/>
+      <w:lvlJc w:val="left"/>
+      <w:pPr>
+        <w:ind w:left="5040" w:hanging="360"/>
+      </w:pPr>
+      <w:rPr>
+        <w:rFonts w:ascii="Symbol" w:hAnsi="Symbol" w:hint="default"/>
+      </w:rPr>
+    </w:lvl>
+    <w:lvl w:ilvl="7" w:tplc="20000003" w:tentative="1">
+      <w:start w:val="1"/>
+      <w:numFmt w:val="bullet"/>
+      <w:lvlText w:val="o"/>
+      <w:lvlJc w:val="left"/>
+      <w:pPr>
+        <w:ind w:left="5760" w:hanging="360"/>
+      </w:pPr>
+      <w:rPr>
+        <w:rFonts w:ascii="Courier New" w:hAnsi="Courier New" w:cs="Courier New" w:hint="default"/>
+      </w:rPr>
+    </w:lvl>
+    <w:lvl w:ilvl="8" w:tplc="20000005" w:tentative="1">
+      <w:start w:val="1"/>
+      <w:numFmt w:val="bullet"/>
+      <w:lvlText w:val=""/>
+      <w:lvlJc w:val="left"/>
+      <w:pPr>
+        <w:ind w:left="6480" w:hanging="360"/>
+      </w:pPr>
+      <w:rPr>
+        <w:rFonts w:ascii="Wingdings" w:hAnsi="Wingdings" w:hint="default"/>
+      </w:rPr>
+    </w:lvl>
+  </w:abstractNum>
+  <w:abstractNum w:abstractNumId="15" w15:restartNumberingAfterBreak="0">
     <w:nsid w:val="2B951DF8"/>
     <w:multiLevelType w:val="hybridMultilevel"/>
     <w:tmpl w:val="DE6217B2"/>
@@ -7987,7 +11016,7 @@
       </w:rPr>
     </w:lvl>
   </w:abstractNum>
-  <w:abstractNum w:abstractNumId="14" w15:restartNumberingAfterBreak="0">
+  <w:abstractNum w:abstractNumId="16" w15:restartNumberingAfterBreak="0">
     <w:nsid w:val="2D8F7175"/>
     <w:multiLevelType w:val="hybridMultilevel"/>
     <w:tmpl w:val="C9FA077C"/>
@@ -8100,7 +11129,7 @@
       </w:rPr>
     </w:lvl>
   </w:abstractNum>
-  <w:abstractNum w:abstractNumId="15" w15:restartNumberingAfterBreak="0">
+  <w:abstractNum w:abstractNumId="17" w15:restartNumberingAfterBreak="0">
     <w:nsid w:val="34950949"/>
     <w:multiLevelType w:val="hybridMultilevel"/>
     <w:tmpl w:val="F31ADFD0"/>
@@ -8213,7 +11242,7 @@
       </w:rPr>
     </w:lvl>
   </w:abstractNum>
-  <w:abstractNum w:abstractNumId="16" w15:restartNumberingAfterBreak="0">
+  <w:abstractNum w:abstractNumId="18" w15:restartNumberingAfterBreak="0">
     <w:nsid w:val="38BE0BBD"/>
     <w:multiLevelType w:val="hybridMultilevel"/>
     <w:tmpl w:val="2920FBF6"/>
@@ -8326,7 +11355,7 @@
       </w:rPr>
     </w:lvl>
   </w:abstractNum>
-  <w:abstractNum w:abstractNumId="17" w15:restartNumberingAfterBreak="0">
+  <w:abstractNum w:abstractNumId="19" w15:restartNumberingAfterBreak="0">
     <w:nsid w:val="39D57165"/>
     <w:multiLevelType w:val="hybridMultilevel"/>
     <w:tmpl w:val="892E0B0C"/>
@@ -8439,7 +11468,7 @@
       </w:rPr>
     </w:lvl>
   </w:abstractNum>
-  <w:abstractNum w:abstractNumId="18" w15:restartNumberingAfterBreak="0">
+  <w:abstractNum w:abstractNumId="20" w15:restartNumberingAfterBreak="0">
     <w:nsid w:val="3BFB4665"/>
     <w:multiLevelType w:val="hybridMultilevel"/>
     <w:tmpl w:val="A40033BC"/>
@@ -8552,7 +11581,7 @@
       </w:rPr>
     </w:lvl>
   </w:abstractNum>
-  <w:abstractNum w:abstractNumId="19" w15:restartNumberingAfterBreak="0">
+  <w:abstractNum w:abstractNumId="21" w15:restartNumberingAfterBreak="0">
     <w:nsid w:val="3C7770B7"/>
     <w:multiLevelType w:val="hybridMultilevel"/>
     <w:tmpl w:val="DCC2A680"/>
@@ -8665,10 +11694,10 @@
       </w:rPr>
     </w:lvl>
   </w:abstractNum>
-  <w:abstractNum w:abstractNumId="20" w15:restartNumberingAfterBreak="0">
+  <w:abstractNum w:abstractNumId="22" w15:restartNumberingAfterBreak="0">
     <w:nsid w:val="406B7ADE"/>
     <w:multiLevelType w:val="hybridMultilevel"/>
-    <w:tmpl w:val="24063B9A"/>
+    <w:tmpl w:val="C4B26984"/>
     <w:lvl w:ilvl="0" w:tplc="20000001">
       <w:start w:val="1"/>
       <w:numFmt w:val="bullet"/>
@@ -8778,7 +11807,7 @@
       </w:rPr>
     </w:lvl>
   </w:abstractNum>
-  <w:abstractNum w:abstractNumId="21" w15:restartNumberingAfterBreak="0">
+  <w:abstractNum w:abstractNumId="23" w15:restartNumberingAfterBreak="0">
     <w:nsid w:val="4316750C"/>
     <w:multiLevelType w:val="hybridMultilevel"/>
     <w:tmpl w:val="3EA81B26"/>
@@ -8891,7 +11920,7 @@
       </w:rPr>
     </w:lvl>
   </w:abstractNum>
-  <w:abstractNum w:abstractNumId="22" w15:restartNumberingAfterBreak="0">
+  <w:abstractNum w:abstractNumId="24" w15:restartNumberingAfterBreak="0">
     <w:nsid w:val="4A334509"/>
     <w:multiLevelType w:val="hybridMultilevel"/>
     <w:tmpl w:val="4A762276"/>
@@ -9004,7 +12033,7 @@
       </w:rPr>
     </w:lvl>
   </w:abstractNum>
-  <w:abstractNum w:abstractNumId="23" w15:restartNumberingAfterBreak="0">
+  <w:abstractNum w:abstractNumId="25" w15:restartNumberingAfterBreak="0">
     <w:nsid w:val="4B3D3957"/>
     <w:multiLevelType w:val="hybridMultilevel"/>
     <w:tmpl w:val="E6DE76FC"/>
@@ -9117,7 +12146,7 @@
       </w:rPr>
     </w:lvl>
   </w:abstractNum>
-  <w:abstractNum w:abstractNumId="24" w15:restartNumberingAfterBreak="0">
+  <w:abstractNum w:abstractNumId="26" w15:restartNumberingAfterBreak="0">
     <w:nsid w:val="4C1E5D64"/>
     <w:multiLevelType w:val="hybridMultilevel"/>
     <w:tmpl w:val="747E748E"/>
@@ -9206,7 +12235,7 @@
       </w:pPr>
     </w:lvl>
   </w:abstractNum>
-  <w:abstractNum w:abstractNumId="25" w15:restartNumberingAfterBreak="0">
+  <w:abstractNum w:abstractNumId="27" w15:restartNumberingAfterBreak="0">
     <w:nsid w:val="4DFC7882"/>
     <w:multiLevelType w:val="hybridMultilevel"/>
     <w:tmpl w:val="BE62573A"/>
@@ -9319,7 +12348,7 @@
       </w:rPr>
     </w:lvl>
   </w:abstractNum>
-  <w:abstractNum w:abstractNumId="26" w15:restartNumberingAfterBreak="0">
+  <w:abstractNum w:abstractNumId="28" w15:restartNumberingAfterBreak="0">
     <w:nsid w:val="55156038"/>
     <w:multiLevelType w:val="hybridMultilevel"/>
     <w:tmpl w:val="2764931C"/>
@@ -9432,7 +12461,7 @@
       </w:rPr>
     </w:lvl>
   </w:abstractNum>
-  <w:abstractNum w:abstractNumId="27" w15:restartNumberingAfterBreak="0">
+  <w:abstractNum w:abstractNumId="29" w15:restartNumberingAfterBreak="0">
     <w:nsid w:val="571C0A43"/>
     <w:multiLevelType w:val="hybridMultilevel"/>
     <w:tmpl w:val="A8649E70"/>
@@ -9545,7 +12574,7 @@
       </w:rPr>
     </w:lvl>
   </w:abstractNum>
-  <w:abstractNum w:abstractNumId="28" w15:restartNumberingAfterBreak="0">
+  <w:abstractNum w:abstractNumId="30" w15:restartNumberingAfterBreak="0">
     <w:nsid w:val="674B68D8"/>
     <w:multiLevelType w:val="hybridMultilevel"/>
     <w:tmpl w:val="C7AC9C6E"/>
@@ -9658,7 +12687,7 @@
       </w:rPr>
     </w:lvl>
   </w:abstractNum>
-  <w:abstractNum w:abstractNumId="29" w15:restartNumberingAfterBreak="0">
+  <w:abstractNum w:abstractNumId="31" w15:restartNumberingAfterBreak="0">
     <w:nsid w:val="6F6376C6"/>
     <w:multiLevelType w:val="hybridMultilevel"/>
     <w:tmpl w:val="A4ACEFA8"/>
@@ -9771,7 +12800,120 @@
       </w:rPr>
     </w:lvl>
   </w:abstractNum>
-  <w:abstractNum w:abstractNumId="30" w15:restartNumberingAfterBreak="0">
+  <w:abstractNum w:abstractNumId="32" w15:restartNumberingAfterBreak="0">
+    <w:nsid w:val="6F8212E9"/>
+    <w:multiLevelType w:val="hybridMultilevel"/>
+    <w:tmpl w:val="41BADD6C"/>
+    <w:lvl w:ilvl="0" w:tplc="20000001">
+      <w:start w:val="1"/>
+      <w:numFmt w:val="bullet"/>
+      <w:lvlText w:val=""/>
+      <w:lvlJc w:val="left"/>
+      <w:pPr>
+        <w:ind w:left="720" w:hanging="360"/>
+      </w:pPr>
+      <w:rPr>
+        <w:rFonts w:ascii="Symbol" w:hAnsi="Symbol" w:hint="default"/>
+      </w:rPr>
+    </w:lvl>
+    <w:lvl w:ilvl="1" w:tplc="20000003">
+      <w:start w:val="1"/>
+      <w:numFmt w:val="bullet"/>
+      <w:lvlText w:val="o"/>
+      <w:lvlJc w:val="left"/>
+      <w:pPr>
+        <w:ind w:left="1440" w:hanging="360"/>
+      </w:pPr>
+      <w:rPr>
+        <w:rFonts w:ascii="Courier New" w:hAnsi="Courier New" w:cs="Courier New" w:hint="default"/>
+      </w:rPr>
+    </w:lvl>
+    <w:lvl w:ilvl="2" w:tplc="20000005">
+      <w:start w:val="1"/>
+      <w:numFmt w:val="bullet"/>
+      <w:lvlText w:val=""/>
+      <w:lvlJc w:val="left"/>
+      <w:pPr>
+        <w:ind w:left="2160" w:hanging="360"/>
+      </w:pPr>
+      <w:rPr>
+        <w:rFonts w:ascii="Wingdings" w:hAnsi="Wingdings" w:hint="default"/>
+      </w:rPr>
+    </w:lvl>
+    <w:lvl w:ilvl="3" w:tplc="F9F2709C">
+      <w:start w:val="19"/>
+      <w:numFmt w:val="bullet"/>
+      <w:lvlText w:val="•"/>
+      <w:lvlJc w:val="left"/>
+      <w:pPr>
+        <w:ind w:left="2880" w:hanging="360"/>
+      </w:pPr>
+      <w:rPr>
+        <w:rFonts w:ascii="MinionPro-Regular" w:eastAsia="MinionPro-Regular" w:hAnsiTheme="minorHAnsi" w:cstheme="minorHAnsi" w:hint="eastAsia"/>
+      </w:rPr>
+    </w:lvl>
+    <w:lvl w:ilvl="4" w:tplc="20000003" w:tentative="1">
+      <w:start w:val="1"/>
+      <w:numFmt w:val="bullet"/>
+      <w:lvlText w:val="o"/>
+      <w:lvlJc w:val="left"/>
+      <w:pPr>
+        <w:ind w:left="3600" w:hanging="360"/>
+      </w:pPr>
+      <w:rPr>
+        <w:rFonts w:ascii="Courier New" w:hAnsi="Courier New" w:cs="Courier New" w:hint="default"/>
+      </w:rPr>
+    </w:lvl>
+    <w:lvl w:ilvl="5" w:tplc="20000005" w:tentative="1">
+      <w:start w:val="1"/>
+      <w:numFmt w:val="bullet"/>
+      <w:lvlText w:val=""/>
+      <w:lvlJc w:val="left"/>
+      <w:pPr>
+        <w:ind w:left="4320" w:hanging="360"/>
+      </w:pPr>
+      <w:rPr>
+        <w:rFonts w:ascii="Wingdings" w:hAnsi="Wingdings" w:hint="default"/>
+      </w:rPr>
+    </w:lvl>
+    <w:lvl w:ilvl="6" w:tplc="20000001" w:tentative="1">
+      <w:start w:val="1"/>
+      <w:numFmt w:val="bullet"/>
+      <w:lvlText w:val=""/>
+      <w:lvlJc w:val="left"/>
+      <w:pPr>
+        <w:ind w:left="5040" w:hanging="360"/>
+      </w:pPr>
+      <w:rPr>
+        <w:rFonts w:ascii="Symbol" w:hAnsi="Symbol" w:hint="default"/>
+      </w:rPr>
+    </w:lvl>
+    <w:lvl w:ilvl="7" w:tplc="20000003" w:tentative="1">
+      <w:start w:val="1"/>
+      <w:numFmt w:val="bullet"/>
+      <w:lvlText w:val="o"/>
+      <w:lvlJc w:val="left"/>
+      <w:pPr>
+        <w:ind w:left="5760" w:hanging="360"/>
+      </w:pPr>
+      <w:rPr>
+        <w:rFonts w:ascii="Courier New" w:hAnsi="Courier New" w:cs="Courier New" w:hint="default"/>
+      </w:rPr>
+    </w:lvl>
+    <w:lvl w:ilvl="8" w:tplc="20000005" w:tentative="1">
+      <w:start w:val="1"/>
+      <w:numFmt w:val="bullet"/>
+      <w:lvlText w:val=""/>
+      <w:lvlJc w:val="left"/>
+      <w:pPr>
+        <w:ind w:left="6480" w:hanging="360"/>
+      </w:pPr>
+      <w:rPr>
+        <w:rFonts w:ascii="Wingdings" w:hAnsi="Wingdings" w:hint="default"/>
+      </w:rPr>
+    </w:lvl>
+  </w:abstractNum>
+  <w:abstractNum w:abstractNumId="33" w15:restartNumberingAfterBreak="0">
     <w:nsid w:val="6FD458E8"/>
     <w:multiLevelType w:val="hybridMultilevel"/>
     <w:tmpl w:val="78DE5156"/>
@@ -9884,7 +13026,7 @@
       </w:rPr>
     </w:lvl>
   </w:abstractNum>
-  <w:abstractNum w:abstractNumId="31" w15:restartNumberingAfterBreak="0">
+  <w:abstractNum w:abstractNumId="34" w15:restartNumberingAfterBreak="0">
     <w:nsid w:val="76F6007A"/>
     <w:multiLevelType w:val="hybridMultilevel"/>
     <w:tmpl w:val="08F26880"/>
@@ -9970,7 +13112,7 @@
       </w:pPr>
     </w:lvl>
   </w:abstractNum>
-  <w:abstractNum w:abstractNumId="32" w15:restartNumberingAfterBreak="0">
+  <w:abstractNum w:abstractNumId="35" w15:restartNumberingAfterBreak="0">
     <w:nsid w:val="76FF7357"/>
     <w:multiLevelType w:val="hybridMultilevel"/>
     <w:tmpl w:val="39F8326A"/>
@@ -10083,7 +13225,7 @@
       </w:rPr>
     </w:lvl>
   </w:abstractNum>
-  <w:abstractNum w:abstractNumId="33" w15:restartNumberingAfterBreak="0">
+  <w:abstractNum w:abstractNumId="36" w15:restartNumberingAfterBreak="0">
     <w:nsid w:val="77C92BEA"/>
     <w:multiLevelType w:val="hybridMultilevel"/>
     <w:tmpl w:val="CADABC56"/>
@@ -10196,7 +13338,7 @@
       </w:rPr>
     </w:lvl>
   </w:abstractNum>
-  <w:abstractNum w:abstractNumId="34" w15:restartNumberingAfterBreak="0">
+  <w:abstractNum w:abstractNumId="37" w15:restartNumberingAfterBreak="0">
     <w:nsid w:val="79923BB7"/>
     <w:multiLevelType w:val="hybridMultilevel"/>
     <w:tmpl w:val="1F2C5018"/>
@@ -10309,7 +13451,7 @@
       </w:rPr>
     </w:lvl>
   </w:abstractNum>
-  <w:abstractNum w:abstractNumId="35" w15:restartNumberingAfterBreak="0">
+  <w:abstractNum w:abstractNumId="38" w15:restartNumberingAfterBreak="0">
     <w:nsid w:val="7C2976A9"/>
     <w:multiLevelType w:val="hybridMultilevel"/>
     <w:tmpl w:val="0024C3F6"/>
@@ -10423,112 +13565,121 @@
     </w:lvl>
   </w:abstractNum>
   <w:num w:numId="1">
-    <w:abstractNumId w:val="12"/>
+    <w:abstractNumId w:val="13"/>
   </w:num>
   <w:num w:numId="2">
-    <w:abstractNumId w:val="24"/>
+    <w:abstractNumId w:val="26"/>
   </w:num>
   <w:num w:numId="3">
-    <w:abstractNumId w:val="15"/>
+    <w:abstractNumId w:val="17"/>
   </w:num>
   <w:num w:numId="4">
-    <w:abstractNumId w:val="5"/>
+    <w:abstractNumId w:val="6"/>
   </w:num>
   <w:num w:numId="5">
-    <w:abstractNumId w:val="6"/>
+    <w:abstractNumId w:val="7"/>
   </w:num>
   <w:num w:numId="6">
     <w:abstractNumId w:val="0"/>
   </w:num>
   <w:num w:numId="7">
-    <w:abstractNumId w:val="27"/>
+    <w:abstractNumId w:val="29"/>
   </w:num>
   <w:num w:numId="8">
-    <w:abstractNumId w:val="7"/>
+    <w:abstractNumId w:val="8"/>
   </w:num>
   <w:num w:numId="9">
-    <w:abstractNumId w:val="29"/>
+    <w:abstractNumId w:val="31"/>
   </w:num>
   <w:num w:numId="10">
-    <w:abstractNumId w:val="30"/>
+    <w:abstractNumId w:val="33"/>
   </w:num>
   <w:num w:numId="11">
-    <w:abstractNumId w:val="11"/>
+    <w:abstractNumId w:val="12"/>
   </w:num>
   <w:num w:numId="12">
-    <w:abstractNumId w:val="8"/>
+    <w:abstractNumId w:val="9"/>
   </w:num>
   <w:num w:numId="13">
-    <w:abstractNumId w:val="16"/>
+    <w:abstractNumId w:val="18"/>
   </w:num>
   <w:num w:numId="14">
     <w:abstractNumId w:val="3"/>
   </w:num>
   <w:num w:numId="15">
-    <w:abstractNumId w:val="17"/>
+    <w:abstractNumId w:val="19"/>
   </w:num>
   <w:num w:numId="16">
-    <w:abstractNumId w:val="32"/>
+    <w:abstractNumId w:val="35"/>
   </w:num>
   <w:num w:numId="17">
-    <w:abstractNumId w:val="13"/>
+    <w:abstractNumId w:val="15"/>
   </w:num>
   <w:num w:numId="18">
-    <w:abstractNumId w:val="22"/>
+    <w:abstractNumId w:val="24"/>
   </w:num>
   <w:num w:numId="19">
-    <w:abstractNumId w:val="14"/>
+    <w:abstractNumId w:val="16"/>
   </w:num>
   <w:num w:numId="20">
-    <w:abstractNumId w:val="18"/>
+    <w:abstractNumId w:val="20"/>
   </w:num>
   <w:num w:numId="21">
-    <w:abstractNumId w:val="10"/>
+    <w:abstractNumId w:val="11"/>
   </w:num>
   <w:num w:numId="22">
-    <w:abstractNumId w:val="31"/>
+    <w:abstractNumId w:val="34"/>
   </w:num>
   <w:num w:numId="23">
-    <w:abstractNumId w:val="21"/>
+    <w:abstractNumId w:val="23"/>
   </w:num>
   <w:num w:numId="24">
-    <w:abstractNumId w:val="35"/>
+    <w:abstractNumId w:val="38"/>
   </w:num>
   <w:num w:numId="25">
-    <w:abstractNumId w:val="34"/>
+    <w:abstractNumId w:val="37"/>
   </w:num>
   <w:num w:numId="26">
     <w:abstractNumId w:val="1"/>
   </w:num>
   <w:num w:numId="27">
-    <w:abstractNumId w:val="23"/>
+    <w:abstractNumId w:val="25"/>
   </w:num>
   <w:num w:numId="28">
-    <w:abstractNumId w:val="19"/>
+    <w:abstractNumId w:val="21"/>
   </w:num>
   <w:num w:numId="29">
     <w:abstractNumId w:val="2"/>
   </w:num>
   <w:num w:numId="30">
-    <w:abstractNumId w:val="25"/>
+    <w:abstractNumId w:val="27"/>
   </w:num>
   <w:num w:numId="31">
-    <w:abstractNumId w:val="9"/>
+    <w:abstractNumId w:val="10"/>
   </w:num>
   <w:num w:numId="32">
-    <w:abstractNumId w:val="26"/>
+    <w:abstractNumId w:val="28"/>
   </w:num>
   <w:num w:numId="33">
-    <w:abstractNumId w:val="33"/>
+    <w:abstractNumId w:val="36"/>
   </w:num>
   <w:num w:numId="34">
     <w:abstractNumId w:val="4"/>
   </w:num>
   <w:num w:numId="35">
-    <w:abstractNumId w:val="28"/>
+    <w:abstractNumId w:val="30"/>
   </w:num>
   <w:num w:numId="36">
-    <w:abstractNumId w:val="20"/>
+    <w:abstractNumId w:val="22"/>
+  </w:num>
+  <w:num w:numId="37">
+    <w:abstractNumId w:val="5"/>
+  </w:num>
+  <w:num w:numId="38">
+    <w:abstractNumId w:val="14"/>
+  </w:num>
+  <w:num w:numId="39">
+    <w:abstractNumId w:val="32"/>
   </w:num>
 </w:numbering>
 </file>

</xml_diff>

<commit_message>
Functions to split datasets into train and test sets.
</commit_message>
<xml_diff>
--- a/part-one/chapter2/chapter-two-outline.docx
+++ b/part-one/chapter2/chapter-two-outline.docx
@@ -592,7 +592,6 @@
           <w:szCs w:val="20"/>
         </w:rPr>
       </w:pPr>
-      <w:proofErr w:type="spellStart"/>
       <w:r>
         <w:rPr>
           <w:rFonts w:eastAsia="MinionPro-Regular" w:cstheme="minorHAnsi"/>
@@ -602,7 +601,6 @@
         </w:rPr>
         <w:t>OpenDataMonitor</w:t>
       </w:r>
-      <w:proofErr w:type="spellEnd"/>
     </w:p>
     <w:p>
       <w:pPr>
@@ -622,7 +620,6 @@
           <w:szCs w:val="20"/>
         </w:rPr>
       </w:pPr>
-      <w:proofErr w:type="spellStart"/>
       <w:r>
         <w:rPr>
           <w:rFonts w:eastAsia="MinionPro-Regular" w:cstheme="minorHAnsi"/>
@@ -632,7 +629,6 @@
         </w:rPr>
         <w:t>Quandl</w:t>
       </w:r>
-      <w:proofErr w:type="spellEnd"/>
     </w:p>
     <w:p>
       <w:pPr>
@@ -783,23 +779,7 @@
           <w:rFonts w:eastAsia="MinionPro-Regular" w:cstheme="minorHAnsi"/>
           <w:color w:val="000000"/>
         </w:rPr>
-        <w:t xml:space="preserve">In this chapter we’ll use the California Housing Prices dataset from the </w:t>
-      </w:r>
-      <w:proofErr w:type="spellStart"/>
-      <w:r>
-        <w:rPr>
-          <w:rFonts w:eastAsia="MinionPro-Regular" w:cstheme="minorHAnsi"/>
-          <w:color w:val="000000"/>
-        </w:rPr>
-        <w:t>StatLib</w:t>
-      </w:r>
-      <w:proofErr w:type="spellEnd"/>
-      <w:r>
-        <w:rPr>
-          <w:rFonts w:eastAsia="MinionPro-Regular" w:cstheme="minorHAnsi"/>
-          <w:color w:val="000000"/>
-        </w:rPr>
-        <w:t xml:space="preserve"> repository</w:t>
+        <w:t>In this chapter we’ll use the California Housing Prices dataset from the StatLib repository</w:t>
       </w:r>
       <w:r>
         <w:rPr>
@@ -2822,37 +2802,19 @@
         </w:rPr>
         <w:t>S</w:t>
       </w:r>
-      <w:proofErr w:type="spellStart"/>
-      <w:r>
-        <w:rPr>
-          <w:rFonts w:eastAsia="MinionPro-Regular" w:cstheme="minorHAnsi"/>
-        </w:rPr>
-        <w:t>ince</w:t>
-      </w:r>
-      <w:proofErr w:type="spellEnd"/>
-      <w:r>
-        <w:rPr>
-          <w:rFonts w:eastAsia="MinionPro-Regular" w:cstheme="minorHAnsi"/>
-        </w:rPr>
-        <w:t xml:space="preserve"> you are given </w:t>
-      </w:r>
-      <w:proofErr w:type="spellStart"/>
+      <w:r>
+        <w:rPr>
+          <w:rFonts w:eastAsia="MinionPro-Regular" w:cstheme="minorHAnsi"/>
+        </w:rPr>
+        <w:t xml:space="preserve">ince you are given </w:t>
+      </w:r>
       <w:r>
         <w:rPr>
           <w:rFonts w:eastAsia="MinionPro-It" w:cstheme="minorHAnsi"/>
           <w:i/>
           <w:iCs/>
         </w:rPr>
-        <w:t>labeled</w:t>
-      </w:r>
-      <w:proofErr w:type="spellEnd"/>
-      <w:r>
-        <w:rPr>
-          <w:rFonts w:eastAsia="MinionPro-It" w:cstheme="minorHAnsi"/>
-          <w:i/>
-          <w:iCs/>
-        </w:rPr>
-        <w:t xml:space="preserve"> </w:t>
+        <w:t xml:space="preserve">labeled </w:t>
       </w:r>
       <w:r>
         <w:rPr>
@@ -4136,7 +4098,6 @@
         </w:rPr>
         <w:t>∥</w:t>
       </w:r>
-      <w:proofErr w:type="spellStart"/>
       <w:r>
         <w:rPr>
           <w:rFonts w:eastAsia="MinionPro-Bold" w:cstheme="minorHAnsi"/>
@@ -4159,7 +4120,6 @@
         </w:rPr>
         <w:t>k</w:t>
       </w:r>
-      <w:proofErr w:type="spellEnd"/>
       <w:r>
         <w:rPr>
           <w:rFonts w:eastAsia="MinionPro-It" w:cstheme="minorHAnsi"/>
@@ -4244,7 +4204,6 @@
         </w:rPr>
         <w:t>|</w:t>
       </w:r>
-      <w:proofErr w:type="spellStart"/>
       <w:r>
         <w:rPr>
           <w:rFonts w:eastAsia="MinionPro-It" w:cstheme="minorHAnsi"/>
@@ -4267,7 +4226,6 @@
         </w:rPr>
         <w:t>k</w:t>
       </w:r>
-      <w:proofErr w:type="spellEnd"/>
       <w:r>
         <w:rPr>
           <w:rFonts w:eastAsia="MinionPro-Regular" w:cstheme="minorHAnsi"/>
@@ -5118,21 +5076,7 @@
         <w:rPr>
           <w:rFonts w:eastAsia="UbuntuMono-Regular" w:cstheme="minorHAnsi"/>
         </w:rPr>
-        <w:t xml:space="preserve">tar </w:t>
-      </w:r>
-      <w:proofErr w:type="spellStart"/>
-      <w:r>
-        <w:rPr>
-          <w:rFonts w:eastAsia="UbuntuMono-Regular" w:cstheme="minorHAnsi"/>
-        </w:rPr>
-        <w:t>xzf</w:t>
-      </w:r>
-      <w:proofErr w:type="spellEnd"/>
-      <w:r>
-        <w:rPr>
-          <w:rFonts w:eastAsia="UbuntuMono-Regular" w:cstheme="minorHAnsi"/>
-        </w:rPr>
-        <w:t xml:space="preserve"> housing.tgz</w:t>
+        <w:t>tar xzf housing.tgz</w:t>
       </w:r>
       <w:r>
         <w:rPr>
@@ -5364,21 +5308,7 @@
         <w:rPr>
           <w:rFonts w:eastAsia="MinionPro-Regular" w:cstheme="minorHAnsi"/>
         </w:rPr>
-        <w:t xml:space="preserve">et’s take a look at the top five rows using the </w:t>
-      </w:r>
-      <w:proofErr w:type="spellStart"/>
-      <w:r>
-        <w:rPr>
-          <w:rFonts w:eastAsia="MinionPro-Regular" w:cstheme="minorHAnsi"/>
-        </w:rPr>
-        <w:t>DataFrame’s</w:t>
-      </w:r>
-      <w:proofErr w:type="spellEnd"/>
-      <w:r>
-        <w:rPr>
-          <w:rFonts w:eastAsia="MinionPro-Regular" w:cstheme="minorHAnsi"/>
-        </w:rPr>
-        <w:t xml:space="preserve"> </w:t>
+        <w:t xml:space="preserve">et’s take a look at the top five rows using the DataFrame’s </w:t>
       </w:r>
       <w:r>
         <w:rPr>
@@ -5633,14 +5563,12 @@
           <w:lang w:val="en-US"/>
         </w:rPr>
       </w:pPr>
-      <w:proofErr w:type="spellStart"/>
       <w:r>
         <w:rPr>
           <w:rFonts w:ascii="Consolas" w:eastAsia="UbuntuMono-Regular" w:hAnsi="Consolas" w:cstheme="minorHAnsi"/>
         </w:rPr>
         <w:t>housing_median_age</w:t>
       </w:r>
-      <w:proofErr w:type="spellEnd"/>
       <w:r>
         <w:rPr>
           <w:rFonts w:ascii="Consolas" w:eastAsia="MinionPro-Regular" w:hAnsi="Consolas" w:cstheme="minorHAnsi"/>
@@ -5665,14 +5593,12 @@
           <w:lang w:val="en-US"/>
         </w:rPr>
       </w:pPr>
-      <w:proofErr w:type="spellStart"/>
       <w:r>
         <w:rPr>
           <w:rFonts w:ascii="Consolas" w:eastAsia="UbuntuMono-Regular" w:hAnsi="Consolas" w:cstheme="minorHAnsi"/>
         </w:rPr>
         <w:t>total_rooms</w:t>
       </w:r>
-      <w:proofErr w:type="spellEnd"/>
       <w:r>
         <w:rPr>
           <w:rFonts w:ascii="Consolas" w:eastAsia="MinionPro-Regular" w:hAnsi="Consolas" w:cstheme="minorHAnsi"/>
@@ -5697,14 +5623,12 @@
           <w:lang w:val="en-US"/>
         </w:rPr>
       </w:pPr>
-      <w:proofErr w:type="spellStart"/>
       <w:r>
         <w:rPr>
           <w:rFonts w:ascii="Consolas" w:eastAsia="UbuntuMono-Regular" w:hAnsi="Consolas" w:cstheme="minorHAnsi"/>
         </w:rPr>
         <w:t>total_bedrooms</w:t>
       </w:r>
-      <w:proofErr w:type="spellEnd"/>
       <w:r>
         <w:rPr>
           <w:rFonts w:ascii="Consolas" w:eastAsia="MinionPro-Regular" w:hAnsi="Consolas" w:cstheme="minorHAnsi"/>
@@ -5789,14 +5713,12 @@
           <w:lang w:val="en-US"/>
         </w:rPr>
       </w:pPr>
-      <w:proofErr w:type="spellStart"/>
       <w:r>
         <w:rPr>
           <w:rFonts w:ascii="Consolas" w:eastAsia="UbuntuMono-Regular" w:hAnsi="Consolas" w:cstheme="minorHAnsi"/>
         </w:rPr>
         <w:t>median_income</w:t>
       </w:r>
-      <w:proofErr w:type="spellEnd"/>
       <w:r>
         <w:rPr>
           <w:rFonts w:ascii="Consolas" w:eastAsia="MinionPro-Regular" w:hAnsi="Consolas" w:cstheme="minorHAnsi"/>
@@ -5821,14 +5743,12 @@
           <w:lang w:val="en-US"/>
         </w:rPr>
       </w:pPr>
-      <w:proofErr w:type="spellStart"/>
       <w:r>
         <w:rPr>
           <w:rFonts w:ascii="Consolas" w:eastAsia="UbuntuMono-Regular" w:hAnsi="Consolas" w:cstheme="minorHAnsi"/>
         </w:rPr>
         <w:t>median_house_value</w:t>
       </w:r>
-      <w:proofErr w:type="spellEnd"/>
     </w:p>
     <w:p>
       <w:pPr>
@@ -5847,14 +5767,12 @@
           <w:lang w:val="en-US"/>
         </w:rPr>
       </w:pPr>
-      <w:proofErr w:type="spellStart"/>
       <w:r>
         <w:rPr>
           <w:rFonts w:ascii="Consolas" w:eastAsia="UbuntuMono-Regular" w:hAnsi="Consolas" w:cstheme="minorHAnsi"/>
         </w:rPr>
         <w:t>ocean_proximity</w:t>
       </w:r>
-      <w:proofErr w:type="spellEnd"/>
     </w:p>
     <w:p>
       <w:pPr>
@@ -5972,19 +5890,11 @@
         </w:rPr>
         <w:t>a</w:t>
       </w:r>
-      <w:proofErr w:type="spellStart"/>
-      <w:r>
-        <w:rPr>
-          <w:rFonts w:eastAsia="MinionPro-Regular" w:cstheme="minorHAnsi"/>
-        </w:rPr>
-        <w:t>ttribute’s</w:t>
-      </w:r>
-      <w:proofErr w:type="spellEnd"/>
-      <w:r>
-        <w:rPr>
-          <w:rFonts w:eastAsia="MinionPro-Regular" w:cstheme="minorHAnsi"/>
-        </w:rPr>
-        <w:t xml:space="preserve"> type, and </w:t>
+      <w:r>
+        <w:rPr>
+          <w:rFonts w:eastAsia="MinionPro-Regular" w:cstheme="minorHAnsi"/>
+        </w:rPr>
+        <w:t xml:space="preserve">ttribute’s type, and </w:t>
       </w:r>
     </w:p>
     <w:p>
@@ -6153,7 +6063,6 @@
         </w:rPr>
         <w:t xml:space="preserve">Machine Learning standards, but it’s perfect to get started. Notice that the </w:t>
       </w:r>
-      <w:proofErr w:type="spellStart"/>
       <w:r>
         <w:rPr>
           <w:rFonts w:eastAsia="UbuntuMono-Regular" w:cstheme="minorHAnsi"/>
@@ -6165,7 +6074,6 @@
         </w:rPr>
         <w:t>total_bed</w:t>
       </w:r>
-      <w:proofErr w:type="spellEnd"/>
       <w:r>
         <w:rPr>
           <w:rFonts w:eastAsia="UbuntuMono-Regular" w:cstheme="minorHAnsi"/>
@@ -6262,7 +6170,6 @@
         </w:rPr>
         <w:t xml:space="preserve">, except the </w:t>
       </w:r>
-      <w:proofErr w:type="spellStart"/>
       <w:r>
         <w:rPr>
           <w:rFonts w:eastAsia="UbuntuMono-Regular" w:cstheme="minorHAnsi"/>
@@ -6273,7 +6180,6 @@
         </w:rPr>
         <w:t>ocean_proximity</w:t>
       </w:r>
-      <w:proofErr w:type="spellEnd"/>
       <w:r>
         <w:rPr>
           <w:rFonts w:eastAsia="UbuntuMono-Regular" w:cstheme="minorHAnsi"/>
@@ -6357,7 +6263,6 @@
         </w:rPr>
         <w:t xml:space="preserve">probably noticed that the values in the </w:t>
       </w:r>
-      <w:proofErr w:type="spellStart"/>
       <w:r>
         <w:rPr>
           <w:rFonts w:eastAsia="UbuntuMono-Regular" w:cstheme="minorHAnsi"/>
@@ -6368,7 +6273,6 @@
         </w:rPr>
         <w:t>ocean_proximity</w:t>
       </w:r>
-      <w:proofErr w:type="spellEnd"/>
       <w:r>
         <w:rPr>
           <w:rFonts w:eastAsia="UbuntuMono-Regular" w:cstheme="minorHAnsi"/>
@@ -6473,23 +6377,13 @@
         </w:rPr>
         <w:t xml:space="preserve"> </w:t>
       </w:r>
-      <w:proofErr w:type="spellStart"/>
       <w:r>
         <w:rPr>
           <w:rFonts w:eastAsia="UbuntuMono-Regular" w:cstheme="minorHAnsi"/>
           <w:b/>
           <w:bCs/>
         </w:rPr>
-        <w:t>value_counts</w:t>
-      </w:r>
-      <w:proofErr w:type="spellEnd"/>
-      <w:r>
-        <w:rPr>
-          <w:rFonts w:eastAsia="UbuntuMono-Regular" w:cstheme="minorHAnsi"/>
-          <w:b/>
-          <w:bCs/>
-        </w:rPr>
-        <w:t>()</w:t>
+        <w:t>value_counts()</w:t>
       </w:r>
       <w:r>
         <w:rPr>
@@ -6629,43 +6523,7 @@
                 <w:sz w:val="20"/>
                 <w:szCs w:val="20"/>
               </w:rPr>
-              <w:t xml:space="preserve">Name: </w:t>
-            </w:r>
-            <w:proofErr w:type="spellStart"/>
-            <w:r>
-              <w:rPr>
-                <w:rFonts w:ascii="Consolas" w:eastAsia="UbuntuMono-Regular" w:hAnsi="Consolas" w:cs="UbuntuMono-Regular"/>
-                <w:sz w:val="20"/>
-                <w:szCs w:val="20"/>
-              </w:rPr>
-              <w:t>ocean_proximity</w:t>
-            </w:r>
-            <w:proofErr w:type="spellEnd"/>
-            <w:r>
-              <w:rPr>
-                <w:rFonts w:ascii="Consolas" w:eastAsia="UbuntuMono-Regular" w:hAnsi="Consolas" w:cs="UbuntuMono-Regular"/>
-                <w:sz w:val="20"/>
-                <w:szCs w:val="20"/>
-              </w:rPr>
-              <w:t xml:space="preserve">, </w:t>
-            </w:r>
-            <w:proofErr w:type="spellStart"/>
-            <w:r>
-              <w:rPr>
-                <w:rFonts w:ascii="Consolas" w:eastAsia="UbuntuMono-Regular" w:hAnsi="Consolas" w:cs="UbuntuMono-Regular"/>
-                <w:sz w:val="20"/>
-                <w:szCs w:val="20"/>
-              </w:rPr>
-              <w:t>dtype</w:t>
-            </w:r>
-            <w:proofErr w:type="spellEnd"/>
-            <w:r>
-              <w:rPr>
-                <w:rFonts w:ascii="Consolas" w:eastAsia="UbuntuMono-Regular" w:hAnsi="Consolas" w:cs="UbuntuMono-Regular"/>
-                <w:sz w:val="20"/>
-                <w:szCs w:val="20"/>
-              </w:rPr>
-              <w:t>: int64</w:t>
+              <w:t>Name: ocean_proximity, dtype: int64</w:t>
             </w:r>
           </w:p>
         </w:tc>
@@ -7028,7 +6886,6 @@
         </w:rPr>
         <w:t xml:space="preserve">of </w:t>
       </w:r>
-      <w:proofErr w:type="spellStart"/>
       <w:r>
         <w:rPr>
           <w:rFonts w:eastAsia="UbuntuMono-Regular" w:cstheme="minorHAnsi"/>
@@ -7037,7 +6894,6 @@
         </w:rPr>
         <w:t>total_bedrooms</w:t>
       </w:r>
-      <w:proofErr w:type="spellEnd"/>
       <w:r>
         <w:rPr>
           <w:rFonts w:eastAsia="UbuntuMono-Regular" w:cstheme="minorHAnsi"/>
@@ -7291,7 +7147,6 @@
         </w:rPr>
         <w:t xml:space="preserve">25% of the districts have a </w:t>
       </w:r>
-      <w:proofErr w:type="spellStart"/>
       <w:r>
         <w:rPr>
           <w:rFonts w:eastAsia="UbuntuMono-Regular" w:cstheme="minorHAnsi"/>
@@ -7300,7 +7155,6 @@
         </w:rPr>
         <w:t>housing_median_age</w:t>
       </w:r>
-      <w:proofErr w:type="spellEnd"/>
       <w:r>
         <w:rPr>
           <w:rFonts w:eastAsia="UbuntuMono-Regular" w:cstheme="minorHAnsi"/>
@@ -7775,13 +7629,11 @@
         <w:spacing w:after="0" w:line="240" w:lineRule="auto"/>
         <w:rPr>
           <w:rFonts w:eastAsia="MinionPro-Regular" w:cstheme="minorHAnsi"/>
-          <w:lang w:val="en-DE"/>
-        </w:rPr>
-      </w:pPr>
-      <w:r>
-        <w:rPr>
-          <w:rFonts w:eastAsia="MinionPro-Regular" w:cstheme="minorHAnsi"/>
-          <w:lang w:val="en-DE"/>
+        </w:rPr>
+      </w:pPr>
+      <w:r>
+        <w:rPr>
+          <w:rFonts w:eastAsia="MinionPro-Regular" w:cstheme="minorHAnsi"/>
         </w:rPr>
         <w:t xml:space="preserve">First, the </w:t>
       </w:r>
@@ -7792,7 +7644,6 @@
           <w:bCs/>
           <w:i/>
           <w:iCs/>
-          <w:lang w:val="en-DE"/>
         </w:rPr>
         <w:t>median</w:t>
       </w:r>
@@ -7814,14 +7665,12 @@
           <w:bCs/>
           <w:i/>
           <w:iCs/>
-          <w:lang w:val="en-DE"/>
         </w:rPr>
         <w:t>income</w:t>
       </w:r>
       <w:r>
         <w:rPr>
           <w:rFonts w:eastAsia="MinionPro-Regular" w:cstheme="minorHAnsi"/>
-          <w:lang w:val="en-DE"/>
         </w:rPr>
         <w:t xml:space="preserve"> attribute does not look like it is expressed in US dollars</w:t>
       </w:r>
@@ -7835,7 +7684,6 @@
       <w:r>
         <w:rPr>
           <w:rFonts w:eastAsia="MinionPro-Regular" w:cstheme="minorHAnsi"/>
-          <w:lang w:val="en-DE"/>
         </w:rPr>
         <w:t>(USD).</w:t>
       </w:r>
@@ -7859,7 +7707,6 @@
       <w:r>
         <w:rPr>
           <w:rFonts w:eastAsia="MinionPro-Regular" w:cstheme="minorHAnsi"/>
-          <w:lang w:val="en-DE"/>
         </w:rPr>
         <w:t>After checking with the team that collected the data, you are told that the</w:t>
       </w:r>
@@ -7873,7 +7720,6 @@
       <w:r>
         <w:rPr>
           <w:rFonts w:eastAsia="MinionPro-Regular" w:cstheme="minorHAnsi"/>
-          <w:lang w:val="en-DE"/>
         </w:rPr>
         <w:t>data has been scaled and capped at 15 (actually, 15.0001) for higher median</w:t>
       </w:r>
@@ -7887,7 +7733,6 @@
       <w:r>
         <w:rPr>
           <w:rFonts w:eastAsia="MinionPro-Regular" w:cstheme="minorHAnsi"/>
-          <w:lang w:val="en-DE"/>
         </w:rPr>
         <w:t>incomes, and at 0.5 (actually, 0.4999) for lower median incomes. The numbers</w:t>
       </w:r>
@@ -7901,7 +7746,6 @@
       <w:r>
         <w:rPr>
           <w:rFonts w:eastAsia="MinionPro-Regular" w:cstheme="minorHAnsi"/>
-          <w:lang w:val="en-DE"/>
         </w:rPr>
         <w:t>represent roughly tens of thousands of dollars (e.g., 3 actually means about</w:t>
       </w:r>
@@ -7915,7 +7759,6 @@
       <w:r>
         <w:rPr>
           <w:rFonts w:eastAsia="MinionPro-Regular" w:cstheme="minorHAnsi"/>
-          <w:lang w:val="en-DE"/>
         </w:rPr>
         <w:t>$30,000).</w:t>
       </w:r>
@@ -7941,25 +7784,23 @@
         <w:rPr>
           <w:rFonts w:eastAsia="MinionPro-Regular" w:cstheme="minorHAnsi"/>
           <w:u w:val="single"/>
-          <w:lang w:val="en-DE"/>
-        </w:rPr>
-        <w:t xml:space="preserve">Working with </w:t>
+        </w:rPr>
+        <w:t>Working with pre-processed attributes is common in Machine Learning,</w:t>
       </w:r>
       <w:r>
         <w:rPr>
           <w:rFonts w:eastAsia="MinionPro-Regular" w:cstheme="minorHAnsi"/>
           <w:u w:val="single"/>
-          <w:lang w:val="en-DE"/>
-        </w:rPr>
-        <w:t>pre-processed</w:t>
+          <w:lang w:val="en-US"/>
+        </w:rPr>
+        <w:t xml:space="preserve"> </w:t>
       </w:r>
       <w:r>
         <w:rPr>
           <w:rFonts w:eastAsia="MinionPro-Regular" w:cstheme="minorHAnsi"/>
           <w:u w:val="single"/>
-          <w:lang w:val="en-DE"/>
-        </w:rPr>
-        <w:t xml:space="preserve"> attributes is common in Machine Learning,</w:t>
+        </w:rPr>
+        <w:t>and it is not necessarily a problem, but you should try to understand how the</w:t>
       </w:r>
       <w:r>
         <w:rPr>
@@ -7973,23 +7814,6 @@
         <w:rPr>
           <w:rFonts w:eastAsia="MinionPro-Regular" w:cstheme="minorHAnsi"/>
           <w:u w:val="single"/>
-          <w:lang w:val="en-DE"/>
-        </w:rPr>
-        <w:t>and it is not necessarily a problem, but you should try to understand how the</w:t>
-      </w:r>
-      <w:r>
-        <w:rPr>
-          <w:rFonts w:eastAsia="MinionPro-Regular" w:cstheme="minorHAnsi"/>
-          <w:u w:val="single"/>
-          <w:lang w:val="en-US"/>
-        </w:rPr>
-        <w:t xml:space="preserve"> </w:t>
-      </w:r>
-      <w:r>
-        <w:rPr>
-          <w:rFonts w:eastAsia="MinionPro-Regular" w:cstheme="minorHAnsi"/>
-          <w:u w:val="single"/>
-          <w:lang w:val="en-DE"/>
         </w:rPr>
         <w:t>data was computed.</w:t>
       </w:r>
@@ -8022,13 +7846,11 @@
         <w:spacing w:after="0" w:line="240" w:lineRule="auto"/>
         <w:rPr>
           <w:rFonts w:eastAsia="MinionPro-Regular" w:cstheme="minorHAnsi"/>
-          <w:lang w:val="en-DE"/>
-        </w:rPr>
-      </w:pPr>
-      <w:r>
-        <w:rPr>
-          <w:rFonts w:eastAsia="MinionPro-Regular" w:cstheme="minorHAnsi"/>
-          <w:lang w:val="en-DE"/>
+        </w:rPr>
+      </w:pPr>
+      <w:r>
+        <w:rPr>
+          <w:rFonts w:eastAsia="MinionPro-Regular" w:cstheme="minorHAnsi"/>
         </w:rPr>
         <w:t xml:space="preserve">The </w:t>
       </w:r>
@@ -8039,7 +7861,6 @@
           <w:bCs/>
           <w:i/>
           <w:iCs/>
-          <w:lang w:val="en-DE"/>
         </w:rPr>
         <w:t>housing</w:t>
       </w:r>
@@ -8061,7 +7882,6 @@
           <w:bCs/>
           <w:i/>
           <w:iCs/>
-          <w:lang w:val="en-DE"/>
         </w:rPr>
         <w:t>median</w:t>
       </w:r>
@@ -8083,14 +7903,12 @@
           <w:bCs/>
           <w:i/>
           <w:iCs/>
-          <w:lang w:val="en-DE"/>
         </w:rPr>
         <w:t>age</w:t>
       </w:r>
       <w:r>
         <w:rPr>
           <w:rFonts w:eastAsia="MinionPro-Regular" w:cstheme="minorHAnsi"/>
-          <w:lang w:val="en-DE"/>
         </w:rPr>
         <w:t xml:space="preserve"> and the </w:t>
       </w:r>
@@ -8101,7 +7919,6 @@
           <w:bCs/>
           <w:i/>
           <w:iCs/>
-          <w:lang w:val="en-DE"/>
         </w:rPr>
         <w:t>median</w:t>
       </w:r>
@@ -8123,7 +7940,6 @@
           <w:bCs/>
           <w:i/>
           <w:iCs/>
-          <w:lang w:val="en-DE"/>
         </w:rPr>
         <w:t>house</w:t>
       </w:r>
@@ -8145,14 +7961,12 @@
           <w:bCs/>
           <w:i/>
           <w:iCs/>
-          <w:lang w:val="en-DE"/>
         </w:rPr>
         <w:t>value</w:t>
       </w:r>
       <w:r>
         <w:rPr>
           <w:rFonts w:eastAsia="MinionPro-Regular" w:cstheme="minorHAnsi"/>
-          <w:lang w:val="en-DE"/>
         </w:rPr>
         <w:t xml:space="preserve"> were also capped.</w:t>
       </w:r>
@@ -8181,14 +7995,12 @@
         <w:rPr>
           <w:rFonts w:eastAsia="MinionPro-Regular" w:cstheme="minorHAnsi"/>
           <w:u w:val="single"/>
-          <w:lang w:val="en-DE"/>
         </w:rPr>
       </w:pPr>
       <w:r>
         <w:rPr>
           <w:rFonts w:eastAsia="MinionPro-Regular" w:cstheme="minorHAnsi"/>
           <w:u w:val="single"/>
-          <w:lang w:val="en-DE"/>
         </w:rPr>
         <w:t>The latter</w:t>
       </w:r>
@@ -8204,7 +8016,6 @@
         <w:rPr>
           <w:rFonts w:eastAsia="MinionPro-Regular" w:cstheme="minorHAnsi"/>
           <w:u w:val="single"/>
-          <w:lang w:val="en-DE"/>
         </w:rPr>
         <w:t>may be a serious problem since it is your target attribute (your labels).</w:t>
       </w:r>
@@ -8220,7 +8031,6 @@
         <w:rPr>
           <w:rFonts w:eastAsia="MinionPro-Regular" w:cstheme="minorHAnsi"/>
           <w:u w:val="single"/>
-          <w:lang w:val="en-DE"/>
         </w:rPr>
         <w:t>Your</w:t>
       </w:r>
@@ -8236,7 +8046,6 @@
         <w:rPr>
           <w:rFonts w:eastAsia="MinionPro-Regular" w:cstheme="minorHAnsi"/>
           <w:u w:val="single"/>
-          <w:lang w:val="en-DE"/>
         </w:rPr>
         <w:t>Machine Learning algorithms may learn that prices never go beyond that limit.</w:t>
       </w:r>
@@ -8256,7 +8065,6 @@
         <w:rPr>
           <w:rFonts w:eastAsia="MinionPro-Regular" w:cstheme="minorHAnsi"/>
           <w:u w:val="single"/>
-          <w:lang w:val="en-DE"/>
         </w:rPr>
       </w:pPr>
       <w:r>
@@ -8271,7 +8079,6 @@
       <w:r>
         <w:rPr>
           <w:rFonts w:eastAsia="MinionPro-Regular" w:cstheme="minorHAnsi"/>
-          <w:lang w:val="en-DE"/>
         </w:rPr>
         <w:t>You need to check with your client team (the team that will use your system’s output)</w:t>
       </w:r>
@@ -8285,7 +8092,6 @@
       <w:r>
         <w:rPr>
           <w:rFonts w:eastAsia="MinionPro-Regular" w:cstheme="minorHAnsi"/>
-          <w:lang w:val="en-DE"/>
         </w:rPr>
         <w:t>to see if this is a problem or not. If they tell you that they need precise predictions</w:t>
       </w:r>
@@ -8299,7 +8105,6 @@
       <w:r>
         <w:rPr>
           <w:rFonts w:eastAsia="MinionPro-Regular" w:cstheme="minorHAnsi"/>
-          <w:lang w:val="en-DE"/>
         </w:rPr>
         <w:t>even beyond $500,000, then you have two options:</w:t>
       </w:r>
@@ -8319,13 +8124,11 @@
         <w:rPr>
           <w:rFonts w:eastAsia="MinionPro-Regular" w:cstheme="minorHAnsi"/>
           <w:u w:val="single"/>
-          <w:lang w:val="en-DE"/>
-        </w:rPr>
-      </w:pPr>
-      <w:r>
-        <w:rPr>
-          <w:rFonts w:eastAsia="MinionPro-Regular" w:cstheme="minorHAnsi"/>
-          <w:lang w:val="en-DE"/>
+        </w:rPr>
+      </w:pPr>
+      <w:r>
+        <w:rPr>
+          <w:rFonts w:eastAsia="MinionPro-Regular" w:cstheme="minorHAnsi"/>
         </w:rPr>
         <w:t>Collect proper labels for the districts whose labels were capped.</w:t>
       </w:r>
@@ -8346,13 +8149,11 @@
           <w:rFonts w:ascii="MinionPro-Regular" w:eastAsia="MinionPro-Regular" w:cs="MinionPro-Regular"/>
           <w:sz w:val="21"/>
           <w:szCs w:val="21"/>
-          <w:lang w:val="en-DE"/>
-        </w:rPr>
-      </w:pPr>
-      <w:r>
-        <w:rPr>
-          <w:rFonts w:eastAsia="MinionPro-Regular" w:cstheme="minorHAnsi"/>
-          <w:lang w:val="en-DE"/>
+        </w:rPr>
+      </w:pPr>
+      <w:r>
+        <w:rPr>
+          <w:rFonts w:eastAsia="MinionPro-Regular" w:cstheme="minorHAnsi"/>
         </w:rPr>
         <w:t>Remove those districts from the training set (and also from the test set, since</w:t>
       </w:r>
@@ -8366,7 +8167,6 @@
       <w:r>
         <w:rPr>
           <w:rFonts w:eastAsia="MinionPro-Regular" w:cstheme="minorHAnsi"/>
-          <w:lang w:val="en-DE"/>
         </w:rPr>
         <w:t>your system should not be evaluated poorly if it predicts values beyond</w:t>
       </w:r>
@@ -8380,7 +8180,6 @@
       <w:r>
         <w:rPr>
           <w:rFonts w:eastAsia="MinionPro-Regular" w:cstheme="minorHAnsi"/>
-          <w:lang w:val="en-DE"/>
         </w:rPr>
         <w:t>$500,000).</w:t>
       </w:r>
@@ -8396,7 +8195,6 @@
           <w:rFonts w:eastAsia="MinionPro-Regular" w:cs="MinionPro-Regular"/>
           <w:sz w:val="21"/>
           <w:szCs w:val="21"/>
-          <w:lang w:val="en-DE"/>
         </w:rPr>
       </w:pPr>
     </w:p>
@@ -8414,27 +8212,23 @@
         <w:jc w:val="both"/>
         <w:rPr>
           <w:rFonts w:eastAsia="MinionPro-Regular" w:cstheme="minorHAnsi"/>
-          <w:lang w:val="en-DE"/>
-        </w:rPr>
-      </w:pPr>
-      <w:r>
-        <w:rPr>
-          <w:rFonts w:eastAsia="MinionPro-Regular" w:cstheme="minorHAnsi"/>
-          <w:lang w:val="en-DE"/>
+        </w:rPr>
+      </w:pPr>
+      <w:r>
+        <w:rPr>
+          <w:rFonts w:eastAsia="MinionPro-Regular" w:cstheme="minorHAnsi"/>
         </w:rPr>
         <w:t xml:space="preserve">These attributes have very different scales. We will discuss this later in this </w:t>
       </w:r>
       <w:r>
         <w:rPr>
           <w:rFonts w:eastAsia="MinionPro-Regular" w:cstheme="minorHAnsi"/>
-          <w:lang w:val="en-DE"/>
         </w:rPr>
         <w:t>chapter when</w:t>
       </w:r>
       <w:r>
         <w:rPr>
           <w:rFonts w:eastAsia="MinionPro-Regular" w:cstheme="minorHAnsi"/>
-          <w:lang w:val="en-DE"/>
         </w:rPr>
         <w:t xml:space="preserve"> we explore feature scaling.</w:t>
       </w:r>
@@ -8449,7 +8243,6 @@
         <w:jc w:val="both"/>
         <w:rPr>
           <w:rFonts w:eastAsia="MinionPro-Regular" w:cstheme="minorHAnsi"/>
-          <w:lang w:val="en-DE"/>
         </w:rPr>
       </w:pPr>
     </w:p>
@@ -8467,13 +8260,11 @@
         <w:jc w:val="both"/>
         <w:rPr>
           <w:rFonts w:eastAsia="MinionPro-Regular" w:cstheme="minorHAnsi"/>
-          <w:lang w:val="en-DE"/>
-        </w:rPr>
-      </w:pPr>
-      <w:r>
-        <w:rPr>
-          <w:rFonts w:eastAsia="MinionPro-Regular" w:cstheme="minorHAnsi"/>
-          <w:lang w:val="en-DE"/>
+        </w:rPr>
+      </w:pPr>
+      <w:r>
+        <w:rPr>
+          <w:rFonts w:eastAsia="MinionPro-Regular" w:cstheme="minorHAnsi"/>
         </w:rPr>
         <w:t xml:space="preserve">Finally, many histograms are </w:t>
       </w:r>
@@ -8482,14 +8273,12 @@
           <w:rFonts w:eastAsia="MinionPro-It" w:cstheme="minorHAnsi"/>
           <w:i/>
           <w:iCs/>
-          <w:lang w:val="en-DE"/>
         </w:rPr>
         <w:t>tail-heavy</w:t>
       </w:r>
       <w:r>
         <w:rPr>
           <w:rFonts w:eastAsia="MinionPro-Regular" w:cstheme="minorHAnsi"/>
-          <w:lang w:val="en-DE"/>
         </w:rPr>
         <w:t>: they extend much farther to the right of</w:t>
       </w:r>
@@ -8503,7 +8292,6 @@
       <w:r>
         <w:rPr>
           <w:rFonts w:eastAsia="MinionPro-Regular" w:cstheme="minorHAnsi"/>
-          <w:lang w:val="en-DE"/>
         </w:rPr>
         <w:t>the median than to the left. This may make it a bit harder for some Machine</w:t>
       </w:r>
@@ -8517,7 +8305,6 @@
       <w:r>
         <w:rPr>
           <w:rFonts w:eastAsia="MinionPro-Regular" w:cstheme="minorHAnsi"/>
-          <w:lang w:val="en-DE"/>
         </w:rPr>
         <w:t>Learning algorithms to detect patterns. We will try transforming these attributes</w:t>
       </w:r>
@@ -8531,14 +8318,12 @@
       <w:r>
         <w:rPr>
           <w:rFonts w:eastAsia="MinionPro-Regular" w:cstheme="minorHAnsi"/>
-          <w:lang w:val="en-DE"/>
         </w:rPr>
         <w:t>later</w:t>
       </w:r>
       <w:r>
         <w:rPr>
           <w:rFonts w:eastAsia="MinionPro-Regular" w:cstheme="minorHAnsi"/>
-          <w:lang w:val="en-DE"/>
         </w:rPr>
         <w:t xml:space="preserve"> to have more bell-shaped distributions.</w:t>
       </w:r>
@@ -8552,29 +8337,27 @@
         <w:jc w:val="both"/>
         <w:rPr>
           <w:rFonts w:eastAsia="MinionPro-Regular" w:cstheme="minorHAnsi"/>
-          <w:lang w:val="en-DE"/>
-        </w:rPr>
-      </w:pPr>
-    </w:p>
-    <w:p>
-      <w:pPr>
-        <w:autoSpaceDE w:val="0"/>
-        <w:autoSpaceDN w:val="0"/>
-        <w:adjustRightInd w:val="0"/>
-        <w:spacing w:after="0" w:line="240" w:lineRule="auto"/>
-        <w:rPr>
-          <w:rFonts w:eastAsia="MinionPro-Regular" w:cstheme="minorHAnsi"/>
-          <w:b/>
-          <w:bCs/>
-          <w:lang w:val="en-US"/>
-        </w:rPr>
-      </w:pPr>
-      <w:r>
-        <w:rPr>
-          <w:rFonts w:eastAsia="MinionPro-Regular" w:cstheme="minorHAnsi"/>
-          <w:b/>
-          <w:bCs/>
-          <w:lang w:val="en-DE"/>
+        </w:rPr>
+      </w:pPr>
+    </w:p>
+    <w:p>
+      <w:pPr>
+        <w:autoSpaceDE w:val="0"/>
+        <w:autoSpaceDN w:val="0"/>
+        <w:adjustRightInd w:val="0"/>
+        <w:spacing w:after="0" w:line="240" w:lineRule="auto"/>
+        <w:rPr>
+          <w:rFonts w:eastAsia="MinionPro-Regular" w:cstheme="minorHAnsi"/>
+          <w:b/>
+          <w:bCs/>
+          <w:lang w:val="en-US"/>
+        </w:rPr>
+      </w:pPr>
+      <w:r>
+        <w:rPr>
+          <w:rFonts w:eastAsia="MinionPro-Regular" w:cstheme="minorHAnsi"/>
+          <w:b/>
+          <w:bCs/>
         </w:rPr>
         <w:t>Hopefully you now have a better understanding of the kind of data you are dealing</w:t>
       </w:r>
@@ -8592,7 +8375,6 @@
           <w:rFonts w:eastAsia="MinionPro-Regular" w:cstheme="minorHAnsi"/>
           <w:b/>
           <w:bCs/>
-          <w:lang w:val="en-DE"/>
         </w:rPr>
         <w:t>with.</w:t>
       </w:r>
@@ -8632,7 +8414,6 @@
               <w:adjustRightInd w:val="0"/>
               <w:rPr>
                 <w:rFonts w:eastAsia="MinionPro-Regular" w:cstheme="minorHAnsi"/>
-                <w:lang w:val="en-DE"/>
               </w:rPr>
             </w:pPr>
           </w:p>
@@ -8643,13 +8424,11 @@
               <w:adjustRightInd w:val="0"/>
               <w:rPr>
                 <w:rFonts w:eastAsia="MinionPro-Regular" w:cstheme="minorHAnsi"/>
-                <w:lang w:val="en-DE"/>
               </w:rPr>
             </w:pPr>
             <w:r>
               <w:rPr>
                 <w:rFonts w:eastAsia="MinionPro-Regular" w:cstheme="minorHAnsi"/>
-                <w:lang w:val="en-DE"/>
               </w:rPr>
               <w:t>Wait! Before you look at the data any further, you need to create a</w:t>
             </w:r>
@@ -8663,7 +8442,6 @@
             <w:r>
               <w:rPr>
                 <w:rFonts w:eastAsia="MinionPro-Regular" w:cstheme="minorHAnsi"/>
-                <w:lang w:val="en-DE"/>
               </w:rPr>
               <w:t>test set, put it aside, and never look at it.</w:t>
             </w:r>
@@ -8786,6 +8564,857 @@
         <w:spacing w:after="0" w:line="240" w:lineRule="auto"/>
         <w:rPr>
           <w:rFonts w:eastAsia="MinionPro-Regular" w:cstheme="minorHAnsi"/>
+        </w:rPr>
+      </w:pPr>
+    </w:p>
+    <w:p>
+      <w:pPr>
+        <w:autoSpaceDE w:val="0"/>
+        <w:autoSpaceDN w:val="0"/>
+        <w:adjustRightInd w:val="0"/>
+        <w:spacing w:after="0" w:line="240" w:lineRule="auto"/>
+        <w:jc w:val="both"/>
+        <w:rPr>
+          <w:rFonts w:eastAsia="MinionPro-Regular" w:cstheme="minorHAnsi"/>
+        </w:rPr>
+      </w:pPr>
+      <w:r>
+        <w:rPr>
+          <w:rFonts w:eastAsia="MinionPro-Regular" w:cstheme="minorHAnsi"/>
+        </w:rPr>
+        <w:t>It may sound strange to voluntarily set aside part of the data at this stage. After all,</w:t>
+      </w:r>
+      <w:r>
+        <w:rPr>
+          <w:rFonts w:eastAsia="MinionPro-Regular" w:cstheme="minorHAnsi"/>
+          <w:lang w:val="en-US"/>
+        </w:rPr>
+        <w:t xml:space="preserve"> </w:t>
+      </w:r>
+      <w:r>
+        <w:rPr>
+          <w:rFonts w:eastAsia="MinionPro-Regular" w:cstheme="minorHAnsi"/>
+        </w:rPr>
+        <w:t>you have only taken a quick glance at the data, and surely you should learn a whole</w:t>
+      </w:r>
+      <w:r>
+        <w:rPr>
+          <w:rFonts w:eastAsia="MinionPro-Regular" w:cstheme="minorHAnsi"/>
+          <w:lang w:val="en-US"/>
+        </w:rPr>
+        <w:t xml:space="preserve"> </w:t>
+      </w:r>
+      <w:r>
+        <w:rPr>
+          <w:rFonts w:eastAsia="MinionPro-Regular" w:cstheme="minorHAnsi"/>
+        </w:rPr>
+        <w:t>lot more about it before you decide what algorithms to use, right? This is true, but</w:t>
+      </w:r>
+      <w:r>
+        <w:rPr>
+          <w:rFonts w:eastAsia="MinionPro-Regular" w:cstheme="minorHAnsi"/>
+          <w:lang w:val="en-US"/>
+        </w:rPr>
+        <w:t xml:space="preserve"> </w:t>
+      </w:r>
+      <w:r>
+        <w:rPr>
+          <w:rFonts w:eastAsia="MinionPro-Regular" w:cstheme="minorHAnsi"/>
+        </w:rPr>
+        <w:t>your brain is an amazing pattern detection system, which means that it is highly</w:t>
+      </w:r>
+      <w:r>
+        <w:rPr>
+          <w:rFonts w:eastAsia="MinionPro-Regular" w:cstheme="minorHAnsi"/>
+          <w:lang w:val="en-US"/>
+        </w:rPr>
+        <w:t xml:space="preserve"> </w:t>
+      </w:r>
+      <w:r>
+        <w:rPr>
+          <w:rFonts w:eastAsia="MinionPro-Regular" w:cstheme="minorHAnsi"/>
+        </w:rPr>
+        <w:t>prone to overfitting: if you look at the test set, you may stumble upon some seemingly</w:t>
+      </w:r>
+      <w:r>
+        <w:rPr>
+          <w:rFonts w:eastAsia="MinionPro-Regular" w:cstheme="minorHAnsi"/>
+          <w:lang w:val="en-US"/>
+        </w:rPr>
+        <w:t xml:space="preserve"> </w:t>
+      </w:r>
+      <w:r>
+        <w:rPr>
+          <w:rFonts w:eastAsia="MinionPro-Regular" w:cstheme="minorHAnsi"/>
+        </w:rPr>
+        <w:t>interesting pattern in the test data that leads you to select a particular kind of</w:t>
+      </w:r>
+      <w:r>
+        <w:rPr>
+          <w:rFonts w:eastAsia="MinionPro-Regular" w:cstheme="minorHAnsi"/>
+          <w:lang w:val="en-US"/>
+        </w:rPr>
+        <w:t xml:space="preserve"> </w:t>
+      </w:r>
+      <w:r>
+        <w:rPr>
+          <w:rFonts w:eastAsia="MinionPro-Regular" w:cstheme="minorHAnsi"/>
+        </w:rPr>
+        <w:t>Machine Learning model. When you estimate the generalization error using the test</w:t>
+      </w:r>
+      <w:r>
+        <w:rPr>
+          <w:rFonts w:eastAsia="MinionPro-Regular" w:cstheme="minorHAnsi"/>
+          <w:lang w:val="en-US"/>
+        </w:rPr>
+        <w:t xml:space="preserve"> </w:t>
+      </w:r>
+      <w:r>
+        <w:rPr>
+          <w:rFonts w:eastAsia="MinionPro-Regular" w:cstheme="minorHAnsi"/>
+        </w:rPr>
+        <w:t>set, your estimate will be too optimistic, and you will launch a system that will not</w:t>
+      </w:r>
+      <w:r>
+        <w:rPr>
+          <w:rFonts w:eastAsia="MinionPro-Regular" w:cstheme="minorHAnsi"/>
+          <w:lang w:val="en-US"/>
+        </w:rPr>
+        <w:t xml:space="preserve"> </w:t>
+      </w:r>
+      <w:r>
+        <w:rPr>
+          <w:rFonts w:eastAsia="MinionPro-Regular" w:cstheme="minorHAnsi"/>
+        </w:rPr>
+        <w:t xml:space="preserve">perform as well as expected. This is called </w:t>
+      </w:r>
+      <w:r>
+        <w:rPr>
+          <w:rFonts w:eastAsia="MinionPro-It" w:cstheme="minorHAnsi"/>
+          <w:i/>
+          <w:iCs/>
+        </w:rPr>
+        <w:t xml:space="preserve">data snooping </w:t>
+      </w:r>
+      <w:r>
+        <w:rPr>
+          <w:rFonts w:eastAsia="MinionPro-Regular" w:cstheme="minorHAnsi"/>
+        </w:rPr>
+        <w:t>bias.</w:t>
+      </w:r>
+    </w:p>
+    <w:p>
+      <w:pPr>
+        <w:autoSpaceDE w:val="0"/>
+        <w:autoSpaceDN w:val="0"/>
+        <w:adjustRightInd w:val="0"/>
+        <w:spacing w:after="0" w:line="240" w:lineRule="auto"/>
+        <w:rPr>
+          <w:rFonts w:eastAsia="MinionPro-Regular" w:cstheme="minorHAnsi"/>
+        </w:rPr>
+      </w:pPr>
+    </w:p>
+    <w:p>
+      <w:pPr>
+        <w:autoSpaceDE w:val="0"/>
+        <w:autoSpaceDN w:val="0"/>
+        <w:adjustRightInd w:val="0"/>
+        <w:spacing w:after="0" w:line="240" w:lineRule="auto"/>
+        <w:rPr>
+          <w:rFonts w:eastAsia="MinionPro-Regular" w:cstheme="minorHAnsi"/>
+          <w:lang w:val="en-US"/>
+        </w:rPr>
+      </w:pPr>
+      <w:r>
+        <w:rPr>
+          <w:rFonts w:eastAsia="MinionPro-Regular" w:cstheme="minorHAnsi"/>
+        </w:rPr>
+        <w:t>Creating a test set is theoretically simple: pick some instances randomly, typically</w:t>
+      </w:r>
+      <w:r>
+        <w:rPr>
+          <w:rFonts w:eastAsia="MinionPro-Regular" w:cstheme="minorHAnsi"/>
+          <w:lang w:val="en-US"/>
+        </w:rPr>
+        <w:t xml:space="preserve"> </w:t>
+      </w:r>
+      <w:r>
+        <w:rPr>
+          <w:rFonts w:eastAsia="MinionPro-Regular" w:cstheme="minorHAnsi"/>
+        </w:rPr>
+        <w:t>20% of the dataset (or less if your dataset is very large</w:t>
+      </w:r>
+      <w:r>
+        <w:rPr>
+          <w:rFonts w:eastAsia="MinionPro-Regular" w:cstheme="minorHAnsi"/>
+        </w:rPr>
+        <w:t>) and</w:t>
+      </w:r>
+      <w:r>
+        <w:rPr>
+          <w:rFonts w:eastAsia="MinionPro-Regular" w:cstheme="minorHAnsi"/>
+        </w:rPr>
+        <w:t xml:space="preserve"> set them aside</w:t>
+      </w:r>
+      <w:r>
+        <w:rPr>
+          <w:rFonts w:eastAsia="MinionPro-Regular" w:cstheme="minorHAnsi"/>
+          <w:lang w:val="en-US"/>
+        </w:rPr>
+        <w:t>.</w:t>
+      </w:r>
+    </w:p>
+    <w:p>
+      <w:pPr>
+        <w:autoSpaceDE w:val="0"/>
+        <w:autoSpaceDN w:val="0"/>
+        <w:adjustRightInd w:val="0"/>
+        <w:spacing w:after="0" w:line="240" w:lineRule="auto"/>
+        <w:jc w:val="both"/>
+        <w:rPr>
+          <w:rFonts w:eastAsia="MinionPro-Regular" w:cstheme="minorHAnsi"/>
+          <w:b/>
+          <w:bCs/>
+          <w:i/>
+          <w:iCs/>
+          <w:lang w:val="en-US"/>
+        </w:rPr>
+      </w:pPr>
+      <w:r>
+        <w:rPr>
+          <w:rFonts w:eastAsia="MinionPro-Regular" w:cstheme="minorHAnsi"/>
+          <w:b/>
+          <w:bCs/>
+          <w:i/>
+          <w:iCs/>
+        </w:rPr>
+        <w:t>To</w:t>
+      </w:r>
+      <w:r>
+        <w:rPr>
+          <w:rFonts w:eastAsia="MinionPro-Regular" w:cstheme="minorHAnsi"/>
+          <w:b/>
+          <w:bCs/>
+          <w:i/>
+          <w:iCs/>
+          <w:lang w:val="en-US"/>
+        </w:rPr>
+        <w:t xml:space="preserve"> </w:t>
+      </w:r>
+      <w:r>
+        <w:rPr>
+          <w:rFonts w:eastAsia="MinionPro-Regular" w:cstheme="minorHAnsi"/>
+          <w:b/>
+          <w:bCs/>
+          <w:i/>
+          <w:iCs/>
+        </w:rPr>
+        <w:t>have a stable train/test split even after updating the dataset, a common solution is to</w:t>
+      </w:r>
+      <w:r>
+        <w:rPr>
+          <w:rFonts w:eastAsia="MinionPro-Regular" w:cstheme="minorHAnsi"/>
+          <w:b/>
+          <w:bCs/>
+          <w:i/>
+          <w:iCs/>
+          <w:lang w:val="en-US"/>
+        </w:rPr>
+        <w:t xml:space="preserve"> </w:t>
+      </w:r>
+      <w:r>
+        <w:rPr>
+          <w:rFonts w:eastAsia="MinionPro-Regular" w:cstheme="minorHAnsi"/>
+          <w:b/>
+          <w:bCs/>
+          <w:i/>
+          <w:iCs/>
+        </w:rPr>
+        <w:t>use each instance’s identifier to decide whether or not it should go in the test set</w:t>
+      </w:r>
+      <w:r>
+        <w:rPr>
+          <w:rFonts w:eastAsia="MinionPro-Regular" w:cstheme="minorHAnsi"/>
+          <w:b/>
+          <w:bCs/>
+          <w:i/>
+          <w:iCs/>
+          <w:lang w:val="en-US"/>
+        </w:rPr>
+        <w:t xml:space="preserve"> </w:t>
+      </w:r>
+      <w:r>
+        <w:rPr>
+          <w:rFonts w:eastAsia="MinionPro-Regular" w:cstheme="minorHAnsi"/>
+          <w:b/>
+          <w:bCs/>
+          <w:i/>
+          <w:iCs/>
+        </w:rPr>
+        <w:t>(assuming instances have a unique and immutable identifier).</w:t>
+      </w:r>
+      <w:r>
+        <w:rPr>
+          <w:rFonts w:eastAsia="MinionPro-Regular" w:cstheme="minorHAnsi"/>
+          <w:b/>
+          <w:bCs/>
+          <w:i/>
+          <w:iCs/>
+          <w:lang w:val="en-US"/>
+        </w:rPr>
+        <w:t xml:space="preserve"> </w:t>
+      </w:r>
+      <w:r>
+        <w:rPr>
+          <w:rFonts w:eastAsia="MinionPro-Regular" w:cstheme="minorHAnsi"/>
+          <w:b/>
+          <w:bCs/>
+          <w:i/>
+          <w:iCs/>
+        </w:rPr>
+        <w:t>For example,</w:t>
+      </w:r>
+      <w:r>
+        <w:rPr>
+          <w:rFonts w:eastAsia="MinionPro-Regular" w:cstheme="minorHAnsi"/>
+          <w:b/>
+          <w:bCs/>
+          <w:i/>
+          <w:iCs/>
+          <w:lang w:val="en-US"/>
+        </w:rPr>
+        <w:t xml:space="preserve"> </w:t>
+      </w:r>
+      <w:r>
+        <w:rPr>
+          <w:rFonts w:eastAsia="MinionPro-Regular" w:cstheme="minorHAnsi"/>
+          <w:b/>
+          <w:bCs/>
+          <w:i/>
+          <w:iCs/>
+        </w:rPr>
+        <w:t>you could</w:t>
+      </w:r>
+      <w:r>
+        <w:rPr>
+          <w:rFonts w:eastAsia="MinionPro-Regular" w:cstheme="minorHAnsi"/>
+          <w:b/>
+          <w:bCs/>
+          <w:i/>
+          <w:iCs/>
+          <w:lang w:val="en-US"/>
+        </w:rPr>
+        <w:t xml:space="preserve"> </w:t>
+      </w:r>
+      <w:r>
+        <w:rPr>
+          <w:rFonts w:eastAsia="MinionPro-Regular" w:cstheme="minorHAnsi"/>
+          <w:b/>
+          <w:bCs/>
+          <w:i/>
+          <w:iCs/>
+        </w:rPr>
+        <w:t>compute a hash of each instance’s identifier and put that instance in the test set if the</w:t>
+      </w:r>
+      <w:r>
+        <w:rPr>
+          <w:rFonts w:eastAsia="MinionPro-Regular" w:cstheme="minorHAnsi"/>
+          <w:b/>
+          <w:bCs/>
+          <w:i/>
+          <w:iCs/>
+          <w:lang w:val="en-US"/>
+        </w:rPr>
+        <w:t xml:space="preserve"> </w:t>
+      </w:r>
+      <w:r>
+        <w:rPr>
+          <w:rFonts w:eastAsia="MinionPro-Regular" w:cstheme="minorHAnsi"/>
+          <w:b/>
+          <w:bCs/>
+          <w:i/>
+          <w:iCs/>
+        </w:rPr>
+        <w:t>hash is lower than or equal to 20% of the maximum hash value.</w:t>
+      </w:r>
+      <w:r>
+        <w:rPr>
+          <w:rFonts w:eastAsia="MinionPro-Regular" w:cstheme="minorHAnsi"/>
+          <w:b/>
+          <w:bCs/>
+          <w:i/>
+          <w:iCs/>
+          <w:lang w:val="en-US"/>
+        </w:rPr>
+        <w:t xml:space="preserve"> </w:t>
+      </w:r>
+    </w:p>
+    <w:p>
+      <w:pPr>
+        <w:autoSpaceDE w:val="0"/>
+        <w:autoSpaceDN w:val="0"/>
+        <w:adjustRightInd w:val="0"/>
+        <w:spacing w:after="0" w:line="240" w:lineRule="auto"/>
+        <w:jc w:val="both"/>
+        <w:rPr>
+          <w:rFonts w:eastAsia="MinionPro-Regular" w:cstheme="minorHAnsi"/>
+          <w:b/>
+          <w:bCs/>
+          <w:i/>
+          <w:iCs/>
+        </w:rPr>
+      </w:pPr>
+      <w:r>
+        <w:rPr>
+          <w:rFonts w:eastAsia="MinionPro-Regular" w:cstheme="minorHAnsi"/>
+          <w:b/>
+          <w:bCs/>
+          <w:i/>
+          <w:iCs/>
+        </w:rPr>
+        <w:t>This ensures that the</w:t>
+      </w:r>
+      <w:r>
+        <w:rPr>
+          <w:rFonts w:eastAsia="MinionPro-Regular" w:cstheme="minorHAnsi"/>
+          <w:b/>
+          <w:bCs/>
+          <w:i/>
+          <w:iCs/>
+          <w:lang w:val="en-US"/>
+        </w:rPr>
+        <w:t xml:space="preserve"> </w:t>
+      </w:r>
+      <w:r>
+        <w:rPr>
+          <w:rFonts w:eastAsia="MinionPro-Regular" w:cstheme="minorHAnsi"/>
+          <w:b/>
+          <w:bCs/>
+          <w:i/>
+          <w:iCs/>
+        </w:rPr>
+        <w:t>test set will remain consistent across multiple runs, even if you refresh the dataset.</w:t>
+      </w:r>
+      <w:r>
+        <w:rPr>
+          <w:rFonts w:eastAsia="MinionPro-Regular" w:cstheme="minorHAnsi"/>
+          <w:b/>
+          <w:bCs/>
+          <w:i/>
+          <w:iCs/>
+          <w:lang w:val="en-US"/>
+        </w:rPr>
+        <w:t xml:space="preserve"> </w:t>
+      </w:r>
+      <w:r>
+        <w:rPr>
+          <w:rFonts w:eastAsia="MinionPro-Regular" w:cstheme="minorHAnsi"/>
+          <w:b/>
+          <w:bCs/>
+          <w:i/>
+          <w:iCs/>
+        </w:rPr>
+        <w:t>The new test set will contain 20% of the new instances, but it will not contain any</w:t>
+      </w:r>
+      <w:r>
+        <w:rPr>
+          <w:rFonts w:eastAsia="MinionPro-Regular" w:cstheme="minorHAnsi"/>
+          <w:b/>
+          <w:bCs/>
+          <w:i/>
+          <w:iCs/>
+          <w:lang w:val="en-US"/>
+        </w:rPr>
+        <w:t xml:space="preserve"> </w:t>
+      </w:r>
+      <w:r>
+        <w:rPr>
+          <w:rFonts w:eastAsia="MinionPro-Regular" w:cstheme="minorHAnsi"/>
+          <w:b/>
+          <w:bCs/>
+          <w:i/>
+          <w:iCs/>
+        </w:rPr>
+        <w:t>instance that was previously in the training set.</w:t>
+      </w:r>
+    </w:p>
+    <w:p>
+      <w:pPr>
+        <w:autoSpaceDE w:val="0"/>
+        <w:autoSpaceDN w:val="0"/>
+        <w:adjustRightInd w:val="0"/>
+        <w:spacing w:after="0" w:line="276" w:lineRule="auto"/>
+        <w:jc w:val="both"/>
+        <w:rPr>
+          <w:rFonts w:eastAsia="MinionPro-Regular" w:cstheme="minorHAnsi"/>
+        </w:rPr>
+      </w:pPr>
+    </w:p>
+    <w:p>
+      <w:pPr>
+        <w:autoSpaceDE w:val="0"/>
+        <w:autoSpaceDN w:val="0"/>
+        <w:adjustRightInd w:val="0"/>
+        <w:spacing w:after="0" w:line="240" w:lineRule="auto"/>
+        <w:jc w:val="both"/>
+        <w:rPr>
+          <w:rFonts w:eastAsia="MinionPro-Regular" w:cstheme="minorHAnsi"/>
+        </w:rPr>
+      </w:pPr>
+      <w:r>
+        <w:rPr>
+          <w:rFonts w:eastAsia="MinionPro-Regular" w:cstheme="minorHAnsi"/>
+        </w:rPr>
+        <w:t>Unfortunately, the housing dataset does not have an identifier column. The simplest</w:t>
+      </w:r>
+      <w:r>
+        <w:rPr>
+          <w:rFonts w:eastAsia="MinionPro-Regular" w:cstheme="minorHAnsi"/>
+        </w:rPr>
+        <w:t xml:space="preserve"> </w:t>
+      </w:r>
+      <w:r>
+        <w:rPr>
+          <w:rFonts w:eastAsia="MinionPro-Regular" w:cstheme="minorHAnsi"/>
+        </w:rPr>
+        <w:t>solution is to use the row index as the ID</w:t>
+      </w:r>
+      <w:r>
+        <w:rPr>
+          <w:rFonts w:eastAsia="MinionPro-Regular" w:cstheme="minorHAnsi"/>
+        </w:rPr>
+        <w:t xml:space="preserve">. </w:t>
+      </w:r>
+      <w:r>
+        <w:rPr>
+          <w:rFonts w:eastAsia="MinionPro-Regular" w:cstheme="minorHAnsi"/>
+        </w:rPr>
+        <w:t>If you use the row index as a unique identifier, you need to make sure that new data</w:t>
+      </w:r>
+      <w:r>
+        <w:rPr>
+          <w:rFonts w:eastAsia="MinionPro-Regular" w:cstheme="minorHAnsi"/>
+        </w:rPr>
+        <w:t xml:space="preserve"> </w:t>
+      </w:r>
+      <w:r>
+        <w:rPr>
+          <w:rFonts w:eastAsia="MinionPro-Regular" w:cstheme="minorHAnsi"/>
+        </w:rPr>
+        <w:t>gets appended to the end of the dataset and that no row ever gets deleted.</w:t>
+      </w:r>
+    </w:p>
+    <w:p>
+      <w:pPr>
+        <w:autoSpaceDE w:val="0"/>
+        <w:autoSpaceDN w:val="0"/>
+        <w:adjustRightInd w:val="0"/>
+        <w:spacing w:after="0" w:line="240" w:lineRule="auto"/>
+        <w:jc w:val="both"/>
+        <w:rPr>
+          <w:rFonts w:eastAsia="MinionPro-Regular" w:cstheme="minorHAnsi"/>
+        </w:rPr>
+      </w:pPr>
+    </w:p>
+    <w:p>
+      <w:pPr>
+        <w:autoSpaceDE w:val="0"/>
+        <w:autoSpaceDN w:val="0"/>
+        <w:adjustRightInd w:val="0"/>
+        <w:spacing w:after="0" w:line="240" w:lineRule="auto"/>
+        <w:jc w:val="both"/>
+        <w:rPr>
+          <w:rFonts w:eastAsia="MinionPro-Regular" w:cstheme="minorHAnsi"/>
+        </w:rPr>
+      </w:pPr>
+      <w:r>
+        <w:rPr>
+          <w:rFonts w:eastAsia="MinionPro-Regular" w:cstheme="minorHAnsi"/>
+        </w:rPr>
+        <w:t>If this is not</w:t>
+      </w:r>
+      <w:r>
+        <w:rPr>
+          <w:rFonts w:eastAsia="MinionPro-Regular" w:cstheme="minorHAnsi"/>
+        </w:rPr>
+        <w:t xml:space="preserve"> </w:t>
+      </w:r>
+      <w:r>
+        <w:rPr>
+          <w:rFonts w:eastAsia="MinionPro-Regular" w:cstheme="minorHAnsi"/>
+        </w:rPr>
+        <w:t xml:space="preserve">possible, </w:t>
+      </w:r>
+      <w:r>
+        <w:rPr>
+          <w:rFonts w:eastAsia="MinionPro-Regular" w:cstheme="minorHAnsi"/>
+          <w:lang w:val="en-US"/>
+        </w:rPr>
+        <w:t>t</w:t>
+      </w:r>
+      <w:r>
+        <w:rPr>
+          <w:rFonts w:eastAsia="MinionPro-Regular" w:cstheme="minorHAnsi"/>
+        </w:rPr>
+        <w:t xml:space="preserve">he location information is actually quite coarse, and as a result, many districts will have the exact same ID, so they will end up in the same set (test or train). This introduces some </w:t>
+      </w:r>
+      <w:r>
+        <w:rPr>
+          <w:rFonts w:eastAsia="MinionPro-Regular" w:cstheme="minorHAnsi"/>
+          <w:b/>
+          <w:bCs/>
+          <w:i/>
+          <w:iCs/>
+        </w:rPr>
+        <w:t>unfortunate sampling bias</w:t>
+      </w:r>
+      <w:r>
+        <w:rPr>
+          <w:rFonts w:eastAsia="MinionPro-Regular" w:cstheme="minorHAnsi"/>
+        </w:rPr>
+        <w:t>.</w:t>
+      </w:r>
+    </w:p>
+    <w:p>
+      <w:pPr>
+        <w:autoSpaceDE w:val="0"/>
+        <w:autoSpaceDN w:val="0"/>
+        <w:adjustRightInd w:val="0"/>
+        <w:spacing w:after="0" w:line="240" w:lineRule="auto"/>
+        <w:jc w:val="both"/>
+        <w:rPr>
+          <w:rFonts w:eastAsia="MinionPro-Regular" w:cstheme="minorHAnsi"/>
+        </w:rPr>
+      </w:pPr>
+    </w:p>
+    <w:p>
+      <w:pPr>
+        <w:autoSpaceDE w:val="0"/>
+        <w:autoSpaceDN w:val="0"/>
+        <w:adjustRightInd w:val="0"/>
+        <w:spacing w:after="0" w:line="240" w:lineRule="auto"/>
+        <w:jc w:val="both"/>
+        <w:rPr>
+          <w:rFonts w:eastAsia="MinionPro-Regular" w:cstheme="minorHAnsi"/>
+          <w:b/>
+          <w:bCs/>
+          <w:i/>
+          <w:iCs/>
+        </w:rPr>
+      </w:pPr>
+      <w:r>
+        <w:rPr>
+          <w:rFonts w:eastAsia="MinionPro-Regular" w:cstheme="minorHAnsi"/>
+          <w:lang w:val="en-US"/>
+        </w:rPr>
+        <w:t xml:space="preserve">So, </w:t>
+      </w:r>
+      <w:r>
+        <w:rPr>
+          <w:rFonts w:eastAsia="MinionPro-Regular" w:cstheme="minorHAnsi"/>
+        </w:rPr>
+        <w:t>you can try to use the most stable features to build a unique identifier.</w:t>
+      </w:r>
+      <w:r>
+        <w:rPr>
+          <w:rFonts w:eastAsia="MinionPro-Regular" w:cstheme="minorHAnsi"/>
+          <w:lang w:val="en-US"/>
+        </w:rPr>
+        <w:t xml:space="preserve"> </w:t>
+      </w:r>
+      <w:r>
+        <w:rPr>
+          <w:rFonts w:eastAsia="MinionPro-Regular" w:cstheme="minorHAnsi"/>
+        </w:rPr>
+        <w:t>For example, a district’s latitude and longitude are guaranteed to be stable for a few</w:t>
+      </w:r>
+      <w:r>
+        <w:rPr>
+          <w:rFonts w:eastAsia="MinionPro-Regular" w:cstheme="minorHAnsi"/>
+        </w:rPr>
+        <w:t xml:space="preserve"> </w:t>
+      </w:r>
+      <w:r>
+        <w:rPr>
+          <w:rFonts w:eastAsia="MinionPro-Regular" w:cstheme="minorHAnsi"/>
+        </w:rPr>
+        <w:t>million years, so you could</w:t>
+      </w:r>
+      <w:r>
+        <w:rPr>
+          <w:rFonts w:eastAsia="MinionPro-Regular" w:cstheme="minorHAnsi"/>
+          <w:lang w:val="en-US"/>
+        </w:rPr>
+        <w:t xml:space="preserve"> </w:t>
+      </w:r>
+      <w:r>
+        <w:rPr>
+          <w:rFonts w:eastAsia="MinionPro-Regular" w:cstheme="minorHAnsi"/>
+        </w:rPr>
+        <w:t>combine them into an ID like so:</w:t>
+      </w:r>
+      <w:r>
+        <w:rPr>
+          <w:rFonts w:eastAsia="MinionPro-Regular" w:cstheme="minorHAnsi"/>
+        </w:rPr>
+        <w:t xml:space="preserve"> </w:t>
+      </w:r>
+      <w:r>
+        <w:rPr>
+          <w:rFonts w:eastAsia="MinionPro-Regular" w:cstheme="minorHAnsi"/>
+          <w:b/>
+          <w:bCs/>
+          <w:i/>
+          <w:iCs/>
+          <w:lang w:val="en-US"/>
+        </w:rPr>
+        <w:t>col_</w:t>
+      </w:r>
+      <w:r>
+        <w:rPr>
+          <w:rFonts w:eastAsia="MinionPro-Regular" w:cstheme="minorHAnsi"/>
+          <w:b/>
+          <w:bCs/>
+          <w:i/>
+          <w:iCs/>
+        </w:rPr>
+        <w:t xml:space="preserve">id = </w:t>
+      </w:r>
+      <w:r>
+        <w:rPr>
+          <w:rFonts w:eastAsia="MinionPro-Regular" w:cstheme="minorHAnsi"/>
+          <w:b/>
+          <w:bCs/>
+          <w:i/>
+          <w:iCs/>
+          <w:lang w:val="en-US"/>
+        </w:rPr>
+        <w:t>col_</w:t>
+      </w:r>
+      <w:r>
+        <w:rPr>
+          <w:rFonts w:eastAsia="MinionPro-Regular" w:cstheme="minorHAnsi"/>
+          <w:b/>
+          <w:bCs/>
+          <w:i/>
+          <w:iCs/>
+        </w:rPr>
+        <w:t>longitude</w:t>
+      </w:r>
+      <w:r>
+        <w:rPr>
+          <w:rFonts w:eastAsia="MinionPro-Regular" w:cstheme="minorHAnsi"/>
+          <w:b/>
+          <w:bCs/>
+          <w:i/>
+          <w:iCs/>
+        </w:rPr>
+        <w:t xml:space="preserve"> * 1000 + </w:t>
+      </w:r>
+      <w:r>
+        <w:rPr>
+          <w:rFonts w:eastAsia="MinionPro-Regular" w:cstheme="minorHAnsi"/>
+          <w:b/>
+          <w:bCs/>
+          <w:i/>
+          <w:iCs/>
+          <w:lang w:val="en-US"/>
+        </w:rPr>
+        <w:t>col_</w:t>
+      </w:r>
+      <w:r>
+        <w:rPr>
+          <w:rFonts w:eastAsia="MinionPro-Regular" w:cstheme="minorHAnsi"/>
+          <w:b/>
+          <w:bCs/>
+          <w:i/>
+          <w:iCs/>
+        </w:rPr>
+        <w:t>latitude</w:t>
+      </w:r>
+    </w:p>
+    <w:p>
+      <w:pPr>
+        <w:autoSpaceDE w:val="0"/>
+        <w:autoSpaceDN w:val="0"/>
+        <w:adjustRightInd w:val="0"/>
+        <w:spacing w:after="0" w:line="240" w:lineRule="auto"/>
+        <w:jc w:val="both"/>
+        <w:rPr>
+          <w:rFonts w:eastAsia="MinionPro-Regular" w:cstheme="minorHAnsi"/>
+          <w:b/>
+          <w:bCs/>
+        </w:rPr>
+      </w:pPr>
+    </w:p>
+    <w:p>
+      <w:pPr>
+        <w:autoSpaceDE w:val="0"/>
+        <w:autoSpaceDN w:val="0"/>
+        <w:adjustRightInd w:val="0"/>
+        <w:spacing w:after="0" w:line="240" w:lineRule="auto"/>
+        <w:jc w:val="both"/>
+        <w:rPr>
+          <w:rFonts w:eastAsia="MinionPro-Regular" w:cstheme="minorHAnsi"/>
+        </w:rPr>
+      </w:pPr>
+      <w:r>
+        <w:rPr>
+          <w:rFonts w:eastAsia="MinionPro-Regular" w:cstheme="minorHAnsi"/>
+        </w:rPr>
+        <w:t>Scikit-Learn provides a few functions to split datasets into multiple subsets in various</w:t>
+      </w:r>
+      <w:r>
+        <w:rPr>
+          <w:rFonts w:eastAsia="MinionPro-Regular" w:cstheme="minorHAnsi"/>
+        </w:rPr>
+        <w:t xml:space="preserve"> </w:t>
+      </w:r>
+      <w:r>
+        <w:rPr>
+          <w:rFonts w:eastAsia="MinionPro-Regular" w:cstheme="minorHAnsi"/>
+        </w:rPr>
+        <w:t>ways.</w:t>
+      </w:r>
+      <w:r>
+        <w:rPr>
+          <w:rFonts w:eastAsia="MinionPro-Regular" w:cstheme="minorHAnsi"/>
+        </w:rPr>
+        <w:t xml:space="preserve"> </w:t>
+      </w:r>
+      <w:r>
+        <w:rPr>
+          <w:rFonts w:eastAsia="MinionPro-Regular" w:cstheme="minorHAnsi"/>
+        </w:rPr>
+        <w:t xml:space="preserve">The simplest function is </w:t>
+      </w:r>
+      <w:r>
+        <w:rPr>
+          <w:rFonts w:eastAsia="MinionPro-Regular" w:cstheme="minorHAnsi"/>
+          <w:b/>
+          <w:bCs/>
+          <w:i/>
+          <w:iCs/>
+        </w:rPr>
+        <w:t>train_test_split()</w:t>
+      </w:r>
+      <w:r>
+        <w:rPr>
+          <w:rFonts w:eastAsia="MinionPro-Regular" w:cstheme="minorHAnsi"/>
+        </w:rPr>
+        <w:t>.</w:t>
+      </w:r>
+    </w:p>
+    <w:p>
+      <w:pPr>
+        <w:autoSpaceDE w:val="0"/>
+        <w:autoSpaceDN w:val="0"/>
+        <w:adjustRightInd w:val="0"/>
+        <w:spacing w:after="0" w:line="240" w:lineRule="auto"/>
+        <w:rPr>
+          <w:rFonts w:eastAsia="MinionPro-Regular" w:cs="MinionPro-Regular"/>
+          <w:sz w:val="21"/>
+          <w:szCs w:val="21"/>
           <w:lang w:val="en-DE"/>
         </w:rPr>
       </w:pPr>
@@ -8799,15 +9428,87 @@
         <w:jc w:val="both"/>
         <w:rPr>
           <w:rFonts w:eastAsia="MinionPro-Regular" w:cstheme="minorHAnsi"/>
+        </w:rPr>
+      </w:pPr>
+      <w:r>
+        <w:rPr>
+          <w:rFonts w:eastAsia="MinionPro-Regular" w:cstheme="minorHAnsi"/>
+        </w:rPr>
+        <w:t>So far</w:t>
+      </w:r>
+      <w:r>
+        <w:rPr>
+          <w:rFonts w:eastAsia="MinionPro-Regular" w:cstheme="minorHAnsi"/>
+          <w:lang w:val="en-US"/>
+        </w:rPr>
+        <w:t>,</w:t>
+      </w:r>
+      <w:r>
+        <w:rPr>
+          <w:rFonts w:eastAsia="MinionPro-Regular" w:cstheme="minorHAnsi"/>
+        </w:rPr>
+        <w:t xml:space="preserve"> we have considered purely random sampling methods. This is generally fine if</w:t>
+      </w:r>
+      <w:r>
+        <w:rPr>
+          <w:rFonts w:eastAsia="MinionPro-Regular" w:cstheme="minorHAnsi"/>
+        </w:rPr>
+        <w:t xml:space="preserve"> </w:t>
+      </w:r>
+      <w:r>
+        <w:rPr>
+          <w:rFonts w:eastAsia="MinionPro-Regular" w:cstheme="minorHAnsi"/>
+        </w:rPr>
+        <w:t>your dataset is large enough (especially relative to the number of attributes), but if it</w:t>
+      </w:r>
+      <w:r>
+        <w:rPr>
+          <w:rFonts w:eastAsia="MinionPro-Regular" w:cstheme="minorHAnsi"/>
+        </w:rPr>
+        <w:t xml:space="preserve"> </w:t>
+      </w:r>
+      <w:r>
+        <w:rPr>
+          <w:rFonts w:eastAsia="MinionPro-Regular" w:cstheme="minorHAnsi"/>
+        </w:rPr>
+        <w:t xml:space="preserve">is not, you run the risk of introducing a significant </w:t>
+      </w:r>
+      <w:r>
+        <w:rPr>
+          <w:rFonts w:eastAsia="MinionPro-Regular" w:cstheme="minorHAnsi"/>
+          <w:b/>
+          <w:bCs/>
+          <w:i/>
+          <w:iCs/>
+        </w:rPr>
+        <w:t>sampling bias.</w:t>
+      </w:r>
+    </w:p>
+    <w:p>
+      <w:pPr>
+        <w:autoSpaceDE w:val="0"/>
+        <w:autoSpaceDN w:val="0"/>
+        <w:adjustRightInd w:val="0"/>
+        <w:spacing w:after="0" w:line="240" w:lineRule="auto"/>
+        <w:jc w:val="both"/>
+        <w:rPr>
+          <w:rFonts w:eastAsia="MinionPro-Regular" w:cstheme="minorHAnsi"/>
           <w:lang w:val="en-DE"/>
         </w:rPr>
       </w:pPr>
       <w:r>
         <w:rPr>
           <w:rFonts w:eastAsia="MinionPro-Regular" w:cstheme="minorHAnsi"/>
+          <w:lang w:val="en-US"/>
+        </w:rPr>
+        <w:t xml:space="preserve">Example: </w:t>
+      </w:r>
+      <w:r>
+        <w:rPr>
+          <w:rFonts w:eastAsia="MinionPro-Regular" w:cstheme="minorHAnsi"/>
           <w:lang w:val="en-DE"/>
         </w:rPr>
-        <w:t>It may sound strange to voluntarily set aside part of the data at this stage. After all,</w:t>
+        <w:t>When a survey</w:t>
       </w:r>
       <w:r>
         <w:rPr>
@@ -8821,35 +9522,21 @@
           <w:rFonts w:eastAsia="MinionPro-Regular" w:cstheme="minorHAnsi"/>
           <w:lang w:val="en-DE"/>
         </w:rPr>
-        <w:t>you have only taken a quick glance at the data, and surely you should learn a whole</w:t>
-      </w:r>
-      <w:r>
-        <w:rPr>
-          <w:rFonts w:eastAsia="MinionPro-Regular" w:cstheme="minorHAnsi"/>
-          <w:lang w:val="en-US"/>
-        </w:rPr>
-        <w:t xml:space="preserve"> </w:t>
+        <w:t xml:space="preserve">company decides to call 1,000 people to ask them a few questions, they </w:t>
       </w:r>
       <w:r>
         <w:rPr>
           <w:rFonts w:eastAsia="MinionPro-Regular" w:cstheme="minorHAnsi"/>
           <w:lang w:val="en-DE"/>
         </w:rPr>
-        <w:t>lot more about it before you decide what algorithms to use, right? This is true, but</w:t>
-      </w:r>
-      <w:r>
-        <w:rPr>
-          <w:rFonts w:eastAsia="MinionPro-Regular" w:cstheme="minorHAnsi"/>
-          <w:lang w:val="en-US"/>
-        </w:rPr>
-        <w:t xml:space="preserve"> </w:t>
+        <w:t>do not</w:t>
       </w:r>
       <w:r>
         <w:rPr>
           <w:rFonts w:eastAsia="MinionPro-Regular" w:cstheme="minorHAnsi"/>
           <w:lang w:val="en-DE"/>
         </w:rPr>
-        <w:t>your brain is an amazing pattern detection system, which means that it is highly</w:t>
+        <w:t xml:space="preserve"> just pick</w:t>
       </w:r>
       <w:r>
         <w:rPr>
@@ -8863,7 +9550,7 @@
           <w:rFonts w:eastAsia="MinionPro-Regular" w:cstheme="minorHAnsi"/>
           <w:lang w:val="en-DE"/>
         </w:rPr>
-        <w:t>prone to overfitting: if you look at the test set, you may stumble upon some seemingly</w:t>
+        <w:t>1,000 people randomly in a phone book. They try to ensure that these 1,000 people</w:t>
       </w:r>
       <w:r>
         <w:rPr>
@@ -8877,7 +9564,7 @@
           <w:rFonts w:eastAsia="MinionPro-Regular" w:cstheme="minorHAnsi"/>
           <w:lang w:val="en-DE"/>
         </w:rPr>
-        <w:t>interesting pattern in the test data that leads you to select a particular kind of</w:t>
+        <w:t>are representative of the whole population.</w:t>
       </w:r>
       <w:r>
         <w:rPr>
@@ -8891,7 +9578,7 @@
           <w:rFonts w:eastAsia="MinionPro-Regular" w:cstheme="minorHAnsi"/>
           <w:lang w:val="en-DE"/>
         </w:rPr>
-        <w:t>Machine Learning model. When you estimate the generalization error using the test</w:t>
+        <w:t>For example, the US population is 51.3%</w:t>
       </w:r>
       <w:r>
         <w:rPr>
@@ -8905,7 +9592,7 @@
           <w:rFonts w:eastAsia="MinionPro-Regular" w:cstheme="minorHAnsi"/>
           <w:lang w:val="en-DE"/>
         </w:rPr>
-        <w:t>set, your estimate will be too optimistic, and you will launch a system that will not</w:t>
+        <w:t>females and 48.7% males, so a well-conducted survey in the US would try to maintain</w:t>
       </w:r>
       <w:r>
         <w:rPr>
@@ -8919,23 +9606,39 @@
           <w:rFonts w:eastAsia="MinionPro-Regular" w:cstheme="minorHAnsi"/>
           <w:lang w:val="en-DE"/>
         </w:rPr>
-        <w:t xml:space="preserve">perform as well as expected. This is called </w:t>
+        <w:t xml:space="preserve">this ratio in the sample: 513 female and 487 </w:t>
+      </w:r>
+      <w:r>
+        <w:rPr>
+          <w:rFonts w:eastAsia="MinionPro-Regular" w:cstheme="minorHAnsi"/>
+          <w:lang w:val="en-DE"/>
+        </w:rPr>
+        <w:t>males</w:t>
+      </w:r>
+      <w:r>
+        <w:rPr>
+          <w:rFonts w:eastAsia="MinionPro-Regular" w:cstheme="minorHAnsi"/>
+          <w:lang w:val="en-DE"/>
+        </w:rPr>
+        <w:t xml:space="preserve">. This is called </w:t>
       </w:r>
       <w:r>
         <w:rPr>
           <w:rFonts w:eastAsia="MinionPro-It" w:cstheme="minorHAnsi"/>
+          <w:b/>
+          <w:bCs/>
           <w:i/>
           <w:iCs/>
           <w:lang w:val="en-DE"/>
         </w:rPr>
-        <w:t xml:space="preserve">data snooping </w:t>
+        <w:t>stratified sampling</w:t>
       </w:r>
       <w:r>
         <w:rPr>
           <w:rFonts w:eastAsia="MinionPro-Regular" w:cstheme="minorHAnsi"/>
           <w:lang w:val="en-DE"/>
         </w:rPr>
-        <w:t>bias.</w:t>
+        <w:t>:</w:t>
       </w:r>
     </w:p>
     <w:p>
@@ -8949,57 +9652,185 @@
           <w:lang w:val="en-DE"/>
         </w:rPr>
       </w:pPr>
-    </w:p>
-    <w:p>
-      <w:pPr>
-        <w:autoSpaceDE w:val="0"/>
-        <w:autoSpaceDN w:val="0"/>
-        <w:adjustRightInd w:val="0"/>
-        <w:spacing w:after="0" w:line="240" w:lineRule="auto"/>
-        <w:rPr>
-          <w:rFonts w:eastAsia="MinionPro-Regular" w:cstheme="minorHAnsi"/>
-          <w:lang w:val="en-US"/>
-        </w:rPr>
-      </w:pPr>
       <w:r>
         <w:rPr>
           <w:rFonts w:eastAsia="MinionPro-Regular" w:cstheme="minorHAnsi"/>
           <w:lang w:val="en-DE"/>
         </w:rPr>
-        <w:t>Creating a test set is theoretically simple: pick some instances randomly, typically</w:t>
-      </w:r>
-      <w:r>
-        <w:rPr>
-          <w:rFonts w:eastAsia="MinionPro-Regular" w:cstheme="minorHAnsi"/>
-          <w:lang w:val="en-US"/>
-        </w:rPr>
-        <w:t xml:space="preserve"> </w:t>
-      </w:r>
-      <w:r>
-        <w:rPr>
-          <w:rFonts w:eastAsia="MinionPro-Regular" w:cstheme="minorHAnsi"/>
+        <w:t xml:space="preserve">the population is divided into homogeneous subgroups called </w:t>
+      </w:r>
+      <w:r>
+        <w:rPr>
+          <w:rFonts w:eastAsia="MinionPro-It" w:cstheme="minorHAnsi"/>
+          <w:i/>
+          <w:iCs/>
           <w:lang w:val="en-DE"/>
         </w:rPr>
-        <w:t>20% of the dataset (or less if your dataset is very large</w:t>
+        <w:t>strata</w:t>
       </w:r>
       <w:r>
         <w:rPr>
           <w:rFonts w:eastAsia="MinionPro-Regular" w:cstheme="minorHAnsi"/>
           <w:lang w:val="en-DE"/>
         </w:rPr>
-        <w:t>) and</w:t>
+        <w:t>,</w:t>
       </w:r>
       <w:r>
         <w:rPr>
           <w:rFonts w:eastAsia="MinionPro-Regular" w:cstheme="minorHAnsi"/>
           <w:lang w:val="en-DE"/>
         </w:rPr>
-        <w:t xml:space="preserve"> set them aside</w:t>
-      </w:r>
-      <w:r>
-        <w:rPr>
-          <w:rFonts w:eastAsia="MinionPro-Regular" w:cstheme="minorHAnsi"/>
-          <w:lang w:val="en-US"/>
+        <w:t xml:space="preserve"> </w:t>
+      </w:r>
+      <w:r>
+        <w:rPr>
+          <w:rFonts w:eastAsia="MinionPro-Regular" w:cstheme="minorHAnsi"/>
+          <w:lang w:val="en-DE"/>
+        </w:rPr>
+        <w:t>and the right</w:t>
+      </w:r>
+      <w:r>
+        <w:rPr>
+          <w:rFonts w:eastAsia="MinionPro-Regular" w:cstheme="minorHAnsi"/>
+          <w:lang w:val="en-US"/>
+        </w:rPr>
+        <w:t xml:space="preserve"> </w:t>
+      </w:r>
+      <w:r>
+        <w:rPr>
+          <w:rFonts w:eastAsia="MinionPro-Regular" w:cstheme="minorHAnsi"/>
+          <w:lang w:val="en-DE"/>
+        </w:rPr>
+        <w:t>number of instances are sampled from each stratum to guarantee that the test set is</w:t>
+      </w:r>
+      <w:r>
+        <w:rPr>
+          <w:rFonts w:eastAsia="MinionPro-Regular" w:cstheme="minorHAnsi"/>
+          <w:lang w:val="en-US"/>
+        </w:rPr>
+        <w:t xml:space="preserve"> </w:t>
+      </w:r>
+      <w:r>
+        <w:rPr>
+          <w:rFonts w:eastAsia="MinionPro-Regular" w:cstheme="minorHAnsi"/>
+          <w:lang w:val="en-DE"/>
+        </w:rPr>
+        <w:t>representative of the overall population.</w:t>
+      </w:r>
+    </w:p>
+    <w:p>
+      <w:pPr>
+        <w:autoSpaceDE w:val="0"/>
+        <w:autoSpaceDN w:val="0"/>
+        <w:adjustRightInd w:val="0"/>
+        <w:spacing w:after="0" w:line="240" w:lineRule="auto"/>
+        <w:jc w:val="both"/>
+        <w:rPr>
+          <w:rFonts w:eastAsia="MinionPro-Regular" w:cstheme="minorHAnsi"/>
+          <w:i/>
+          <w:iCs/>
+          <w:lang w:val="en-DE"/>
+        </w:rPr>
+      </w:pPr>
+      <w:r>
+        <w:rPr>
+          <w:rFonts w:eastAsia="MinionPro-Regular" w:cstheme="minorHAnsi"/>
+          <w:i/>
+          <w:iCs/>
+          <w:lang w:val="en-DE"/>
+        </w:rPr>
+        <w:t>If the people running the survey used purely</w:t>
+      </w:r>
+      <w:r>
+        <w:rPr>
+          <w:rFonts w:eastAsia="MinionPro-Regular" w:cstheme="minorHAnsi"/>
+          <w:i/>
+          <w:iCs/>
+          <w:lang w:val="en-US"/>
+        </w:rPr>
+        <w:t xml:space="preserve"> </w:t>
+      </w:r>
+      <w:r>
+        <w:rPr>
+          <w:rFonts w:eastAsia="MinionPro-Regular" w:cstheme="minorHAnsi"/>
+          <w:i/>
+          <w:iCs/>
+          <w:lang w:val="en-DE"/>
+        </w:rPr>
+        <w:t xml:space="preserve">random sampling, there would be about a 12% chance of sampling a </w:t>
+      </w:r>
+      <w:r>
+        <w:rPr>
+          <w:rFonts w:eastAsia="MinionPro-Regular" w:cstheme="minorHAnsi"/>
+          <w:b/>
+          <w:bCs/>
+          <w:i/>
+          <w:iCs/>
+          <w:u w:val="single"/>
+          <w:lang w:val="en-DE"/>
+        </w:rPr>
+        <w:t>skewed test set</w:t>
+      </w:r>
+      <w:r>
+        <w:rPr>
+          <w:rFonts w:eastAsia="MinionPro-Regular" w:cstheme="minorHAnsi"/>
+          <w:b/>
+          <w:bCs/>
+          <w:i/>
+          <w:iCs/>
+          <w:u w:val="single"/>
+          <w:lang w:val="en-US"/>
+        </w:rPr>
+        <w:t xml:space="preserve"> </w:t>
+      </w:r>
+      <w:r>
+        <w:rPr>
+          <w:rFonts w:eastAsia="MinionPro-Regular" w:cstheme="minorHAnsi"/>
+          <w:i/>
+          <w:iCs/>
+          <w:lang w:val="en-DE"/>
+        </w:rPr>
+        <w:t xml:space="preserve">that was either less than 49% female or more than 54% female. Either way, </w:t>
+      </w:r>
+      <w:r>
+        <w:rPr>
+          <w:rFonts w:eastAsia="MinionPro-Regular" w:cstheme="minorHAnsi"/>
+          <w:b/>
+          <w:bCs/>
+          <w:i/>
+          <w:iCs/>
+          <w:lang w:val="en-DE"/>
+        </w:rPr>
+        <w:t>the survey</w:t>
+      </w:r>
+      <w:r>
+        <w:rPr>
+          <w:rFonts w:eastAsia="MinionPro-Regular" w:cstheme="minorHAnsi"/>
+          <w:b/>
+          <w:bCs/>
+          <w:i/>
+          <w:iCs/>
+          <w:lang w:val="en-US"/>
+        </w:rPr>
+        <w:t xml:space="preserve"> </w:t>
+      </w:r>
+      <w:r>
+        <w:rPr>
+          <w:rFonts w:eastAsia="MinionPro-Regular" w:cstheme="minorHAnsi"/>
+          <w:b/>
+          <w:bCs/>
+          <w:i/>
+          <w:iCs/>
+          <w:lang w:val="en-DE"/>
+        </w:rPr>
+        <w:t>results would be significantly biased</w:t>
+      </w:r>
+      <w:r>
+        <w:rPr>
+          <w:rFonts w:eastAsia="MinionPro-Regular" w:cstheme="minorHAnsi"/>
+          <w:i/>
+          <w:iCs/>
+          <w:lang w:val="en-DE"/>
         </w:rPr>
         <w:t>.</w:t>
       </w:r>
@@ -9010,81 +9841,182 @@
         <w:autoSpaceDN w:val="0"/>
         <w:adjustRightInd w:val="0"/>
         <w:spacing w:after="0" w:line="240" w:lineRule="auto"/>
-        <w:jc w:val="both"/>
-        <w:rPr>
-          <w:rFonts w:eastAsia="MinionPro-Regular" w:cstheme="minorHAnsi"/>
-          <w:b/>
-          <w:bCs/>
-          <w:i/>
-          <w:iCs/>
-          <w:lang w:val="en-US"/>
-        </w:rPr>
-      </w:pPr>
-      <w:r>
-        <w:rPr>
-          <w:rFonts w:eastAsia="MinionPro-Regular" w:cstheme="minorHAnsi"/>
-          <w:b/>
-          <w:bCs/>
-          <w:i/>
-          <w:iCs/>
+        <w:rPr>
+          <w:rFonts w:eastAsia="MinionPro-Regular" w:cs="MinionPro-Regular"/>
+          <w:sz w:val="21"/>
+          <w:szCs w:val="21"/>
           <w:lang w:val="en-DE"/>
         </w:rPr>
-        <w:t>To</w:t>
-      </w:r>
-      <w:r>
-        <w:rPr>
-          <w:rFonts w:eastAsia="MinionPro-Regular" w:cstheme="minorHAnsi"/>
-          <w:b/>
-          <w:bCs/>
-          <w:i/>
-          <w:iCs/>
-          <w:lang w:val="en-US"/>
-        </w:rPr>
-        <w:t xml:space="preserve"> </w:t>
-      </w:r>
-      <w:r>
-        <w:rPr>
-          <w:rFonts w:eastAsia="MinionPro-Regular" w:cstheme="minorHAnsi"/>
-          <w:b/>
-          <w:bCs/>
-          <w:i/>
-          <w:iCs/>
+      </w:pPr>
+    </w:p>
+    <w:p>
+      <w:pPr>
+        <w:autoSpaceDE w:val="0"/>
+        <w:autoSpaceDN w:val="0"/>
+        <w:adjustRightInd w:val="0"/>
+        <w:spacing w:after="0" w:line="240" w:lineRule="auto"/>
+        <w:rPr>
+          <w:rFonts w:eastAsia="MinionPro-Regular" w:cstheme="minorHAnsi"/>
+          <w:lang w:val="en-US"/>
+        </w:rPr>
+      </w:pPr>
+    </w:p>
+    <w:p>
+      <w:pPr>
+        <w:autoSpaceDE w:val="0"/>
+        <w:autoSpaceDN w:val="0"/>
+        <w:adjustRightInd w:val="0"/>
+        <w:spacing w:after="0" w:line="240" w:lineRule="auto"/>
+        <w:rPr>
+          <w:rFonts w:eastAsia="MinionPro-Regular" w:cstheme="minorHAnsi"/>
+          <w:lang w:val="en-US"/>
+        </w:rPr>
+      </w:pPr>
+    </w:p>
+    <w:p>
+      <w:pPr>
+        <w:autoSpaceDE w:val="0"/>
+        <w:autoSpaceDN w:val="0"/>
+        <w:adjustRightInd w:val="0"/>
+        <w:spacing w:after="0" w:line="240" w:lineRule="auto"/>
+        <w:rPr>
+          <w:rFonts w:eastAsia="MinionPro-Regular" w:cstheme="minorHAnsi"/>
+          <w:lang w:val="en-US"/>
+        </w:rPr>
+      </w:pPr>
+    </w:p>
+    <w:p>
+      <w:pPr>
+        <w:autoSpaceDE w:val="0"/>
+        <w:autoSpaceDN w:val="0"/>
+        <w:adjustRightInd w:val="0"/>
+        <w:spacing w:after="0" w:line="240" w:lineRule="auto"/>
+        <w:rPr>
+          <w:rFonts w:eastAsia="MinionPro-Regular" w:cstheme="minorHAnsi"/>
+          <w:lang w:val="en-US"/>
+        </w:rPr>
+      </w:pPr>
+    </w:p>
+    <w:p>
+      <w:pPr>
+        <w:autoSpaceDE w:val="0"/>
+        <w:autoSpaceDN w:val="0"/>
+        <w:adjustRightInd w:val="0"/>
+        <w:spacing w:after="0" w:line="240" w:lineRule="auto"/>
+        <w:rPr>
+          <w:rFonts w:eastAsia="MinionPro-Regular" w:cstheme="minorHAnsi"/>
+          <w:lang w:val="en-US"/>
+        </w:rPr>
+      </w:pPr>
+    </w:p>
+    <w:p>
+      <w:pPr>
+        <w:autoSpaceDE w:val="0"/>
+        <w:autoSpaceDN w:val="0"/>
+        <w:adjustRightInd w:val="0"/>
+        <w:spacing w:after="0" w:line="240" w:lineRule="auto"/>
+        <w:rPr>
+          <w:rFonts w:eastAsia="MinionPro-Regular" w:cstheme="minorHAnsi"/>
+          <w:lang w:val="en-US"/>
+        </w:rPr>
+      </w:pPr>
+    </w:p>
+    <w:p>
+      <w:pPr>
+        <w:autoSpaceDE w:val="0"/>
+        <w:autoSpaceDN w:val="0"/>
+        <w:adjustRightInd w:val="0"/>
+        <w:spacing w:after="0" w:line="240" w:lineRule="auto"/>
+        <w:rPr>
+          <w:rFonts w:eastAsia="MinionPro-Regular" w:cstheme="minorHAnsi"/>
+          <w:lang w:val="en-US"/>
+        </w:rPr>
+      </w:pPr>
+    </w:p>
+    <w:p>
+      <w:pPr>
+        <w:autoSpaceDE w:val="0"/>
+        <w:autoSpaceDN w:val="0"/>
+        <w:adjustRightInd w:val="0"/>
+        <w:spacing w:after="0" w:line="240" w:lineRule="auto"/>
+        <w:rPr>
+          <w:rFonts w:eastAsia="MinionPro-Regular" w:cstheme="minorHAnsi"/>
+          <w:lang w:val="en-US"/>
+        </w:rPr>
+      </w:pPr>
+    </w:p>
+    <w:p>
+      <w:pPr>
+        <w:autoSpaceDE w:val="0"/>
+        <w:autoSpaceDN w:val="0"/>
+        <w:adjustRightInd w:val="0"/>
+        <w:spacing w:after="0" w:line="240" w:lineRule="auto"/>
+        <w:rPr>
+          <w:rFonts w:eastAsia="MinionPro-Regular" w:cstheme="minorHAnsi"/>
+          <w:b/>
+          <w:bCs/>
+          <w:lang w:val="en-US"/>
+        </w:rPr>
+      </w:pPr>
+      <w:r>
+        <w:rPr>
+          <w:rFonts w:eastAsia="MinionPro-Regular" w:cstheme="minorHAnsi"/>
+          <w:b/>
+          <w:bCs/>
+          <w:lang w:val="en-US"/>
+        </w:rPr>
+        <w:lastRenderedPageBreak/>
+        <w:t>“</w:t>
+      </w:r>
+      <w:r>
+        <w:rPr>
+          <w:rFonts w:eastAsia="MinionPro-Regular" w:cstheme="minorHAnsi"/>
+          <w:b/>
+          <w:bCs/>
           <w:lang w:val="en-DE"/>
         </w:rPr>
-        <w:t>have a stable train/test split even after updating the dataset, a common solution is to</w:t>
-      </w:r>
-      <w:r>
-        <w:rPr>
-          <w:rFonts w:eastAsia="MinionPro-Regular" w:cstheme="minorHAnsi"/>
-          <w:b/>
-          <w:bCs/>
-          <w:i/>
-          <w:iCs/>
-          <w:lang w:val="en-US"/>
-        </w:rPr>
-        <w:t xml:space="preserve"> </w:t>
-      </w:r>
-      <w:r>
-        <w:rPr>
-          <w:rFonts w:eastAsia="MinionPro-Regular" w:cstheme="minorHAnsi"/>
-          <w:b/>
-          <w:bCs/>
-          <w:i/>
-          <w:iCs/>
+        <w:t>median_income</w:t>
+      </w:r>
+      <w:r>
+        <w:rPr>
+          <w:rFonts w:eastAsia="MinionPro-Regular" w:cstheme="minorHAnsi"/>
+          <w:b/>
+          <w:bCs/>
+          <w:lang w:val="en-US"/>
+        </w:rPr>
+        <w:t>” attribute</w:t>
+      </w:r>
+    </w:p>
+    <w:p>
+      <w:pPr>
+        <w:autoSpaceDE w:val="0"/>
+        <w:autoSpaceDN w:val="0"/>
+        <w:adjustRightInd w:val="0"/>
+        <w:spacing w:after="0" w:line="240" w:lineRule="auto"/>
+        <w:rPr>
+          <w:rFonts w:eastAsia="MinionPro-Regular" w:cstheme="minorHAnsi"/>
+          <w:lang w:val="en-US"/>
+        </w:rPr>
+      </w:pPr>
+    </w:p>
+    <w:p>
+      <w:pPr>
+        <w:autoSpaceDE w:val="0"/>
+        <w:autoSpaceDN w:val="0"/>
+        <w:adjustRightInd w:val="0"/>
+        <w:spacing w:after="0" w:line="240" w:lineRule="auto"/>
+        <w:jc w:val="both"/>
+        <w:rPr>
+          <w:rFonts w:eastAsia="MinionPro-Regular" w:cstheme="minorHAnsi"/>
+          <w:lang w:val="en-US"/>
+        </w:rPr>
+      </w:pPr>
+      <w:r>
+        <w:rPr>
+          <w:rFonts w:eastAsia="MinionPro-Regular" w:cstheme="minorHAnsi"/>
           <w:lang w:val="en-DE"/>
         </w:rPr>
-        <w:t>use each instance’s identifier to decide whether or not it should go in the test set</w:t>
-      </w:r>
-      <w:r>
-        <w:rPr>
-          <w:rFonts w:eastAsia="MinionPro-Regular" w:cstheme="minorHAnsi"/>
-          <w:b/>
-          <w:bCs/>
-          <w:i/>
-          <w:iCs/>
-          <w:lang w:val="en-US"/>
-        </w:rPr>
-        <w:t xml:space="preserve"> </w:t>
+        <w:t xml:space="preserve">Suppose you chatted with experts who told you that the </w:t>
       </w:r>
       <w:r>
         <w:rPr>
@@ -9095,18 +10027,7 @@
           <w:iCs/>
           <w:lang w:val="en-DE"/>
         </w:rPr>
-        <w:t>(assuming instances have a unique and immutable identifier).</w:t>
-      </w:r>
-      <w:r>
-        <w:rPr>
-          <w:rFonts w:eastAsia="MinionPro-Regular" w:cstheme="minorHAnsi"/>
-          <w:b/>
-          <w:bCs/>
-          <w:i/>
-          <w:iCs/>
-          <w:lang w:val="en-US"/>
-        </w:rPr>
-        <w:t xml:space="preserve"> </w:t>
+        <w:t>median</w:t>
       </w:r>
       <w:r>
         <w:rPr>
@@ -9117,18 +10038,7 @@
           <w:iCs/>
           <w:lang w:val="en-DE"/>
         </w:rPr>
-        <w:t>For example,</w:t>
-      </w:r>
-      <w:r>
-        <w:rPr>
-          <w:rFonts w:eastAsia="MinionPro-Regular" w:cstheme="minorHAnsi"/>
-          <w:b/>
-          <w:bCs/>
-          <w:i/>
-          <w:iCs/>
-          <w:lang w:val="en-US"/>
-        </w:rPr>
-        <w:t xml:space="preserve"> </w:t>
+        <w:t>_</w:t>
       </w:r>
       <w:r>
         <w:rPr>
@@ -9139,191 +10049,553 @@
           <w:iCs/>
           <w:lang w:val="en-DE"/>
         </w:rPr>
-        <w:t>you could</w:t>
-      </w:r>
-      <w:r>
-        <w:rPr>
-          <w:rFonts w:eastAsia="MinionPro-Regular" w:cstheme="minorHAnsi"/>
-          <w:b/>
-          <w:bCs/>
-          <w:i/>
-          <w:iCs/>
-          <w:lang w:val="en-US"/>
-        </w:rPr>
-        <w:t xml:space="preserve"> </w:t>
-      </w:r>
-      <w:r>
-        <w:rPr>
-          <w:rFonts w:eastAsia="MinionPro-Regular" w:cstheme="minorHAnsi"/>
-          <w:b/>
-          <w:bCs/>
-          <w:i/>
-          <w:iCs/>
+        <w:t>income</w:t>
+      </w:r>
+      <w:r>
+        <w:rPr>
+          <w:rFonts w:eastAsia="MinionPro-Regular" w:cstheme="minorHAnsi"/>
           <w:lang w:val="en-DE"/>
         </w:rPr>
-        <w:t>compute a hash of each instance’s identifier and put that instance in the test set if the</w:t>
-      </w:r>
-      <w:r>
-        <w:rPr>
-          <w:rFonts w:eastAsia="MinionPro-Regular" w:cstheme="minorHAnsi"/>
-          <w:b/>
-          <w:bCs/>
-          <w:i/>
-          <w:iCs/>
-          <w:lang w:val="en-US"/>
-        </w:rPr>
-        <w:t xml:space="preserve"> </w:t>
-      </w:r>
-      <w:r>
-        <w:rPr>
-          <w:rFonts w:eastAsia="MinionPro-Regular" w:cstheme="minorHAnsi"/>
-          <w:b/>
-          <w:bCs/>
-          <w:i/>
-          <w:iCs/>
+        <w:t xml:space="preserve"> is a very</w:t>
+      </w:r>
+      <w:r>
+        <w:rPr>
+          <w:rFonts w:eastAsia="MinionPro-Regular" w:cstheme="minorHAnsi"/>
           <w:lang w:val="en-DE"/>
         </w:rPr>
-        <w:t>hash is lower than or equal to 20% of the maximum hash value.</w:t>
-      </w:r>
-      <w:r>
-        <w:rPr>
-          <w:rFonts w:eastAsia="MinionPro-Regular" w:cstheme="minorHAnsi"/>
-          <w:b/>
-          <w:bCs/>
-          <w:i/>
-          <w:iCs/>
-          <w:lang w:val="en-US"/>
-        </w:rPr>
-        <w:t xml:space="preserve"> </w:t>
-      </w:r>
-    </w:p>
-    <w:p>
-      <w:pPr>
-        <w:autoSpaceDE w:val="0"/>
-        <w:autoSpaceDN w:val="0"/>
-        <w:adjustRightInd w:val="0"/>
-        <w:spacing w:after="0" w:line="240" w:lineRule="auto"/>
-        <w:jc w:val="both"/>
-        <w:rPr>
-          <w:rFonts w:eastAsia="MinionPro-Regular" w:cstheme="minorHAnsi"/>
-          <w:b/>
-          <w:bCs/>
-          <w:i/>
-          <w:iCs/>
+        <w:t xml:space="preserve"> </w:t>
+      </w:r>
+      <w:r>
+        <w:rPr>
+          <w:rFonts w:eastAsia="MinionPro-Regular" w:cstheme="minorHAnsi"/>
           <w:lang w:val="en-DE"/>
         </w:rPr>
-      </w:pPr>
-      <w:r>
-        <w:rPr>
-          <w:rFonts w:eastAsia="MinionPro-Regular" w:cstheme="minorHAnsi"/>
-          <w:b/>
-          <w:bCs/>
-          <w:i/>
-          <w:iCs/>
+        <w:t>important attribute to predict</w:t>
+      </w:r>
+      <w:r>
+        <w:rPr>
+          <w:rFonts w:eastAsia="MinionPro-Regular" w:cstheme="minorHAnsi"/>
+          <w:lang w:val="en-US"/>
+        </w:rPr>
+        <w:t xml:space="preserve"> </w:t>
+      </w:r>
+      <w:r>
+        <w:rPr>
+          <w:rFonts w:eastAsia="MinionPro-Regular" w:cstheme="minorHAnsi"/>
           <w:lang w:val="en-DE"/>
         </w:rPr>
-        <w:t>This ensures that the</w:t>
-      </w:r>
-      <w:r>
-        <w:rPr>
-          <w:rFonts w:eastAsia="MinionPro-Regular" w:cstheme="minorHAnsi"/>
-          <w:b/>
-          <w:bCs/>
-          <w:i/>
-          <w:iCs/>
-          <w:lang w:val="en-US"/>
-        </w:rPr>
-        <w:t xml:space="preserve"> </w:t>
-      </w:r>
-      <w:r>
-        <w:rPr>
-          <w:rFonts w:eastAsia="MinionPro-Regular" w:cstheme="minorHAnsi"/>
-          <w:b/>
-          <w:bCs/>
-          <w:i/>
-          <w:iCs/>
+        <w:t>median housing prices.</w:t>
+      </w:r>
+      <w:r>
+        <w:rPr>
+          <w:rFonts w:eastAsia="MinionPro-Regular" w:cstheme="minorHAnsi"/>
+          <w:lang w:val="en-US"/>
+        </w:rPr>
+        <w:t xml:space="preserve"> </w:t>
+      </w:r>
+    </w:p>
+    <w:p>
+      <w:pPr>
+        <w:pStyle w:val="ListParagraph"/>
+        <w:numPr>
+          <w:ilvl w:val="0"/>
+          <w:numId w:val="42"/>
+        </w:numPr>
+        <w:autoSpaceDE w:val="0"/>
+        <w:autoSpaceDN w:val="0"/>
+        <w:adjustRightInd w:val="0"/>
+        <w:spacing w:after="0" w:line="240" w:lineRule="auto"/>
+        <w:ind w:left="360"/>
+        <w:jc w:val="both"/>
+        <w:rPr>
+          <w:rFonts w:eastAsia="MinionPro-Regular" w:cstheme="minorHAnsi"/>
+          <w:lang w:val="en-US"/>
+        </w:rPr>
+      </w:pPr>
+      <w:r>
+        <w:rPr>
+          <w:rFonts w:eastAsia="MinionPro-Regular" w:cstheme="minorHAnsi"/>
           <w:lang w:val="en-DE"/>
         </w:rPr>
-        <w:t>test set will remain consistent across multiple runs, even if you refresh the dataset.</w:t>
-      </w:r>
-      <w:r>
-        <w:rPr>
-          <w:rFonts w:eastAsia="MinionPro-Regular" w:cstheme="minorHAnsi"/>
-          <w:b/>
-          <w:bCs/>
-          <w:i/>
-          <w:iCs/>
-          <w:lang w:val="en-US"/>
-        </w:rPr>
-        <w:t xml:space="preserve"> </w:t>
-      </w:r>
-      <w:r>
-        <w:rPr>
-          <w:rFonts w:eastAsia="MinionPro-Regular" w:cstheme="minorHAnsi"/>
-          <w:b/>
-          <w:bCs/>
-          <w:i/>
-          <w:iCs/>
+        <w:t>You may want to ensure that</w:t>
+      </w:r>
+      <w:r>
+        <w:rPr>
+          <w:rFonts w:eastAsia="MinionPro-Regular" w:cstheme="minorHAnsi"/>
           <w:lang w:val="en-DE"/>
         </w:rPr>
-        <w:t>The new test set will contain 20% of the new instances, but it will not contain any</w:t>
-      </w:r>
-      <w:r>
-        <w:rPr>
-          <w:rFonts w:eastAsia="MinionPro-Regular" w:cstheme="minorHAnsi"/>
-          <w:b/>
-          <w:bCs/>
-          <w:i/>
-          <w:iCs/>
-          <w:lang w:val="en-US"/>
-        </w:rPr>
-        <w:t xml:space="preserve"> </w:t>
-      </w:r>
-      <w:r>
-        <w:rPr>
-          <w:rFonts w:eastAsia="MinionPro-Regular" w:cstheme="minorHAnsi"/>
-          <w:b/>
-          <w:bCs/>
-          <w:i/>
-          <w:iCs/>
+        <w:t xml:space="preserve"> </w:t>
+      </w:r>
+      <w:r>
+        <w:rPr>
+          <w:rFonts w:eastAsia="MinionPro-Regular" w:cstheme="minorHAnsi"/>
           <w:lang w:val="en-DE"/>
         </w:rPr>
-        <w:t>instance that was previously in the training set.</w:t>
-      </w:r>
-    </w:p>
-    <w:p>
-      <w:pPr>
-        <w:autoSpaceDE w:val="0"/>
-        <w:autoSpaceDN w:val="0"/>
-        <w:adjustRightInd w:val="0"/>
-        <w:spacing w:after="0" w:line="276" w:lineRule="auto"/>
-        <w:jc w:val="both"/>
-        <w:rPr>
-          <w:rFonts w:eastAsia="MinionPro-Regular" w:cstheme="minorHAnsi"/>
-        </w:rPr>
-      </w:pPr>
-    </w:p>
-    <w:p>
-      <w:pPr>
-        <w:autoSpaceDE w:val="0"/>
-        <w:autoSpaceDN w:val="0"/>
-        <w:adjustRightInd w:val="0"/>
-        <w:spacing w:after="0" w:line="276" w:lineRule="auto"/>
-        <w:jc w:val="both"/>
-        <w:rPr>
-          <w:rFonts w:eastAsia="MinionPro-Regular" w:cstheme="minorHAnsi"/>
-        </w:rPr>
-      </w:pPr>
-    </w:p>
-    <w:p>
-      <w:pPr>
-        <w:autoSpaceDE w:val="0"/>
-        <w:autoSpaceDN w:val="0"/>
-        <w:adjustRightInd w:val="0"/>
-        <w:spacing w:after="0" w:line="276" w:lineRule="auto"/>
-        <w:jc w:val="both"/>
-        <w:rPr>
-          <w:rFonts w:eastAsia="MinionPro-Regular" w:cstheme="minorHAnsi"/>
+        <w:t>the test set is representative of the various categories of incomes in the whole dataset.</w:t>
+      </w:r>
+    </w:p>
+    <w:p>
+      <w:pPr>
+        <w:pStyle w:val="ListParagraph"/>
+        <w:numPr>
+          <w:ilvl w:val="0"/>
+          <w:numId w:val="42"/>
+        </w:numPr>
+        <w:autoSpaceDE w:val="0"/>
+        <w:autoSpaceDN w:val="0"/>
+        <w:adjustRightInd w:val="0"/>
+        <w:spacing w:after="0" w:line="240" w:lineRule="auto"/>
+        <w:ind w:left="360"/>
+        <w:jc w:val="both"/>
+        <w:rPr>
+          <w:rFonts w:eastAsia="MinionPro-Regular" w:cstheme="minorHAnsi"/>
+          <w:lang w:val="en-US"/>
+        </w:rPr>
+      </w:pPr>
+      <w:r>
+        <w:rPr>
+          <w:rFonts w:eastAsia="MinionPro-Regular" w:cstheme="minorHAnsi"/>
+          <w:lang w:val="en-DE"/>
+        </w:rPr>
+        <w:t xml:space="preserve">Since the </w:t>
+      </w:r>
+      <w:r>
+        <w:rPr>
+          <w:rFonts w:eastAsia="MinionPro-Regular" w:cstheme="minorHAnsi"/>
+          <w:b/>
+          <w:bCs/>
+          <w:i/>
+          <w:iCs/>
+          <w:lang w:val="en-DE"/>
+        </w:rPr>
+        <w:t>median</w:t>
+      </w:r>
+      <w:r>
+        <w:rPr>
+          <w:rFonts w:eastAsia="MinionPro-Regular" w:cstheme="minorHAnsi"/>
+          <w:b/>
+          <w:bCs/>
+          <w:i/>
+          <w:iCs/>
+          <w:lang w:val="en-US"/>
+        </w:rPr>
+        <w:t>_</w:t>
+      </w:r>
+      <w:r>
+        <w:rPr>
+          <w:rFonts w:eastAsia="MinionPro-Regular" w:cstheme="minorHAnsi"/>
+          <w:b/>
+          <w:bCs/>
+          <w:i/>
+          <w:iCs/>
+          <w:lang w:val="en-DE"/>
+        </w:rPr>
+        <w:t>income</w:t>
+      </w:r>
+      <w:r>
+        <w:rPr>
+          <w:rFonts w:eastAsia="MinionPro-Regular" w:cstheme="minorHAnsi"/>
+          <w:lang w:val="en-DE"/>
+        </w:rPr>
+        <w:t xml:space="preserve"> </w:t>
+      </w:r>
+      <w:r>
+        <w:rPr>
+          <w:rFonts w:eastAsia="MinionPro-Regular" w:cstheme="minorHAnsi"/>
+          <w:u w:val="single"/>
+          <w:lang w:val="en-DE"/>
+        </w:rPr>
+        <w:t>is a continuous numerical attribute</w:t>
+      </w:r>
+      <w:r>
+        <w:rPr>
+          <w:rFonts w:eastAsia="MinionPro-Regular" w:cstheme="minorHAnsi"/>
+          <w:lang w:val="en-DE"/>
+        </w:rPr>
+        <w:t xml:space="preserve">, you first need to </w:t>
+      </w:r>
+      <w:r>
+        <w:rPr>
+          <w:rFonts w:eastAsia="MinionPro-Regular" w:cstheme="minorHAnsi"/>
+          <w:u w:val="single"/>
+          <w:lang w:val="en-DE"/>
+        </w:rPr>
+        <w:t>create</w:t>
+      </w:r>
+      <w:r>
+        <w:rPr>
+          <w:rFonts w:eastAsia="MinionPro-Regular" w:cstheme="minorHAnsi"/>
+          <w:u w:val="single"/>
+          <w:lang w:val="en-DE"/>
+        </w:rPr>
+        <w:t xml:space="preserve"> </w:t>
+      </w:r>
+      <w:r>
+        <w:rPr>
+          <w:rFonts w:eastAsia="MinionPro-Regular" w:cstheme="minorHAnsi"/>
+          <w:u w:val="single"/>
+          <w:lang w:val="en-DE"/>
+        </w:rPr>
+        <w:t>an income category attribute</w:t>
+      </w:r>
+      <w:r>
+        <w:rPr>
+          <w:rFonts w:eastAsia="MinionPro-Regular" w:cstheme="minorHAnsi"/>
+          <w:lang w:val="en-DE"/>
+        </w:rPr>
+        <w:t>.</w:t>
+      </w:r>
+      <w:r>
+        <w:rPr>
+          <w:rFonts w:eastAsia="MinionPro-Regular" w:cstheme="minorHAnsi"/>
+          <w:lang w:val="en-US"/>
+        </w:rPr>
+        <w:t xml:space="preserve"> </w:t>
+      </w:r>
+    </w:p>
+    <w:p>
+      <w:pPr>
+        <w:pStyle w:val="ListParagraph"/>
+        <w:numPr>
+          <w:ilvl w:val="1"/>
+          <w:numId w:val="42"/>
+        </w:numPr>
+        <w:autoSpaceDE w:val="0"/>
+        <w:autoSpaceDN w:val="0"/>
+        <w:adjustRightInd w:val="0"/>
+        <w:spacing w:after="0" w:line="240" w:lineRule="auto"/>
+        <w:jc w:val="both"/>
+        <w:rPr>
+          <w:rFonts w:eastAsia="MinionPro-Regular" w:cstheme="minorHAnsi"/>
+          <w:lang w:val="en-US"/>
+        </w:rPr>
+      </w:pPr>
+      <w:r>
+        <w:rPr>
+          <w:rFonts w:ascii="Consolas" w:eastAsia="MinionPro-Regular" w:hAnsi="Consolas" w:cstheme="minorHAnsi"/>
+          <w:b/>
+          <w:bCs/>
+          <w:lang w:val="en-DE"/>
+        </w:rPr>
+        <w:t>pd.cut()</w:t>
+      </w:r>
+      <w:r>
+        <w:rPr>
+          <w:rFonts w:eastAsia="UbuntuMono-Regular" w:cs="UbuntuMono-Regular"/>
+          <w:sz w:val="20"/>
+          <w:szCs w:val="20"/>
+          <w:lang w:val="en-US"/>
+        </w:rPr>
+        <w:t xml:space="preserve"> </w:t>
+      </w:r>
+      <w:r>
+        <w:rPr>
+          <w:rFonts w:eastAsia="MinionPro-Regular" w:cstheme="minorHAnsi"/>
+          <w:lang w:val="en-DE"/>
+        </w:rPr>
+        <w:t xml:space="preserve">function creates an </w:t>
+      </w:r>
+      <w:r>
+        <w:rPr>
+          <w:rFonts w:eastAsia="MinionPro-Regular" w:cstheme="minorHAnsi"/>
+          <w:lang w:val="en-DE"/>
+        </w:rPr>
+        <w:t>income category attribute with five categories</w:t>
+      </w:r>
+      <w:r>
+        <w:rPr>
+          <w:rFonts w:eastAsia="MinionPro-Regular" w:cstheme="minorHAnsi"/>
+          <w:lang w:val="en-US"/>
+        </w:rPr>
+        <w:t xml:space="preserve"> </w:t>
+      </w:r>
+      <w:r>
+        <w:rPr>
+          <w:rFonts w:eastAsia="MinionPro-Regular" w:cstheme="minorHAnsi"/>
+          <w:lang w:val="en-US"/>
+        </w:rPr>
+        <w:t>(labeled from 1 to 5):</w:t>
+      </w:r>
+    </w:p>
+    <w:p>
+      <w:pPr>
+        <w:pStyle w:val="ListParagraph"/>
+        <w:numPr>
+          <w:ilvl w:val="2"/>
+          <w:numId w:val="42"/>
+        </w:numPr>
+        <w:autoSpaceDE w:val="0"/>
+        <w:autoSpaceDN w:val="0"/>
+        <w:adjustRightInd w:val="0"/>
+        <w:spacing w:after="0" w:line="240" w:lineRule="auto"/>
+        <w:jc w:val="both"/>
+        <w:rPr>
+          <w:rFonts w:eastAsia="MinionPro-Regular" w:cstheme="minorHAnsi"/>
+          <w:lang w:val="en-US"/>
+        </w:rPr>
+      </w:pPr>
+      <w:r>
+        <w:rPr>
+          <w:rFonts w:eastAsia="MinionPro-Regular" w:cstheme="minorHAnsi"/>
+          <w:lang w:val="en-US"/>
+        </w:rPr>
+        <w:t xml:space="preserve">category 1 ranges from 0 to 1.5 (i.e., less than $15,000), </w:t>
+      </w:r>
+    </w:p>
+    <w:p>
+      <w:pPr>
+        <w:pStyle w:val="ListParagraph"/>
+        <w:numPr>
+          <w:ilvl w:val="2"/>
+          <w:numId w:val="42"/>
+        </w:numPr>
+        <w:autoSpaceDE w:val="0"/>
+        <w:autoSpaceDN w:val="0"/>
+        <w:adjustRightInd w:val="0"/>
+        <w:spacing w:after="0" w:line="240" w:lineRule="auto"/>
+        <w:jc w:val="both"/>
+        <w:rPr>
+          <w:rFonts w:eastAsia="MinionPro-Regular" w:cstheme="minorHAnsi"/>
+          <w:lang w:val="en-US"/>
+        </w:rPr>
+      </w:pPr>
+      <w:r>
+        <w:rPr>
+          <w:rFonts w:eastAsia="MinionPro-Regular" w:cstheme="minorHAnsi"/>
+          <w:lang w:val="en-US"/>
+        </w:rPr>
+        <w:t>category 2 from 1.5 to 3,</w:t>
+      </w:r>
+    </w:p>
+    <w:p>
+      <w:pPr>
+        <w:pStyle w:val="ListParagraph"/>
+        <w:numPr>
+          <w:ilvl w:val="2"/>
+          <w:numId w:val="42"/>
+        </w:numPr>
+        <w:autoSpaceDE w:val="0"/>
+        <w:autoSpaceDN w:val="0"/>
+        <w:adjustRightInd w:val="0"/>
+        <w:spacing w:after="0" w:line="240" w:lineRule="auto"/>
+        <w:jc w:val="both"/>
+        <w:rPr>
+          <w:rFonts w:eastAsia="MinionPro-Regular" w:cstheme="minorHAnsi"/>
+          <w:lang w:val="en-US"/>
+        </w:rPr>
+      </w:pPr>
+      <w:r>
+        <w:rPr>
+          <w:rFonts w:eastAsia="MinionPro-Regular" w:cstheme="minorHAnsi"/>
+          <w:lang w:val="en-US"/>
+        </w:rPr>
+        <w:t>category 3 from 3 to 4.5,</w:t>
+      </w:r>
+    </w:p>
+    <w:p>
+      <w:pPr>
+        <w:pStyle w:val="ListParagraph"/>
+        <w:numPr>
+          <w:ilvl w:val="2"/>
+          <w:numId w:val="42"/>
+        </w:numPr>
+        <w:autoSpaceDE w:val="0"/>
+        <w:autoSpaceDN w:val="0"/>
+        <w:adjustRightInd w:val="0"/>
+        <w:spacing w:after="0" w:line="240" w:lineRule="auto"/>
+        <w:jc w:val="both"/>
+        <w:rPr>
+          <w:rFonts w:eastAsia="MinionPro-Regular" w:cstheme="minorHAnsi"/>
+          <w:lang w:val="en-US"/>
+        </w:rPr>
+      </w:pPr>
+      <w:r>
+        <w:rPr>
+          <w:rFonts w:eastAsia="MinionPro-Regular" w:cstheme="minorHAnsi"/>
+          <w:lang w:val="en-US"/>
+        </w:rPr>
+        <w:t>category 4 from 4.5 to 6,</w:t>
+      </w:r>
+    </w:p>
+    <w:p>
+      <w:pPr>
+        <w:pStyle w:val="ListParagraph"/>
+        <w:numPr>
+          <w:ilvl w:val="2"/>
+          <w:numId w:val="42"/>
+        </w:numPr>
+        <w:autoSpaceDE w:val="0"/>
+        <w:autoSpaceDN w:val="0"/>
+        <w:adjustRightInd w:val="0"/>
+        <w:spacing w:after="0" w:line="240" w:lineRule="auto"/>
+        <w:jc w:val="both"/>
+        <w:rPr>
+          <w:rFonts w:eastAsia="MinionPro-Regular" w:cstheme="minorHAnsi"/>
+          <w:lang w:val="en-US"/>
+        </w:rPr>
+      </w:pPr>
+      <w:r>
+        <w:rPr>
+          <w:rFonts w:eastAsia="MinionPro-Regular" w:cstheme="minorHAnsi"/>
+          <w:lang w:val="en-US"/>
+        </w:rPr>
+        <w:t xml:space="preserve">category 5 from 6 and </w:t>
+      </w:r>
+      <w:r>
+        <w:rPr>
+          <w:rFonts w:eastAsia="MinionPro-Regular" w:cstheme="minorHAnsi"/>
+          <w:lang w:val="en-US"/>
+        </w:rPr>
+        <w:t>beyond</w:t>
+      </w:r>
+      <w:r>
+        <w:rPr>
+          <w:rFonts w:eastAsia="MinionPro-Regular" w:cstheme="minorHAnsi"/>
+          <w:lang w:val="en-US"/>
+        </w:rPr>
+        <w:t>.</w:t>
+      </w:r>
+    </w:p>
+    <w:p>
+      <w:pPr>
+        <w:pStyle w:val="ListParagraph"/>
+        <w:numPr>
+          <w:ilvl w:val="0"/>
+          <w:numId w:val="42"/>
+        </w:numPr>
+        <w:autoSpaceDE w:val="0"/>
+        <w:autoSpaceDN w:val="0"/>
+        <w:adjustRightInd w:val="0"/>
+        <w:spacing w:after="0" w:line="240" w:lineRule="auto"/>
+        <w:ind w:left="360"/>
+        <w:jc w:val="both"/>
+        <w:rPr>
+          <w:rFonts w:eastAsia="MinionPro-Regular" w:cstheme="minorHAnsi"/>
+          <w:lang w:val="en-US"/>
+        </w:rPr>
+      </w:pPr>
+      <w:r>
+        <w:rPr>
+          <w:rFonts w:eastAsia="MinionPro-Regular" w:cstheme="minorHAnsi"/>
+          <w:lang w:val="en-DE"/>
+        </w:rPr>
+        <w:t>It is important to have</w:t>
+      </w:r>
+      <w:r>
+        <w:rPr>
+          <w:rFonts w:eastAsia="MinionPro-Regular" w:cstheme="minorHAnsi"/>
+          <w:lang w:val="en-DE"/>
+        </w:rPr>
+        <w:t xml:space="preserve"> </w:t>
+      </w:r>
+      <w:r>
+        <w:rPr>
+          <w:rFonts w:eastAsia="MinionPro-Regular" w:cstheme="minorHAnsi"/>
+          <w:lang w:val="en-DE"/>
+        </w:rPr>
+        <w:t>a sufficient number of instances in your dataset for each stratum, or else the estimate</w:t>
+      </w:r>
+      <w:r>
+        <w:rPr>
+          <w:rFonts w:eastAsia="MinionPro-Regular" w:cstheme="minorHAnsi"/>
+          <w:lang w:val="en-DE"/>
+        </w:rPr>
+        <w:t xml:space="preserve"> </w:t>
+      </w:r>
+      <w:r>
+        <w:rPr>
+          <w:rFonts w:eastAsia="MinionPro-Regular" w:cstheme="minorHAnsi"/>
+          <w:lang w:val="en-DE"/>
+        </w:rPr>
+        <w:t>of a stratum</w:t>
+      </w:r>
+      <w:r>
+        <w:rPr>
+          <w:rFonts w:eastAsia="MinionPro-Regular" w:cstheme="minorHAnsi" w:hint="eastAsia"/>
+          <w:lang w:val="en-DE"/>
+        </w:rPr>
+        <w:t>’</w:t>
+      </w:r>
+      <w:r>
+        <w:rPr>
+          <w:rFonts w:eastAsia="MinionPro-Regular" w:cstheme="minorHAnsi"/>
+          <w:lang w:val="en-DE"/>
+        </w:rPr>
+        <w:t xml:space="preserve">s importance may be biased. </w:t>
+      </w:r>
+    </w:p>
+    <w:p>
+      <w:pPr>
+        <w:pStyle w:val="ListParagraph"/>
+        <w:numPr>
+          <w:ilvl w:val="1"/>
+          <w:numId w:val="42"/>
+        </w:numPr>
+        <w:autoSpaceDE w:val="0"/>
+        <w:autoSpaceDN w:val="0"/>
+        <w:adjustRightInd w:val="0"/>
+        <w:spacing w:after="0" w:line="240" w:lineRule="auto"/>
+        <w:jc w:val="both"/>
+        <w:rPr>
+          <w:rFonts w:eastAsia="MinionPro-Regular" w:cstheme="minorHAnsi"/>
+          <w:lang w:val="en-US"/>
+        </w:rPr>
+      </w:pPr>
+      <w:r>
+        <w:rPr>
+          <w:rFonts w:eastAsia="MinionPro-Regular" w:cstheme="minorHAnsi"/>
+          <w:lang w:val="en-DE"/>
+        </w:rPr>
+        <w:t>This means that you should not have too</w:t>
+      </w:r>
+      <w:r>
+        <w:rPr>
+          <w:rFonts w:eastAsia="MinionPro-Regular" w:cstheme="minorHAnsi"/>
+          <w:lang w:val="en-US"/>
+        </w:rPr>
+        <w:t xml:space="preserve"> </w:t>
+      </w:r>
+      <w:r>
+        <w:rPr>
+          <w:rFonts w:eastAsia="MinionPro-Regular" w:cstheme="minorHAnsi"/>
+          <w:lang w:val="en-DE"/>
+        </w:rPr>
+        <w:t>many strata, and each stratum should be large enough.</w:t>
+      </w:r>
+    </w:p>
+    <w:p>
+      <w:pPr>
+        <w:autoSpaceDE w:val="0"/>
+        <w:autoSpaceDN w:val="0"/>
+        <w:adjustRightInd w:val="0"/>
+        <w:spacing w:after="0" w:line="240" w:lineRule="auto"/>
+        <w:rPr>
+          <w:rFonts w:eastAsia="MinionPro-Regular" w:cstheme="minorHAnsi"/>
+          <w:lang w:val="en-DE"/>
+        </w:rPr>
+      </w:pPr>
+    </w:p>
+    <w:p>
+      <w:pPr>
+        <w:autoSpaceDE w:val="0"/>
+        <w:autoSpaceDN w:val="0"/>
+        <w:adjustRightInd w:val="0"/>
+        <w:spacing w:after="0" w:line="240" w:lineRule="auto"/>
+        <w:rPr>
+          <w:rFonts w:eastAsia="MinionPro-Regular" w:cstheme="minorHAnsi"/>
+          <w:lang w:val="en-DE"/>
+        </w:rPr>
+      </w:pPr>
+    </w:p>
+    <w:p>
+      <w:pPr>
+        <w:autoSpaceDE w:val="0"/>
+        <w:autoSpaceDN w:val="0"/>
+        <w:adjustRightInd w:val="0"/>
+        <w:spacing w:after="0" w:line="240" w:lineRule="auto"/>
+        <w:rPr>
+          <w:rFonts w:eastAsia="MinionPro-Regular" w:cstheme="minorHAnsi"/>
+          <w:lang w:val="en-DE"/>
         </w:rPr>
       </w:pPr>
     </w:p>
@@ -9698,7 +10970,6 @@
           <w:sz w:val="24"/>
           <w:szCs w:val="24"/>
         </w:rPr>
-        <w:lastRenderedPageBreak/>
         <w:t>Exercises</w:t>
       </w:r>
     </w:p>
@@ -9766,14 +11037,12 @@
         </w:rPr>
         <w:t>Try a Support Vector Machine regressor (</w:t>
       </w:r>
-      <w:proofErr w:type="spellStart"/>
       <w:r>
         <w:rPr>
           <w:rFonts w:ascii="Consolas" w:eastAsia="MinionPro-Regular" w:hAnsi="Consolas" w:cstheme="minorHAnsi"/>
         </w:rPr>
         <w:t>sklearn.svm.SVR</w:t>
       </w:r>
-      <w:proofErr w:type="spellEnd"/>
       <w:r>
         <w:rPr>
           <w:rFonts w:eastAsia="MinionPro-Regular" w:cstheme="minorHAnsi"/>
@@ -9822,21 +11091,7 @@
         <w:rPr>
           <w:rFonts w:ascii="Consolas" w:eastAsia="MinionPro-Regular" w:hAnsi="Consolas" w:cstheme="minorHAnsi"/>
         </w:rPr>
-        <w:t>kernel="</w:t>
-      </w:r>
-      <w:proofErr w:type="spellStart"/>
-      <w:r>
-        <w:rPr>
-          <w:rFonts w:ascii="Consolas" w:eastAsia="MinionPro-Regular" w:hAnsi="Consolas" w:cstheme="minorHAnsi"/>
-        </w:rPr>
-        <w:t>rbf</w:t>
-      </w:r>
-      <w:proofErr w:type="spellEnd"/>
-      <w:r>
-        <w:rPr>
-          <w:rFonts w:ascii="Consolas" w:eastAsia="MinionPro-Regular" w:hAnsi="Consolas" w:cstheme="minorHAnsi"/>
-        </w:rPr>
-        <w:t>"</w:t>
+        <w:t>kernel="rbf"</w:t>
       </w:r>
       <w:r>
         <w:rPr>
@@ -9933,28 +11188,24 @@
         </w:rPr>
         <w:t xml:space="preserve">Try replacing </w:t>
       </w:r>
-      <w:proofErr w:type="spellStart"/>
       <w:r>
         <w:rPr>
           <w:rFonts w:ascii="Consolas" w:eastAsia="MinionPro-Regular" w:hAnsi="Consolas" w:cstheme="minorHAnsi"/>
         </w:rPr>
         <w:t>GridSearchCV</w:t>
       </w:r>
-      <w:proofErr w:type="spellEnd"/>
       <w:r>
         <w:rPr>
           <w:rFonts w:eastAsia="MinionPro-Regular" w:cstheme="minorHAnsi"/>
         </w:rPr>
         <w:t xml:space="preserve"> with </w:t>
       </w:r>
-      <w:proofErr w:type="spellStart"/>
       <w:r>
         <w:rPr>
           <w:rFonts w:ascii="Consolas" w:eastAsia="MinionPro-Regular" w:hAnsi="Consolas" w:cstheme="minorHAnsi"/>
         </w:rPr>
         <w:t>RandomizedSearchCV</w:t>
       </w:r>
-      <w:proofErr w:type="spellEnd"/>
       <w:r>
         <w:rPr>
           <w:rFonts w:eastAsia="MinionPro-Regular" w:cstheme="minorHAnsi"/>
@@ -10056,14 +11307,12 @@
         </w:rPr>
         <w:t xml:space="preserve">Automatically explore some preparation options using </w:t>
       </w:r>
-      <w:proofErr w:type="spellStart"/>
       <w:r>
         <w:rPr>
           <w:rFonts w:ascii="Consolas" w:eastAsia="MinionPro-Regular" w:hAnsi="Consolas" w:cstheme="minorHAnsi"/>
         </w:rPr>
         <w:t>GridSearchCV</w:t>
       </w:r>
-      <w:proofErr w:type="spellEnd"/>
       <w:r>
         <w:rPr>
           <w:rFonts w:eastAsia="MinionPro-Regular" w:cstheme="minorHAnsi"/>
@@ -14873,6 +16122,119 @@
     </w:lvl>
   </w:abstractNum>
   <w:abstractNum w:abstractNumId="40" w15:restartNumberingAfterBreak="0">
+    <w:nsid w:val="7AF4230E"/>
+    <w:multiLevelType w:val="hybridMultilevel"/>
+    <w:tmpl w:val="2D4646E6"/>
+    <w:lvl w:ilvl="0" w:tplc="20000001">
+      <w:start w:val="1"/>
+      <w:numFmt w:val="bullet"/>
+      <w:lvlText w:val=""/>
+      <w:lvlJc w:val="left"/>
+      <w:pPr>
+        <w:ind w:left="720" w:hanging="360"/>
+      </w:pPr>
+      <w:rPr>
+        <w:rFonts w:ascii="Symbol" w:hAnsi="Symbol" w:hint="default"/>
+      </w:rPr>
+    </w:lvl>
+    <w:lvl w:ilvl="1" w:tplc="20000003">
+      <w:start w:val="1"/>
+      <w:numFmt w:val="bullet"/>
+      <w:lvlText w:val="o"/>
+      <w:lvlJc w:val="left"/>
+      <w:pPr>
+        <w:ind w:left="1440" w:hanging="360"/>
+      </w:pPr>
+      <w:rPr>
+        <w:rFonts w:ascii="Courier New" w:hAnsi="Courier New" w:cs="Courier New" w:hint="default"/>
+      </w:rPr>
+    </w:lvl>
+    <w:lvl w:ilvl="2" w:tplc="20000005">
+      <w:start w:val="1"/>
+      <w:numFmt w:val="bullet"/>
+      <w:lvlText w:val=""/>
+      <w:lvlJc w:val="left"/>
+      <w:pPr>
+        <w:ind w:left="2160" w:hanging="360"/>
+      </w:pPr>
+      <w:rPr>
+        <w:rFonts w:ascii="Wingdings" w:hAnsi="Wingdings" w:hint="default"/>
+      </w:rPr>
+    </w:lvl>
+    <w:lvl w:ilvl="3" w:tplc="20000001" w:tentative="1">
+      <w:start w:val="1"/>
+      <w:numFmt w:val="bullet"/>
+      <w:lvlText w:val=""/>
+      <w:lvlJc w:val="left"/>
+      <w:pPr>
+        <w:ind w:left="2880" w:hanging="360"/>
+      </w:pPr>
+      <w:rPr>
+        <w:rFonts w:ascii="Symbol" w:hAnsi="Symbol" w:hint="default"/>
+      </w:rPr>
+    </w:lvl>
+    <w:lvl w:ilvl="4" w:tplc="20000003" w:tentative="1">
+      <w:start w:val="1"/>
+      <w:numFmt w:val="bullet"/>
+      <w:lvlText w:val="o"/>
+      <w:lvlJc w:val="left"/>
+      <w:pPr>
+        <w:ind w:left="3600" w:hanging="360"/>
+      </w:pPr>
+      <w:rPr>
+        <w:rFonts w:ascii="Courier New" w:hAnsi="Courier New" w:cs="Courier New" w:hint="default"/>
+      </w:rPr>
+    </w:lvl>
+    <w:lvl w:ilvl="5" w:tplc="20000005" w:tentative="1">
+      <w:start w:val="1"/>
+      <w:numFmt w:val="bullet"/>
+      <w:lvlText w:val=""/>
+      <w:lvlJc w:val="left"/>
+      <w:pPr>
+        <w:ind w:left="4320" w:hanging="360"/>
+      </w:pPr>
+      <w:rPr>
+        <w:rFonts w:ascii="Wingdings" w:hAnsi="Wingdings" w:hint="default"/>
+      </w:rPr>
+    </w:lvl>
+    <w:lvl w:ilvl="6" w:tplc="20000001" w:tentative="1">
+      <w:start w:val="1"/>
+      <w:numFmt w:val="bullet"/>
+      <w:lvlText w:val=""/>
+      <w:lvlJc w:val="left"/>
+      <w:pPr>
+        <w:ind w:left="5040" w:hanging="360"/>
+      </w:pPr>
+      <w:rPr>
+        <w:rFonts w:ascii="Symbol" w:hAnsi="Symbol" w:hint="default"/>
+      </w:rPr>
+    </w:lvl>
+    <w:lvl w:ilvl="7" w:tplc="20000003" w:tentative="1">
+      <w:start w:val="1"/>
+      <w:numFmt w:val="bullet"/>
+      <w:lvlText w:val="o"/>
+      <w:lvlJc w:val="left"/>
+      <w:pPr>
+        <w:ind w:left="5760" w:hanging="360"/>
+      </w:pPr>
+      <w:rPr>
+        <w:rFonts w:ascii="Courier New" w:hAnsi="Courier New" w:cs="Courier New" w:hint="default"/>
+      </w:rPr>
+    </w:lvl>
+    <w:lvl w:ilvl="8" w:tplc="20000005" w:tentative="1">
+      <w:start w:val="1"/>
+      <w:numFmt w:val="bullet"/>
+      <w:lvlText w:val=""/>
+      <w:lvlJc w:val="left"/>
+      <w:pPr>
+        <w:ind w:left="6480" w:hanging="360"/>
+      </w:pPr>
+      <w:rPr>
+        <w:rFonts w:ascii="Wingdings" w:hAnsi="Wingdings" w:hint="default"/>
+      </w:rPr>
+    </w:lvl>
+  </w:abstractNum>
+  <w:abstractNum w:abstractNumId="41" w15:restartNumberingAfterBreak="0">
     <w:nsid w:val="7C2976A9"/>
     <w:multiLevelType w:val="hybridMultilevel"/>
     <w:tmpl w:val="0024C3F6"/>
@@ -15055,7 +16417,7 @@
     <w:abstractNumId w:val="25"/>
   </w:num>
   <w:num w:numId="24">
-    <w:abstractNumId w:val="40"/>
+    <w:abstractNumId w:val="41"/>
   </w:num>
   <w:num w:numId="25">
     <w:abstractNumId w:val="39"/>
@@ -15107,6 +16469,9 @@
   </w:num>
   <w:num w:numId="41">
     <w:abstractNumId w:val="10"/>
+  </w:num>
+  <w:num w:numId="42">
+    <w:abstractNumId w:val="40"/>
   </w:num>
 </w:numbering>
 </file>

</xml_diff>

<commit_message>
Creating category attribute & Stratified sampling
- Creating category attribute from continuous numerical attribute
- Stratified sampling based on that created category attribute
</commit_message>
<xml_diff>
--- a/part-one/chapter2/chapter-two-outline.docx
+++ b/part-one/chapter2/chapter-two-outline.docx
@@ -592,6 +592,7 @@
           <w:szCs w:val="20"/>
         </w:rPr>
       </w:pPr>
+      <w:proofErr w:type="spellStart"/>
       <w:r>
         <w:rPr>
           <w:rFonts w:eastAsia="MinionPro-Regular" w:cstheme="minorHAnsi"/>
@@ -601,6 +602,7 @@
         </w:rPr>
         <w:t>OpenDataMonitor</w:t>
       </w:r>
+      <w:proofErr w:type="spellEnd"/>
     </w:p>
     <w:p>
       <w:pPr>
@@ -620,6 +622,7 @@
           <w:szCs w:val="20"/>
         </w:rPr>
       </w:pPr>
+      <w:proofErr w:type="spellStart"/>
       <w:r>
         <w:rPr>
           <w:rFonts w:eastAsia="MinionPro-Regular" w:cstheme="minorHAnsi"/>
@@ -629,6 +632,7 @@
         </w:rPr>
         <w:t>Quandl</w:t>
       </w:r>
+      <w:proofErr w:type="spellEnd"/>
     </w:p>
     <w:p>
       <w:pPr>
@@ -779,7 +783,23 @@
           <w:rFonts w:eastAsia="MinionPro-Regular" w:cstheme="minorHAnsi"/>
           <w:color w:val="000000"/>
         </w:rPr>
-        <w:t>In this chapter we’ll use the California Housing Prices dataset from the StatLib repository</w:t>
+        <w:t xml:space="preserve">In this chapter we’ll use the California Housing Prices dataset from the </w:t>
+      </w:r>
+      <w:proofErr w:type="spellStart"/>
+      <w:r>
+        <w:rPr>
+          <w:rFonts w:eastAsia="MinionPro-Regular" w:cstheme="minorHAnsi"/>
+          <w:color w:val="000000"/>
+        </w:rPr>
+        <w:t>StatLib</w:t>
+      </w:r>
+      <w:proofErr w:type="spellEnd"/>
+      <w:r>
+        <w:rPr>
+          <w:rFonts w:eastAsia="MinionPro-Regular" w:cstheme="minorHAnsi"/>
+          <w:color w:val="000000"/>
+        </w:rPr>
+        <w:t xml:space="preserve"> repository</w:t>
       </w:r>
       <w:r>
         <w:rPr>
@@ -2802,19 +2822,37 @@
         </w:rPr>
         <w:t>S</w:t>
       </w:r>
-      <w:r>
-        <w:rPr>
-          <w:rFonts w:eastAsia="MinionPro-Regular" w:cstheme="minorHAnsi"/>
-        </w:rPr>
-        <w:t xml:space="preserve">ince you are given </w:t>
-      </w:r>
+      <w:proofErr w:type="spellStart"/>
+      <w:r>
+        <w:rPr>
+          <w:rFonts w:eastAsia="MinionPro-Regular" w:cstheme="minorHAnsi"/>
+        </w:rPr>
+        <w:t>ince</w:t>
+      </w:r>
+      <w:proofErr w:type="spellEnd"/>
+      <w:r>
+        <w:rPr>
+          <w:rFonts w:eastAsia="MinionPro-Regular" w:cstheme="minorHAnsi"/>
+        </w:rPr>
+        <w:t xml:space="preserve"> you are given </w:t>
+      </w:r>
+      <w:proofErr w:type="spellStart"/>
       <w:r>
         <w:rPr>
           <w:rFonts w:eastAsia="MinionPro-It" w:cstheme="minorHAnsi"/>
           <w:i/>
           <w:iCs/>
         </w:rPr>
-        <w:t xml:space="preserve">labeled </w:t>
+        <w:t>labeled</w:t>
+      </w:r>
+      <w:proofErr w:type="spellEnd"/>
+      <w:r>
+        <w:rPr>
+          <w:rFonts w:eastAsia="MinionPro-It" w:cstheme="minorHAnsi"/>
+          <w:i/>
+          <w:iCs/>
+        </w:rPr>
+        <w:t xml:space="preserve"> </w:t>
       </w:r>
       <w:r>
         <w:rPr>
@@ -4098,6 +4136,7 @@
         </w:rPr>
         <w:t>∥</w:t>
       </w:r>
+      <w:proofErr w:type="spellStart"/>
       <w:r>
         <w:rPr>
           <w:rFonts w:eastAsia="MinionPro-Bold" w:cstheme="minorHAnsi"/>
@@ -4120,6 +4159,7 @@
         </w:rPr>
         <w:t>k</w:t>
       </w:r>
+      <w:proofErr w:type="spellEnd"/>
       <w:r>
         <w:rPr>
           <w:rFonts w:eastAsia="MinionPro-It" w:cstheme="minorHAnsi"/>
@@ -4204,6 +4244,7 @@
         </w:rPr>
         <w:t>|</w:t>
       </w:r>
+      <w:proofErr w:type="spellStart"/>
       <w:r>
         <w:rPr>
           <w:rFonts w:eastAsia="MinionPro-It" w:cstheme="minorHAnsi"/>
@@ -4226,6 +4267,7 @@
         </w:rPr>
         <w:t>k</w:t>
       </w:r>
+      <w:proofErr w:type="spellEnd"/>
       <w:r>
         <w:rPr>
           <w:rFonts w:eastAsia="MinionPro-Regular" w:cstheme="minorHAnsi"/>
@@ -5076,7 +5118,21 @@
         <w:rPr>
           <w:rFonts w:eastAsia="UbuntuMono-Regular" w:cstheme="minorHAnsi"/>
         </w:rPr>
-        <w:t>tar xzf housing.tgz</w:t>
+        <w:t xml:space="preserve">tar </w:t>
+      </w:r>
+      <w:proofErr w:type="spellStart"/>
+      <w:r>
+        <w:rPr>
+          <w:rFonts w:eastAsia="UbuntuMono-Regular" w:cstheme="minorHAnsi"/>
+        </w:rPr>
+        <w:t>xzf</w:t>
+      </w:r>
+      <w:proofErr w:type="spellEnd"/>
+      <w:r>
+        <w:rPr>
+          <w:rFonts w:eastAsia="UbuntuMono-Regular" w:cstheme="minorHAnsi"/>
+        </w:rPr>
+        <w:t xml:space="preserve"> housing.tgz</w:t>
       </w:r>
       <w:r>
         <w:rPr>
@@ -5304,11 +5360,33 @@
         </w:rPr>
         <w:t>After setting up the environment, fetching the “housing” dataset, loading the data, l</w:t>
       </w:r>
-      <w:r>
-        <w:rPr>
-          <w:rFonts w:eastAsia="MinionPro-Regular" w:cstheme="minorHAnsi"/>
-        </w:rPr>
-        <w:t xml:space="preserve">et’s take a look at the top five rows using the DataFrame’s </w:t>
+      <w:proofErr w:type="spellStart"/>
+      <w:r>
+        <w:rPr>
+          <w:rFonts w:eastAsia="MinionPro-Regular" w:cstheme="minorHAnsi"/>
+        </w:rPr>
+        <w:t>et’s</w:t>
+      </w:r>
+      <w:proofErr w:type="spellEnd"/>
+      <w:r>
+        <w:rPr>
+          <w:rFonts w:eastAsia="MinionPro-Regular" w:cstheme="minorHAnsi"/>
+        </w:rPr>
+        <w:t xml:space="preserve"> take a look at the top five rows using the </w:t>
+      </w:r>
+      <w:proofErr w:type="spellStart"/>
+      <w:r>
+        <w:rPr>
+          <w:rFonts w:eastAsia="MinionPro-Regular" w:cstheme="minorHAnsi"/>
+        </w:rPr>
+        <w:t>DataFrame’s</w:t>
+      </w:r>
+      <w:proofErr w:type="spellEnd"/>
+      <w:r>
+        <w:rPr>
+          <w:rFonts w:eastAsia="MinionPro-Regular" w:cstheme="minorHAnsi"/>
+        </w:rPr>
+        <w:t xml:space="preserve"> </w:t>
       </w:r>
       <w:r>
         <w:rPr>
@@ -5563,12 +5641,14 @@
           <w:lang w:val="en-US"/>
         </w:rPr>
       </w:pPr>
+      <w:proofErr w:type="spellStart"/>
       <w:r>
         <w:rPr>
           <w:rFonts w:ascii="Consolas" w:eastAsia="UbuntuMono-Regular" w:hAnsi="Consolas" w:cstheme="minorHAnsi"/>
         </w:rPr>
         <w:t>housing_median_age</w:t>
       </w:r>
+      <w:proofErr w:type="spellEnd"/>
       <w:r>
         <w:rPr>
           <w:rFonts w:ascii="Consolas" w:eastAsia="MinionPro-Regular" w:hAnsi="Consolas" w:cstheme="minorHAnsi"/>
@@ -5593,12 +5673,14 @@
           <w:lang w:val="en-US"/>
         </w:rPr>
       </w:pPr>
+      <w:proofErr w:type="spellStart"/>
       <w:r>
         <w:rPr>
           <w:rFonts w:ascii="Consolas" w:eastAsia="UbuntuMono-Regular" w:hAnsi="Consolas" w:cstheme="minorHAnsi"/>
         </w:rPr>
         <w:t>total_rooms</w:t>
       </w:r>
+      <w:proofErr w:type="spellEnd"/>
       <w:r>
         <w:rPr>
           <w:rFonts w:ascii="Consolas" w:eastAsia="MinionPro-Regular" w:hAnsi="Consolas" w:cstheme="minorHAnsi"/>
@@ -5623,12 +5705,14 @@
           <w:lang w:val="en-US"/>
         </w:rPr>
       </w:pPr>
+      <w:proofErr w:type="spellStart"/>
       <w:r>
         <w:rPr>
           <w:rFonts w:ascii="Consolas" w:eastAsia="UbuntuMono-Regular" w:hAnsi="Consolas" w:cstheme="minorHAnsi"/>
         </w:rPr>
         <w:t>total_bedrooms</w:t>
       </w:r>
+      <w:proofErr w:type="spellEnd"/>
       <w:r>
         <w:rPr>
           <w:rFonts w:ascii="Consolas" w:eastAsia="MinionPro-Regular" w:hAnsi="Consolas" w:cstheme="minorHAnsi"/>
@@ -5713,12 +5797,14 @@
           <w:lang w:val="en-US"/>
         </w:rPr>
       </w:pPr>
+      <w:proofErr w:type="spellStart"/>
       <w:r>
         <w:rPr>
           <w:rFonts w:ascii="Consolas" w:eastAsia="UbuntuMono-Regular" w:hAnsi="Consolas" w:cstheme="minorHAnsi"/>
         </w:rPr>
         <w:t>median_income</w:t>
       </w:r>
+      <w:proofErr w:type="spellEnd"/>
       <w:r>
         <w:rPr>
           <w:rFonts w:ascii="Consolas" w:eastAsia="MinionPro-Regular" w:hAnsi="Consolas" w:cstheme="minorHAnsi"/>
@@ -5743,12 +5829,14 @@
           <w:lang w:val="en-US"/>
         </w:rPr>
       </w:pPr>
+      <w:proofErr w:type="spellStart"/>
       <w:r>
         <w:rPr>
           <w:rFonts w:ascii="Consolas" w:eastAsia="UbuntuMono-Regular" w:hAnsi="Consolas" w:cstheme="minorHAnsi"/>
         </w:rPr>
         <w:t>median_house_value</w:t>
       </w:r>
+      <w:proofErr w:type="spellEnd"/>
     </w:p>
     <w:p>
       <w:pPr>
@@ -5767,12 +5855,14 @@
           <w:lang w:val="en-US"/>
         </w:rPr>
       </w:pPr>
+      <w:proofErr w:type="spellStart"/>
       <w:r>
         <w:rPr>
           <w:rFonts w:ascii="Consolas" w:eastAsia="UbuntuMono-Regular" w:hAnsi="Consolas" w:cstheme="minorHAnsi"/>
         </w:rPr>
         <w:t>ocean_proximity</w:t>
       </w:r>
+      <w:proofErr w:type="spellEnd"/>
     </w:p>
     <w:p>
       <w:pPr>
@@ -5890,11 +5980,19 @@
         </w:rPr>
         <w:t>a</w:t>
       </w:r>
-      <w:r>
-        <w:rPr>
-          <w:rFonts w:eastAsia="MinionPro-Regular" w:cstheme="minorHAnsi"/>
-        </w:rPr>
-        <w:t xml:space="preserve">ttribute’s type, and </w:t>
+      <w:proofErr w:type="spellStart"/>
+      <w:r>
+        <w:rPr>
+          <w:rFonts w:eastAsia="MinionPro-Regular" w:cstheme="minorHAnsi"/>
+        </w:rPr>
+        <w:t>ttribute’s</w:t>
+      </w:r>
+      <w:proofErr w:type="spellEnd"/>
+      <w:r>
+        <w:rPr>
+          <w:rFonts w:eastAsia="MinionPro-Regular" w:cstheme="minorHAnsi"/>
+        </w:rPr>
+        <w:t xml:space="preserve"> type, and </w:t>
       </w:r>
     </w:p>
     <w:p>
@@ -6063,6 +6161,7 @@
         </w:rPr>
         <w:t xml:space="preserve">Machine Learning standards, but it’s perfect to get started. Notice that the </w:t>
       </w:r>
+      <w:proofErr w:type="spellStart"/>
       <w:r>
         <w:rPr>
           <w:rFonts w:eastAsia="UbuntuMono-Regular" w:cstheme="minorHAnsi"/>
@@ -6074,6 +6173,7 @@
         </w:rPr>
         <w:t>total_bed</w:t>
       </w:r>
+      <w:proofErr w:type="spellEnd"/>
       <w:r>
         <w:rPr>
           <w:rFonts w:eastAsia="UbuntuMono-Regular" w:cstheme="minorHAnsi"/>
@@ -6170,6 +6270,7 @@
         </w:rPr>
         <w:t xml:space="preserve">, except the </w:t>
       </w:r>
+      <w:proofErr w:type="spellStart"/>
       <w:r>
         <w:rPr>
           <w:rFonts w:eastAsia="UbuntuMono-Regular" w:cstheme="minorHAnsi"/>
@@ -6180,6 +6281,7 @@
         </w:rPr>
         <w:t>ocean_proximity</w:t>
       </w:r>
+      <w:proofErr w:type="spellEnd"/>
       <w:r>
         <w:rPr>
           <w:rFonts w:eastAsia="UbuntuMono-Regular" w:cstheme="minorHAnsi"/>
@@ -6263,6 +6365,7 @@
         </w:rPr>
         <w:t xml:space="preserve">probably noticed that the values in the </w:t>
       </w:r>
+      <w:proofErr w:type="spellStart"/>
       <w:r>
         <w:rPr>
           <w:rFonts w:eastAsia="UbuntuMono-Regular" w:cstheme="minorHAnsi"/>
@@ -6273,6 +6376,7 @@
         </w:rPr>
         <w:t>ocean_proximity</w:t>
       </w:r>
+      <w:proofErr w:type="spellEnd"/>
       <w:r>
         <w:rPr>
           <w:rFonts w:eastAsia="UbuntuMono-Regular" w:cstheme="minorHAnsi"/>
@@ -6377,13 +6481,23 @@
         </w:rPr>
         <w:t xml:space="preserve"> </w:t>
       </w:r>
+      <w:proofErr w:type="spellStart"/>
       <w:r>
         <w:rPr>
           <w:rFonts w:eastAsia="UbuntuMono-Regular" w:cstheme="minorHAnsi"/>
           <w:b/>
           <w:bCs/>
         </w:rPr>
-        <w:t>value_counts()</w:t>
+        <w:t>value_counts</w:t>
+      </w:r>
+      <w:proofErr w:type="spellEnd"/>
+      <w:r>
+        <w:rPr>
+          <w:rFonts w:eastAsia="UbuntuMono-Regular" w:cstheme="minorHAnsi"/>
+          <w:b/>
+          <w:bCs/>
+        </w:rPr>
+        <w:t>()</w:t>
       </w:r>
       <w:r>
         <w:rPr>
@@ -6523,7 +6637,43 @@
                 <w:sz w:val="20"/>
                 <w:szCs w:val="20"/>
               </w:rPr>
-              <w:t>Name: ocean_proximity, dtype: int64</w:t>
+              <w:t xml:space="preserve">Name: </w:t>
+            </w:r>
+            <w:proofErr w:type="spellStart"/>
+            <w:r>
+              <w:rPr>
+                <w:rFonts w:ascii="Consolas" w:eastAsia="UbuntuMono-Regular" w:hAnsi="Consolas" w:cs="UbuntuMono-Regular"/>
+                <w:sz w:val="20"/>
+                <w:szCs w:val="20"/>
+              </w:rPr>
+              <w:t>ocean_proximity</w:t>
+            </w:r>
+            <w:proofErr w:type="spellEnd"/>
+            <w:r>
+              <w:rPr>
+                <w:rFonts w:ascii="Consolas" w:eastAsia="UbuntuMono-Regular" w:hAnsi="Consolas" w:cs="UbuntuMono-Regular"/>
+                <w:sz w:val="20"/>
+                <w:szCs w:val="20"/>
+              </w:rPr>
+              <w:t xml:space="preserve">, </w:t>
+            </w:r>
+            <w:proofErr w:type="spellStart"/>
+            <w:r>
+              <w:rPr>
+                <w:rFonts w:ascii="Consolas" w:eastAsia="UbuntuMono-Regular" w:hAnsi="Consolas" w:cs="UbuntuMono-Regular"/>
+                <w:sz w:val="20"/>
+                <w:szCs w:val="20"/>
+              </w:rPr>
+              <w:t>dtype</w:t>
+            </w:r>
+            <w:proofErr w:type="spellEnd"/>
+            <w:r>
+              <w:rPr>
+                <w:rFonts w:ascii="Consolas" w:eastAsia="UbuntuMono-Regular" w:hAnsi="Consolas" w:cs="UbuntuMono-Regular"/>
+                <w:sz w:val="20"/>
+                <w:szCs w:val="20"/>
+              </w:rPr>
+              <w:t>: int64</w:t>
             </w:r>
           </w:p>
         </w:tc>
@@ -6886,6 +7036,7 @@
         </w:rPr>
         <w:t xml:space="preserve">of </w:t>
       </w:r>
+      <w:proofErr w:type="spellStart"/>
       <w:r>
         <w:rPr>
           <w:rFonts w:eastAsia="UbuntuMono-Regular" w:cstheme="minorHAnsi"/>
@@ -6894,6 +7045,7 @@
         </w:rPr>
         <w:t>total_bedrooms</w:t>
       </w:r>
+      <w:proofErr w:type="spellEnd"/>
       <w:r>
         <w:rPr>
           <w:rFonts w:eastAsia="UbuntuMono-Regular" w:cstheme="minorHAnsi"/>
@@ -7147,6 +7299,7 @@
         </w:rPr>
         <w:t xml:space="preserve">25% of the districts have a </w:t>
       </w:r>
+      <w:proofErr w:type="spellStart"/>
       <w:r>
         <w:rPr>
           <w:rFonts w:eastAsia="UbuntuMono-Regular" w:cstheme="minorHAnsi"/>
@@ -7155,6 +7308,7 @@
         </w:rPr>
         <w:t>housing_median_age</w:t>
       </w:r>
+      <w:proofErr w:type="spellEnd"/>
       <w:r>
         <w:rPr>
           <w:rFonts w:eastAsia="UbuntuMono-Regular" w:cstheme="minorHAnsi"/>
@@ -9065,85 +9219,43 @@
         <w:rPr>
           <w:rFonts w:eastAsia="MinionPro-Regular" w:cstheme="minorHAnsi"/>
         </w:rPr>
-        <w:t>Unfortunately, the housing dataset does not have an identifier column. The simplest</w:t>
-      </w:r>
-      <w:r>
-        <w:rPr>
-          <w:rFonts w:eastAsia="MinionPro-Regular" w:cstheme="minorHAnsi"/>
-        </w:rPr>
-        <w:t xml:space="preserve"> </w:t>
-      </w:r>
-      <w:r>
-        <w:rPr>
-          <w:rFonts w:eastAsia="MinionPro-Regular" w:cstheme="minorHAnsi"/>
-        </w:rPr>
-        <w:t>solution is to use the row index as the ID</w:t>
-      </w:r>
-      <w:r>
-        <w:rPr>
-          <w:rFonts w:eastAsia="MinionPro-Regular" w:cstheme="minorHAnsi"/>
-        </w:rPr>
-        <w:t xml:space="preserve">. </w:t>
-      </w:r>
-      <w:r>
-        <w:rPr>
-          <w:rFonts w:eastAsia="MinionPro-Regular" w:cstheme="minorHAnsi"/>
-        </w:rPr>
-        <w:t>If you use the row index as a unique identifier, you need to make sure that new data</w:t>
-      </w:r>
-      <w:r>
-        <w:rPr>
-          <w:rFonts w:eastAsia="MinionPro-Regular" w:cstheme="minorHAnsi"/>
-        </w:rPr>
-        <w:t xml:space="preserve"> </w:t>
-      </w:r>
-      <w:r>
-        <w:rPr>
-          <w:rFonts w:eastAsia="MinionPro-Regular" w:cstheme="minorHAnsi"/>
-        </w:rPr>
-        <w:t>gets appended to the end of the dataset and that no row ever gets deleted.</w:t>
-      </w:r>
-    </w:p>
-    <w:p>
-      <w:pPr>
-        <w:autoSpaceDE w:val="0"/>
-        <w:autoSpaceDN w:val="0"/>
-        <w:adjustRightInd w:val="0"/>
-        <w:spacing w:after="0" w:line="240" w:lineRule="auto"/>
-        <w:jc w:val="both"/>
-        <w:rPr>
-          <w:rFonts w:eastAsia="MinionPro-Regular" w:cstheme="minorHAnsi"/>
-        </w:rPr>
-      </w:pPr>
-    </w:p>
-    <w:p>
-      <w:pPr>
-        <w:autoSpaceDE w:val="0"/>
-        <w:autoSpaceDN w:val="0"/>
-        <w:adjustRightInd w:val="0"/>
-        <w:spacing w:after="0" w:line="240" w:lineRule="auto"/>
-        <w:jc w:val="both"/>
-        <w:rPr>
-          <w:rFonts w:eastAsia="MinionPro-Regular" w:cstheme="minorHAnsi"/>
-        </w:rPr>
-      </w:pPr>
-      <w:r>
-        <w:rPr>
-          <w:rFonts w:eastAsia="MinionPro-Regular" w:cstheme="minorHAnsi"/>
-        </w:rPr>
-        <w:t>If this is not</w:t>
-      </w:r>
-      <w:r>
-        <w:rPr>
-          <w:rFonts w:eastAsia="MinionPro-Regular" w:cstheme="minorHAnsi"/>
-        </w:rPr>
-        <w:t xml:space="preserve"> </w:t>
-      </w:r>
-      <w:r>
-        <w:rPr>
-          <w:rFonts w:eastAsia="MinionPro-Regular" w:cstheme="minorHAnsi"/>
-        </w:rPr>
-        <w:t xml:space="preserve">possible, </w:t>
+        <w:t xml:space="preserve">Unfortunately, the housing dataset does not have an identifier column. The simplest solution is to use the row index as the ID. </w:t>
+      </w:r>
+      <w:r>
+        <w:rPr>
+          <w:rFonts w:eastAsia="MinionPro-Regular" w:cstheme="minorHAnsi"/>
+        </w:rPr>
+        <w:t>If you use the row index as a unique identifier, you need to make sure that new data gets appended to the end of the dataset and that no row ever gets deleted.</w:t>
+      </w:r>
+    </w:p>
+    <w:p>
+      <w:pPr>
+        <w:autoSpaceDE w:val="0"/>
+        <w:autoSpaceDN w:val="0"/>
+        <w:adjustRightInd w:val="0"/>
+        <w:spacing w:after="0" w:line="240" w:lineRule="auto"/>
+        <w:jc w:val="both"/>
+        <w:rPr>
+          <w:rFonts w:eastAsia="MinionPro-Regular" w:cstheme="minorHAnsi"/>
+        </w:rPr>
+      </w:pPr>
+    </w:p>
+    <w:p>
+      <w:pPr>
+        <w:autoSpaceDE w:val="0"/>
+        <w:autoSpaceDN w:val="0"/>
+        <w:adjustRightInd w:val="0"/>
+        <w:spacing w:after="0" w:line="240" w:lineRule="auto"/>
+        <w:jc w:val="both"/>
+        <w:rPr>
+          <w:rFonts w:eastAsia="MinionPro-Regular" w:cstheme="minorHAnsi"/>
+        </w:rPr>
+      </w:pPr>
+      <w:r>
+        <w:rPr>
+          <w:rFonts w:eastAsia="MinionPro-Regular" w:cstheme="minorHAnsi"/>
+        </w:rPr>
+        <w:t xml:space="preserve">If this is not possible, </w:t>
       </w:r>
       <w:r>
         <w:rPr>
@@ -9226,38 +9338,20 @@
         <w:rPr>
           <w:rFonts w:eastAsia="MinionPro-Regular" w:cstheme="minorHAnsi"/>
         </w:rPr>
-        <w:t>For example, a district’s latitude and longitude are guaranteed to be stable for a few</w:t>
-      </w:r>
-      <w:r>
-        <w:rPr>
-          <w:rFonts w:eastAsia="MinionPro-Regular" w:cstheme="minorHAnsi"/>
-        </w:rPr>
-        <w:t xml:space="preserve"> </w:t>
-      </w:r>
-      <w:r>
-        <w:rPr>
-          <w:rFonts w:eastAsia="MinionPro-Regular" w:cstheme="minorHAnsi"/>
-        </w:rPr>
-        <w:t>million years, so you could</w:t>
-      </w:r>
-      <w:r>
-        <w:rPr>
-          <w:rFonts w:eastAsia="MinionPro-Regular" w:cstheme="minorHAnsi"/>
-          <w:lang w:val="en-US"/>
-        </w:rPr>
-        <w:t xml:space="preserve"> </w:t>
-      </w:r>
-      <w:r>
-        <w:rPr>
-          <w:rFonts w:eastAsia="MinionPro-Regular" w:cstheme="minorHAnsi"/>
-        </w:rPr>
-        <w:t>combine them into an ID like so:</w:t>
-      </w:r>
-      <w:r>
-        <w:rPr>
-          <w:rFonts w:eastAsia="MinionPro-Regular" w:cstheme="minorHAnsi"/>
-        </w:rPr>
-        <w:t xml:space="preserve"> </w:t>
+        <w:t>For example, a district’s latitude and longitude are guaranteed to be stable for a few million years, so you could</w:t>
+      </w:r>
+      <w:r>
+        <w:rPr>
+          <w:rFonts w:eastAsia="MinionPro-Regular" w:cstheme="minorHAnsi"/>
+          <w:lang w:val="en-US"/>
+        </w:rPr>
+        <w:t xml:space="preserve"> </w:t>
+      </w:r>
+      <w:r>
+        <w:rPr>
+          <w:rFonts w:eastAsia="MinionPro-Regular" w:cstheme="minorHAnsi"/>
+        </w:rPr>
+        <w:t xml:space="preserve">combine them into an ID like so: </w:t>
       </w:r>
       <w:r>
         <w:rPr>
@@ -9299,17 +9393,7 @@
           <w:i/>
           <w:iCs/>
         </w:rPr>
-        <w:t>longitude</w:t>
-      </w:r>
-      <w:r>
-        <w:rPr>
-          <w:rFonts w:eastAsia="MinionPro-Regular" w:cstheme="minorHAnsi"/>
-          <w:b/>
-          <w:bCs/>
-          <w:i/>
-          <w:iCs/>
-        </w:rPr>
-        <w:t xml:space="preserve"> * 1000 + </w:t>
+        <w:t xml:space="preserve">longitude * 1000 + </w:t>
       </w:r>
       <w:r>
         <w:rPr>
@@ -9362,41 +9446,35 @@
         <w:rPr>
           <w:rFonts w:eastAsia="MinionPro-Regular" w:cstheme="minorHAnsi"/>
         </w:rPr>
-        <w:t>Scikit-Learn provides a few functions to split datasets into multiple subsets in various</w:t>
-      </w:r>
-      <w:r>
-        <w:rPr>
-          <w:rFonts w:eastAsia="MinionPro-Regular" w:cstheme="minorHAnsi"/>
-        </w:rPr>
-        <w:t xml:space="preserve"> </w:t>
-      </w:r>
-      <w:r>
-        <w:rPr>
-          <w:rFonts w:eastAsia="MinionPro-Regular" w:cstheme="minorHAnsi"/>
-        </w:rPr>
-        <w:t>ways.</w:t>
-      </w:r>
-      <w:r>
-        <w:rPr>
-          <w:rFonts w:eastAsia="MinionPro-Regular" w:cstheme="minorHAnsi"/>
-        </w:rPr>
-        <w:t xml:space="preserve"> </w:t>
-      </w:r>
-      <w:r>
-        <w:rPr>
-          <w:rFonts w:eastAsia="MinionPro-Regular" w:cstheme="minorHAnsi"/>
-        </w:rPr>
-        <w:t xml:space="preserve">The simplest function is </w:t>
-      </w:r>
-      <w:r>
-        <w:rPr>
-          <w:rFonts w:eastAsia="MinionPro-Regular" w:cstheme="minorHAnsi"/>
-          <w:b/>
-          <w:bCs/>
-          <w:i/>
-          <w:iCs/>
-        </w:rPr>
-        <w:t>train_test_split()</w:t>
+        <w:t>Scikit-Learn provides a few functions to split datasets into multiple subsets in various ways.</w:t>
+      </w:r>
+      <w:r>
+        <w:rPr>
+          <w:rFonts w:eastAsia="MinionPro-Regular" w:cstheme="minorHAnsi"/>
+        </w:rPr>
+        <w:t xml:space="preserve"> The simplest function is </w:t>
+      </w:r>
+      <w:proofErr w:type="spellStart"/>
+      <w:r>
+        <w:rPr>
+          <w:rFonts w:eastAsia="MinionPro-Regular" w:cstheme="minorHAnsi"/>
+          <w:b/>
+          <w:bCs/>
+          <w:i/>
+          <w:iCs/>
+        </w:rPr>
+        <w:t>train_test_split</w:t>
+      </w:r>
+      <w:proofErr w:type="spellEnd"/>
+      <w:r>
+        <w:rPr>
+          <w:rFonts w:eastAsia="MinionPro-Regular" w:cstheme="minorHAnsi"/>
+          <w:b/>
+          <w:bCs/>
+          <w:i/>
+          <w:iCs/>
+        </w:rPr>
+        <w:t>()</w:t>
       </w:r>
       <w:r>
         <w:rPr>
@@ -9415,7 +9493,6 @@
           <w:rFonts w:eastAsia="MinionPro-Regular" w:cs="MinionPro-Regular"/>
           <w:sz w:val="21"/>
           <w:szCs w:val="21"/>
-          <w:lang w:val="en-DE"/>
         </w:rPr>
       </w:pPr>
     </w:p>
@@ -9447,31 +9524,7 @@
         <w:rPr>
           <w:rFonts w:eastAsia="MinionPro-Regular" w:cstheme="minorHAnsi"/>
         </w:rPr>
-        <w:t xml:space="preserve"> we have considered purely random sampling methods. This is generally fine if</w:t>
-      </w:r>
-      <w:r>
-        <w:rPr>
-          <w:rFonts w:eastAsia="MinionPro-Regular" w:cstheme="minorHAnsi"/>
-        </w:rPr>
-        <w:t xml:space="preserve"> </w:t>
-      </w:r>
-      <w:r>
-        <w:rPr>
-          <w:rFonts w:eastAsia="MinionPro-Regular" w:cstheme="minorHAnsi"/>
-        </w:rPr>
-        <w:t>your dataset is large enough (especially relative to the number of attributes), but if it</w:t>
-      </w:r>
-      <w:r>
-        <w:rPr>
-          <w:rFonts w:eastAsia="MinionPro-Regular" w:cstheme="minorHAnsi"/>
-        </w:rPr>
-        <w:t xml:space="preserve"> </w:t>
-      </w:r>
-      <w:r>
-        <w:rPr>
-          <w:rFonts w:eastAsia="MinionPro-Regular" w:cstheme="minorHAnsi"/>
-        </w:rPr>
-        <w:t xml:space="preserve">is not, you run the risk of introducing a significant </w:t>
+        <w:t xml:space="preserve"> we have considered purely random sampling methods. This is generally fine if your dataset is large enough (especially relative to the number of attributes), but if it is not, you run the risk of introducing a significant </w:t>
       </w:r>
       <w:r>
         <w:rPr>
@@ -9493,7 +9546,6 @@
         <w:jc w:val="both"/>
         <w:rPr>
           <w:rFonts w:eastAsia="MinionPro-Regular" w:cstheme="minorHAnsi"/>
-          <w:lang w:val="en-DE"/>
         </w:rPr>
       </w:pPr>
       <w:r>
@@ -9506,7 +9558,6 @@
       <w:r>
         <w:rPr>
           <w:rFonts w:eastAsia="MinionPro-Regular" w:cstheme="minorHAnsi"/>
-          <w:lang w:val="en-DE"/>
         </w:rPr>
         <w:t>When a survey</w:t>
       </w:r>
@@ -9520,35 +9571,19 @@
       <w:r>
         <w:rPr>
           <w:rFonts w:eastAsia="MinionPro-Regular" w:cstheme="minorHAnsi"/>
-          <w:lang w:val="en-DE"/>
-        </w:rPr>
-        <w:t xml:space="preserve">company decides to call 1,000 people to ask them a few questions, they </w:t>
-      </w:r>
-      <w:r>
-        <w:rPr>
-          <w:rFonts w:eastAsia="MinionPro-Regular" w:cstheme="minorHAnsi"/>
-          <w:lang w:val="en-DE"/>
-        </w:rPr>
-        <w:t>do not</w:t>
-      </w:r>
-      <w:r>
-        <w:rPr>
-          <w:rFonts w:eastAsia="MinionPro-Regular" w:cstheme="minorHAnsi"/>
-          <w:lang w:val="en-DE"/>
-        </w:rPr>
-        <w:t xml:space="preserve"> just pick</w:t>
-      </w:r>
-      <w:r>
-        <w:rPr>
-          <w:rFonts w:eastAsia="MinionPro-Regular" w:cstheme="minorHAnsi"/>
-          <w:lang w:val="en-US"/>
-        </w:rPr>
-        <w:t xml:space="preserve"> </w:t>
-      </w:r>
-      <w:r>
-        <w:rPr>
-          <w:rFonts w:eastAsia="MinionPro-Regular" w:cstheme="minorHAnsi"/>
-          <w:lang w:val="en-DE"/>
+        </w:rPr>
+        <w:t>company decides to call 1,000 people to ask them a few questions, they do not just pick</w:t>
+      </w:r>
+      <w:r>
+        <w:rPr>
+          <w:rFonts w:eastAsia="MinionPro-Regular" w:cstheme="minorHAnsi"/>
+          <w:lang w:val="en-US"/>
+        </w:rPr>
+        <w:t xml:space="preserve"> </w:t>
+      </w:r>
+      <w:r>
+        <w:rPr>
+          <w:rFonts w:eastAsia="MinionPro-Regular" w:cstheme="minorHAnsi"/>
         </w:rPr>
         <w:t>1,000 people randomly in a phone book. They try to ensure that these 1,000 people</w:t>
       </w:r>
@@ -9562,7 +9597,6 @@
       <w:r>
         <w:rPr>
           <w:rFonts w:eastAsia="MinionPro-Regular" w:cstheme="minorHAnsi"/>
-          <w:lang w:val="en-DE"/>
         </w:rPr>
         <w:t>are representative of the whole population.</w:t>
       </w:r>
@@ -9576,7 +9610,6 @@
       <w:r>
         <w:rPr>
           <w:rFonts w:eastAsia="MinionPro-Regular" w:cstheme="minorHAnsi"/>
-          <w:lang w:val="en-DE"/>
         </w:rPr>
         <w:t>For example, the US population is 51.3%</w:t>
       </w:r>
@@ -9590,7 +9623,6 @@
       <w:r>
         <w:rPr>
           <w:rFonts w:eastAsia="MinionPro-Regular" w:cstheme="minorHAnsi"/>
-          <w:lang w:val="en-DE"/>
         </w:rPr>
         <w:t>females and 48.7% males, so a well-conducted survey in the US would try to maintain</w:t>
       </w:r>
@@ -9604,23 +9636,8 @@
       <w:r>
         <w:rPr>
           <w:rFonts w:eastAsia="MinionPro-Regular" w:cstheme="minorHAnsi"/>
-          <w:lang w:val="en-DE"/>
-        </w:rPr>
-        <w:t xml:space="preserve">this ratio in the sample: 513 female and 487 </w:t>
-      </w:r>
-      <w:r>
-        <w:rPr>
-          <w:rFonts w:eastAsia="MinionPro-Regular" w:cstheme="minorHAnsi"/>
-          <w:lang w:val="en-DE"/>
-        </w:rPr>
-        <w:t>males</w:t>
-      </w:r>
-      <w:r>
-        <w:rPr>
-          <w:rFonts w:eastAsia="MinionPro-Regular" w:cstheme="minorHAnsi"/>
-          <w:lang w:val="en-DE"/>
-        </w:rPr>
-        <w:t xml:space="preserve">. This is called </w:t>
+        </w:rPr>
+        <w:t xml:space="preserve">this ratio in the sample: 513 female and 487 males. This is called </w:t>
       </w:r>
       <w:r>
         <w:rPr>
@@ -9629,14 +9646,12 @@
           <w:bCs/>
           <w:i/>
           <w:iCs/>
-          <w:lang w:val="en-DE"/>
         </w:rPr>
         <w:t>stratified sampling</w:t>
       </w:r>
       <w:r>
         <w:rPr>
           <w:rFonts w:eastAsia="MinionPro-Regular" w:cstheme="minorHAnsi"/>
-          <w:lang w:val="en-DE"/>
         </w:rPr>
         <w:t>:</w:t>
       </w:r>
@@ -9649,13 +9664,11 @@
         <w:spacing w:after="0" w:line="240" w:lineRule="auto"/>
         <w:rPr>
           <w:rFonts w:eastAsia="MinionPro-Regular" w:cstheme="minorHAnsi"/>
-          <w:lang w:val="en-DE"/>
-        </w:rPr>
-      </w:pPr>
-      <w:r>
-        <w:rPr>
-          <w:rFonts w:eastAsia="MinionPro-Regular" w:cstheme="minorHAnsi"/>
-          <w:lang w:val="en-DE"/>
+        </w:rPr>
+      </w:pPr>
+      <w:r>
+        <w:rPr>
+          <w:rFonts w:eastAsia="MinionPro-Regular" w:cstheme="minorHAnsi"/>
         </w:rPr>
         <w:t xml:space="preserve">the population is divided into homogeneous subgroups called </w:t>
       </w:r>
@@ -9664,42 +9677,25 @@
           <w:rFonts w:eastAsia="MinionPro-It" w:cstheme="minorHAnsi"/>
           <w:i/>
           <w:iCs/>
-          <w:lang w:val="en-DE"/>
         </w:rPr>
         <w:t>strata</w:t>
       </w:r>
       <w:r>
         <w:rPr>
           <w:rFonts w:eastAsia="MinionPro-Regular" w:cstheme="minorHAnsi"/>
-          <w:lang w:val="en-DE"/>
-        </w:rPr>
-        <w:t>,</w:t>
-      </w:r>
-      <w:r>
-        <w:rPr>
-          <w:rFonts w:eastAsia="MinionPro-Regular" w:cstheme="minorHAnsi"/>
-          <w:lang w:val="en-DE"/>
-        </w:rPr>
-        <w:t xml:space="preserve"> </w:t>
-      </w:r>
-      <w:r>
-        <w:rPr>
-          <w:rFonts w:eastAsia="MinionPro-Regular" w:cstheme="minorHAnsi"/>
-          <w:lang w:val="en-DE"/>
-        </w:rPr>
-        <w:t>and the right</w:t>
-      </w:r>
-      <w:r>
-        <w:rPr>
-          <w:rFonts w:eastAsia="MinionPro-Regular" w:cstheme="minorHAnsi"/>
-          <w:lang w:val="en-US"/>
-        </w:rPr>
-        <w:t xml:space="preserve"> </w:t>
-      </w:r>
-      <w:r>
-        <w:rPr>
-          <w:rFonts w:eastAsia="MinionPro-Regular" w:cstheme="minorHAnsi"/>
-          <w:lang w:val="en-DE"/>
+        </w:rPr>
+        <w:t>, and the right</w:t>
+      </w:r>
+      <w:r>
+        <w:rPr>
+          <w:rFonts w:eastAsia="MinionPro-Regular" w:cstheme="minorHAnsi"/>
+          <w:lang w:val="en-US"/>
+        </w:rPr>
+        <w:t xml:space="preserve"> </w:t>
+      </w:r>
+      <w:r>
+        <w:rPr>
+          <w:rFonts w:eastAsia="MinionPro-Regular" w:cstheme="minorHAnsi"/>
         </w:rPr>
         <w:t>number of instances are sampled from each stratum to guarantee that the test set is</w:t>
       </w:r>
@@ -9713,7 +9709,6 @@
       <w:r>
         <w:rPr>
           <w:rFonts w:eastAsia="MinionPro-Regular" w:cstheme="minorHAnsi"/>
-          <w:lang w:val="en-DE"/>
         </w:rPr>
         <w:t>representative of the overall population.</w:t>
       </w:r>
@@ -9729,15 +9724,13 @@
           <w:rFonts w:eastAsia="MinionPro-Regular" w:cstheme="minorHAnsi"/>
           <w:i/>
           <w:iCs/>
-          <w:lang w:val="en-DE"/>
-        </w:rPr>
-      </w:pPr>
-      <w:r>
-        <w:rPr>
-          <w:rFonts w:eastAsia="MinionPro-Regular" w:cstheme="minorHAnsi"/>
-          <w:i/>
-          <w:iCs/>
-          <w:lang w:val="en-DE"/>
+        </w:rPr>
+      </w:pPr>
+      <w:r>
+        <w:rPr>
+          <w:rFonts w:eastAsia="MinionPro-Regular" w:cstheme="minorHAnsi"/>
+          <w:i/>
+          <w:iCs/>
         </w:rPr>
         <w:t>If the people running the survey used purely</w:t>
       </w:r>
@@ -9755,7 +9748,6 @@
           <w:rFonts w:eastAsia="MinionPro-Regular" w:cstheme="minorHAnsi"/>
           <w:i/>
           <w:iCs/>
-          <w:lang w:val="en-DE"/>
         </w:rPr>
         <w:t xml:space="preserve">random sampling, there would be about a 12% chance of sampling a </w:t>
       </w:r>
@@ -9767,7 +9759,6 @@
           <w:i/>
           <w:iCs/>
           <w:u w:val="single"/>
-          <w:lang w:val="en-DE"/>
         </w:rPr>
         <w:t>skewed test set</w:t>
       </w:r>
@@ -9788,7 +9779,6 @@
           <w:rFonts w:eastAsia="MinionPro-Regular" w:cstheme="minorHAnsi"/>
           <w:i/>
           <w:iCs/>
-          <w:lang w:val="en-DE"/>
         </w:rPr>
         <w:t xml:space="preserve">that was either less than 49% female or more than 54% female. Either way, </w:t>
       </w:r>
@@ -9799,7 +9789,6 @@
           <w:bCs/>
           <w:i/>
           <w:iCs/>
-          <w:lang w:val="en-DE"/>
         </w:rPr>
         <w:t>the survey</w:t>
       </w:r>
@@ -9821,7 +9810,6 @@
           <w:bCs/>
           <w:i/>
           <w:iCs/>
-          <w:lang w:val="en-DE"/>
         </w:rPr>
         <w:t>results would be significantly biased</w:t>
       </w:r>
@@ -9830,7 +9818,6 @@
           <w:rFonts w:eastAsia="MinionPro-Regular" w:cstheme="minorHAnsi"/>
           <w:i/>
           <w:iCs/>
-          <w:lang w:val="en-DE"/>
         </w:rPr>
         <w:t>.</w:t>
       </w:r>
@@ -9845,7 +9832,6 @@
           <w:rFonts w:eastAsia="MinionPro-Regular" w:cs="MinionPro-Regular"/>
           <w:sz w:val="21"/>
           <w:szCs w:val="21"/>
-          <w:lang w:val="en-DE"/>
         </w:rPr>
       </w:pPr>
     </w:p>
@@ -9968,15 +9954,16 @@
         <w:lastRenderedPageBreak/>
         <w:t>“</w:t>
       </w:r>
-      <w:r>
-        <w:rPr>
-          <w:rFonts w:eastAsia="MinionPro-Regular" w:cstheme="minorHAnsi"/>
-          <w:b/>
-          <w:bCs/>
-          <w:lang w:val="en-DE"/>
+      <w:proofErr w:type="spellStart"/>
+      <w:r>
+        <w:rPr>
+          <w:rFonts w:eastAsia="MinionPro-Regular" w:cstheme="minorHAnsi"/>
+          <w:b/>
+          <w:bCs/>
         </w:rPr>
         <w:t>median_income</w:t>
       </w:r>
+      <w:proofErr w:type="spellEnd"/>
       <w:r>
         <w:rPr>
           <w:rFonts w:eastAsia="MinionPro-Regular" w:cstheme="minorHAnsi"/>
@@ -10014,75 +10001,37 @@
       <w:r>
         <w:rPr>
           <w:rFonts w:eastAsia="MinionPro-Regular" w:cstheme="minorHAnsi"/>
-          <w:lang w:val="en-DE"/>
         </w:rPr>
         <w:t xml:space="preserve">Suppose you chatted with experts who told you that the </w:t>
       </w:r>
-      <w:r>
-        <w:rPr>
-          <w:rFonts w:eastAsia="MinionPro-Regular" w:cstheme="minorHAnsi"/>
-          <w:b/>
-          <w:bCs/>
-          <w:i/>
-          <w:iCs/>
-          <w:lang w:val="en-DE"/>
-        </w:rPr>
-        <w:t>median</w:t>
-      </w:r>
-      <w:r>
-        <w:rPr>
-          <w:rFonts w:eastAsia="MinionPro-Regular" w:cstheme="minorHAnsi"/>
-          <w:b/>
-          <w:bCs/>
-          <w:i/>
-          <w:iCs/>
-          <w:lang w:val="en-DE"/>
-        </w:rPr>
-        <w:t>_</w:t>
-      </w:r>
-      <w:r>
-        <w:rPr>
-          <w:rFonts w:eastAsia="MinionPro-Regular" w:cstheme="minorHAnsi"/>
-          <w:b/>
-          <w:bCs/>
-          <w:i/>
-          <w:iCs/>
-          <w:lang w:val="en-DE"/>
-        </w:rPr>
-        <w:t>income</w:t>
-      </w:r>
-      <w:r>
-        <w:rPr>
-          <w:rFonts w:eastAsia="MinionPro-Regular" w:cstheme="minorHAnsi"/>
-          <w:lang w:val="en-DE"/>
-        </w:rPr>
-        <w:t xml:space="preserve"> is a very</w:t>
-      </w:r>
-      <w:r>
-        <w:rPr>
-          <w:rFonts w:eastAsia="MinionPro-Regular" w:cstheme="minorHAnsi"/>
-          <w:lang w:val="en-DE"/>
-        </w:rPr>
-        <w:t xml:space="preserve"> </w:t>
-      </w:r>
-      <w:r>
-        <w:rPr>
-          <w:rFonts w:eastAsia="MinionPro-Regular" w:cstheme="minorHAnsi"/>
-          <w:lang w:val="en-DE"/>
-        </w:rPr>
-        <w:t>important attribute to predict</w:t>
-      </w:r>
-      <w:r>
-        <w:rPr>
-          <w:rFonts w:eastAsia="MinionPro-Regular" w:cstheme="minorHAnsi"/>
-          <w:lang w:val="en-US"/>
-        </w:rPr>
-        <w:t xml:space="preserve"> </w:t>
-      </w:r>
-      <w:r>
-        <w:rPr>
-          <w:rFonts w:eastAsia="MinionPro-Regular" w:cstheme="minorHAnsi"/>
-          <w:lang w:val="en-DE"/>
+      <w:proofErr w:type="spellStart"/>
+      <w:r>
+        <w:rPr>
+          <w:rFonts w:eastAsia="MinionPro-Regular" w:cstheme="minorHAnsi"/>
+          <w:b/>
+          <w:bCs/>
+          <w:i/>
+          <w:iCs/>
+        </w:rPr>
+        <w:t>median_income</w:t>
+      </w:r>
+      <w:proofErr w:type="spellEnd"/>
+      <w:r>
+        <w:rPr>
+          <w:rFonts w:eastAsia="MinionPro-Regular" w:cstheme="minorHAnsi"/>
+        </w:rPr>
+        <w:t xml:space="preserve"> is a very important attribute to predict</w:t>
+      </w:r>
+      <w:r>
+        <w:rPr>
+          <w:rFonts w:eastAsia="MinionPro-Regular" w:cstheme="minorHAnsi"/>
+          <w:lang w:val="en-US"/>
+        </w:rPr>
+        <w:t xml:space="preserve"> </w:t>
+      </w:r>
+      <w:r>
+        <w:rPr>
+          <w:rFonts w:eastAsia="MinionPro-Regular" w:cstheme="minorHAnsi"/>
         </w:rPr>
         <w:t>median housing prices.</w:t>
       </w:r>
@@ -10115,23 +10064,8 @@
       <w:r>
         <w:rPr>
           <w:rFonts w:eastAsia="MinionPro-Regular" w:cstheme="minorHAnsi"/>
-          <w:lang w:val="en-DE"/>
-        </w:rPr>
-        <w:t>You may want to ensure that</w:t>
-      </w:r>
-      <w:r>
-        <w:rPr>
-          <w:rFonts w:eastAsia="MinionPro-Regular" w:cstheme="minorHAnsi"/>
-          <w:lang w:val="en-DE"/>
-        </w:rPr>
-        <w:t xml:space="preserve"> </w:t>
-      </w:r>
-      <w:r>
-        <w:rPr>
-          <w:rFonts w:eastAsia="MinionPro-Regular" w:cstheme="minorHAnsi"/>
-          <w:lang w:val="en-DE"/>
-        </w:rPr>
-        <w:t>the test set is representative of the various categories of incomes in the whole dataset.</w:t>
+        </w:rPr>
+        <w:t>You may want to ensure that the test set is representative of the various categories of incomes in the whole dataset.</w:t>
       </w:r>
     </w:p>
     <w:p>
@@ -10155,7 +10089,6 @@
       <w:r>
         <w:rPr>
           <w:rFonts w:eastAsia="MinionPro-Regular" w:cstheme="minorHAnsi"/>
-          <w:lang w:val="en-DE"/>
         </w:rPr>
         <w:t xml:space="preserve">Since the </w:t>
       </w:r>
@@ -10166,7 +10099,6 @@
           <w:bCs/>
           <w:i/>
           <w:iCs/>
-          <w:lang w:val="en-DE"/>
         </w:rPr>
         <w:t>median</w:t>
       </w:r>
@@ -10188,14 +10120,12 @@
           <w:bCs/>
           <w:i/>
           <w:iCs/>
-          <w:lang w:val="en-DE"/>
         </w:rPr>
         <w:t>income</w:t>
       </w:r>
       <w:r>
         <w:rPr>
           <w:rFonts w:eastAsia="MinionPro-Regular" w:cstheme="minorHAnsi"/>
-          <w:lang w:val="en-DE"/>
         </w:rPr>
         <w:t xml:space="preserve"> </w:t>
       </w:r>
@@ -10203,14 +10133,12 @@
         <w:rPr>
           <w:rFonts w:eastAsia="MinionPro-Regular" w:cstheme="minorHAnsi"/>
           <w:u w:val="single"/>
-          <w:lang w:val="en-DE"/>
         </w:rPr>
         <w:t>is a continuous numerical attribute</w:t>
       </w:r>
       <w:r>
         <w:rPr>
           <w:rFonts w:eastAsia="MinionPro-Regular" w:cstheme="minorHAnsi"/>
-          <w:lang w:val="en-DE"/>
         </w:rPr>
         <w:t xml:space="preserve">, you first need to </w:t>
       </w:r>
@@ -10218,30 +10146,12 @@
         <w:rPr>
           <w:rFonts w:eastAsia="MinionPro-Regular" w:cstheme="minorHAnsi"/>
           <w:u w:val="single"/>
-          <w:lang w:val="en-DE"/>
-        </w:rPr>
-        <w:t>create</w:t>
-      </w:r>
-      <w:r>
-        <w:rPr>
-          <w:rFonts w:eastAsia="MinionPro-Regular" w:cstheme="minorHAnsi"/>
-          <w:u w:val="single"/>
-          <w:lang w:val="en-DE"/>
-        </w:rPr>
-        <w:t xml:space="preserve"> </w:t>
-      </w:r>
-      <w:r>
-        <w:rPr>
-          <w:rFonts w:eastAsia="MinionPro-Regular" w:cstheme="minorHAnsi"/>
-          <w:u w:val="single"/>
-          <w:lang w:val="en-DE"/>
-        </w:rPr>
-        <w:t>an income category attribute</w:t>
-      </w:r>
-      <w:r>
-        <w:rPr>
-          <w:rFonts w:eastAsia="MinionPro-Regular" w:cstheme="minorHAnsi"/>
-          <w:lang w:val="en-DE"/>
+        </w:rPr>
+        <w:t>create an income category attribute</w:t>
+      </w:r>
+      <w:r>
+        <w:rPr>
+          <w:rFonts w:eastAsia="MinionPro-Regular" w:cstheme="minorHAnsi"/>
         </w:rPr>
         <w:t>.</w:t>
       </w:r>
@@ -10251,6 +10161,43 @@
           <w:lang w:val="en-US"/>
         </w:rPr>
         <w:t xml:space="preserve"> </w:t>
+      </w:r>
+    </w:p>
+    <w:p>
+      <w:pPr>
+        <w:pStyle w:val="ListParagraph"/>
+        <w:numPr>
+          <w:ilvl w:val="0"/>
+          <w:numId w:val="42"/>
+        </w:numPr>
+        <w:autoSpaceDE w:val="0"/>
+        <w:autoSpaceDN w:val="0"/>
+        <w:adjustRightInd w:val="0"/>
+        <w:spacing w:after="0" w:line="240" w:lineRule="auto"/>
+        <w:ind w:left="360"/>
+        <w:jc w:val="both"/>
+        <w:rPr>
+          <w:rFonts w:eastAsia="MinionPro-Regular" w:cstheme="minorHAnsi"/>
+          <w:lang w:val="en-US"/>
+        </w:rPr>
+      </w:pPr>
+      <w:r>
+        <w:rPr>
+          <w:rFonts w:eastAsia="MinionPro-Regular" w:cstheme="minorHAnsi"/>
+        </w:rPr>
+        <w:t>It is important to have a sufficient number of instances in your dataset for each stratum, or else the estimate of a stratum</w:t>
+      </w:r>
+      <w:r>
+        <w:rPr>
+          <w:rFonts w:eastAsia="MinionPro-Regular" w:cstheme="minorHAnsi" w:hint="eastAsia"/>
+        </w:rPr>
+        <w:t>’</w:t>
+      </w:r>
+      <w:r>
+        <w:rPr>
+          <w:rFonts w:eastAsia="MinionPro-Regular" w:cstheme="minorHAnsi"/>
+        </w:rPr>
+        <w:t xml:space="preserve">s importance may be biased. </w:t>
       </w:r>
     </w:p>
     <w:p>
@@ -10272,188 +10219,104 @@
       </w:pPr>
       <w:r>
         <w:rPr>
+          <w:rFonts w:eastAsia="MinionPro-Regular" w:cstheme="minorHAnsi"/>
+        </w:rPr>
+        <w:t>This means that you should not have too</w:t>
+      </w:r>
+      <w:r>
+        <w:rPr>
+          <w:rFonts w:eastAsia="MinionPro-Regular" w:cstheme="minorHAnsi"/>
+          <w:lang w:val="en-US"/>
+        </w:rPr>
+        <w:t xml:space="preserve"> </w:t>
+      </w:r>
+      <w:r>
+        <w:rPr>
+          <w:rFonts w:eastAsia="MinionPro-Regular" w:cstheme="minorHAnsi"/>
+        </w:rPr>
+        <w:t>many strata, and each stratum should be large enough.</w:t>
+      </w:r>
+    </w:p>
+    <w:p>
+      <w:pPr>
+        <w:autoSpaceDE w:val="0"/>
+        <w:autoSpaceDN w:val="0"/>
+        <w:adjustRightInd w:val="0"/>
+        <w:spacing w:after="0" w:line="240" w:lineRule="auto"/>
+        <w:rPr>
+          <w:rFonts w:eastAsia="MinionPro-Regular" w:cstheme="minorHAnsi"/>
+        </w:rPr>
+      </w:pPr>
+    </w:p>
+    <w:p>
+      <w:pPr>
+        <w:autoSpaceDE w:val="0"/>
+        <w:autoSpaceDN w:val="0"/>
+        <w:adjustRightInd w:val="0"/>
+        <w:spacing w:after="0" w:line="240" w:lineRule="auto"/>
+        <w:rPr>
+          <w:rFonts w:eastAsia="MinionPro-Regular" w:cstheme="minorHAnsi"/>
+          <w:lang w:val="en-US"/>
+        </w:rPr>
+      </w:pPr>
+      <w:r>
+        <w:rPr>
+          <w:rFonts w:eastAsia="MinionPro-Regular" w:cstheme="minorHAnsi"/>
+        </w:rPr>
+        <w:t>F</w:t>
+      </w:r>
+      <w:r>
+        <w:rPr>
+          <w:rFonts w:eastAsia="MinionPro-Regular" w:cstheme="minorHAnsi"/>
+        </w:rPr>
+        <w:t>unction</w:t>
+      </w:r>
+      <w:r>
+        <w:rPr>
+          <w:rFonts w:eastAsia="MinionPro-Regular" w:cstheme="minorHAnsi"/>
+          <w:lang w:val="en-US"/>
+        </w:rPr>
+        <w:t xml:space="preserve"> </w:t>
+      </w:r>
+      <w:proofErr w:type="spellStart"/>
+      <w:r>
+        <w:rPr>
           <w:rFonts w:ascii="Consolas" w:eastAsia="MinionPro-Regular" w:hAnsi="Consolas" w:cstheme="minorHAnsi"/>
           <w:b/>
           <w:bCs/>
-          <w:lang w:val="en-DE"/>
-        </w:rPr>
-        <w:t>pd.cut()</w:t>
-      </w:r>
-      <w:r>
-        <w:rPr>
-          <w:rFonts w:eastAsia="UbuntuMono-Regular" w:cs="UbuntuMono-Regular"/>
-          <w:sz w:val="20"/>
-          <w:szCs w:val="20"/>
-          <w:lang w:val="en-US"/>
-        </w:rPr>
-        <w:t xml:space="preserve"> </w:t>
-      </w:r>
-      <w:r>
-        <w:rPr>
-          <w:rFonts w:eastAsia="MinionPro-Regular" w:cstheme="minorHAnsi"/>
-          <w:lang w:val="en-DE"/>
-        </w:rPr>
-        <w:t xml:space="preserve">function creates an </w:t>
-      </w:r>
-      <w:r>
-        <w:rPr>
-          <w:rFonts w:eastAsia="MinionPro-Regular" w:cstheme="minorHAnsi"/>
-          <w:lang w:val="en-DE"/>
-        </w:rPr>
-        <w:t>income category attribute with five categories</w:t>
-      </w:r>
-      <w:r>
-        <w:rPr>
-          <w:rFonts w:eastAsia="MinionPro-Regular" w:cstheme="minorHAnsi"/>
-          <w:lang w:val="en-US"/>
-        </w:rPr>
-        <w:t xml:space="preserve"> </w:t>
-      </w:r>
-      <w:r>
-        <w:rPr>
-          <w:rFonts w:eastAsia="MinionPro-Regular" w:cstheme="minorHAnsi"/>
-          <w:lang w:val="en-US"/>
-        </w:rPr>
-        <w:t>(labeled from 1 to 5):</w:t>
-      </w:r>
-    </w:p>
-    <w:p>
-      <w:pPr>
-        <w:pStyle w:val="ListParagraph"/>
-        <w:numPr>
-          <w:ilvl w:val="2"/>
-          <w:numId w:val="42"/>
-        </w:numPr>
-        <w:autoSpaceDE w:val="0"/>
-        <w:autoSpaceDN w:val="0"/>
-        <w:adjustRightInd w:val="0"/>
-        <w:spacing w:after="0" w:line="240" w:lineRule="auto"/>
-        <w:jc w:val="both"/>
-        <w:rPr>
-          <w:rFonts w:eastAsia="MinionPro-Regular" w:cstheme="minorHAnsi"/>
-          <w:lang w:val="en-US"/>
-        </w:rPr>
-      </w:pPr>
-      <w:r>
-        <w:rPr>
-          <w:rFonts w:eastAsia="MinionPro-Regular" w:cstheme="minorHAnsi"/>
-          <w:lang w:val="en-US"/>
-        </w:rPr>
-        <w:t xml:space="preserve">category 1 ranges from 0 to 1.5 (i.e., less than $15,000), </w:t>
-      </w:r>
-    </w:p>
-    <w:p>
-      <w:pPr>
-        <w:pStyle w:val="ListParagraph"/>
-        <w:numPr>
-          <w:ilvl w:val="2"/>
-          <w:numId w:val="42"/>
-        </w:numPr>
-        <w:autoSpaceDE w:val="0"/>
-        <w:autoSpaceDN w:val="0"/>
-        <w:adjustRightInd w:val="0"/>
-        <w:spacing w:after="0" w:line="240" w:lineRule="auto"/>
-        <w:jc w:val="both"/>
-        <w:rPr>
-          <w:rFonts w:eastAsia="MinionPro-Regular" w:cstheme="minorHAnsi"/>
-          <w:lang w:val="en-US"/>
-        </w:rPr>
-      </w:pPr>
-      <w:r>
-        <w:rPr>
-          <w:rFonts w:eastAsia="MinionPro-Regular" w:cstheme="minorHAnsi"/>
-          <w:lang w:val="en-US"/>
-        </w:rPr>
-        <w:t>category 2 from 1.5 to 3,</w:t>
-      </w:r>
-    </w:p>
-    <w:p>
-      <w:pPr>
-        <w:pStyle w:val="ListParagraph"/>
-        <w:numPr>
-          <w:ilvl w:val="2"/>
-          <w:numId w:val="42"/>
-        </w:numPr>
-        <w:autoSpaceDE w:val="0"/>
-        <w:autoSpaceDN w:val="0"/>
-        <w:adjustRightInd w:val="0"/>
-        <w:spacing w:after="0" w:line="240" w:lineRule="auto"/>
-        <w:jc w:val="both"/>
-        <w:rPr>
-          <w:rFonts w:eastAsia="MinionPro-Regular" w:cstheme="minorHAnsi"/>
-          <w:lang w:val="en-US"/>
-        </w:rPr>
-      </w:pPr>
-      <w:r>
-        <w:rPr>
-          <w:rFonts w:eastAsia="MinionPro-Regular" w:cstheme="minorHAnsi"/>
-          <w:lang w:val="en-US"/>
-        </w:rPr>
-        <w:t>category 3 from 3 to 4.5,</w:t>
-      </w:r>
-    </w:p>
-    <w:p>
-      <w:pPr>
-        <w:pStyle w:val="ListParagraph"/>
-        <w:numPr>
-          <w:ilvl w:val="2"/>
-          <w:numId w:val="42"/>
-        </w:numPr>
-        <w:autoSpaceDE w:val="0"/>
-        <w:autoSpaceDN w:val="0"/>
-        <w:adjustRightInd w:val="0"/>
-        <w:spacing w:after="0" w:line="240" w:lineRule="auto"/>
-        <w:jc w:val="both"/>
-        <w:rPr>
-          <w:rFonts w:eastAsia="MinionPro-Regular" w:cstheme="minorHAnsi"/>
-          <w:lang w:val="en-US"/>
-        </w:rPr>
-      </w:pPr>
-      <w:r>
-        <w:rPr>
-          <w:rFonts w:eastAsia="MinionPro-Regular" w:cstheme="minorHAnsi"/>
-          <w:lang w:val="en-US"/>
-        </w:rPr>
-        <w:t>category 4 from 4.5 to 6,</w:t>
-      </w:r>
-    </w:p>
-    <w:p>
-      <w:pPr>
-        <w:pStyle w:val="ListParagraph"/>
-        <w:numPr>
-          <w:ilvl w:val="2"/>
-          <w:numId w:val="42"/>
-        </w:numPr>
-        <w:autoSpaceDE w:val="0"/>
-        <w:autoSpaceDN w:val="0"/>
-        <w:adjustRightInd w:val="0"/>
-        <w:spacing w:after="0" w:line="240" w:lineRule="auto"/>
-        <w:jc w:val="both"/>
-        <w:rPr>
-          <w:rFonts w:eastAsia="MinionPro-Regular" w:cstheme="minorHAnsi"/>
-          <w:lang w:val="en-US"/>
-        </w:rPr>
-      </w:pPr>
-      <w:r>
-        <w:rPr>
-          <w:rFonts w:eastAsia="MinionPro-Regular" w:cstheme="minorHAnsi"/>
-          <w:lang w:val="en-US"/>
-        </w:rPr>
-        <w:t xml:space="preserve">category 5 from 6 and </w:t>
-      </w:r>
-      <w:r>
-        <w:rPr>
-          <w:rFonts w:eastAsia="MinionPro-Regular" w:cstheme="minorHAnsi"/>
-          <w:lang w:val="en-US"/>
-        </w:rPr>
-        <w:t>beyond</w:t>
-      </w:r>
-      <w:r>
-        <w:rPr>
-          <w:rFonts w:eastAsia="MinionPro-Regular" w:cstheme="minorHAnsi"/>
-          <w:lang w:val="en-US"/>
-        </w:rPr>
-        <w:t>.</w:t>
+        </w:rPr>
+        <w:t>pd.cut</w:t>
+      </w:r>
+      <w:proofErr w:type="spellEnd"/>
+      <w:r>
+        <w:rPr>
+          <w:rFonts w:ascii="Consolas" w:eastAsia="MinionPro-Regular" w:hAnsi="Consolas" w:cstheme="minorHAnsi"/>
+          <w:b/>
+          <w:bCs/>
+        </w:rPr>
+        <w:t>()</w:t>
+      </w:r>
+      <w:r>
+        <w:rPr>
+          <w:rFonts w:ascii="Consolas" w:eastAsia="MinionPro-Regular" w:hAnsi="Consolas" w:cstheme="minorHAnsi"/>
+          <w:b/>
+          <w:bCs/>
+          <w:lang w:val="en-US"/>
+        </w:rPr>
+        <w:t xml:space="preserve"> </w:t>
+      </w:r>
+      <w:r>
+        <w:rPr>
+          <w:rFonts w:eastAsia="MinionPro-Regular" w:cstheme="minorHAnsi"/>
+        </w:rPr>
+        <w:t>creates an income category attribute with five categories</w:t>
+      </w:r>
+      <w:r>
+        <w:rPr>
+          <w:rFonts w:eastAsia="MinionPro-Regular" w:cstheme="minorHAnsi"/>
+          <w:lang w:val="en-US"/>
+        </w:rPr>
+        <w:t xml:space="preserve"> (labeled from 1 to 5):</w:t>
       </w:r>
     </w:p>
     <w:p>
@@ -10467,68 +10330,25 @@
         <w:autoSpaceDN w:val="0"/>
         <w:adjustRightInd w:val="0"/>
         <w:spacing w:after="0" w:line="240" w:lineRule="auto"/>
-        <w:ind w:left="360"/>
-        <w:jc w:val="both"/>
-        <w:rPr>
-          <w:rFonts w:eastAsia="MinionPro-Regular" w:cstheme="minorHAnsi"/>
-          <w:lang w:val="en-US"/>
-        </w:rPr>
-      </w:pPr>
-      <w:r>
-        <w:rPr>
-          <w:rFonts w:eastAsia="MinionPro-Regular" w:cstheme="minorHAnsi"/>
-          <w:lang w:val="en-DE"/>
-        </w:rPr>
-        <w:t>It is important to have</w:t>
-      </w:r>
-      <w:r>
-        <w:rPr>
-          <w:rFonts w:eastAsia="MinionPro-Regular" w:cstheme="minorHAnsi"/>
-          <w:lang w:val="en-DE"/>
-        </w:rPr>
-        <w:t xml:space="preserve"> </w:t>
-      </w:r>
-      <w:r>
-        <w:rPr>
-          <w:rFonts w:eastAsia="MinionPro-Regular" w:cstheme="minorHAnsi"/>
-          <w:lang w:val="en-DE"/>
-        </w:rPr>
-        <w:t>a sufficient number of instances in your dataset for each stratum, or else the estimate</w:t>
-      </w:r>
-      <w:r>
-        <w:rPr>
-          <w:rFonts w:eastAsia="MinionPro-Regular" w:cstheme="minorHAnsi"/>
-          <w:lang w:val="en-DE"/>
-        </w:rPr>
-        <w:t xml:space="preserve"> </w:t>
-      </w:r>
-      <w:r>
-        <w:rPr>
-          <w:rFonts w:eastAsia="MinionPro-Regular" w:cstheme="minorHAnsi"/>
-          <w:lang w:val="en-DE"/>
-        </w:rPr>
-        <w:t>of a stratum</w:t>
-      </w:r>
-      <w:r>
-        <w:rPr>
-          <w:rFonts w:eastAsia="MinionPro-Regular" w:cstheme="minorHAnsi" w:hint="eastAsia"/>
-          <w:lang w:val="en-DE"/>
-        </w:rPr>
-        <w:t>’</w:t>
-      </w:r>
-      <w:r>
-        <w:rPr>
-          <w:rFonts w:eastAsia="MinionPro-Regular" w:cstheme="minorHAnsi"/>
-          <w:lang w:val="en-DE"/>
-        </w:rPr>
-        <w:t xml:space="preserve">s importance may be biased. </w:t>
+        <w:jc w:val="both"/>
+        <w:rPr>
+          <w:rFonts w:eastAsia="MinionPro-Regular" w:cstheme="minorHAnsi"/>
+          <w:lang w:val="en-US"/>
+        </w:rPr>
+      </w:pPr>
+      <w:r>
+        <w:rPr>
+          <w:rFonts w:eastAsia="MinionPro-Regular" w:cstheme="minorHAnsi"/>
+          <w:lang w:val="en-US"/>
+        </w:rPr>
+        <w:t xml:space="preserve">category 1 ranges from 0 to 1.5 (i.e., less than $15,000), </w:t>
       </w:r>
     </w:p>
     <w:p>
       <w:pPr>
         <w:pStyle w:val="ListParagraph"/>
         <w:numPr>
-          <w:ilvl w:val="1"/>
+          <w:ilvl w:val="0"/>
           <w:numId w:val="42"/>
         </w:numPr>
         <w:autoSpaceDE w:val="0"/>
@@ -10544,45 +10364,446 @@
       <w:r>
         <w:rPr>
           <w:rFonts w:eastAsia="MinionPro-Regular" w:cstheme="minorHAnsi"/>
+          <w:lang w:val="en-US"/>
+        </w:rPr>
+        <w:t>category 2 from 1.5 to 3,</w:t>
+      </w:r>
+    </w:p>
+    <w:p>
+      <w:pPr>
+        <w:pStyle w:val="ListParagraph"/>
+        <w:numPr>
+          <w:ilvl w:val="0"/>
+          <w:numId w:val="42"/>
+        </w:numPr>
+        <w:autoSpaceDE w:val="0"/>
+        <w:autoSpaceDN w:val="0"/>
+        <w:adjustRightInd w:val="0"/>
+        <w:spacing w:after="0" w:line="240" w:lineRule="auto"/>
+        <w:jc w:val="both"/>
+        <w:rPr>
+          <w:rFonts w:eastAsia="MinionPro-Regular" w:cstheme="minorHAnsi"/>
+          <w:lang w:val="en-US"/>
+        </w:rPr>
+      </w:pPr>
+      <w:r>
+        <w:rPr>
+          <w:rFonts w:eastAsia="MinionPro-Regular" w:cstheme="minorHAnsi"/>
+          <w:lang w:val="en-US"/>
+        </w:rPr>
+        <w:t>category 3 from 3 to 4.5,</w:t>
+      </w:r>
+    </w:p>
+    <w:p>
+      <w:pPr>
+        <w:pStyle w:val="ListParagraph"/>
+        <w:numPr>
+          <w:ilvl w:val="0"/>
+          <w:numId w:val="42"/>
+        </w:numPr>
+        <w:autoSpaceDE w:val="0"/>
+        <w:autoSpaceDN w:val="0"/>
+        <w:adjustRightInd w:val="0"/>
+        <w:spacing w:after="0" w:line="240" w:lineRule="auto"/>
+        <w:jc w:val="both"/>
+        <w:rPr>
+          <w:rFonts w:eastAsia="MinionPro-Regular" w:cstheme="minorHAnsi"/>
+          <w:lang w:val="en-US"/>
+        </w:rPr>
+      </w:pPr>
+      <w:r>
+        <w:rPr>
+          <w:rFonts w:eastAsia="MinionPro-Regular" w:cstheme="minorHAnsi"/>
+          <w:lang w:val="en-US"/>
+        </w:rPr>
+        <w:t>category 4 from 4.5 to 6,</w:t>
+      </w:r>
+    </w:p>
+    <w:p>
+      <w:pPr>
+        <w:pStyle w:val="ListParagraph"/>
+        <w:numPr>
+          <w:ilvl w:val="0"/>
+          <w:numId w:val="42"/>
+        </w:numPr>
+        <w:autoSpaceDE w:val="0"/>
+        <w:autoSpaceDN w:val="0"/>
+        <w:adjustRightInd w:val="0"/>
+        <w:spacing w:after="0" w:line="240" w:lineRule="auto"/>
+        <w:jc w:val="both"/>
+        <w:rPr>
+          <w:rFonts w:eastAsia="MinionPro-Regular" w:cstheme="minorHAnsi"/>
+          <w:lang w:val="en-US"/>
+        </w:rPr>
+      </w:pPr>
+      <w:r>
+        <w:rPr>
+          <w:rFonts w:eastAsia="MinionPro-Regular" w:cstheme="minorHAnsi"/>
+          <w:lang w:val="en-US"/>
+        </w:rPr>
+        <w:t>category 5 from 6 and beyond.</w:t>
+      </w:r>
+    </w:p>
+    <w:p>
+      <w:pPr>
+        <w:autoSpaceDE w:val="0"/>
+        <w:autoSpaceDN w:val="0"/>
+        <w:adjustRightInd w:val="0"/>
+        <w:spacing w:after="0" w:line="240" w:lineRule="auto"/>
+        <w:jc w:val="both"/>
+        <w:rPr>
+          <w:rFonts w:eastAsia="MinionPro-Regular" w:cstheme="minorHAnsi"/>
+          <w:lang w:val="en-US"/>
+        </w:rPr>
+      </w:pPr>
+    </w:p>
+    <w:p>
+      <w:pPr>
+        <w:autoSpaceDE w:val="0"/>
+        <w:autoSpaceDN w:val="0"/>
+        <w:adjustRightInd w:val="0"/>
+        <w:spacing w:after="0" w:line="240" w:lineRule="auto"/>
+        <w:rPr>
+          <w:rFonts w:eastAsia="MinionPro-Regular" w:cstheme="minorHAnsi"/>
+          <w:lang w:val="en-US"/>
+        </w:rPr>
+      </w:pPr>
+      <w:r>
+        <w:rPr>
+          <w:rFonts w:eastAsia="MinionPro-Regular" w:cstheme="minorHAnsi"/>
+          <w:lang w:val="en-US"/>
+        </w:rPr>
+        <w:t xml:space="preserve">After this, </w:t>
+      </w:r>
+      <w:r>
+        <w:rPr>
+          <w:rFonts w:eastAsia="MinionPro-Regular" w:cstheme="minorHAnsi"/>
+          <w:lang w:val="en-US"/>
+        </w:rPr>
+        <w:t>you are ready to do stratified sampling based on the income category</w:t>
+      </w:r>
+      <w:r>
+        <w:rPr>
+          <w:rFonts w:eastAsia="MinionPro-Regular" w:cstheme="minorHAnsi"/>
+          <w:lang w:val="en-US"/>
+        </w:rPr>
+        <w:t xml:space="preserve"> using the </w:t>
+      </w:r>
+      <w:r>
+        <w:rPr>
+          <w:rFonts w:eastAsia="MinionPro-Regular" w:cstheme="minorHAnsi"/>
+          <w:lang w:val="en-US"/>
+        </w:rPr>
+        <w:t>use Scikit-Learn</w:t>
+      </w:r>
+      <w:r>
+        <w:rPr>
+          <w:rFonts w:eastAsia="MinionPro-Regular" w:cstheme="minorHAnsi" w:hint="eastAsia"/>
+          <w:lang w:val="en-US"/>
+        </w:rPr>
+        <w:t>’</w:t>
+      </w:r>
+      <w:r>
+        <w:rPr>
+          <w:rFonts w:eastAsia="MinionPro-Regular" w:cstheme="minorHAnsi"/>
+          <w:lang w:val="en-US"/>
+        </w:rPr>
+        <w:t xml:space="preserve">s </w:t>
+      </w:r>
+      <w:proofErr w:type="spellStart"/>
+      <w:r>
+        <w:rPr>
+          <w:rFonts w:ascii="Consolas" w:eastAsia="MinionPro-Regular" w:hAnsi="Consolas" w:cstheme="minorHAnsi"/>
+          <w:lang w:val="en-US"/>
+        </w:rPr>
+        <w:t>StratifiedShuffleSplit</w:t>
+      </w:r>
+      <w:proofErr w:type="spellEnd"/>
+      <w:r>
+        <w:rPr>
+          <w:rFonts w:eastAsia="MinionPro-Regular" w:cstheme="minorHAnsi"/>
+          <w:lang w:val="en-US"/>
+        </w:rPr>
+        <w:t xml:space="preserve"> class</w:t>
+      </w:r>
+      <w:r>
+        <w:rPr>
+          <w:rFonts w:eastAsia="MinionPro-Regular" w:cstheme="minorHAnsi"/>
+          <w:lang w:val="en-US"/>
+        </w:rPr>
+        <w:t>. T</w:t>
+      </w:r>
+      <w:r>
+        <w:rPr>
+          <w:rFonts w:eastAsia="MinionPro-Regular" w:cstheme="minorHAnsi"/>
+          <w:lang w:val="en-US"/>
+        </w:rPr>
+        <w:t>he income category</w:t>
+      </w:r>
+      <w:r>
+        <w:rPr>
+          <w:rFonts w:eastAsia="MinionPro-Regular" w:cstheme="minorHAnsi"/>
+          <w:lang w:val="en-US"/>
+        </w:rPr>
+        <w:t xml:space="preserve"> </w:t>
+      </w:r>
+      <w:r>
+        <w:rPr>
+          <w:rFonts w:eastAsia="MinionPro-Regular" w:cstheme="minorHAnsi"/>
+          <w:lang w:val="en-US"/>
+        </w:rPr>
+        <w:t>proportions in the test set</w:t>
+      </w:r>
+      <w:r>
+        <w:rPr>
+          <w:rFonts w:eastAsia="MinionPro-Regular" w:cstheme="minorHAnsi"/>
+          <w:lang w:val="en-US"/>
+        </w:rPr>
+        <w:t xml:space="preserve"> is the following:</w:t>
+      </w:r>
+    </w:p>
+    <w:p>
+      <w:pPr>
+        <w:autoSpaceDE w:val="0"/>
+        <w:autoSpaceDN w:val="0"/>
+        <w:adjustRightInd w:val="0"/>
+        <w:spacing w:after="0" w:line="240" w:lineRule="auto"/>
+        <w:rPr>
+          <w:rFonts w:eastAsia="MinionPro-Regular" w:cstheme="minorHAnsi"/>
+          <w:lang w:val="en-US"/>
+        </w:rPr>
+      </w:pPr>
+    </w:p>
+    <w:p>
+      <w:pPr>
+        <w:autoSpaceDE w:val="0"/>
+        <w:autoSpaceDN w:val="0"/>
+        <w:adjustRightInd w:val="0"/>
+        <w:spacing w:after="0" w:line="240" w:lineRule="auto"/>
+        <w:jc w:val="center"/>
+        <w:rPr>
+          <w:rFonts w:eastAsia="MinionPro-Regular" w:cstheme="minorHAnsi"/>
+          <w:lang w:val="en-US"/>
+        </w:rPr>
+      </w:pPr>
+      <w:r>
+        <w:rPr>
+          <w:rFonts w:eastAsia="MinionPro-Regular" w:cstheme="minorHAnsi"/>
+          <w:noProof/>
+          <w:lang w:val="en-US"/>
+        </w:rPr>
+        <w:drawing>
+          <wp:inline distT="0" distB="0" distL="0" distR="0" wp14:anchorId="575DBDC5" wp14:editId="7A723941">
+            <wp:extent cx="2938270" cy="1236473"/>
+            <wp:effectExtent l="0" t="0" r="0" b="1905"/>
+            <wp:docPr id="6" name="Picture 6"/>
+            <wp:cNvGraphicFramePr>
+              <a:graphicFrameLocks xmlns:a="http://schemas.openxmlformats.org/drawingml/2006/main" noChangeAspect="1"/>
+            </wp:cNvGraphicFramePr>
+            <a:graphic xmlns:a="http://schemas.openxmlformats.org/drawingml/2006/main">
+              <a:graphicData uri="http://schemas.openxmlformats.org/drawingml/2006/picture">
+                <pic:pic xmlns:pic="http://schemas.openxmlformats.org/drawingml/2006/picture">
+                  <pic:nvPicPr>
+                    <pic:cNvPr id="0" name="Picture 1"/>
+                    <pic:cNvPicPr>
+                      <a:picLocks noChangeAspect="1" noChangeArrowheads="1"/>
+                    </pic:cNvPicPr>
+                  </pic:nvPicPr>
+                  <pic:blipFill>
+                    <a:blip r:embed="rId15">
+                      <a:extLst>
+                        <a:ext uri="{28A0092B-C50C-407E-A947-70E740481C1C}">
+                          <a14:useLocalDpi xmlns:a14="http://schemas.microsoft.com/office/drawing/2010/main" val="0"/>
+                        </a:ext>
+                      </a:extLst>
+                    </a:blip>
+                    <a:srcRect/>
+                    <a:stretch>
+                      <a:fillRect/>
+                    </a:stretch>
+                  </pic:blipFill>
+                  <pic:spPr bwMode="auto">
+                    <a:xfrm>
+                      <a:off x="0" y="0"/>
+                      <a:ext cx="2993124" cy="1259556"/>
+                    </a:xfrm>
+                    <a:prstGeom prst="rect">
+                      <a:avLst/>
+                    </a:prstGeom>
+                    <a:noFill/>
+                    <a:ln>
+                      <a:noFill/>
+                    </a:ln>
+                  </pic:spPr>
+                </pic:pic>
+              </a:graphicData>
+            </a:graphic>
+          </wp:inline>
+        </w:drawing>
+      </w:r>
+    </w:p>
+    <w:p>
+      <w:pPr>
+        <w:autoSpaceDE w:val="0"/>
+        <w:autoSpaceDN w:val="0"/>
+        <w:adjustRightInd w:val="0"/>
+        <w:spacing w:after="0" w:line="240" w:lineRule="auto"/>
+        <w:jc w:val="both"/>
+        <w:rPr>
+          <w:rFonts w:eastAsia="MinionPro-It" w:cs="MinionPro-It"/>
+          <w:lang w:val="en-US"/>
+        </w:rPr>
+      </w:pPr>
+      <w:r>
+        <w:rPr>
+          <w:rFonts w:eastAsia="MinionPro-It" w:cs="MinionPro-It"/>
+          <w:lang w:val="en-US"/>
+        </w:rPr>
+        <w:t>With similar code you can measure the income category proportions in the full dataset.</w:t>
+      </w:r>
+      <w:r>
+        <w:rPr>
+          <w:rFonts w:eastAsia="MinionPro-It" w:cs="MinionPro-It"/>
+          <w:lang w:val="en-US"/>
+        </w:rPr>
+        <w:t xml:space="preserve"> The f</w:t>
+      </w:r>
+      <w:r>
+        <w:rPr>
+          <w:rFonts w:eastAsia="MinionPro-It" w:cs="MinionPro-It"/>
+          <w:lang w:val="en-US"/>
+        </w:rPr>
+        <w:t>igure</w:t>
+      </w:r>
+      <w:r>
+        <w:rPr>
+          <w:rFonts w:eastAsia="MinionPro-It" w:cs="MinionPro-It"/>
+          <w:lang w:val="en-US"/>
+        </w:rPr>
+        <w:t xml:space="preserve"> below shows </w:t>
+      </w:r>
+      <w:r>
+        <w:rPr>
+          <w:rFonts w:eastAsia="MinionPro-It" w:cs="MinionPro-It"/>
+          <w:lang w:val="en-US"/>
+        </w:rPr>
+        <w:t>Sampling bias comparison of stratified versus purely random sampling</w:t>
+      </w:r>
+      <w:r>
+        <w:rPr>
+          <w:rFonts w:eastAsia="MinionPro-It" w:cs="MinionPro-It"/>
+          <w:lang w:val="en-US"/>
+        </w:rPr>
+        <w:t xml:space="preserve">, that </w:t>
+      </w:r>
+      <w:r>
+        <w:rPr>
+          <w:rFonts w:eastAsia="MinionPro-It" w:cs="MinionPro-It"/>
+          <w:lang w:val="en-US"/>
+        </w:rPr>
+        <w:t xml:space="preserve"> </w:t>
+      </w:r>
+    </w:p>
+    <w:p>
+      <w:pPr>
+        <w:autoSpaceDE w:val="0"/>
+        <w:autoSpaceDN w:val="0"/>
+        <w:adjustRightInd w:val="0"/>
+        <w:spacing w:after="0" w:line="240" w:lineRule="auto"/>
+        <w:rPr>
+          <w:rFonts w:eastAsia="MinionPro-Regular" w:cs="MinionPro-Regular"/>
+          <w:color w:val="9A0000"/>
+          <w:sz w:val="21"/>
+          <w:szCs w:val="21"/>
           <w:lang w:val="en-DE"/>
         </w:rPr>
-        <w:t>This means that you should not have too</w:t>
-      </w:r>
-      <w:r>
-        <w:rPr>
-          <w:rFonts w:eastAsia="MinionPro-Regular" w:cstheme="minorHAnsi"/>
-          <w:lang w:val="en-US"/>
-        </w:rPr>
-        <w:t xml:space="preserve"> </w:t>
-      </w:r>
-      <w:r>
-        <w:rPr>
-          <w:rFonts w:eastAsia="MinionPro-Regular" w:cstheme="minorHAnsi"/>
+      </w:pPr>
+    </w:p>
+    <w:p>
+      <w:pPr>
+        <w:autoSpaceDE w:val="0"/>
+        <w:autoSpaceDN w:val="0"/>
+        <w:adjustRightInd w:val="0"/>
+        <w:spacing w:after="0" w:line="240" w:lineRule="auto"/>
+        <w:jc w:val="center"/>
+        <w:rPr>
+          <w:rFonts w:eastAsia="MinionPro-Regular" w:cs="MinionPro-Regular"/>
+          <w:color w:val="9A0000"/>
+          <w:sz w:val="21"/>
+          <w:szCs w:val="21"/>
           <w:lang w:val="en-DE"/>
         </w:rPr>
-        <w:t>many strata, and each stratum should be large enough.</w:t>
-      </w:r>
-    </w:p>
-    <w:p>
-      <w:pPr>
-        <w:autoSpaceDE w:val="0"/>
-        <w:autoSpaceDN w:val="0"/>
-        <w:adjustRightInd w:val="0"/>
-        <w:spacing w:after="0" w:line="240" w:lineRule="auto"/>
-        <w:rPr>
-          <w:rFonts w:eastAsia="MinionPro-Regular" w:cstheme="minorHAnsi"/>
+      </w:pPr>
+      <w:r>
+        <w:rPr>
+          <w:rFonts w:eastAsia="MinionPro-Regular" w:cs="MinionPro-Regular"/>
+          <w:noProof/>
+          <w:color w:val="9A0000"/>
+          <w:sz w:val="21"/>
+          <w:szCs w:val="21"/>
           <w:lang w:val="en-DE"/>
         </w:rPr>
-      </w:pPr>
-    </w:p>
-    <w:p>
-      <w:pPr>
-        <w:autoSpaceDE w:val="0"/>
-        <w:autoSpaceDN w:val="0"/>
-        <w:adjustRightInd w:val="0"/>
-        <w:spacing w:after="0" w:line="240" w:lineRule="auto"/>
-        <w:rPr>
-          <w:rFonts w:eastAsia="MinionPro-Regular" w:cstheme="minorHAnsi"/>
+        <w:drawing>
+          <wp:inline distT="0" distB="0" distL="0" distR="0" wp14:anchorId="02C4E385" wp14:editId="624F7083">
+            <wp:extent cx="3760286" cy="1535947"/>
+            <wp:effectExtent l="0" t="0" r="0" b="7620"/>
+            <wp:docPr id="9" name="Picture 9"/>
+            <wp:cNvGraphicFramePr>
+              <a:graphicFrameLocks xmlns:a="http://schemas.openxmlformats.org/drawingml/2006/main" noChangeAspect="1"/>
+            </wp:cNvGraphicFramePr>
+            <a:graphic xmlns:a="http://schemas.openxmlformats.org/drawingml/2006/main">
+              <a:graphicData uri="http://schemas.openxmlformats.org/drawingml/2006/picture">
+                <pic:pic xmlns:pic="http://schemas.openxmlformats.org/drawingml/2006/picture">
+                  <pic:nvPicPr>
+                    <pic:cNvPr id="0" name="Picture 2"/>
+                    <pic:cNvPicPr>
+                      <a:picLocks noChangeAspect="1" noChangeArrowheads="1"/>
+                    </pic:cNvPicPr>
+                  </pic:nvPicPr>
+                  <pic:blipFill>
+                    <a:blip r:embed="rId16" cstate="print">
+                      <a:extLst>
+                        <a:ext uri="{28A0092B-C50C-407E-A947-70E740481C1C}">
+                          <a14:useLocalDpi xmlns:a14="http://schemas.microsoft.com/office/drawing/2010/main" val="0"/>
+                        </a:ext>
+                      </a:extLst>
+                    </a:blip>
+                    <a:srcRect/>
+                    <a:stretch>
+                      <a:fillRect/>
+                    </a:stretch>
+                  </pic:blipFill>
+                  <pic:spPr bwMode="auto">
+                    <a:xfrm>
+                      <a:off x="0" y="0"/>
+                      <a:ext cx="3768789" cy="1539420"/>
+                    </a:xfrm>
+                    <a:prstGeom prst="rect">
+                      <a:avLst/>
+                    </a:prstGeom>
+                    <a:noFill/>
+                    <a:ln>
+                      <a:noFill/>
+                    </a:ln>
+                  </pic:spPr>
+                </pic:pic>
+              </a:graphicData>
+            </a:graphic>
+          </wp:inline>
+        </w:drawing>
+      </w:r>
+    </w:p>
+    <w:p>
+      <w:pPr>
+        <w:autoSpaceDE w:val="0"/>
+        <w:autoSpaceDN w:val="0"/>
+        <w:adjustRightInd w:val="0"/>
+        <w:spacing w:after="0" w:line="240" w:lineRule="auto"/>
+        <w:rPr>
+          <w:rFonts w:eastAsia="MinionPro-Regular" w:cs="MinionPro-Regular"/>
+          <w:color w:val="9A0000"/>
+          <w:sz w:val="21"/>
+          <w:szCs w:val="21"/>
           <w:lang w:val="en-DE"/>
         </w:rPr>
       </w:pPr>
@@ -10593,8 +10814,186 @@
         <w:autoSpaceDN w:val="0"/>
         <w:adjustRightInd w:val="0"/>
         <w:spacing w:after="0" w:line="240" w:lineRule="auto"/>
-        <w:rPr>
-          <w:rFonts w:eastAsia="MinionPro-Regular" w:cstheme="minorHAnsi"/>
+        <w:jc w:val="both"/>
+        <w:rPr>
+          <w:rFonts w:eastAsia="MinionPro-It" w:cs="MinionPro-It"/>
+          <w:lang w:val="en-US"/>
+        </w:rPr>
+      </w:pPr>
+      <w:r>
+        <w:rPr>
+          <w:rFonts w:eastAsia="MinionPro-It" w:cs="MinionPro-It"/>
+          <w:lang w:val="en-US"/>
+        </w:rPr>
+        <w:t>compares the income category proportions in the overall dataset</w:t>
+      </w:r>
+    </w:p>
+    <w:p>
+      <w:pPr>
+        <w:pStyle w:val="ListParagraph"/>
+        <w:numPr>
+          <w:ilvl w:val="0"/>
+          <w:numId w:val="43"/>
+        </w:numPr>
+        <w:autoSpaceDE w:val="0"/>
+        <w:autoSpaceDN w:val="0"/>
+        <w:adjustRightInd w:val="0"/>
+        <w:spacing w:after="0" w:line="240" w:lineRule="auto"/>
+        <w:jc w:val="both"/>
+        <w:rPr>
+          <w:rFonts w:eastAsia="MinionPro-It" w:cs="MinionPro-It"/>
+          <w:lang w:val="en-US"/>
+        </w:rPr>
+      </w:pPr>
+      <w:r>
+        <w:rPr>
+          <w:rFonts w:eastAsia="MinionPro-It" w:cs="MinionPro-It"/>
+          <w:lang w:val="en-US"/>
+        </w:rPr>
+        <w:t>in</w:t>
+      </w:r>
+      <w:r>
+        <w:rPr>
+          <w:rFonts w:eastAsia="MinionPro-It" w:cs="MinionPro-It"/>
+          <w:lang w:val="en-US"/>
+        </w:rPr>
+        <w:t xml:space="preserve"> </w:t>
+      </w:r>
+      <w:r>
+        <w:rPr>
+          <w:rFonts w:eastAsia="MinionPro-It" w:cs="MinionPro-It"/>
+          <w:lang w:val="en-US"/>
+        </w:rPr>
+        <w:t xml:space="preserve">the test set generated with stratified sampling, and </w:t>
+      </w:r>
+    </w:p>
+    <w:p>
+      <w:pPr>
+        <w:pStyle w:val="ListParagraph"/>
+        <w:numPr>
+          <w:ilvl w:val="0"/>
+          <w:numId w:val="43"/>
+        </w:numPr>
+        <w:autoSpaceDE w:val="0"/>
+        <w:autoSpaceDN w:val="0"/>
+        <w:adjustRightInd w:val="0"/>
+        <w:spacing w:after="0" w:line="240" w:lineRule="auto"/>
+        <w:jc w:val="both"/>
+        <w:rPr>
+          <w:rFonts w:eastAsia="MinionPro-It" w:cs="MinionPro-It"/>
+          <w:lang w:val="en-US"/>
+        </w:rPr>
+      </w:pPr>
+      <w:r>
+        <w:rPr>
+          <w:rFonts w:eastAsia="MinionPro-It" w:cs="MinionPro-It"/>
+          <w:lang w:val="en-US"/>
+        </w:rPr>
+        <w:t>in a test set generated using purely</w:t>
+      </w:r>
+      <w:r>
+        <w:rPr>
+          <w:rFonts w:eastAsia="MinionPro-It" w:cs="MinionPro-It"/>
+          <w:lang w:val="en-US"/>
+        </w:rPr>
+        <w:t xml:space="preserve"> </w:t>
+      </w:r>
+      <w:r>
+        <w:rPr>
+          <w:rFonts w:eastAsia="MinionPro-It" w:cs="MinionPro-It"/>
+          <w:lang w:val="en-US"/>
+        </w:rPr>
+        <w:t xml:space="preserve">random sampling. </w:t>
+      </w:r>
+    </w:p>
+    <w:p>
+      <w:pPr>
+        <w:autoSpaceDE w:val="0"/>
+        <w:autoSpaceDN w:val="0"/>
+        <w:adjustRightInd w:val="0"/>
+        <w:spacing w:after="0" w:line="240" w:lineRule="auto"/>
+        <w:jc w:val="both"/>
+        <w:rPr>
+          <w:rFonts w:eastAsia="MinionPro-It" w:cs="MinionPro-It"/>
+          <w:lang w:val="en-US"/>
+        </w:rPr>
+      </w:pPr>
+      <w:r>
+        <w:rPr>
+          <w:rFonts w:eastAsia="MinionPro-It" w:cs="MinionPro-It"/>
+          <w:lang w:val="en-US"/>
+        </w:rPr>
+        <w:t>As you can see, the test set generated using stratified sampling has</w:t>
+      </w:r>
+      <w:r>
+        <w:rPr>
+          <w:rFonts w:eastAsia="MinionPro-It" w:cs="MinionPro-It"/>
+          <w:lang w:val="en-US"/>
+        </w:rPr>
+        <w:t xml:space="preserve"> </w:t>
+      </w:r>
+      <w:r>
+        <w:rPr>
+          <w:rFonts w:eastAsia="MinionPro-It" w:cs="MinionPro-It"/>
+          <w:lang w:val="en-US"/>
+        </w:rPr>
+        <w:t xml:space="preserve">income category proportions almost identical to those in the full dataset, </w:t>
+      </w:r>
+      <w:r>
+        <w:rPr>
+          <w:rFonts w:eastAsia="MinionPro-It" w:cs="MinionPro-It"/>
+          <w:u w:val="single"/>
+          <w:lang w:val="en-US"/>
+        </w:rPr>
+        <w:t>whereas the</w:t>
+      </w:r>
+      <w:r>
+        <w:rPr>
+          <w:rFonts w:eastAsia="MinionPro-It" w:cs="MinionPro-It"/>
+          <w:u w:val="single"/>
+          <w:lang w:val="en-US"/>
+        </w:rPr>
+        <w:t xml:space="preserve"> </w:t>
+      </w:r>
+      <w:r>
+        <w:rPr>
+          <w:rFonts w:eastAsia="MinionPro-It" w:cs="MinionPro-It"/>
+          <w:u w:val="single"/>
+          <w:lang w:val="en-US"/>
+        </w:rPr>
+        <w:t xml:space="preserve">test set generated using </w:t>
+      </w:r>
+      <w:r>
+        <w:rPr>
+          <w:rFonts w:eastAsia="MinionPro-It" w:cs="MinionPro-It"/>
+          <w:b/>
+          <w:bCs/>
+          <w:i/>
+          <w:iCs/>
+          <w:u w:val="single"/>
+          <w:lang w:val="en-US"/>
+        </w:rPr>
+        <w:t>purely random sampling is skewed</w:t>
+      </w:r>
+      <w:r>
+        <w:rPr>
+          <w:rFonts w:eastAsia="MinionPro-It" w:cs="MinionPro-It"/>
+          <w:u w:val="single"/>
+          <w:lang w:val="en-US"/>
+        </w:rPr>
+        <w:t>.</w:t>
+      </w:r>
+    </w:p>
+    <w:p>
+      <w:pPr>
+        <w:autoSpaceDE w:val="0"/>
+        <w:autoSpaceDN w:val="0"/>
+        <w:adjustRightInd w:val="0"/>
+        <w:spacing w:after="0" w:line="240" w:lineRule="auto"/>
+        <w:rPr>
+          <w:rFonts w:eastAsia="MinionPro-Regular" w:cs="MinionPro-Regular"/>
+          <w:sz w:val="21"/>
+          <w:szCs w:val="21"/>
           <w:lang w:val="en-DE"/>
         </w:rPr>
       </w:pPr>
@@ -10604,12 +11003,178 @@
         <w:autoSpaceDE w:val="0"/>
         <w:autoSpaceDN w:val="0"/>
         <w:adjustRightInd w:val="0"/>
-        <w:spacing w:after="0" w:line="276" w:lineRule="auto"/>
-        <w:jc w:val="both"/>
-        <w:rPr>
-          <w:rFonts w:eastAsia="MinionPro-Regular" w:cstheme="minorHAnsi"/>
-        </w:rPr>
-      </w:pPr>
+        <w:spacing w:after="0" w:line="240" w:lineRule="auto"/>
+        <w:rPr>
+          <w:rFonts w:eastAsia="MinionPro-It" w:cs="MinionPro-It"/>
+          <w:lang w:val="en-US"/>
+        </w:rPr>
+      </w:pPr>
+      <w:r>
+        <w:rPr>
+          <w:rFonts w:eastAsia="MinionPro-It" w:cs="MinionPro-It"/>
+          <w:lang w:val="en-US"/>
+        </w:rPr>
+        <w:t xml:space="preserve">Now you should remove the </w:t>
+      </w:r>
+      <w:proofErr w:type="spellStart"/>
+      <w:r>
+        <w:rPr>
+          <w:rFonts w:eastAsia="MinionPro-It" w:cs="MinionPro-It"/>
+          <w:b/>
+          <w:bCs/>
+          <w:i/>
+          <w:iCs/>
+          <w:lang w:val="en-US"/>
+        </w:rPr>
+        <w:t>income_cat</w:t>
+      </w:r>
+      <w:proofErr w:type="spellEnd"/>
+      <w:r>
+        <w:rPr>
+          <w:rFonts w:eastAsia="MinionPro-It" w:cs="MinionPro-It"/>
+          <w:lang w:val="en-US"/>
+        </w:rPr>
+        <w:t xml:space="preserve"> attribute so the data is back to its original</w:t>
+      </w:r>
+      <w:r>
+        <w:rPr>
+          <w:rFonts w:eastAsia="MinionPro-It" w:cs="MinionPro-It"/>
+          <w:lang w:val="en-US"/>
+        </w:rPr>
+        <w:t xml:space="preserve"> </w:t>
+      </w:r>
+      <w:r>
+        <w:rPr>
+          <w:rFonts w:eastAsia="MinionPro-It" w:cs="MinionPro-It"/>
+          <w:lang w:val="en-US"/>
+        </w:rPr>
+        <w:t>state</w:t>
+      </w:r>
+      <w:r>
+        <w:rPr>
+          <w:rFonts w:eastAsia="MinionPro-It" w:cs="MinionPro-It"/>
+          <w:lang w:val="en-US"/>
+        </w:rPr>
+        <w:t>.</w:t>
+      </w:r>
+    </w:p>
+    <w:p>
+      <w:pPr>
+        <w:autoSpaceDE w:val="0"/>
+        <w:autoSpaceDN w:val="0"/>
+        <w:adjustRightInd w:val="0"/>
+        <w:spacing w:after="0" w:line="240" w:lineRule="auto"/>
+        <w:rPr>
+          <w:rFonts w:eastAsia="MinionPro-It" w:cs="MinionPro-It"/>
+          <w:lang w:val="en-US"/>
+        </w:rPr>
+      </w:pPr>
+    </w:p>
+    <w:p>
+      <w:pPr>
+        <w:autoSpaceDE w:val="0"/>
+        <w:autoSpaceDN w:val="0"/>
+        <w:adjustRightInd w:val="0"/>
+        <w:spacing w:after="0" w:line="240" w:lineRule="auto"/>
+        <w:jc w:val="both"/>
+        <w:rPr>
+          <w:rFonts w:eastAsia="MinionPro-It" w:cstheme="minorHAnsi"/>
+          <w:i/>
+          <w:iCs/>
+          <w:lang w:val="en-US"/>
+        </w:rPr>
+      </w:pPr>
+      <w:r>
+        <w:rPr>
+          <w:rFonts w:eastAsia="MinionPro-It" w:cstheme="minorHAnsi"/>
+          <w:i/>
+          <w:iCs/>
+          <w:lang w:val="en-US"/>
+        </w:rPr>
+        <w:t xml:space="preserve">We spent quite a bit of time on test set generation for a good reason: </w:t>
+      </w:r>
+      <w:r>
+        <w:rPr>
+          <w:rFonts w:eastAsia="MinionPro-It" w:cstheme="minorHAnsi"/>
+          <w:b/>
+          <w:bCs/>
+          <w:i/>
+          <w:iCs/>
+          <w:lang w:val="en-US"/>
+        </w:rPr>
+        <w:t>this is an often</w:t>
+      </w:r>
+      <w:r>
+        <w:rPr>
+          <w:rFonts w:eastAsia="MinionPro-It" w:cstheme="minorHAnsi"/>
+          <w:b/>
+          <w:bCs/>
+          <w:i/>
+          <w:iCs/>
+          <w:lang w:val="en-US"/>
+        </w:rPr>
+        <w:t xml:space="preserve"> </w:t>
+      </w:r>
+      <w:r>
+        <w:rPr>
+          <w:rFonts w:eastAsia="MinionPro-It" w:cstheme="minorHAnsi"/>
+          <w:b/>
+          <w:bCs/>
+          <w:i/>
+          <w:iCs/>
+          <w:lang w:val="en-US"/>
+        </w:rPr>
+        <w:t>neglected but critical part of a Machine Learning project. Moreover, many of these</w:t>
+      </w:r>
+      <w:r>
+        <w:rPr>
+          <w:rFonts w:eastAsia="MinionPro-It" w:cstheme="minorHAnsi"/>
+          <w:b/>
+          <w:bCs/>
+          <w:i/>
+          <w:iCs/>
+          <w:lang w:val="en-US"/>
+        </w:rPr>
+        <w:t xml:space="preserve"> </w:t>
+      </w:r>
+      <w:r>
+        <w:rPr>
+          <w:rFonts w:eastAsia="MinionPro-It" w:cstheme="minorHAnsi"/>
+          <w:b/>
+          <w:bCs/>
+          <w:i/>
+          <w:iCs/>
+          <w:lang w:val="en-US"/>
+        </w:rPr>
+        <w:t>ideas will be useful later when we discuss cross-validation.</w:t>
+      </w:r>
+      <w:r>
+        <w:rPr>
+          <w:rFonts w:eastAsia="MinionPro-It" w:cstheme="minorHAnsi"/>
+          <w:i/>
+          <w:iCs/>
+          <w:lang w:val="en-US"/>
+        </w:rPr>
+        <w:t xml:space="preserve"> Now it’s time to move on</w:t>
+      </w:r>
+      <w:r>
+        <w:rPr>
+          <w:rFonts w:eastAsia="MinionPro-It" w:cstheme="minorHAnsi"/>
+          <w:i/>
+          <w:iCs/>
+          <w:lang w:val="en-US"/>
+        </w:rPr>
+        <w:t xml:space="preserve"> </w:t>
+      </w:r>
+      <w:r>
+        <w:rPr>
+          <w:rFonts w:eastAsia="MinionPro-It" w:cstheme="minorHAnsi"/>
+          <w:i/>
+          <w:iCs/>
+          <w:lang w:val="en-US"/>
+        </w:rPr>
+        <w:t>to the next stage: exploring the data.</w:t>
+      </w:r>
     </w:p>
     <w:p>
       <w:pPr>
@@ -11037,12 +11602,14 @@
         </w:rPr>
         <w:t>Try a Support Vector Machine regressor (</w:t>
       </w:r>
+      <w:proofErr w:type="spellStart"/>
       <w:r>
         <w:rPr>
           <w:rFonts w:ascii="Consolas" w:eastAsia="MinionPro-Regular" w:hAnsi="Consolas" w:cstheme="minorHAnsi"/>
         </w:rPr>
         <w:t>sklearn.svm.SVR</w:t>
       </w:r>
+      <w:proofErr w:type="spellEnd"/>
       <w:r>
         <w:rPr>
           <w:rFonts w:eastAsia="MinionPro-Regular" w:cstheme="minorHAnsi"/>
@@ -11091,7 +11658,21 @@
         <w:rPr>
           <w:rFonts w:ascii="Consolas" w:eastAsia="MinionPro-Regular" w:hAnsi="Consolas" w:cstheme="minorHAnsi"/>
         </w:rPr>
-        <w:t>kernel="rbf"</w:t>
+        <w:t>kernel="</w:t>
+      </w:r>
+      <w:proofErr w:type="spellStart"/>
+      <w:r>
+        <w:rPr>
+          <w:rFonts w:ascii="Consolas" w:eastAsia="MinionPro-Regular" w:hAnsi="Consolas" w:cstheme="minorHAnsi"/>
+        </w:rPr>
+        <w:t>rbf</w:t>
+      </w:r>
+      <w:proofErr w:type="spellEnd"/>
+      <w:r>
+        <w:rPr>
+          <w:rFonts w:ascii="Consolas" w:eastAsia="MinionPro-Regular" w:hAnsi="Consolas" w:cstheme="minorHAnsi"/>
+        </w:rPr>
+        <w:t>"</w:t>
       </w:r>
       <w:r>
         <w:rPr>
@@ -11188,24 +11769,28 @@
         </w:rPr>
         <w:t xml:space="preserve">Try replacing </w:t>
       </w:r>
+      <w:proofErr w:type="spellStart"/>
       <w:r>
         <w:rPr>
           <w:rFonts w:ascii="Consolas" w:eastAsia="MinionPro-Regular" w:hAnsi="Consolas" w:cstheme="minorHAnsi"/>
         </w:rPr>
         <w:t>GridSearchCV</w:t>
       </w:r>
+      <w:proofErr w:type="spellEnd"/>
       <w:r>
         <w:rPr>
           <w:rFonts w:eastAsia="MinionPro-Regular" w:cstheme="minorHAnsi"/>
         </w:rPr>
         <w:t xml:space="preserve"> with </w:t>
       </w:r>
+      <w:proofErr w:type="spellStart"/>
       <w:r>
         <w:rPr>
           <w:rFonts w:ascii="Consolas" w:eastAsia="MinionPro-Regular" w:hAnsi="Consolas" w:cstheme="minorHAnsi"/>
         </w:rPr>
         <w:t>RandomizedSearchCV</w:t>
       </w:r>
+      <w:proofErr w:type="spellEnd"/>
       <w:r>
         <w:rPr>
           <w:rFonts w:eastAsia="MinionPro-Regular" w:cstheme="minorHAnsi"/>
@@ -11307,12 +11892,14 @@
         </w:rPr>
         <w:t xml:space="preserve">Automatically explore some preparation options using </w:t>
       </w:r>
+      <w:proofErr w:type="spellStart"/>
       <w:r>
         <w:rPr>
           <w:rFonts w:ascii="Consolas" w:eastAsia="MinionPro-Regular" w:hAnsi="Consolas" w:cstheme="minorHAnsi"/>
         </w:rPr>
         <w:t>GridSearchCV</w:t>
       </w:r>
+      <w:proofErr w:type="spellEnd"/>
       <w:r>
         <w:rPr>
           <w:rFonts w:eastAsia="MinionPro-Regular" w:cstheme="minorHAnsi"/>
@@ -15245,6 +15832,119 @@
     </w:lvl>
   </w:abstractNum>
   <w:abstractNum w:abstractNumId="32" w15:restartNumberingAfterBreak="0">
+    <w:nsid w:val="5CAE56D9"/>
+    <w:multiLevelType w:val="hybridMultilevel"/>
+    <w:tmpl w:val="1354D692"/>
+    <w:lvl w:ilvl="0" w:tplc="20000001">
+      <w:start w:val="1"/>
+      <w:numFmt w:val="bullet"/>
+      <w:lvlText w:val=""/>
+      <w:lvlJc w:val="left"/>
+      <w:pPr>
+        <w:ind w:left="720" w:hanging="360"/>
+      </w:pPr>
+      <w:rPr>
+        <w:rFonts w:ascii="Symbol" w:hAnsi="Symbol" w:hint="default"/>
+      </w:rPr>
+    </w:lvl>
+    <w:lvl w:ilvl="1" w:tplc="20000003" w:tentative="1">
+      <w:start w:val="1"/>
+      <w:numFmt w:val="bullet"/>
+      <w:lvlText w:val="o"/>
+      <w:lvlJc w:val="left"/>
+      <w:pPr>
+        <w:ind w:left="1440" w:hanging="360"/>
+      </w:pPr>
+      <w:rPr>
+        <w:rFonts w:ascii="Courier New" w:hAnsi="Courier New" w:cs="Courier New" w:hint="default"/>
+      </w:rPr>
+    </w:lvl>
+    <w:lvl w:ilvl="2" w:tplc="20000005" w:tentative="1">
+      <w:start w:val="1"/>
+      <w:numFmt w:val="bullet"/>
+      <w:lvlText w:val=""/>
+      <w:lvlJc w:val="left"/>
+      <w:pPr>
+        <w:ind w:left="2160" w:hanging="360"/>
+      </w:pPr>
+      <w:rPr>
+        <w:rFonts w:ascii="Wingdings" w:hAnsi="Wingdings" w:hint="default"/>
+      </w:rPr>
+    </w:lvl>
+    <w:lvl w:ilvl="3" w:tplc="20000001" w:tentative="1">
+      <w:start w:val="1"/>
+      <w:numFmt w:val="bullet"/>
+      <w:lvlText w:val=""/>
+      <w:lvlJc w:val="left"/>
+      <w:pPr>
+        <w:ind w:left="2880" w:hanging="360"/>
+      </w:pPr>
+      <w:rPr>
+        <w:rFonts w:ascii="Symbol" w:hAnsi="Symbol" w:hint="default"/>
+      </w:rPr>
+    </w:lvl>
+    <w:lvl w:ilvl="4" w:tplc="20000003" w:tentative="1">
+      <w:start w:val="1"/>
+      <w:numFmt w:val="bullet"/>
+      <w:lvlText w:val="o"/>
+      <w:lvlJc w:val="left"/>
+      <w:pPr>
+        <w:ind w:left="3600" w:hanging="360"/>
+      </w:pPr>
+      <w:rPr>
+        <w:rFonts w:ascii="Courier New" w:hAnsi="Courier New" w:cs="Courier New" w:hint="default"/>
+      </w:rPr>
+    </w:lvl>
+    <w:lvl w:ilvl="5" w:tplc="20000005" w:tentative="1">
+      <w:start w:val="1"/>
+      <w:numFmt w:val="bullet"/>
+      <w:lvlText w:val=""/>
+      <w:lvlJc w:val="left"/>
+      <w:pPr>
+        <w:ind w:left="4320" w:hanging="360"/>
+      </w:pPr>
+      <w:rPr>
+        <w:rFonts w:ascii="Wingdings" w:hAnsi="Wingdings" w:hint="default"/>
+      </w:rPr>
+    </w:lvl>
+    <w:lvl w:ilvl="6" w:tplc="20000001" w:tentative="1">
+      <w:start w:val="1"/>
+      <w:numFmt w:val="bullet"/>
+      <w:lvlText w:val=""/>
+      <w:lvlJc w:val="left"/>
+      <w:pPr>
+        <w:ind w:left="5040" w:hanging="360"/>
+      </w:pPr>
+      <w:rPr>
+        <w:rFonts w:ascii="Symbol" w:hAnsi="Symbol" w:hint="default"/>
+      </w:rPr>
+    </w:lvl>
+    <w:lvl w:ilvl="7" w:tplc="20000003" w:tentative="1">
+      <w:start w:val="1"/>
+      <w:numFmt w:val="bullet"/>
+      <w:lvlText w:val="o"/>
+      <w:lvlJc w:val="left"/>
+      <w:pPr>
+        <w:ind w:left="5760" w:hanging="360"/>
+      </w:pPr>
+      <w:rPr>
+        <w:rFonts w:ascii="Courier New" w:hAnsi="Courier New" w:cs="Courier New" w:hint="default"/>
+      </w:rPr>
+    </w:lvl>
+    <w:lvl w:ilvl="8" w:tplc="20000005" w:tentative="1">
+      <w:start w:val="1"/>
+      <w:numFmt w:val="bullet"/>
+      <w:lvlText w:val=""/>
+      <w:lvlJc w:val="left"/>
+      <w:pPr>
+        <w:ind w:left="6480" w:hanging="360"/>
+      </w:pPr>
+      <w:rPr>
+        <w:rFonts w:ascii="Wingdings" w:hAnsi="Wingdings" w:hint="default"/>
+      </w:rPr>
+    </w:lvl>
+  </w:abstractNum>
+  <w:abstractNum w:abstractNumId="33" w15:restartNumberingAfterBreak="0">
     <w:nsid w:val="674B68D8"/>
     <w:multiLevelType w:val="hybridMultilevel"/>
     <w:tmpl w:val="C7AC9C6E"/>
@@ -15357,7 +16057,7 @@
       </w:rPr>
     </w:lvl>
   </w:abstractNum>
-  <w:abstractNum w:abstractNumId="33" w15:restartNumberingAfterBreak="0">
+  <w:abstractNum w:abstractNumId="34" w15:restartNumberingAfterBreak="0">
     <w:nsid w:val="6F6376C6"/>
     <w:multiLevelType w:val="hybridMultilevel"/>
     <w:tmpl w:val="A4ACEFA8"/>
@@ -15470,7 +16170,7 @@
       </w:rPr>
     </w:lvl>
   </w:abstractNum>
-  <w:abstractNum w:abstractNumId="34" w15:restartNumberingAfterBreak="0">
+  <w:abstractNum w:abstractNumId="35" w15:restartNumberingAfterBreak="0">
     <w:nsid w:val="6F8212E9"/>
     <w:multiLevelType w:val="hybridMultilevel"/>
     <w:tmpl w:val="41BADD6C"/>
@@ -15583,7 +16283,7 @@
       </w:rPr>
     </w:lvl>
   </w:abstractNum>
-  <w:abstractNum w:abstractNumId="35" w15:restartNumberingAfterBreak="0">
+  <w:abstractNum w:abstractNumId="36" w15:restartNumberingAfterBreak="0">
     <w:nsid w:val="6FD458E8"/>
     <w:multiLevelType w:val="hybridMultilevel"/>
     <w:tmpl w:val="78DE5156"/>
@@ -15696,7 +16396,7 @@
       </w:rPr>
     </w:lvl>
   </w:abstractNum>
-  <w:abstractNum w:abstractNumId="36" w15:restartNumberingAfterBreak="0">
+  <w:abstractNum w:abstractNumId="37" w15:restartNumberingAfterBreak="0">
     <w:nsid w:val="76F6007A"/>
     <w:multiLevelType w:val="hybridMultilevel"/>
     <w:tmpl w:val="08F26880"/>
@@ -15782,7 +16482,7 @@
       </w:pPr>
     </w:lvl>
   </w:abstractNum>
-  <w:abstractNum w:abstractNumId="37" w15:restartNumberingAfterBreak="0">
+  <w:abstractNum w:abstractNumId="38" w15:restartNumberingAfterBreak="0">
     <w:nsid w:val="76FF7357"/>
     <w:multiLevelType w:val="hybridMultilevel"/>
     <w:tmpl w:val="39F8326A"/>
@@ -15895,7 +16595,7 @@
       </w:rPr>
     </w:lvl>
   </w:abstractNum>
-  <w:abstractNum w:abstractNumId="38" w15:restartNumberingAfterBreak="0">
+  <w:abstractNum w:abstractNumId="39" w15:restartNumberingAfterBreak="0">
     <w:nsid w:val="77C92BEA"/>
     <w:multiLevelType w:val="hybridMultilevel"/>
     <w:tmpl w:val="CADABC56"/>
@@ -16008,7 +16708,7 @@
       </w:rPr>
     </w:lvl>
   </w:abstractNum>
-  <w:abstractNum w:abstractNumId="39" w15:restartNumberingAfterBreak="0">
+  <w:abstractNum w:abstractNumId="40" w15:restartNumberingAfterBreak="0">
     <w:nsid w:val="79923BB7"/>
     <w:multiLevelType w:val="hybridMultilevel"/>
     <w:tmpl w:val="1F2C5018"/>
@@ -16121,7 +16821,7 @@
       </w:rPr>
     </w:lvl>
   </w:abstractNum>
-  <w:abstractNum w:abstractNumId="40" w15:restartNumberingAfterBreak="0">
+  <w:abstractNum w:abstractNumId="41" w15:restartNumberingAfterBreak="0">
     <w:nsid w:val="7AF4230E"/>
     <w:multiLevelType w:val="hybridMultilevel"/>
     <w:tmpl w:val="2D4646E6"/>
@@ -16234,7 +16934,7 @@
       </w:rPr>
     </w:lvl>
   </w:abstractNum>
-  <w:abstractNum w:abstractNumId="41" w15:restartNumberingAfterBreak="0">
+  <w:abstractNum w:abstractNumId="42" w15:restartNumberingAfterBreak="0">
     <w:nsid w:val="7C2976A9"/>
     <w:multiLevelType w:val="hybridMultilevel"/>
     <w:tmpl w:val="0024C3F6"/>
@@ -16372,10 +17072,10 @@
     <w:abstractNumId w:val="9"/>
   </w:num>
   <w:num w:numId="9">
-    <w:abstractNumId w:val="33"/>
+    <w:abstractNumId w:val="34"/>
   </w:num>
   <w:num w:numId="10">
-    <w:abstractNumId w:val="35"/>
+    <w:abstractNumId w:val="36"/>
   </w:num>
   <w:num w:numId="11">
     <w:abstractNumId w:val="14"/>
@@ -16393,7 +17093,7 @@
     <w:abstractNumId w:val="21"/>
   </w:num>
   <w:num w:numId="16">
-    <w:abstractNumId w:val="37"/>
+    <w:abstractNumId w:val="38"/>
   </w:num>
   <w:num w:numId="17">
     <w:abstractNumId w:val="17"/>
@@ -16411,16 +17111,16 @@
     <w:abstractNumId w:val="13"/>
   </w:num>
   <w:num w:numId="22">
-    <w:abstractNumId w:val="36"/>
+    <w:abstractNumId w:val="37"/>
   </w:num>
   <w:num w:numId="23">
     <w:abstractNumId w:val="25"/>
   </w:num>
   <w:num w:numId="24">
-    <w:abstractNumId w:val="41"/>
+    <w:abstractNumId w:val="42"/>
   </w:num>
   <w:num w:numId="25">
-    <w:abstractNumId w:val="39"/>
+    <w:abstractNumId w:val="40"/>
   </w:num>
   <w:num w:numId="26">
     <w:abstractNumId w:val="1"/>
@@ -16444,13 +17144,13 @@
     <w:abstractNumId w:val="30"/>
   </w:num>
   <w:num w:numId="33">
-    <w:abstractNumId w:val="38"/>
+    <w:abstractNumId w:val="39"/>
   </w:num>
   <w:num w:numId="34">
     <w:abstractNumId w:val="5"/>
   </w:num>
   <w:num w:numId="35">
-    <w:abstractNumId w:val="32"/>
+    <w:abstractNumId w:val="33"/>
   </w:num>
   <w:num w:numId="36">
     <w:abstractNumId w:val="24"/>
@@ -16462,7 +17162,7 @@
     <w:abstractNumId w:val="16"/>
   </w:num>
   <w:num w:numId="39">
-    <w:abstractNumId w:val="34"/>
+    <w:abstractNumId w:val="35"/>
   </w:num>
   <w:num w:numId="40">
     <w:abstractNumId w:val="2"/>
@@ -16471,7 +17171,10 @@
     <w:abstractNumId w:val="10"/>
   </w:num>
   <w:num w:numId="42">
-    <w:abstractNumId w:val="40"/>
+    <w:abstractNumId w:val="41"/>
+  </w:num>
+  <w:num w:numId="43">
+    <w:abstractNumId w:val="32"/>
   </w:num>
 </w:numbering>
 </file>

</xml_diff>